<commit_message>
Add 3.1, 4.1 and 6.1 to design document
</commit_message>
<xml_diff>
--- a/docs/62121-62151-62167-bookhub-design.docx
+++ b/docs/62121-62151-62167-bookhub-design.docx
@@ -8,7 +8,6 @@
           <w:rStyle w:val="BookTitle"/>
           <w:sz w:val="24"/>
           <w:szCs w:val="24"/>
-          <w:lang w:val="en-US"/>
         </w:rPr>
       </w:pPr>
     </w:p>
@@ -52,57 +51,32 @@
           <w:sz w:val="24"/>
           <w:szCs w:val="24"/>
         </w:rPr>
-        <w:t xml:space="preserve">Дисциплина: </w:t>
-      </w:r>
-      <w:r>
+        <w:t>Дисциплина: Проектиране и интегриране на софтуерни системи</w:t>
+      </w:r>
+    </w:p>
+    <w:p>
+      <w:pPr>
         <w:rPr>
           <w:rStyle w:val="BookTitle"/>
           <w:sz w:val="24"/>
           <w:szCs w:val="24"/>
         </w:rPr>
-        <w:t>Проектиране и интегриране на софтуерни системи</w:t>
-      </w:r>
-    </w:p>
-    <w:p>
-      <w:pPr>
+      </w:pPr>
+      <w:r>
         <w:rPr>
           <w:rStyle w:val="BookTitle"/>
           <w:sz w:val="24"/>
           <w:szCs w:val="24"/>
         </w:rPr>
-      </w:pPr>
-      <w:r>
+        <w:t>Фаза 2: Анализ на изискванията и проектиране на системата</w:t>
+      </w:r>
+    </w:p>
+    <w:p>
+      <w:pPr>
         <w:rPr>
           <w:rStyle w:val="BookTitle"/>
           <w:sz w:val="24"/>
           <w:szCs w:val="24"/>
-        </w:rPr>
-        <w:t xml:space="preserve">Фаза 2: </w:t>
-      </w:r>
-      <w:r>
-        <w:rPr>
-          <w:rStyle w:val="BookTitle"/>
-          <w:sz w:val="24"/>
-          <w:szCs w:val="24"/>
-        </w:rPr>
-        <w:t>Анализ на изискванията и п</w:t>
-      </w:r>
-      <w:r>
-        <w:rPr>
-          <w:rStyle w:val="BookTitle"/>
-          <w:sz w:val="24"/>
-          <w:szCs w:val="24"/>
-        </w:rPr>
-        <w:t>роектиране на системата</w:t>
-      </w:r>
-    </w:p>
-    <w:p>
-      <w:pPr>
-        <w:rPr>
-          <w:rStyle w:val="BookTitle"/>
-          <w:sz w:val="24"/>
-          <w:szCs w:val="24"/>
-          <w:lang w:val="en-US"/>
         </w:rPr>
       </w:pPr>
       <w:r>
@@ -361,6 +335,14 @@
                 <w:szCs w:val="24"/>
               </w:rPr>
             </w:pPr>
+            <w:r>
+              <w:rPr>
+                <w:rStyle w:val="BookTitle"/>
+                <w:sz w:val="24"/>
+                <w:szCs w:val="24"/>
+              </w:rPr>
+              <w:t>3, 4</w:t>
+            </w:r>
           </w:p>
         </w:tc>
       </w:tr>
@@ -424,6 +406,14 @@
                 <w:szCs w:val="24"/>
               </w:rPr>
             </w:pPr>
+            <w:r>
+              <w:rPr>
+                <w:rStyle w:val="BookTitle"/>
+                <w:sz w:val="24"/>
+                <w:szCs w:val="24"/>
+              </w:rPr>
+              <w:t>2, 6</w:t>
+            </w:r>
           </w:p>
         </w:tc>
       </w:tr>
@@ -490,6 +480,14 @@
                 <w:szCs w:val="24"/>
               </w:rPr>
             </w:pPr>
+            <w:r>
+              <w:rPr>
+                <w:rStyle w:val="BookTitle"/>
+                <w:sz w:val="24"/>
+                <w:szCs w:val="24"/>
+              </w:rPr>
+              <w:t>1, 5, 7</w:t>
+            </w:r>
           </w:p>
         </w:tc>
       </w:tr>
@@ -518,15 +516,7 @@
           <w:sz w:val="24"/>
           <w:szCs w:val="24"/>
         </w:rPr>
-        <w:t>, 20</w:t>
-      </w:r>
-      <w:r>
-        <w:rPr>
-          <w:rStyle w:val="BookTitle"/>
-          <w:sz w:val="24"/>
-          <w:szCs w:val="24"/>
-        </w:rPr>
-        <w:t>2</w:t>
+        <w:t>, 202</w:t>
       </w:r>
       <w:r>
         <w:rPr>
@@ -543,7 +533,7 @@
         <w:sectPr>
           <w:footerReference w:type="default" r:id="rId8"/>
           <w:pgSz w:w="11906" w:h="16838"/>
-          <w:pgMar w:top="1417" w:right="1417" w:bottom="1417" w:left="1417" w:header="708" w:footer="708" w:gutter="0"/>
+          <w:pgMar w:top="720" w:right="720" w:bottom="720" w:left="720" w:header="708" w:footer="708" w:gutter="0"/>
           <w:cols w:space="708"/>
           <w:docGrid w:linePitch="360"/>
         </w:sectPr>
@@ -589,7 +579,7 @@
             <w:pStyle w:val="TOC1"/>
             <w:tabs>
               <w:tab w:val="left" w:pos="440"/>
-              <w:tab w:val="right" w:leader="dot" w:pos="9062"/>
+              <w:tab w:val="right" w:leader="dot" w:pos="10456"/>
             </w:tabs>
             <w:rPr>
               <w:rFonts w:eastAsiaTheme="minorEastAsia"/>
@@ -606,7 +596,7 @@
           <w:r>
             <w:fldChar w:fldCharType="separate"/>
           </w:r>
-          <w:hyperlink w:anchor="_Toc61783707" w:history="1">
+          <w:hyperlink w:anchor="_Toc61793171" w:history="1">
             <w:r>
               <w:rPr>
                 <w:rStyle w:val="Hyperlink"/>
@@ -648,7 +638,7 @@
                 <w:noProof/>
                 <w:webHidden/>
               </w:rPr>
-              <w:instrText xml:space="preserve"> PAGEREF _Toc61783707 \h </w:instrText>
+              <w:instrText xml:space="preserve"> PAGEREF _Toc61793171 \h </w:instrText>
             </w:r>
             <w:r>
               <w:rPr>
@@ -684,7 +674,7 @@
             <w:pStyle w:val="TOC2"/>
             <w:tabs>
               <w:tab w:val="left" w:pos="880"/>
-              <w:tab w:val="right" w:leader="dot" w:pos="9062"/>
+              <w:tab w:val="right" w:leader="dot" w:pos="10456"/>
             </w:tabs>
             <w:rPr>
               <w:rFonts w:eastAsiaTheme="minorEastAsia"/>
@@ -692,7 +682,7 @@
               <w:lang w:eastAsia="bg-BG"/>
             </w:rPr>
           </w:pPr>
-          <w:hyperlink w:anchor="_Toc61783708" w:history="1">
+          <w:hyperlink w:anchor="_Toc61793172" w:history="1">
             <w:r>
               <w:rPr>
                 <w:rStyle w:val="Hyperlink"/>
@@ -734,7 +724,7 @@
                 <w:noProof/>
                 <w:webHidden/>
               </w:rPr>
-              <w:instrText xml:space="preserve"> PAGEREF _Toc61783708 \h </w:instrText>
+              <w:instrText xml:space="preserve"> PAGEREF _Toc61793172 \h </w:instrText>
             </w:r>
             <w:r>
               <w:rPr>
@@ -770,7 +760,7 @@
             <w:pStyle w:val="TOC2"/>
             <w:tabs>
               <w:tab w:val="left" w:pos="880"/>
-              <w:tab w:val="right" w:leader="dot" w:pos="9062"/>
+              <w:tab w:val="right" w:leader="dot" w:pos="10456"/>
             </w:tabs>
             <w:rPr>
               <w:rFonts w:eastAsiaTheme="minorEastAsia"/>
@@ -778,7 +768,7 @@
               <w:lang w:eastAsia="bg-BG"/>
             </w:rPr>
           </w:pPr>
-          <w:hyperlink w:anchor="_Toc61783709" w:history="1">
+          <w:hyperlink w:anchor="_Toc61793173" w:history="1">
             <w:r>
               <w:rPr>
                 <w:rStyle w:val="Hyperlink"/>
@@ -820,7 +810,7 @@
                 <w:noProof/>
                 <w:webHidden/>
               </w:rPr>
-              <w:instrText xml:space="preserve"> PAGEREF _Toc61783709 \h </w:instrText>
+              <w:instrText xml:space="preserve"> PAGEREF _Toc61793173 \h </w:instrText>
             </w:r>
             <w:r>
               <w:rPr>
@@ -856,7 +846,7 @@
             <w:pStyle w:val="TOC2"/>
             <w:tabs>
               <w:tab w:val="left" w:pos="880"/>
-              <w:tab w:val="right" w:leader="dot" w:pos="9062"/>
+              <w:tab w:val="right" w:leader="dot" w:pos="10456"/>
             </w:tabs>
             <w:rPr>
               <w:rFonts w:eastAsiaTheme="minorEastAsia"/>
@@ -864,7 +854,7 @@
               <w:lang w:eastAsia="bg-BG"/>
             </w:rPr>
           </w:pPr>
-          <w:hyperlink w:anchor="_Toc61783710" w:history="1">
+          <w:hyperlink w:anchor="_Toc61793174" w:history="1">
             <w:r>
               <w:rPr>
                 <w:rStyle w:val="Hyperlink"/>
@@ -906,7 +896,7 @@
                 <w:noProof/>
                 <w:webHidden/>
               </w:rPr>
-              <w:instrText xml:space="preserve"> PAGEREF _Toc61783710 \h </w:instrText>
+              <w:instrText xml:space="preserve"> PAGEREF _Toc61793174 \h </w:instrText>
             </w:r>
             <w:r>
               <w:rPr>
@@ -942,7 +932,7 @@
             <w:pStyle w:val="TOC2"/>
             <w:tabs>
               <w:tab w:val="left" w:pos="880"/>
-              <w:tab w:val="right" w:leader="dot" w:pos="9062"/>
+              <w:tab w:val="right" w:leader="dot" w:pos="10456"/>
             </w:tabs>
             <w:rPr>
               <w:rFonts w:eastAsiaTheme="minorEastAsia"/>
@@ -950,7 +940,7 @@
               <w:lang w:eastAsia="bg-BG"/>
             </w:rPr>
           </w:pPr>
-          <w:hyperlink w:anchor="_Toc61783711" w:history="1">
+          <w:hyperlink w:anchor="_Toc61793175" w:history="1">
             <w:r>
               <w:rPr>
                 <w:rStyle w:val="Hyperlink"/>
@@ -992,7 +982,7 @@
                 <w:noProof/>
                 <w:webHidden/>
               </w:rPr>
-              <w:instrText xml:space="preserve"> PAGEREF _Toc61783711 \h </w:instrText>
+              <w:instrText xml:space="preserve"> PAGEREF _Toc61793175 \h </w:instrText>
             </w:r>
             <w:r>
               <w:rPr>
@@ -1028,7 +1018,7 @@
             <w:pStyle w:val="TOC1"/>
             <w:tabs>
               <w:tab w:val="left" w:pos="440"/>
-              <w:tab w:val="right" w:leader="dot" w:pos="9062"/>
+              <w:tab w:val="right" w:leader="dot" w:pos="10456"/>
             </w:tabs>
             <w:rPr>
               <w:rFonts w:eastAsiaTheme="minorEastAsia"/>
@@ -1036,7 +1026,7 @@
               <w:lang w:eastAsia="bg-BG"/>
             </w:rPr>
           </w:pPr>
-          <w:hyperlink w:anchor="_Toc61783712" w:history="1">
+          <w:hyperlink w:anchor="_Toc61793176" w:history="1">
             <w:r>
               <w:rPr>
                 <w:rStyle w:val="Hyperlink"/>
@@ -1078,7 +1068,7 @@
                 <w:noProof/>
                 <w:webHidden/>
               </w:rPr>
-              <w:instrText xml:space="preserve"> PAGEREF _Toc61783712 \h </w:instrText>
+              <w:instrText xml:space="preserve"> PAGEREF _Toc61793176 \h </w:instrText>
             </w:r>
             <w:r>
               <w:rPr>
@@ -1114,7 +1104,7 @@
             <w:pStyle w:val="TOC2"/>
             <w:tabs>
               <w:tab w:val="left" w:pos="880"/>
-              <w:tab w:val="right" w:leader="dot" w:pos="9062"/>
+              <w:tab w:val="right" w:leader="dot" w:pos="10456"/>
             </w:tabs>
             <w:rPr>
               <w:rFonts w:eastAsiaTheme="minorEastAsia"/>
@@ -1122,7 +1112,7 @@
               <w:lang w:eastAsia="bg-BG"/>
             </w:rPr>
           </w:pPr>
-          <w:hyperlink w:anchor="_Toc61783713" w:history="1">
+          <w:hyperlink w:anchor="_Toc61793177" w:history="1">
             <w:r>
               <w:rPr>
                 <w:rStyle w:val="Hyperlink"/>
@@ -1164,7 +1154,7 @@
                 <w:noProof/>
                 <w:webHidden/>
               </w:rPr>
-              <w:instrText xml:space="preserve"> PAGEREF _Toc61783713 \h </w:instrText>
+              <w:instrText xml:space="preserve"> PAGEREF _Toc61793177 \h </w:instrText>
             </w:r>
             <w:r>
               <w:rPr>
@@ -1200,7 +1190,7 @@
             <w:pStyle w:val="TOC2"/>
             <w:tabs>
               <w:tab w:val="left" w:pos="880"/>
-              <w:tab w:val="right" w:leader="dot" w:pos="9062"/>
+              <w:tab w:val="right" w:leader="dot" w:pos="10456"/>
             </w:tabs>
             <w:rPr>
               <w:rFonts w:eastAsiaTheme="minorEastAsia"/>
@@ -1208,7 +1198,7 @@
               <w:lang w:eastAsia="bg-BG"/>
             </w:rPr>
           </w:pPr>
-          <w:hyperlink w:anchor="_Toc61783714" w:history="1">
+          <w:hyperlink w:anchor="_Toc61793178" w:history="1">
             <w:r>
               <w:rPr>
                 <w:rStyle w:val="Hyperlink"/>
@@ -1250,7 +1240,7 @@
                 <w:noProof/>
                 <w:webHidden/>
               </w:rPr>
-              <w:instrText xml:space="preserve"> PAGEREF _Toc61783714 \h </w:instrText>
+              <w:instrText xml:space="preserve"> PAGEREF _Toc61793178 \h </w:instrText>
             </w:r>
             <w:r>
               <w:rPr>
@@ -1286,7 +1276,7 @@
             <w:pStyle w:val="TOC3"/>
             <w:tabs>
               <w:tab w:val="left" w:pos="1320"/>
-              <w:tab w:val="right" w:leader="dot" w:pos="9062"/>
+              <w:tab w:val="right" w:leader="dot" w:pos="10456"/>
             </w:tabs>
             <w:rPr>
               <w:rFonts w:eastAsiaTheme="minorEastAsia"/>
@@ -1294,7 +1284,7 @@
               <w:lang w:eastAsia="bg-BG"/>
             </w:rPr>
           </w:pPr>
-          <w:hyperlink w:anchor="_Toc61783715" w:history="1">
+          <w:hyperlink w:anchor="_Toc61793179" w:history="1">
             <w:r>
               <w:rPr>
                 <w:rStyle w:val="Hyperlink"/>
@@ -1336,7 +1326,7 @@
                 <w:noProof/>
                 <w:webHidden/>
               </w:rPr>
-              <w:instrText xml:space="preserve"> PAGEREF _Toc61783715 \h </w:instrText>
+              <w:instrText xml:space="preserve"> PAGEREF _Toc61793179 \h </w:instrText>
             </w:r>
             <w:r>
               <w:rPr>
@@ -1372,7 +1362,7 @@
             <w:pStyle w:val="TOC3"/>
             <w:tabs>
               <w:tab w:val="left" w:pos="1320"/>
-              <w:tab w:val="right" w:leader="dot" w:pos="9062"/>
+              <w:tab w:val="right" w:leader="dot" w:pos="10456"/>
             </w:tabs>
             <w:rPr>
               <w:rFonts w:eastAsiaTheme="minorEastAsia"/>
@@ -1380,7 +1370,7 @@
               <w:lang w:eastAsia="bg-BG"/>
             </w:rPr>
           </w:pPr>
-          <w:hyperlink w:anchor="_Toc61783716" w:history="1">
+          <w:hyperlink w:anchor="_Toc61793180" w:history="1">
             <w:r>
               <w:rPr>
                 <w:rStyle w:val="Hyperlink"/>
@@ -1422,7 +1412,7 @@
                 <w:noProof/>
                 <w:webHidden/>
               </w:rPr>
-              <w:instrText xml:space="preserve"> PAGEREF _Toc61783716 \h </w:instrText>
+              <w:instrText xml:space="preserve"> PAGEREF _Toc61793180 \h </w:instrText>
             </w:r>
             <w:r>
               <w:rPr>
@@ -1458,7 +1448,7 @@
             <w:pStyle w:val="TOC3"/>
             <w:tabs>
               <w:tab w:val="left" w:pos="1320"/>
-              <w:tab w:val="right" w:leader="dot" w:pos="9062"/>
+              <w:tab w:val="right" w:leader="dot" w:pos="10456"/>
             </w:tabs>
             <w:rPr>
               <w:rFonts w:eastAsiaTheme="minorEastAsia"/>
@@ -1466,7 +1456,7 @@
               <w:lang w:eastAsia="bg-BG"/>
             </w:rPr>
           </w:pPr>
-          <w:hyperlink w:anchor="_Toc61783717" w:history="1">
+          <w:hyperlink w:anchor="_Toc61793181" w:history="1">
             <w:r>
               <w:rPr>
                 <w:rStyle w:val="Hyperlink"/>
@@ -1508,7 +1498,7 @@
                 <w:noProof/>
                 <w:webHidden/>
               </w:rPr>
-              <w:instrText xml:space="preserve"> PAGEREF _Toc61783717 \h </w:instrText>
+              <w:instrText xml:space="preserve"> PAGEREF _Toc61793181 \h </w:instrText>
             </w:r>
             <w:r>
               <w:rPr>
@@ -1544,7 +1534,7 @@
             <w:pStyle w:val="TOC3"/>
             <w:tabs>
               <w:tab w:val="left" w:pos="1320"/>
-              <w:tab w:val="right" w:leader="dot" w:pos="9062"/>
+              <w:tab w:val="right" w:leader="dot" w:pos="10456"/>
             </w:tabs>
             <w:rPr>
               <w:rFonts w:eastAsiaTheme="minorEastAsia"/>
@@ -1552,7 +1542,7 @@
               <w:lang w:eastAsia="bg-BG"/>
             </w:rPr>
           </w:pPr>
-          <w:hyperlink w:anchor="_Toc61783718" w:history="1">
+          <w:hyperlink w:anchor="_Toc61793182" w:history="1">
             <w:r>
               <w:rPr>
                 <w:rStyle w:val="Hyperlink"/>
@@ -1594,7 +1584,7 @@
                 <w:noProof/>
                 <w:webHidden/>
               </w:rPr>
-              <w:instrText xml:space="preserve"> PAGEREF _Toc61783718 \h </w:instrText>
+              <w:instrText xml:space="preserve"> PAGEREF _Toc61793182 \h </w:instrText>
             </w:r>
             <w:r>
               <w:rPr>
@@ -1630,7 +1620,7 @@
             <w:pStyle w:val="TOC3"/>
             <w:tabs>
               <w:tab w:val="left" w:pos="1320"/>
-              <w:tab w:val="right" w:leader="dot" w:pos="9062"/>
+              <w:tab w:val="right" w:leader="dot" w:pos="10456"/>
             </w:tabs>
             <w:rPr>
               <w:rFonts w:eastAsiaTheme="minorEastAsia"/>
@@ -1638,7 +1628,7 @@
               <w:lang w:eastAsia="bg-BG"/>
             </w:rPr>
           </w:pPr>
-          <w:hyperlink w:anchor="_Toc61783719" w:history="1">
+          <w:hyperlink w:anchor="_Toc61793183" w:history="1">
             <w:r>
               <w:rPr>
                 <w:rStyle w:val="Hyperlink"/>
@@ -1680,7 +1670,7 @@
                 <w:noProof/>
                 <w:webHidden/>
               </w:rPr>
-              <w:instrText xml:space="preserve"> PAGEREF _Toc61783719 \h </w:instrText>
+              <w:instrText xml:space="preserve"> PAGEREF _Toc61793183 \h </w:instrText>
             </w:r>
             <w:r>
               <w:rPr>
@@ -1716,7 +1706,7 @@
             <w:pStyle w:val="TOC1"/>
             <w:tabs>
               <w:tab w:val="left" w:pos="440"/>
-              <w:tab w:val="right" w:leader="dot" w:pos="9062"/>
+              <w:tab w:val="right" w:leader="dot" w:pos="10456"/>
             </w:tabs>
             <w:rPr>
               <w:rFonts w:eastAsiaTheme="minorEastAsia"/>
@@ -1724,7 +1714,7 @@
               <w:lang w:eastAsia="bg-BG"/>
             </w:rPr>
           </w:pPr>
-          <w:hyperlink w:anchor="_Toc61783720" w:history="1">
+          <w:hyperlink w:anchor="_Toc61793184" w:history="1">
             <w:r>
               <w:rPr>
                 <w:rStyle w:val="Hyperlink"/>
@@ -1766,7 +1756,7 @@
                 <w:noProof/>
                 <w:webHidden/>
               </w:rPr>
-              <w:instrText xml:space="preserve"> PAGEREF _Toc61783720 \h </w:instrText>
+              <w:instrText xml:space="preserve"> PAGEREF _Toc61793184 \h </w:instrText>
             </w:r>
             <w:r>
               <w:rPr>
@@ -1802,7 +1792,7 @@
             <w:pStyle w:val="TOC2"/>
             <w:tabs>
               <w:tab w:val="left" w:pos="880"/>
-              <w:tab w:val="right" w:leader="dot" w:pos="9062"/>
+              <w:tab w:val="right" w:leader="dot" w:pos="10456"/>
             </w:tabs>
             <w:rPr>
               <w:rFonts w:eastAsiaTheme="minorEastAsia"/>
@@ -1810,7 +1800,7 @@
               <w:lang w:eastAsia="bg-BG"/>
             </w:rPr>
           </w:pPr>
-          <w:hyperlink w:anchor="_Toc61783721" w:history="1">
+          <w:hyperlink w:anchor="_Toc61793185" w:history="1">
             <w:r>
               <w:rPr>
                 <w:rStyle w:val="Hyperlink"/>
@@ -1852,7 +1842,7 @@
                 <w:noProof/>
                 <w:webHidden/>
               </w:rPr>
-              <w:instrText xml:space="preserve"> PAGEREF _Toc61783721 \h </w:instrText>
+              <w:instrText xml:space="preserve"> PAGEREF _Toc61793185 \h </w:instrText>
             </w:r>
             <w:r>
               <w:rPr>
@@ -1888,7 +1878,7 @@
             <w:pStyle w:val="TOC2"/>
             <w:tabs>
               <w:tab w:val="left" w:pos="880"/>
-              <w:tab w:val="right" w:leader="dot" w:pos="9062"/>
+              <w:tab w:val="right" w:leader="dot" w:pos="10456"/>
             </w:tabs>
             <w:rPr>
               <w:rFonts w:eastAsiaTheme="minorEastAsia"/>
@@ -1896,7 +1886,7 @@
               <w:lang w:eastAsia="bg-BG"/>
             </w:rPr>
           </w:pPr>
-          <w:hyperlink w:anchor="_Toc61783722" w:history="1">
+          <w:hyperlink w:anchor="_Toc61793186" w:history="1">
             <w:r>
               <w:rPr>
                 <w:rStyle w:val="Hyperlink"/>
@@ -1938,7 +1928,7 @@
                 <w:noProof/>
                 <w:webHidden/>
               </w:rPr>
-              <w:instrText xml:space="preserve"> PAGEREF _Toc61783722 \h </w:instrText>
+              <w:instrText xml:space="preserve"> PAGEREF _Toc61793186 \h </w:instrText>
             </w:r>
             <w:r>
               <w:rPr>
@@ -1974,7 +1964,7 @@
             <w:pStyle w:val="TOC2"/>
             <w:tabs>
               <w:tab w:val="left" w:pos="880"/>
-              <w:tab w:val="right" w:leader="dot" w:pos="9062"/>
+              <w:tab w:val="right" w:leader="dot" w:pos="10456"/>
             </w:tabs>
             <w:rPr>
               <w:rFonts w:eastAsiaTheme="minorEastAsia"/>
@@ -1982,7 +1972,7 @@
               <w:lang w:eastAsia="bg-BG"/>
             </w:rPr>
           </w:pPr>
-          <w:hyperlink w:anchor="_Toc61783723" w:history="1">
+          <w:hyperlink w:anchor="_Toc61793187" w:history="1">
             <w:r>
               <w:rPr>
                 <w:rStyle w:val="Hyperlink"/>
@@ -2024,7 +2014,7 @@
                 <w:noProof/>
                 <w:webHidden/>
               </w:rPr>
-              <w:instrText xml:space="preserve"> PAGEREF _Toc61783723 \h </w:instrText>
+              <w:instrText xml:space="preserve"> PAGEREF _Toc61793187 \h </w:instrText>
             </w:r>
             <w:r>
               <w:rPr>
@@ -2060,7 +2050,7 @@
             <w:pStyle w:val="TOC1"/>
             <w:tabs>
               <w:tab w:val="left" w:pos="440"/>
-              <w:tab w:val="right" w:leader="dot" w:pos="9062"/>
+              <w:tab w:val="right" w:leader="dot" w:pos="10456"/>
             </w:tabs>
             <w:rPr>
               <w:rFonts w:eastAsiaTheme="minorEastAsia"/>
@@ -2068,7 +2058,7 @@
               <w:lang w:eastAsia="bg-BG"/>
             </w:rPr>
           </w:pPr>
-          <w:hyperlink w:anchor="_Toc61783724" w:history="1">
+          <w:hyperlink w:anchor="_Toc61793188" w:history="1">
             <w:r>
               <w:rPr>
                 <w:rStyle w:val="Hyperlink"/>
@@ -2110,7 +2100,7 @@
                 <w:noProof/>
                 <w:webHidden/>
               </w:rPr>
-              <w:instrText xml:space="preserve"> PAGEREF _Toc61783724 \h </w:instrText>
+              <w:instrText xml:space="preserve"> PAGEREF _Toc61793188 \h </w:instrText>
             </w:r>
             <w:r>
               <w:rPr>
@@ -2146,7 +2136,7 @@
             <w:pStyle w:val="TOC2"/>
             <w:tabs>
               <w:tab w:val="left" w:pos="880"/>
-              <w:tab w:val="right" w:leader="dot" w:pos="9062"/>
+              <w:tab w:val="right" w:leader="dot" w:pos="10456"/>
             </w:tabs>
             <w:rPr>
               <w:rFonts w:eastAsiaTheme="minorEastAsia"/>
@@ -2154,7 +2144,7 @@
               <w:lang w:eastAsia="bg-BG"/>
             </w:rPr>
           </w:pPr>
-          <w:hyperlink w:anchor="_Toc61783725" w:history="1">
+          <w:hyperlink w:anchor="_Toc61793189" w:history="1">
             <w:r>
               <w:rPr>
                 <w:rStyle w:val="Hyperlink"/>
@@ -2196,7 +2186,7 @@
                 <w:noProof/>
                 <w:webHidden/>
               </w:rPr>
-              <w:instrText xml:space="preserve"> PAGEREF _Toc61783725 \h </w:instrText>
+              <w:instrText xml:space="preserve"> PAGEREF _Toc61793189 \h </w:instrText>
             </w:r>
             <w:r>
               <w:rPr>
@@ -2232,7 +2222,7 @@
             <w:pStyle w:val="TOC2"/>
             <w:tabs>
               <w:tab w:val="left" w:pos="880"/>
-              <w:tab w:val="right" w:leader="dot" w:pos="9062"/>
+              <w:tab w:val="right" w:leader="dot" w:pos="10456"/>
             </w:tabs>
             <w:rPr>
               <w:rFonts w:eastAsiaTheme="minorEastAsia"/>
@@ -2240,7 +2230,7 @@
               <w:lang w:eastAsia="bg-BG"/>
             </w:rPr>
           </w:pPr>
-          <w:hyperlink w:anchor="_Toc61783726" w:history="1">
+          <w:hyperlink w:anchor="_Toc61793190" w:history="1">
             <w:r>
               <w:rPr>
                 <w:rStyle w:val="Hyperlink"/>
@@ -2282,7 +2272,7 @@
                 <w:noProof/>
                 <w:webHidden/>
               </w:rPr>
-              <w:instrText xml:space="preserve"> PAGEREF _Toc61783726 \h </w:instrText>
+              <w:instrText xml:space="preserve"> PAGEREF _Toc61793190 \h </w:instrText>
             </w:r>
             <w:r>
               <w:rPr>
@@ -2318,7 +2308,7 @@
             <w:pStyle w:val="TOC1"/>
             <w:tabs>
               <w:tab w:val="left" w:pos="440"/>
-              <w:tab w:val="right" w:leader="dot" w:pos="9062"/>
+              <w:tab w:val="right" w:leader="dot" w:pos="10456"/>
             </w:tabs>
             <w:rPr>
               <w:rFonts w:eastAsiaTheme="minorEastAsia"/>
@@ -2326,7 +2316,7 @@
               <w:lang w:eastAsia="bg-BG"/>
             </w:rPr>
           </w:pPr>
-          <w:hyperlink w:anchor="_Toc61783727" w:history="1">
+          <w:hyperlink w:anchor="_Toc61793191" w:history="1">
             <w:r>
               <w:rPr>
                 <w:rStyle w:val="Hyperlink"/>
@@ -2368,7 +2358,7 @@
                 <w:noProof/>
                 <w:webHidden/>
               </w:rPr>
-              <w:instrText xml:space="preserve"> PAGEREF _Toc61783727 \h </w:instrText>
+              <w:instrText xml:space="preserve"> PAGEREF _Toc61793191 \h </w:instrText>
             </w:r>
             <w:r>
               <w:rPr>
@@ -2404,7 +2394,7 @@
             <w:pStyle w:val="TOC1"/>
             <w:tabs>
               <w:tab w:val="left" w:pos="440"/>
-              <w:tab w:val="right" w:leader="dot" w:pos="9062"/>
+              <w:tab w:val="right" w:leader="dot" w:pos="10456"/>
             </w:tabs>
             <w:rPr>
               <w:rFonts w:eastAsiaTheme="minorEastAsia"/>
@@ -2412,7 +2402,7 @@
               <w:lang w:eastAsia="bg-BG"/>
             </w:rPr>
           </w:pPr>
-          <w:hyperlink w:anchor="_Toc61783728" w:history="1">
+          <w:hyperlink w:anchor="_Toc61793192" w:history="1">
             <w:r>
               <w:rPr>
                 <w:rStyle w:val="Hyperlink"/>
@@ -2454,7 +2444,7 @@
                 <w:noProof/>
                 <w:webHidden/>
               </w:rPr>
-              <w:instrText xml:space="preserve"> PAGEREF _Toc61783728 \h </w:instrText>
+              <w:instrText xml:space="preserve"> PAGEREF _Toc61793192 \h </w:instrText>
             </w:r>
             <w:r>
               <w:rPr>
@@ -2490,7 +2480,7 @@
             <w:pStyle w:val="TOC2"/>
             <w:tabs>
               <w:tab w:val="left" w:pos="880"/>
-              <w:tab w:val="right" w:leader="dot" w:pos="9062"/>
+              <w:tab w:val="right" w:leader="dot" w:pos="10456"/>
             </w:tabs>
             <w:rPr>
               <w:rFonts w:eastAsiaTheme="minorEastAsia"/>
@@ -2498,7 +2488,7 @@
               <w:lang w:eastAsia="bg-BG"/>
             </w:rPr>
           </w:pPr>
-          <w:hyperlink w:anchor="_Toc61783729" w:history="1">
+          <w:hyperlink w:anchor="_Toc61793193" w:history="1">
             <w:r>
               <w:rPr>
                 <w:rStyle w:val="Hyperlink"/>
@@ -2540,7 +2530,265 @@
                 <w:noProof/>
                 <w:webHidden/>
               </w:rPr>
-              <w:instrText xml:space="preserve"> PAGEREF _Toc61783729 \h </w:instrText>
+              <w:instrText xml:space="preserve"> PAGEREF _Toc61793193 \h </w:instrText>
+            </w:r>
+            <w:r>
+              <w:rPr>
+                <w:noProof/>
+                <w:webHidden/>
+              </w:rPr>
+            </w:r>
+            <w:r>
+              <w:rPr>
+                <w:noProof/>
+                <w:webHidden/>
+              </w:rPr>
+              <w:fldChar w:fldCharType="separate"/>
+            </w:r>
+            <w:r>
+              <w:rPr>
+                <w:noProof/>
+                <w:webHidden/>
+              </w:rPr>
+              <w:t>9</w:t>
+            </w:r>
+            <w:r>
+              <w:rPr>
+                <w:noProof/>
+                <w:webHidden/>
+              </w:rPr>
+              <w:fldChar w:fldCharType="end"/>
+            </w:r>
+          </w:hyperlink>
+        </w:p>
+        <w:p>
+          <w:pPr>
+            <w:pStyle w:val="TOC3"/>
+            <w:tabs>
+              <w:tab w:val="left" w:pos="880"/>
+              <w:tab w:val="right" w:leader="dot" w:pos="10456"/>
+            </w:tabs>
+            <w:rPr>
+              <w:rFonts w:eastAsiaTheme="minorEastAsia"/>
+              <w:noProof/>
+              <w:lang w:eastAsia="bg-BG"/>
+            </w:rPr>
+          </w:pPr>
+          <w:hyperlink w:anchor="_Toc61793194" w:history="1">
+            <w:r>
+              <w:rPr>
+                <w:rStyle w:val="Hyperlink"/>
+                <w:noProof/>
+              </w:rPr>
+              <w:t>1)</w:t>
+            </w:r>
+            <w:r>
+              <w:rPr>
+                <w:rFonts w:eastAsiaTheme="minorEastAsia"/>
+                <w:noProof/>
+                <w:lang w:eastAsia="bg-BG"/>
+              </w:rPr>
+              <w:tab/>
+            </w:r>
+            <w:r>
+              <w:rPr>
+                <w:rStyle w:val="Hyperlink"/>
+                <w:noProof/>
+              </w:rPr>
+              <w:t>Екран за регистрация и логин</w:t>
+            </w:r>
+            <w:r>
+              <w:rPr>
+                <w:noProof/>
+                <w:webHidden/>
+              </w:rPr>
+              <w:tab/>
+            </w:r>
+            <w:r>
+              <w:rPr>
+                <w:noProof/>
+                <w:webHidden/>
+              </w:rPr>
+              <w:fldChar w:fldCharType="begin"/>
+            </w:r>
+            <w:r>
+              <w:rPr>
+                <w:noProof/>
+                <w:webHidden/>
+              </w:rPr>
+              <w:instrText xml:space="preserve"> PAGEREF _Toc61793194 \h </w:instrText>
+            </w:r>
+            <w:r>
+              <w:rPr>
+                <w:noProof/>
+                <w:webHidden/>
+              </w:rPr>
+            </w:r>
+            <w:r>
+              <w:rPr>
+                <w:noProof/>
+                <w:webHidden/>
+              </w:rPr>
+              <w:fldChar w:fldCharType="separate"/>
+            </w:r>
+            <w:r>
+              <w:rPr>
+                <w:noProof/>
+                <w:webHidden/>
+              </w:rPr>
+              <w:t>9</w:t>
+            </w:r>
+            <w:r>
+              <w:rPr>
+                <w:noProof/>
+                <w:webHidden/>
+              </w:rPr>
+              <w:fldChar w:fldCharType="end"/>
+            </w:r>
+          </w:hyperlink>
+        </w:p>
+        <w:p>
+          <w:pPr>
+            <w:pStyle w:val="TOC3"/>
+            <w:tabs>
+              <w:tab w:val="left" w:pos="880"/>
+              <w:tab w:val="right" w:leader="dot" w:pos="10456"/>
+            </w:tabs>
+            <w:rPr>
+              <w:rFonts w:eastAsiaTheme="minorEastAsia"/>
+              <w:noProof/>
+              <w:lang w:eastAsia="bg-BG"/>
+            </w:rPr>
+          </w:pPr>
+          <w:hyperlink w:anchor="_Toc61793195" w:history="1">
+            <w:r>
+              <w:rPr>
+                <w:rStyle w:val="Hyperlink"/>
+                <w:noProof/>
+              </w:rPr>
+              <w:t>2)</w:t>
+            </w:r>
+            <w:r>
+              <w:rPr>
+                <w:rFonts w:eastAsiaTheme="minorEastAsia"/>
+                <w:noProof/>
+                <w:lang w:eastAsia="bg-BG"/>
+              </w:rPr>
+              <w:tab/>
+            </w:r>
+            <w:r>
+              <w:rPr>
+                <w:rStyle w:val="Hyperlink"/>
+                <w:noProof/>
+              </w:rPr>
+              <w:t>Екран за търсене на книги чрез Google Books API и добавяне към профил</w:t>
+            </w:r>
+            <w:r>
+              <w:rPr>
+                <w:noProof/>
+                <w:webHidden/>
+              </w:rPr>
+              <w:tab/>
+            </w:r>
+            <w:r>
+              <w:rPr>
+                <w:noProof/>
+                <w:webHidden/>
+              </w:rPr>
+              <w:fldChar w:fldCharType="begin"/>
+            </w:r>
+            <w:r>
+              <w:rPr>
+                <w:noProof/>
+                <w:webHidden/>
+              </w:rPr>
+              <w:instrText xml:space="preserve"> PAGEREF _Toc61793195 \h </w:instrText>
+            </w:r>
+            <w:r>
+              <w:rPr>
+                <w:noProof/>
+                <w:webHidden/>
+              </w:rPr>
+            </w:r>
+            <w:r>
+              <w:rPr>
+                <w:noProof/>
+                <w:webHidden/>
+              </w:rPr>
+              <w:fldChar w:fldCharType="separate"/>
+            </w:r>
+            <w:r>
+              <w:rPr>
+                <w:noProof/>
+                <w:webHidden/>
+              </w:rPr>
+              <w:t>9</w:t>
+            </w:r>
+            <w:r>
+              <w:rPr>
+                <w:noProof/>
+                <w:webHidden/>
+              </w:rPr>
+              <w:fldChar w:fldCharType="end"/>
+            </w:r>
+          </w:hyperlink>
+        </w:p>
+        <w:p>
+          <w:pPr>
+            <w:pStyle w:val="TOC3"/>
+            <w:tabs>
+              <w:tab w:val="left" w:pos="880"/>
+              <w:tab w:val="right" w:leader="dot" w:pos="10456"/>
+            </w:tabs>
+            <w:rPr>
+              <w:rFonts w:eastAsiaTheme="minorEastAsia"/>
+              <w:noProof/>
+              <w:lang w:eastAsia="bg-BG"/>
+            </w:rPr>
+          </w:pPr>
+          <w:hyperlink w:anchor="_Toc61793196" w:history="1">
+            <w:r>
+              <w:rPr>
+                <w:rStyle w:val="Hyperlink"/>
+                <w:noProof/>
+              </w:rPr>
+              <w:t>3)</w:t>
+            </w:r>
+            <w:r>
+              <w:rPr>
+                <w:rFonts w:eastAsiaTheme="minorEastAsia"/>
+                <w:noProof/>
+                <w:lang w:eastAsia="bg-BG"/>
+              </w:rPr>
+              <w:tab/>
+            </w:r>
+            <w:r>
+              <w:rPr>
+                <w:rStyle w:val="Hyperlink"/>
+                <w:noProof/>
+              </w:rPr>
+              <w:t>Екран за разглеждане и редактиране на добавени книги</w:t>
+            </w:r>
+            <w:r>
+              <w:rPr>
+                <w:noProof/>
+                <w:webHidden/>
+              </w:rPr>
+              <w:tab/>
+            </w:r>
+            <w:r>
+              <w:rPr>
+                <w:noProof/>
+                <w:webHidden/>
+              </w:rPr>
+              <w:fldChar w:fldCharType="begin"/>
+            </w:r>
+            <w:r>
+              <w:rPr>
+                <w:noProof/>
+                <w:webHidden/>
+              </w:rPr>
+              <w:instrText xml:space="preserve"> PAGEREF _Toc61793196 \h </w:instrText>
             </w:r>
             <w:r>
               <w:rPr>
@@ -2576,7 +2824,7 @@
             <w:pStyle w:val="TOC2"/>
             <w:tabs>
               <w:tab w:val="left" w:pos="880"/>
-              <w:tab w:val="right" w:leader="dot" w:pos="9062"/>
+              <w:tab w:val="right" w:leader="dot" w:pos="10456"/>
             </w:tabs>
             <w:rPr>
               <w:rFonts w:eastAsiaTheme="minorEastAsia"/>
@@ -2584,7 +2832,7 @@
               <w:lang w:eastAsia="bg-BG"/>
             </w:rPr>
           </w:pPr>
-          <w:hyperlink w:anchor="_Toc61783730" w:history="1">
+          <w:hyperlink w:anchor="_Toc61793197" w:history="1">
             <w:r>
               <w:rPr>
                 <w:rStyle w:val="Hyperlink"/>
@@ -2626,7 +2874,7 @@
                 <w:noProof/>
                 <w:webHidden/>
               </w:rPr>
-              <w:instrText xml:space="preserve"> PAGEREF _Toc61783730 \h </w:instrText>
+              <w:instrText xml:space="preserve"> PAGEREF _Toc61793197 \h </w:instrText>
             </w:r>
             <w:r>
               <w:rPr>
@@ -2662,7 +2910,7 @@
             <w:pStyle w:val="TOC3"/>
             <w:tabs>
               <w:tab w:val="left" w:pos="880"/>
-              <w:tab w:val="right" w:leader="dot" w:pos="9062"/>
+              <w:tab w:val="right" w:leader="dot" w:pos="10456"/>
             </w:tabs>
             <w:rPr>
               <w:rFonts w:eastAsiaTheme="minorEastAsia"/>
@@ -2670,7 +2918,7 @@
               <w:lang w:eastAsia="bg-BG"/>
             </w:rPr>
           </w:pPr>
-          <w:hyperlink w:anchor="_Toc61783731" w:history="1">
+          <w:hyperlink w:anchor="_Toc61793198" w:history="1">
             <w:r>
               <w:rPr>
                 <w:rStyle w:val="Hyperlink"/>
@@ -2691,7 +2939,7 @@
                 <w:rStyle w:val="Hyperlink"/>
                 <w:noProof/>
               </w:rPr>
-              <w:t>Панел за регистрация и логин</w:t>
+              <w:t>Екран за регистрация и логин</w:t>
             </w:r>
             <w:r>
               <w:rPr>
@@ -2712,7 +2960,7 @@
                 <w:noProof/>
                 <w:webHidden/>
               </w:rPr>
-              <w:instrText xml:space="preserve"> PAGEREF _Toc61783731 \h </w:instrText>
+              <w:instrText xml:space="preserve"> PAGEREF _Toc61793198 \h </w:instrText>
             </w:r>
             <w:r>
               <w:rPr>
@@ -2748,7 +2996,7 @@
             <w:pStyle w:val="TOC3"/>
             <w:tabs>
               <w:tab w:val="left" w:pos="880"/>
-              <w:tab w:val="right" w:leader="dot" w:pos="9062"/>
+              <w:tab w:val="right" w:leader="dot" w:pos="10456"/>
             </w:tabs>
             <w:rPr>
               <w:rFonts w:eastAsiaTheme="minorEastAsia"/>
@@ -2756,7 +3004,7 @@
               <w:lang w:eastAsia="bg-BG"/>
             </w:rPr>
           </w:pPr>
-          <w:hyperlink w:anchor="_Toc61783732" w:history="1">
+          <w:hyperlink w:anchor="_Toc61793199" w:history="1">
             <w:r>
               <w:rPr>
                 <w:rStyle w:val="Hyperlink"/>
@@ -2777,7 +3025,7 @@
                 <w:rStyle w:val="Hyperlink"/>
                 <w:noProof/>
               </w:rPr>
-              <w:t>Панел за търсене на книги чрез Google Books API и добавяне към профил</w:t>
+              <w:t>Екран за търсене на книги чрез Google Books API и добавяне към профил</w:t>
             </w:r>
             <w:r>
               <w:rPr>
@@ -2798,7 +3046,7 @@
                 <w:noProof/>
                 <w:webHidden/>
               </w:rPr>
-              <w:instrText xml:space="preserve"> PAGEREF _Toc61783732 \h </w:instrText>
+              <w:instrText xml:space="preserve"> PAGEREF _Toc61793199 \h </w:instrText>
             </w:r>
             <w:r>
               <w:rPr>
@@ -2834,7 +3082,7 @@
             <w:pStyle w:val="TOC3"/>
             <w:tabs>
               <w:tab w:val="left" w:pos="880"/>
-              <w:tab w:val="right" w:leader="dot" w:pos="9062"/>
+              <w:tab w:val="right" w:leader="dot" w:pos="10456"/>
             </w:tabs>
             <w:rPr>
               <w:rFonts w:eastAsiaTheme="minorEastAsia"/>
@@ -2842,7 +3090,7 @@
               <w:lang w:eastAsia="bg-BG"/>
             </w:rPr>
           </w:pPr>
-          <w:hyperlink w:anchor="_Toc61783733" w:history="1">
+          <w:hyperlink w:anchor="_Toc61793200" w:history="1">
             <w:r>
               <w:rPr>
                 <w:rStyle w:val="Hyperlink"/>
@@ -2863,7 +3111,7 @@
                 <w:rStyle w:val="Hyperlink"/>
                 <w:noProof/>
               </w:rPr>
-              <w:t>Панел за разглеждане и редактиране на добавени книги</w:t>
+              <w:t>Екран за разглеждане и редактиране на добавени книги</w:t>
             </w:r>
             <w:r>
               <w:rPr>
@@ -2884,7 +3132,7 @@
                 <w:noProof/>
                 <w:webHidden/>
               </w:rPr>
-              <w:instrText xml:space="preserve"> PAGEREF _Toc61783733 \h </w:instrText>
+              <w:instrText xml:space="preserve"> PAGEREF _Toc61793200 \h </w:instrText>
             </w:r>
             <w:r>
               <w:rPr>
@@ -2920,7 +3168,7 @@
             <w:pStyle w:val="TOC1"/>
             <w:tabs>
               <w:tab w:val="left" w:pos="440"/>
-              <w:tab w:val="right" w:leader="dot" w:pos="9062"/>
+              <w:tab w:val="right" w:leader="dot" w:pos="10456"/>
             </w:tabs>
             <w:rPr>
               <w:rFonts w:eastAsiaTheme="minorEastAsia"/>
@@ -2928,7 +3176,7 @@
               <w:lang w:eastAsia="bg-BG"/>
             </w:rPr>
           </w:pPr>
-          <w:hyperlink w:anchor="_Toc61783734" w:history="1">
+          <w:hyperlink w:anchor="_Toc61793201" w:history="1">
             <w:r>
               <w:rPr>
                 <w:rStyle w:val="Hyperlink"/>
@@ -2970,7 +3218,7 @@
                 <w:noProof/>
                 <w:webHidden/>
               </w:rPr>
-              <w:instrText xml:space="preserve"> PAGEREF _Toc61783734 \h </w:instrText>
+              <w:instrText xml:space="preserve"> PAGEREF _Toc61793201 \h </w:instrText>
             </w:r>
             <w:r>
               <w:rPr>
@@ -3013,19 +3261,9 @@
     <w:p/>
     <w:p>
       <w:pPr>
-        <w:sectPr>
-          <w:pgSz w:w="11906" w:h="16838"/>
-          <w:pgMar w:top="1417" w:right="1417" w:bottom="1417" w:left="1417" w:header="708" w:footer="708" w:gutter="0"/>
-          <w:cols w:space="708"/>
-          <w:docGrid w:linePitch="360"/>
-        </w:sectPr>
-      </w:pPr>
-    </w:p>
-    <w:p>
-      <w:pPr>
         <w:pStyle w:val="Heading1"/>
       </w:pPr>
-      <w:bookmarkStart w:id="1" w:name="_Toc61783707"/>
+      <w:bookmarkStart w:id="1" w:name="_Toc61793171"/>
       <w:r>
         <w:lastRenderedPageBreak/>
         <w:t>ВЪВЕДЕНИЕ</w:t>
@@ -3036,18 +3274,13 @@
       <w:pPr>
         <w:pStyle w:val="Heading2"/>
       </w:pPr>
-      <w:bookmarkStart w:id="2" w:name="_Toc61783708"/>
+      <w:bookmarkStart w:id="2" w:name="_Toc61793172"/>
       <w:r>
         <w:t>Цел</w:t>
       </w:r>
       <w:bookmarkEnd w:id="2"/>
     </w:p>
     <w:p>
-      <w:pPr>
-        <w:rPr>
-          <w:lang w:val="en-US"/>
-        </w:rPr>
-      </w:pPr>
       <w:r>
         <w:t xml:space="preserve">Настоящият документ описва изискванията </w:t>
       </w:r>
@@ -3062,7 +3295,7 @@
       <w:pPr>
         <w:pStyle w:val="Heading2"/>
       </w:pPr>
-      <w:bookmarkStart w:id="3" w:name="_Toc61783709"/>
+      <w:bookmarkStart w:id="3" w:name="_Toc61793173"/>
       <w:r>
         <w:t>Обхват</w:t>
       </w:r>
@@ -3110,11 +3343,6 @@
       </w:r>
     </w:p>
     <w:p>
-      <w:pPr>
-        <w:rPr>
-          <w:lang w:val="en-US"/>
-        </w:rPr>
-      </w:pPr>
       <w:r>
         <w:t>Архитектурата на с</w:t>
       </w:r>
@@ -3137,16 +3365,7 @@
         <w:t xml:space="preserve">функционалностите по </w:t>
       </w:r>
       <w:r>
-        <w:t xml:space="preserve">управлението на потребителските профили, правенето на заявки към външното </w:t>
-      </w:r>
-      <w:r>
-        <w:rPr>
-          <w:lang w:val="en-US"/>
-        </w:rPr>
-        <w:t>API</w:t>
-      </w:r>
-      <w:r>
-        <w:t>, от което се взима информация за книгите</w:t>
+        <w:t>управлението на потребителските профили, правенето на заявки към външното API, от което се взима информация за книгите</w:t>
       </w:r>
       <w:r>
         <w:t xml:space="preserve"> и комуникацията с базата данни, където се запазват колекциите на всеки потребител</w:t>
@@ -3175,23 +3394,17 @@
         <w:t>за книги по различни категории като заглавие, автор и издател на книгата.</w:t>
       </w:r>
       <w:r>
-        <w:rPr>
-          <w:lang w:val="en-US"/>
-        </w:rPr>
+        <w:t xml:space="preserve"> Клиентът ще има възможност да запазва книгите, към които има интерес, като информацията за това ще се съхранява в база данни на сървъра.</w:t>
+      </w:r>
+      <w:r>
         <w:t xml:space="preserve"> </w:t>
       </w:r>
-      <w:r>
-        <w:t>Клиентът ще има възможност да запазва книгите, към които има интерес, като информацията за това ще се съхранява в база данни на сървъра.</w:t>
-      </w:r>
-      <w:r>
-        <w:t xml:space="preserve"> </w:t>
-      </w:r>
     </w:p>
     <w:p>
       <w:pPr>
         <w:pStyle w:val="Heading2"/>
       </w:pPr>
-      <w:bookmarkStart w:id="4" w:name="_Toc61783710"/>
+      <w:bookmarkStart w:id="4" w:name="_Toc61793174"/>
       <w:r>
         <w:t>Резюме</w:t>
       </w:r>
@@ -3265,7 +3478,26 @@
           <w:b/>
           <w:bCs/>
         </w:rPr>
-        <w:t>Системна Архитектура</w:t>
+        <w:t xml:space="preserve">Системна Архитектура </w:t>
+      </w:r>
+      <w:r>
+        <w:t>– Описание на декомпозицията на системата в подсистеми и взаимодействието между отделните модули</w:t>
+      </w:r>
+    </w:p>
+    <w:p>
+      <w:pPr>
+        <w:pStyle w:val="ListParagraph"/>
+        <w:numPr>
+          <w:ilvl w:val="0"/>
+          <w:numId w:val="7"/>
+        </w:numPr>
+      </w:pPr>
+      <w:r>
+        <w:rPr>
+          <w:b/>
+          <w:bCs/>
+        </w:rPr>
+        <w:t>Данново Проектиране</w:t>
       </w:r>
       <w:r>
         <w:rPr>
@@ -3275,46 +3507,7 @@
         <w:t xml:space="preserve"> </w:t>
       </w:r>
       <w:r>
-        <w:t>– Описание на декомпозицията на системата в подсистеми и взаимодействието между отделните модули</w:t>
-      </w:r>
-    </w:p>
-    <w:p>
-      <w:pPr>
-        <w:pStyle w:val="ListParagraph"/>
-        <w:numPr>
-          <w:ilvl w:val="0"/>
-          <w:numId w:val="7"/>
-        </w:numPr>
-      </w:pPr>
-      <w:r>
-        <w:rPr>
-          <w:b/>
-          <w:bCs/>
-        </w:rPr>
-        <w:t>Данново Проектиране</w:t>
-      </w:r>
-      <w:r>
-        <w:rPr>
-          <w:b/>
-          <w:bCs/>
-          <w:lang w:val="en-US"/>
-        </w:rPr>
-        <w:t xml:space="preserve"> </w:t>
-      </w:r>
-      <w:r>
-        <w:rPr>
-          <w:lang w:val="en-US"/>
-        </w:rPr>
-        <w:t xml:space="preserve">- </w:t>
-      </w:r>
-      <w:r>
-        <w:t xml:space="preserve">Описание </w:t>
-      </w:r>
-      <w:r>
-        <w:t xml:space="preserve">как </w:t>
-      </w:r>
-      <w:r>
-        <w:t>данните се съхраняват, организират и обработват</w:t>
+        <w:t>- Описание как данните се съхраняват, организират и обработват</w:t>
       </w:r>
     </w:p>
     <w:p>
@@ -3364,21 +3557,7 @@
           <w:b/>
           <w:bCs/>
         </w:rPr>
-        <w:t xml:space="preserve">Проектиране </w:t>
-      </w:r>
-      <w:r>
-        <w:rPr>
-          <w:b/>
-          <w:bCs/>
-        </w:rPr>
-        <w:t>н</w:t>
-      </w:r>
-      <w:r>
-        <w:rPr>
-          <w:b/>
-          <w:bCs/>
-        </w:rPr>
-        <w:t>а Потребителския Интерфейс</w:t>
+        <w:t>Проектиране на Потребителския Интерфейс</w:t>
       </w:r>
       <w:r>
         <w:rPr>
@@ -3424,7 +3603,7 @@
       <w:pPr>
         <w:pStyle w:val="Heading2"/>
       </w:pPr>
-      <w:bookmarkStart w:id="5" w:name="_Toc61783711"/>
+      <w:bookmarkStart w:id="5" w:name="_Toc61793175"/>
       <w:r>
         <w:t>Дефиниции и акроними</w:t>
       </w:r>
@@ -3454,7 +3633,7 @@
       <w:pPr>
         <w:pStyle w:val="Heading1"/>
       </w:pPr>
-      <w:bookmarkStart w:id="6" w:name="_Toc61783712"/>
+      <w:bookmarkStart w:id="6" w:name="_Toc61793176"/>
       <w:r>
         <w:lastRenderedPageBreak/>
         <w:t>АНАЛИЗ НА ИЗИСКВАНИЯТА</w:t>
@@ -3463,134 +3642,9 @@
     </w:p>
     <w:p>
       <w:pPr>
-        <w:rPr>
-          <w:i/>
-          <w:lang w:val="en-US"/>
-        </w:rPr>
-      </w:pPr>
-      <w:r>
-        <w:rPr>
-          <w:i/>
-        </w:rPr>
-        <w:t>Опишете системните изисквания по начин, който подпомага процеса на проектиране, както и процеса на тестване на системата. Дефинирайте уникален номер и приоритет за всяко изискване.</w:t>
-      </w:r>
-    </w:p>
-    <w:p>
-      <w:pPr>
-        <w:pStyle w:val="ListParagraph"/>
-        <w:numPr>
-          <w:ilvl w:val="0"/>
-          <w:numId w:val="2"/>
-        </w:numPr>
-        <w:rPr>
-          <w:i/>
-        </w:rPr>
-      </w:pPr>
-      <w:r>
-        <w:rPr>
-          <w:i/>
-        </w:rPr>
-        <w:t>Пример за дефиниране на приоритети:</w:t>
-      </w:r>
-    </w:p>
-    <w:p>
-      <w:pPr>
-        <w:pStyle w:val="ListParagraph"/>
-        <w:numPr>
-          <w:ilvl w:val="0"/>
-          <w:numId w:val="2"/>
-        </w:numPr>
-        <w:rPr>
-          <w:i/>
-        </w:rPr>
-      </w:pPr>
-      <w:r>
-        <w:rPr>
-          <w:i/>
-        </w:rPr>
-        <w:t>Приоритет 1 – изискването е „задължително“</w:t>
-      </w:r>
-    </w:p>
-    <w:p>
-      <w:pPr>
-        <w:pStyle w:val="ListParagraph"/>
-        <w:numPr>
-          <w:ilvl w:val="0"/>
-          <w:numId w:val="2"/>
-        </w:numPr>
-        <w:rPr>
-          <w:i/>
-        </w:rPr>
-      </w:pPr>
-      <w:r>
-        <w:rPr>
-          <w:i/>
-        </w:rPr>
-        <w:t>Приоритет 2 – изискването е „необходимо“ за подобряване на софтуера</w:t>
-      </w:r>
-    </w:p>
-    <w:p>
-      <w:pPr>
-        <w:pStyle w:val="ListParagraph"/>
-        <w:numPr>
-          <w:ilvl w:val="0"/>
-          <w:numId w:val="2"/>
-        </w:numPr>
-        <w:rPr>
-          <w:i/>
-        </w:rPr>
-      </w:pPr>
-      <w:r>
-        <w:rPr>
-          <w:i/>
-        </w:rPr>
-        <w:t>Приоритет 3 – изискването е „препоръчително“</w:t>
-      </w:r>
-    </w:p>
-    <w:p>
-      <w:pPr>
-        <w:rPr>
-          <w:i/>
-        </w:rPr>
-      </w:pPr>
-      <w:r>
-        <w:rPr>
-          <w:i/>
-        </w:rPr>
-        <w:t xml:space="preserve">При описание на изискванията използвайте термините, с които сте дефинирали приоритетите. Например „Статусът на поръчката </w:t>
-      </w:r>
-      <w:r>
-        <w:rPr>
-          <w:b/>
-          <w:i/>
-        </w:rPr>
-        <w:t>задължително</w:t>
-      </w:r>
-      <w:r>
-        <w:rPr>
-          <w:i/>
-        </w:rPr>
-        <w:t xml:space="preserve"> приема стойност 0 или 1.“ Или „</w:t>
-      </w:r>
-      <w:r>
-        <w:rPr>
-          <w:b/>
-          <w:i/>
-        </w:rPr>
-        <w:t>Препоръчително</w:t>
-      </w:r>
-      <w:r>
-        <w:rPr>
-          <w:i/>
-        </w:rPr>
-        <w:t xml:space="preserve"> е потребителят да бъде уведомяван при изтичане на срока за плащане 3 дни предварително.“</w:t>
-      </w:r>
-    </w:p>
-    <w:p>
-      <w:pPr>
         <w:pStyle w:val="Heading2"/>
       </w:pPr>
-      <w:bookmarkStart w:id="7" w:name="_Toc61783713"/>
+      <w:bookmarkStart w:id="7" w:name="_Toc61793177"/>
       <w:r>
         <w:t>Функционални изисквания</w:t>
       </w:r>
@@ -3700,16 +3754,7 @@
               <w:cnfStyle w:val="000000100000" w:firstRow="0" w:lastRow="0" w:firstColumn="0" w:lastColumn="0" w:oddVBand="0" w:evenVBand="0" w:oddHBand="1" w:evenHBand="0" w:firstRowFirstColumn="0" w:firstRowLastColumn="0" w:lastRowFirstColumn="0" w:lastRowLastColumn="0"/>
             </w:pPr>
             <w:r>
-              <w:t xml:space="preserve">Потребителя ще регистрира свой профил чрез въвеждане на потребиртелски име и парола и натискане на бутон </w:t>
-            </w:r>
-            <w:r>
-              <w:rPr>
-                <w:lang w:val="en-US"/>
-              </w:rPr>
-              <w:t>“Register”</w:t>
-            </w:r>
-            <w:r>
-              <w:t>.</w:t>
+              <w:t>Потребителя ще регистрира свой профил чрез въвеждане на потребиртелски име и парола и натискане на бутон “Register”.</w:t>
             </w:r>
           </w:p>
         </w:tc>
@@ -3761,16 +3806,7 @@
               <w:cnfStyle w:val="000000000000" w:firstRow="0" w:lastRow="0" w:firstColumn="0" w:lastColumn="0" w:oddVBand="0" w:evenVBand="0" w:oddHBand="0" w:evenHBand="0" w:firstRowFirstColumn="0" w:firstRowLastColumn="0" w:lastRowFirstColumn="0" w:lastRowLastColumn="0"/>
             </w:pPr>
             <w:r>
-              <w:t xml:space="preserve">Потребителя ще влиза в свой профил чрез въвеждане на потребиртелски име и парола и натискане на бутон </w:t>
-            </w:r>
-            <w:r>
-              <w:rPr>
-                <w:lang w:val="en-US"/>
-              </w:rPr>
-              <w:t>“Login to Account”</w:t>
-            </w:r>
-            <w:r>
-              <w:t>.</w:t>
+              <w:t>Потребителя ще влиза в свой профил чрез въвеждане на потребиртелски име и парола и натискане на бутон “Login to Account”.</w:t>
             </w:r>
           </w:p>
         </w:tc>
@@ -3799,10 +3835,7 @@
           </w:tcPr>
           <w:p>
             <w:r>
-              <w:t>FR_0</w:t>
-            </w:r>
-            <w:r>
-              <w:t>3</w:t>
+              <w:t>FR_03</w:t>
             </w:r>
           </w:p>
         </w:tc>
@@ -3826,41 +3859,17 @@
           <w:p>
             <w:pPr>
               <w:cnfStyle w:val="000000100000" w:firstRow="0" w:lastRow="0" w:firstColumn="0" w:lastColumn="0" w:oddVBand="0" w:evenVBand="0" w:oddHBand="1" w:evenHBand="0" w:firstRowFirstColumn="0" w:firstRowLastColumn="0" w:lastRowFirstColumn="0" w:lastRowLastColumn="0"/>
-              <w:rPr>
-                <w:lang w:val="en-US"/>
-              </w:rPr>
             </w:pPr>
             <w:r>
               <w:t>Потребителя ще търси книги чрез</w:t>
             </w:r>
             <w:r>
-              <w:rPr>
-                <w:lang w:val="en-US"/>
-              </w:rPr>
-              <w:t xml:space="preserve"> </w:t>
-            </w:r>
-            <w:r>
-              <w:t xml:space="preserve">избиране на категория </w:t>
-            </w:r>
-            <w:r>
-              <w:rPr>
-                <w:lang w:val="en-US"/>
-              </w:rPr>
-              <w:t>“Title”,</w:t>
-            </w:r>
-            <w:r>
-              <w:t xml:space="preserve"> въвеждане на името на книгата в текството поле и натискане на бутона </w:t>
-            </w:r>
-            <w:r>
-              <w:rPr>
-                <w:lang w:val="en-US"/>
-              </w:rPr>
-              <w:t>“Search”</w:t>
-            </w:r>
-            <w:r>
-              <w:rPr>
-                <w:lang w:val="en-US"/>
-              </w:rPr>
+              <w:t xml:space="preserve"> избиране на категория “Title”,</w:t>
+            </w:r>
+            <w:r>
+              <w:t xml:space="preserve"> въвеждане на името на книгата в текството поле и натискане на бутона “Search”</w:t>
+            </w:r>
+            <w:r>
               <w:t>.</w:t>
             </w:r>
           </w:p>
@@ -3887,10 +3896,7 @@
           </w:tcPr>
           <w:p>
             <w:r>
-              <w:t>FR_0</w:t>
-            </w:r>
-            <w:r>
-              <w:t>4</w:t>
+              <w:t>FR_04</w:t>
             </w:r>
           </w:p>
         </w:tc>
@@ -3916,22 +3922,7 @@
               <w:cnfStyle w:val="000000000000" w:firstRow="0" w:lastRow="0" w:firstColumn="0" w:lastColumn="0" w:oddVBand="0" w:evenVBand="0" w:oddHBand="0" w:evenHBand="0" w:firstRowFirstColumn="0" w:firstRowLastColumn="0" w:lastRowFirstColumn="0" w:lastRowLastColumn="0"/>
             </w:pPr>
             <w:r>
-              <w:t xml:space="preserve">Потребителя ще търси книги чрез избиране на категория </w:t>
-            </w:r>
-            <w:r>
-              <w:rPr>
-                <w:lang w:val="en-US"/>
-              </w:rPr>
-              <w:t>“Publisher”,</w:t>
-            </w:r>
-            <w:r>
-              <w:t xml:space="preserve"> въвеждане на името на издателството в текството поле и натискане на бутона </w:t>
-            </w:r>
-            <w:r>
-              <w:rPr>
-                <w:lang w:val="en-US"/>
-              </w:rPr>
-              <w:t>“Search”.</w:t>
+              <w:t>Потребителя ще търси книги чрез избиране на категория “Publisher”, въвеждане на името на издателството в текството поле и натискане на бутона “Search”.</w:t>
             </w:r>
           </w:p>
         </w:tc>
@@ -3960,10 +3951,7 @@
           </w:tcPr>
           <w:p>
             <w:r>
-              <w:t>FR_0</w:t>
-            </w:r>
-            <w:r>
-              <w:t>5</w:t>
+              <w:t>FR_05</w:t>
             </w:r>
           </w:p>
         </w:tc>
@@ -3989,22 +3977,7 @@
               <w:cnfStyle w:val="000000100000" w:firstRow="0" w:lastRow="0" w:firstColumn="0" w:lastColumn="0" w:oddVBand="0" w:evenVBand="0" w:oddHBand="1" w:evenHBand="0" w:firstRowFirstColumn="0" w:firstRowLastColumn="0" w:lastRowFirstColumn="0" w:lastRowLastColumn="0"/>
             </w:pPr>
             <w:r>
-              <w:t xml:space="preserve">Потребителя ще търси книги чрез избиране на категория </w:t>
-            </w:r>
-            <w:r>
-              <w:rPr>
-                <w:lang w:val="en-US"/>
-              </w:rPr>
-              <w:t>“Author”,</w:t>
-            </w:r>
-            <w:r>
-              <w:t xml:space="preserve"> въвеждане на името на издателството в текството поле и натискане на бутона </w:t>
-            </w:r>
-            <w:r>
-              <w:rPr>
-                <w:lang w:val="en-US"/>
-              </w:rPr>
-              <w:t>“Search”.</w:t>
+              <w:t>Потребителя ще търси книги чрез избиране на категория “Author”, въвеждане на името на издателството в текството поле и натискане на бутона “Search”.</w:t>
             </w:r>
           </w:p>
         </w:tc>
@@ -4030,10 +4003,7 @@
           </w:tcPr>
           <w:p>
             <w:r>
-              <w:t>FR_0</w:t>
-            </w:r>
-            <w:r>
-              <w:t>6</w:t>
+              <w:t>FR_06</w:t>
             </w:r>
           </w:p>
         </w:tc>
@@ -4057,18 +4027,9 @@
           <w:p>
             <w:pPr>
               <w:cnfStyle w:val="000000000000" w:firstRow="0" w:lastRow="0" w:firstColumn="0" w:lastColumn="0" w:oddVBand="0" w:evenVBand="0" w:oddHBand="0" w:evenHBand="0" w:firstRowFirstColumn="0" w:firstRowLastColumn="0" w:lastRowFirstColumn="0" w:lastRowLastColumn="0"/>
-              <w:rPr>
-                <w:lang w:val="en-US"/>
-              </w:rPr>
             </w:pPr>
             <w:r>
-              <w:t xml:space="preserve">Потребителя ще избере книга, получена като резултат от търсене, ще избере статус и ще я добави чрез натискане на бутон </w:t>
-            </w:r>
-            <w:r>
-              <w:rPr>
-                <w:lang w:val="en-US"/>
-              </w:rPr>
-              <w:t>“Add Book”</w:t>
+              <w:t>Потребителя ще избере книга, получена като резултат от търсене, ще избере статус и ще я добави чрез натискане на бутон “Add Book”</w:t>
             </w:r>
           </w:p>
         </w:tc>
@@ -4097,11 +4058,7 @@
           </w:tcPr>
           <w:p>
             <w:r>
-              <w:lastRenderedPageBreak/>
-              <w:t>FR_0</w:t>
-            </w:r>
-            <w:r>
-              <w:t>7</w:t>
+              <w:t>FR_07</w:t>
             </w:r>
           </w:p>
         </w:tc>
@@ -4130,13 +4087,7 @@
               <w:t xml:space="preserve">Потребителя </w:t>
             </w:r>
             <w:r>
-              <w:t xml:space="preserve">ще затвори сесията със сървъра чрез натискане на бутон </w:t>
-            </w:r>
-            <w:r>
-              <w:rPr>
-                <w:lang w:val="en-US"/>
-              </w:rPr>
-              <w:t>“Quit”.</w:t>
+              <w:t>ще затвори сесията със сървъра чрез натискане на бутон “Quit”.</w:t>
             </w:r>
           </w:p>
         </w:tc>
@@ -4162,10 +4113,7 @@
           </w:tcPr>
           <w:p>
             <w:r>
-              <w:t>FR_0</w:t>
-            </w:r>
-            <w:r>
-              <w:t>8</w:t>
+              <w:t>FR_08</w:t>
             </w:r>
           </w:p>
         </w:tc>
@@ -4229,10 +4177,7 @@
           </w:tcPr>
           <w:p>
             <w:r>
-              <w:t>FR_0</w:t>
-            </w:r>
-            <w:r>
-              <w:t>9</w:t>
+              <w:t>FR_09</w:t>
             </w:r>
           </w:p>
         </w:tc>
@@ -4248,6 +4193,7 @@
               <w:t xml:space="preserve">Системата задължително трябва да позволява на потребителя да </w:t>
             </w:r>
             <w:r>
+              <w:lastRenderedPageBreak/>
               <w:t>филтрира</w:t>
             </w:r>
             <w:r>
@@ -4270,34 +4216,24 @@
               <w:cnfStyle w:val="000000100000" w:firstRow="0" w:lastRow="0" w:firstColumn="0" w:lastColumn="0" w:oddVBand="0" w:evenVBand="0" w:oddHBand="1" w:evenHBand="0" w:firstRowFirstColumn="0" w:firstRowLastColumn="0" w:lastRowFirstColumn="0" w:lastRowLastColumn="0"/>
             </w:pPr>
             <w:r>
+              <w:lastRenderedPageBreak/>
               <w:t xml:space="preserve">Потребителя ще </w:t>
             </w:r>
             <w:r>
               <w:t>филтрира</w:t>
             </w:r>
             <w:r>
-              <w:t xml:space="preserve"> книги чрез</w:t>
-            </w:r>
-            <w:r>
-              <w:rPr>
-                <w:lang w:val="en-US"/>
-              </w:rPr>
-              <w:t xml:space="preserve"> </w:t>
-            </w:r>
-            <w:r>
-              <w:t>въвеждане на името на книгата в текството поле</w:t>
+              <w:t xml:space="preserve"> книги чрез въвеждане на името на книгата в </w:t>
+            </w:r>
+            <w:r>
+              <w:lastRenderedPageBreak/>
+              <w:t>текството поле</w:t>
             </w:r>
             <w:r>
               <w:t>, избиране на статус</w:t>
             </w:r>
             <w:r>
-              <w:t xml:space="preserve"> и натискане на бутона </w:t>
-            </w:r>
-            <w:r>
-              <w:rPr>
-                <w:lang w:val="en-US"/>
-              </w:rPr>
-              <w:t>“Search”.</w:t>
+              <w:t xml:space="preserve"> и натискане на бутона “Search”.</w:t>
             </w:r>
           </w:p>
         </w:tc>
@@ -4310,6 +4246,7 @@
               <w:cnfStyle w:val="000000100000" w:firstRow="0" w:lastRow="0" w:firstColumn="0" w:lastColumn="0" w:oddVBand="0" w:evenVBand="0" w:oddHBand="1" w:evenHBand="0" w:firstRowFirstColumn="0" w:firstRowLastColumn="0" w:lastRowFirstColumn="0" w:lastRowLastColumn="0"/>
             </w:pPr>
             <w:r>
+              <w:lastRenderedPageBreak/>
               <w:t>1</w:t>
             </w:r>
           </w:p>
@@ -4323,10 +4260,7 @@
           </w:tcPr>
           <w:p>
             <w:r>
-              <w:t>FR_</w:t>
-            </w:r>
-            <w:r>
-              <w:t>10</w:t>
+              <w:t>FR_10</w:t>
             </w:r>
           </w:p>
         </w:tc>
@@ -4381,10 +4315,7 @@
           </w:tcPr>
           <w:p>
             <w:r>
-              <w:t>FR_</w:t>
-            </w:r>
-            <w:r>
-              <w:t>11</w:t>
+              <w:t>FR_11</w:t>
             </w:r>
           </w:p>
         </w:tc>
@@ -4422,33 +4353,12 @@
               <w:t>ър за</w:t>
             </w:r>
             <w:r>
-              <w:t xml:space="preserve"> книги чрез</w:t>
-            </w:r>
-            <w:r>
-              <w:rPr>
-                <w:lang w:val="en-US"/>
-              </w:rPr>
-              <w:t xml:space="preserve"> </w:t>
-            </w:r>
-            <w:r>
-              <w:t xml:space="preserve">натискане на бутона </w:t>
-            </w:r>
-            <w:r>
-              <w:rPr>
-                <w:lang w:val="en-US"/>
-              </w:rPr>
-              <w:t>“</w:t>
-            </w:r>
-            <w:r>
-              <w:rPr>
-                <w:lang w:val="en-US"/>
-              </w:rPr>
+              <w:t xml:space="preserve"> книги чрез натискане на бутона “</w:t>
+            </w:r>
+            <w:r>
               <w:t>Clear Filter</w:t>
             </w:r>
             <w:r>
-              <w:rPr>
-                <w:lang w:val="en-US"/>
-              </w:rPr>
               <w:t>”.</w:t>
             </w:r>
           </w:p>
@@ -4475,10 +4385,7 @@
           </w:tcPr>
           <w:p>
             <w:r>
-              <w:t>FR_</w:t>
-            </w:r>
-            <w:r>
-              <w:t>12</w:t>
+              <w:t>FR_12</w:t>
             </w:r>
           </w:p>
         </w:tc>
@@ -4502,21 +4409,9 @@
           <w:p>
             <w:pPr>
               <w:cnfStyle w:val="000000000000" w:firstRow="0" w:lastRow="0" w:firstColumn="0" w:lastColumn="0" w:oddVBand="0" w:evenVBand="0" w:oddHBand="0" w:evenHBand="0" w:firstRowFirstColumn="0" w:firstRowLastColumn="0" w:lastRowFirstColumn="0" w:lastRowLastColumn="0"/>
-              <w:rPr>
-                <w:lang w:val="en-US"/>
-              </w:rPr>
             </w:pPr>
             <w:r>
-              <w:t>Потребителя ще селектира книга от неговата колекция, селектира нов статус и натисне бутон</w:t>
-            </w:r>
-            <w:r>
-              <w:rPr>
-                <w:lang w:val="en-US"/>
-              </w:rPr>
-              <w:t xml:space="preserve"> “Change Status”</w:t>
-            </w:r>
-            <w:r>
-              <w:t xml:space="preserve"> за да приложи промяната.</w:t>
+              <w:t>Потребителя ще селектира книга от неговата колекция, селектира нов статус и натисне бутон “Change Status” за да приложи промяната.</w:t>
             </w:r>
           </w:p>
         </w:tc>
@@ -4545,10 +4440,7 @@
           </w:tcPr>
           <w:p>
             <w:r>
-              <w:t>FR_</w:t>
-            </w:r>
-            <w:r>
-              <w:t>13</w:t>
+              <w:t>FR_13</w:t>
             </w:r>
           </w:p>
         </w:tc>
@@ -4592,16 +4484,7 @@
               <w:t xml:space="preserve"> </w:t>
             </w:r>
             <w:r>
-              <w:t>и натисне бутон</w:t>
-            </w:r>
-            <w:r>
-              <w:rPr>
-                <w:lang w:val="en-US"/>
-              </w:rPr>
-              <w:t xml:space="preserve"> “Remove Book”</w:t>
-            </w:r>
-            <w:r>
-              <w:t xml:space="preserve"> за да </w:t>
+              <w:t xml:space="preserve">и натисне бутон “Remove Book” за да </w:t>
             </w:r>
             <w:r>
               <w:t>я премахне от своята колектция</w:t>
@@ -4631,7 +4514,7 @@
       <w:pPr>
         <w:pStyle w:val="Heading2"/>
       </w:pPr>
-      <w:bookmarkStart w:id="8" w:name="_Toc61783714"/>
+      <w:bookmarkStart w:id="8" w:name="_Toc61793178"/>
       <w:r>
         <w:t>Нефункционални изисквания</w:t>
       </w:r>
@@ -4639,22 +4522,9 @@
     </w:p>
     <w:p>
       <w:pPr>
-        <w:rPr>
-          <w:i/>
-        </w:rPr>
-      </w:pPr>
-      <w:r>
-        <w:rPr>
-          <w:i/>
-        </w:rPr>
-        <w:t>Изброените нефункционални изисквания са примерни и могат да бъдат модифицирани и/или разширени.</w:t>
-      </w:r>
-    </w:p>
-    <w:p>
-      <w:pPr>
         <w:pStyle w:val="Heading3"/>
       </w:pPr>
-      <w:bookmarkStart w:id="9" w:name="_Toc61783715"/>
+      <w:bookmarkStart w:id="9" w:name="_Toc61793179"/>
       <w:r>
         <w:t>Изисквания към потребителския интерфейс</w:t>
       </w:r>
@@ -4677,7 +4547,7 @@
       <w:pPr>
         <w:pStyle w:val="Heading3"/>
       </w:pPr>
-      <w:bookmarkStart w:id="10" w:name="_Toc61783716"/>
+      <w:bookmarkStart w:id="10" w:name="_Toc61793180"/>
       <w:r>
         <w:t>Производителност</w:t>
       </w:r>
@@ -4687,7 +4557,7 @@
       <w:pPr>
         <w:pStyle w:val="Heading3"/>
       </w:pPr>
-      <w:bookmarkStart w:id="11" w:name="_Toc61783717"/>
+      <w:bookmarkStart w:id="11" w:name="_Toc61793181"/>
       <w:r>
         <w:t>Наличност</w:t>
       </w:r>
@@ -4697,7 +4567,7 @@
       <w:pPr>
         <w:pStyle w:val="Heading3"/>
       </w:pPr>
-      <w:bookmarkStart w:id="12" w:name="_Toc61783718"/>
+      <w:bookmarkStart w:id="12" w:name="_Toc61793182"/>
       <w:r>
         <w:t>Сигурност</w:t>
       </w:r>
@@ -4707,7 +4577,7 @@
       <w:pPr>
         <w:pStyle w:val="Heading3"/>
       </w:pPr>
-      <w:bookmarkStart w:id="13" w:name="_Toc61783719"/>
+      <w:bookmarkStart w:id="13" w:name="_Toc61793183"/>
       <w:r>
         <w:t>Съответствие със стандарти</w:t>
       </w:r>
@@ -4724,89 +4594,247 @@
         </w:sectPr>
       </w:pPr>
     </w:p>
-    <w:p>
-      <w:pPr>
+    <w:p/>
+    <w:p>
+      <w:pPr>
+        <w:pStyle w:val="Heading1"/>
+      </w:pPr>
+      <w:bookmarkStart w:id="14" w:name="_Toc61793184"/>
+      <w:r>
+        <w:t>СИСТЕМНА АРХИТЕКТУРА</w:t>
+      </w:r>
+      <w:bookmarkEnd w:id="14"/>
+    </w:p>
+    <w:p>
+      <w:pPr>
+        <w:pStyle w:val="Heading2"/>
+      </w:pPr>
+      <w:bookmarkStart w:id="15" w:name="_Toc61793185"/>
+      <w:r>
         <w:rPr>
-          <w:lang w:val="en-US"/>
+          <w:noProof/>
         </w:rPr>
-      </w:pPr>
-    </w:p>
-    <w:p>
-      <w:pPr>
-        <w:pStyle w:val="Heading1"/>
-      </w:pPr>
-      <w:bookmarkStart w:id="14" w:name="_Toc61783720"/>
-      <w:r>
-        <w:t>СИСТЕМНА АРХИТЕКТУРА</w:t>
-      </w:r>
-      <w:bookmarkEnd w:id="14"/>
+        <w:drawing>
+          <wp:anchor distT="0" distB="0" distL="114300" distR="114300" simplePos="0" relativeHeight="251661312" behindDoc="0" locked="0" layoutInCell="1" allowOverlap="1" wp14:anchorId="6EEF9BB7" wp14:editId="380F78E9">
+            <wp:simplePos x="0" y="0"/>
+            <wp:positionH relativeFrom="margin">
+              <wp:align>center</wp:align>
+            </wp:positionH>
+            <wp:positionV relativeFrom="paragraph">
+              <wp:posOffset>487680</wp:posOffset>
+            </wp:positionV>
+            <wp:extent cx="5353050" cy="781050"/>
+            <wp:effectExtent l="0" t="0" r="0" b="0"/>
+            <wp:wrapTopAndBottom/>
+            <wp:docPr id="9" name="Picture 9"/>
+            <wp:cNvGraphicFramePr>
+              <a:graphicFrameLocks xmlns:a="http://schemas.openxmlformats.org/drawingml/2006/main" noChangeAspect="1"/>
+            </wp:cNvGraphicFramePr>
+            <a:graphic xmlns:a="http://schemas.openxmlformats.org/drawingml/2006/main">
+              <a:graphicData uri="http://schemas.openxmlformats.org/drawingml/2006/picture">
+                <pic:pic xmlns:pic="http://schemas.openxmlformats.org/drawingml/2006/picture">
+                  <pic:nvPicPr>
+                    <pic:cNvPr id="9" name="Picture 9"/>
+                    <pic:cNvPicPr/>
+                  </pic:nvPicPr>
+                  <pic:blipFill>
+                    <a:blip r:embed="rId10">
+                      <a:extLst>
+                        <a:ext uri="{28A0092B-C50C-407E-A947-70E740481C1C}">
+                          <a14:useLocalDpi xmlns:a14="http://schemas.microsoft.com/office/drawing/2010/main" val="0"/>
+                        </a:ext>
+                      </a:extLst>
+                    </a:blip>
+                    <a:stretch>
+                      <a:fillRect/>
+                    </a:stretch>
+                  </pic:blipFill>
+                  <pic:spPr>
+                    <a:xfrm>
+                      <a:off x="0" y="0"/>
+                      <a:ext cx="5353050" cy="781050"/>
+                    </a:xfrm>
+                    <a:prstGeom prst="rect">
+                      <a:avLst/>
+                    </a:prstGeom>
+                  </pic:spPr>
+                </pic:pic>
+              </a:graphicData>
+            </a:graphic>
+            <wp14:sizeRelH relativeFrom="page">
+              <wp14:pctWidth>0</wp14:pctWidth>
+            </wp14:sizeRelH>
+            <wp14:sizeRelV relativeFrom="page">
+              <wp14:pctHeight>0</wp14:pctHeight>
+            </wp14:sizeRelV>
+          </wp:anchor>
+        </w:drawing>
+      </w:r>
+      <w:r>
+        <w:t>Архитектурно проектиране</w:t>
+      </w:r>
+      <w:bookmarkEnd w:id="15"/>
+    </w:p>
+    <w:p/>
+    <w:p>
+      <w:r>
+        <w:t xml:space="preserve">Системата се състои от 4 модула: </w:t>
+      </w:r>
+    </w:p>
+    <w:p>
+      <w:pPr>
+        <w:pStyle w:val="ListParagraph"/>
+        <w:numPr>
+          <w:ilvl w:val="0"/>
+          <w:numId w:val="11"/>
+        </w:numPr>
+      </w:pPr>
+      <w:r>
+        <w:t xml:space="preserve">Модул </w:t>
+      </w:r>
+      <w:r>
+        <w:rPr>
+          <w:b/>
+          <w:bCs/>
+        </w:rPr>
+        <w:t>Client</w:t>
+      </w:r>
+      <w:r>
+        <w:t xml:space="preserve"> – Неговата роля е да изпраща заявки към сървъра и да изобразя получената информация в удобен за потребителя вид. За комуникация със сървъра се използва модул BookhubAPI.</w:t>
+      </w:r>
+    </w:p>
+    <w:p>
+      <w:pPr>
+        <w:pStyle w:val="ListParagraph"/>
+        <w:numPr>
+          <w:ilvl w:val="0"/>
+          <w:numId w:val="11"/>
+        </w:numPr>
+      </w:pPr>
+      <w:r>
+        <w:t xml:space="preserve">Модул </w:t>
+      </w:r>
+      <w:r>
+        <w:rPr>
+          <w:b/>
+          <w:bCs/>
+        </w:rPr>
+        <w:t>BookhubAPI</w:t>
+      </w:r>
+      <w:r>
+        <w:t xml:space="preserve"> – Неговата роля е да </w:t>
+      </w:r>
+      <w:r>
+        <w:t>съхранява данни</w:t>
+      </w:r>
+      <w:r>
+        <w:t>те</w:t>
+      </w:r>
+      <w:r>
+        <w:t xml:space="preserve"> и метода, чрез които сървърът и клиента ще комуникират.</w:t>
+      </w:r>
+    </w:p>
+    <w:p>
+      <w:pPr>
+        <w:pStyle w:val="ListParagraph"/>
+        <w:numPr>
+          <w:ilvl w:val="0"/>
+          <w:numId w:val="11"/>
+        </w:numPr>
+      </w:pPr>
+      <w:r>
+        <w:t xml:space="preserve">Модул </w:t>
+      </w:r>
+      <w:r>
+        <w:rPr>
+          <w:b/>
+          <w:bCs/>
+        </w:rPr>
+        <w:t>Server</w:t>
+      </w:r>
+      <w:r>
+        <w:t xml:space="preserve"> – Неговата роля е да </w:t>
+      </w:r>
+      <w:r>
+        <w:t>получава</w:t>
+      </w:r>
+      <w:r>
+        <w:t xml:space="preserve"> заявки </w:t>
+      </w:r>
+      <w:r>
+        <w:t>от клиента</w:t>
+      </w:r>
+      <w:r>
+        <w:t xml:space="preserve"> и да </w:t>
+      </w:r>
+      <w:r>
+        <w:t>изпраща отговор обратно към него</w:t>
+      </w:r>
+      <w:r>
+        <w:t>. За комуникация със сървъра се използва модул BookhubAPI.</w:t>
+      </w:r>
+      <w:r>
+        <w:t xml:space="preserve"> Сървърът също изпраща различни заявки към базата данни в зависимост от заявката на клиента и обработва получените кортежи.</w:t>
+      </w:r>
+    </w:p>
+    <w:p>
+      <w:pPr>
+        <w:pStyle w:val="ListParagraph"/>
+        <w:numPr>
+          <w:ilvl w:val="0"/>
+          <w:numId w:val="11"/>
+        </w:numPr>
+      </w:pPr>
+      <w:r>
+        <w:t xml:space="preserve">Модул </w:t>
+      </w:r>
+      <w:r>
+        <w:rPr>
+          <w:b/>
+          <w:bCs/>
+        </w:rPr>
+        <w:t>Database</w:t>
+      </w:r>
+      <w:r>
+        <w:t xml:space="preserve"> – Неговата роля е </w:t>
+      </w:r>
+      <w:r>
+        <w:t>да съхранява информация за регистрираните потребител, за книги в системата и книгите добавени към колекциите на потребителите</w:t>
+      </w:r>
+      <w:r>
+        <w:t xml:space="preserve">. </w:t>
+      </w:r>
+      <w:r>
+        <w:t>Информацията, коята съдържа базата се използва от сървъра, за да се изпълнят клиентските заявки.</w:t>
+      </w:r>
     </w:p>
     <w:p>
       <w:pPr>
         <w:pStyle w:val="Heading2"/>
       </w:pPr>
-      <w:bookmarkStart w:id="15" w:name="_Toc61783721"/>
-      <w:r>
-        <w:t>Архитектурно проектиране</w:t>
-      </w:r>
-      <w:bookmarkEnd w:id="15"/>
-    </w:p>
-    <w:p>
-      <w:pPr>
-        <w:rPr>
-          <w:i/>
-        </w:rPr>
-      </w:pPr>
-      <w:r>
-        <w:rPr>
-          <w:i/>
-        </w:rPr>
-        <w:t>Опишете модулната структура на системата и взаимовръзките между отделните модули от гледна точка на функционалността ѝ. Идентифицирайте подсистемите от високо ниво заедно с техните роли и отговорности. Опишете как подсистемите си взаимодействат. Създайте диаграма, представяща модулната архитектура и я коментирайте.</w:t>
+      <w:bookmarkStart w:id="16" w:name="_Toc61793186"/>
+      <w:r>
+        <w:t>Описание на декомпозицията</w:t>
+      </w:r>
+      <w:bookmarkEnd w:id="16"/>
+    </w:p>
+    <w:p>
+      <w:r>
+        <w:t>Декомпозирайте подсистемите, идентифицирани при архитектурното проектиране. Осигурете функционално или обектно-ориентирани описание на системните компоненти. При функционалното описание използвайте диаграми на данновия поток (data flow diagrams) от високо ниво и структурни декомпозиционни диаграми. При обектно-ориентирани описание осигурете модел на подсистемите, обектни диаграми, обобщаващи йерархични диаграми (generalization  hierarchy  diagrams), агрегиращи йерархични диаграми (aggregation  hierarchy diagrams), интерфейсни спецификации и др.</w:t>
       </w:r>
     </w:p>
     <w:p>
       <w:pPr>
         <w:pStyle w:val="Heading2"/>
       </w:pPr>
-      <w:bookmarkStart w:id="16" w:name="_Toc61783722"/>
-      <w:r>
-        <w:t>Описание на декомпозицията</w:t>
-      </w:r>
-      <w:bookmarkEnd w:id="16"/>
-    </w:p>
-    <w:p>
-      <w:pPr>
-        <w:rPr>
-          <w:i/>
-        </w:rPr>
-      </w:pPr>
-      <w:r>
-        <w:rPr>
-          <w:i/>
-        </w:rPr>
-        <w:t>Декомпозирайте подсистемите, идентифицирани при архитектурното проектиране. Осигурете функционално или обектно-ориентирани описание на системните компоненти. При функционалното описание използвайте диаграми на данновия поток (data flow diagrams) от високо ниво и структурни декомпозиционни диаграми. При обектно-ориентирани описание осигурете модел на подсистемите, обектни диаграми, обобщаващи йерархични диаграми (generalization  hierarchy  diagrams), агрегиращи йерархични диаграми (aggregation  hierarchy diagrams), интерфейсни спецификации и др.</w:t>
-      </w:r>
-    </w:p>
-    <w:p>
-      <w:pPr>
-        <w:pStyle w:val="Heading2"/>
-      </w:pPr>
-      <w:bookmarkStart w:id="17" w:name="_Toc61783723"/>
+      <w:bookmarkStart w:id="17" w:name="_Toc61793187"/>
       <w:r>
         <w:t>Обосновка на проектирането</w:t>
       </w:r>
       <w:bookmarkEnd w:id="17"/>
     </w:p>
     <w:p>
-      <w:pPr>
-        <w:rPr>
-          <w:i/>
-        </w:rPr>
-      </w:pPr>
-      <w:r>
-        <w:rPr>
-          <w:i/>
-        </w:rPr>
+      <w:r>
         <w:t>Обосновете взетите архитектурни решения в Секция 2.1.</w:t>
       </w:r>
     </w:p>
@@ -4814,7 +4842,7 @@
       <w:pPr>
         <w:sectPr>
           <w:pgSz w:w="11906" w:h="16838"/>
-          <w:pgMar w:top="1417" w:right="1417" w:bottom="1417" w:left="1417" w:header="708" w:footer="708" w:gutter="0"/>
+          <w:pgMar w:top="720" w:right="720" w:bottom="720" w:left="720" w:header="708" w:footer="708" w:gutter="0"/>
           <w:cols w:space="708"/>
           <w:docGrid w:linePitch="360"/>
         </w:sectPr>
@@ -4824,7 +4852,7 @@
       <w:pPr>
         <w:pStyle w:val="Heading1"/>
       </w:pPr>
-      <w:bookmarkStart w:id="18" w:name="_Toc61783724"/>
+      <w:bookmarkStart w:id="18" w:name="_Toc61793188"/>
       <w:r>
         <w:lastRenderedPageBreak/>
         <w:t>ДАННОВО ПРОЕКТИРАНЕ</w:t>
@@ -4835,7 +4863,7 @@
       <w:pPr>
         <w:pStyle w:val="Heading2"/>
       </w:pPr>
-      <w:bookmarkStart w:id="19" w:name="_Toc61783725"/>
+      <w:bookmarkStart w:id="19" w:name="_Toc61793189"/>
       <w:r>
         <w:t>Описание на данните</w:t>
       </w:r>
@@ -4843,51 +4871,258 @@
     </w:p>
     <w:p>
       <w:pPr>
+        <w:pStyle w:val="ListParagraph"/>
+        <w:numPr>
+          <w:ilvl w:val="0"/>
+          <w:numId w:val="13"/>
+        </w:numPr>
+      </w:pPr>
+      <w:r>
+        <w:t xml:space="preserve">Информацията за потребителите ще се съхраняват в базата данни. Тя ще се извлича </w:t>
+      </w:r>
+      <w:r>
+        <w:t>от сървъра при и трансформира в обекти, които ще се обработват от сървъра.</w:t>
+      </w:r>
+      <w:r>
+        <w:t xml:space="preserve"> Сървърът ще използва тези данни, за да контролира регистрацията и логина на потребителите, както и представяне на обща статистика за регистрираните потребители.</w:t>
+      </w:r>
+    </w:p>
+    <w:p>
+      <w:pPr>
+        <w:pStyle w:val="ListParagraph"/>
+        <w:ind w:left="643"/>
+      </w:pPr>
+    </w:p>
+    <w:p>
+      <w:pPr>
+        <w:pStyle w:val="ListParagraph"/>
+        <w:numPr>
+          <w:ilvl w:val="0"/>
+          <w:numId w:val="13"/>
+        </w:numPr>
+      </w:pPr>
+      <w:r>
+        <w:t xml:space="preserve">Системата ще извлича книгите чрез </w:t>
+      </w:r>
+      <w:r>
+        <w:t>Google Books API</w:t>
+      </w:r>
+      <w:r>
+        <w:t>. Информацията за книгите се разделя на множество от категории, но системата ще се интересува само от следните:</w:t>
+      </w:r>
+    </w:p>
+    <w:p>
+      <w:pPr>
+        <w:pStyle w:val="ListParagraph"/>
+        <w:numPr>
+          <w:ilvl w:val="0"/>
+          <w:numId w:val="12"/>
+        </w:numPr>
+      </w:pPr>
+      <w:r>
         <w:rPr>
-          <w:i/>
+          <w:b/>
+          <w:bCs/>
         </w:rPr>
-      </w:pPr>
+        <w:t>i</w:t>
+      </w:r>
       <w:r>
         <w:rPr>
-          <w:i/>
+          <w:b/>
+          <w:bCs/>
         </w:rPr>
-        <w:t xml:space="preserve">Опишете как информационният домейн на системата се трансформира в даннови структури. Изяснете как </w:t>
-      </w:r>
-      <w:bookmarkStart w:id="20" w:name="_Hlk61784308"/>
+        <w:t>d</w:t>
+      </w:r>
+      <w:r>
+        <w:t xml:space="preserve"> – уникален идентификатор на всяка книга</w:t>
+      </w:r>
+    </w:p>
+    <w:p>
+      <w:pPr>
+        <w:pStyle w:val="ListParagraph"/>
+        <w:numPr>
+          <w:ilvl w:val="0"/>
+          <w:numId w:val="12"/>
+        </w:numPr>
+      </w:pPr>
       <w:r>
         <w:rPr>
-          <w:i/>
+          <w:b/>
+          <w:bCs/>
         </w:rPr>
-        <w:t>данните се съхраняват, организират и обработват</w:t>
+        <w:t>t</w:t>
+      </w:r>
+      <w:r>
+        <w:rPr>
+          <w:b/>
+          <w:bCs/>
+        </w:rPr>
+        <w:t>itle</w:t>
+      </w:r>
+      <w:r>
+        <w:t xml:space="preserve"> – има на книга</w:t>
+      </w:r>
+    </w:p>
+    <w:p>
+      <w:pPr>
+        <w:pStyle w:val="ListParagraph"/>
+        <w:numPr>
+          <w:ilvl w:val="0"/>
+          <w:numId w:val="12"/>
+        </w:numPr>
+      </w:pPr>
+      <w:r>
+        <w:rPr>
+          <w:b/>
+          <w:bCs/>
+        </w:rPr>
+        <w:t>a</w:t>
+      </w:r>
+      <w:r>
+        <w:rPr>
+          <w:b/>
+          <w:bCs/>
+        </w:rPr>
+        <w:t>uthors</w:t>
+      </w:r>
+      <w:r>
+        <w:t xml:space="preserve"> – автори на книгата</w:t>
+      </w:r>
+    </w:p>
+    <w:p>
+      <w:pPr>
+        <w:pStyle w:val="ListParagraph"/>
+        <w:numPr>
+          <w:ilvl w:val="0"/>
+          <w:numId w:val="12"/>
+        </w:numPr>
+      </w:pPr>
+      <w:r>
+        <w:rPr>
+          <w:b/>
+          <w:bCs/>
+        </w:rPr>
+        <w:t>p</w:t>
+      </w:r>
+      <w:r>
+        <w:rPr>
+          <w:b/>
+          <w:bCs/>
+        </w:rPr>
+        <w:t>ublisher</w:t>
+      </w:r>
+      <w:r>
+        <w:t xml:space="preserve"> – издателство на книгата</w:t>
+      </w:r>
+    </w:p>
+    <w:p>
+      <w:pPr>
+        <w:pStyle w:val="ListParagraph"/>
+        <w:numPr>
+          <w:ilvl w:val="0"/>
+          <w:numId w:val="12"/>
+        </w:numPr>
+      </w:pPr>
+      <w:r>
+        <w:rPr>
+          <w:b/>
+          <w:bCs/>
+        </w:rPr>
+        <w:t>publishedDate</w:t>
+      </w:r>
+      <w:r>
+        <w:t xml:space="preserve"> -дата на издаване</w:t>
+      </w:r>
+    </w:p>
+    <w:p>
+      <w:pPr>
+        <w:pStyle w:val="ListParagraph"/>
+        <w:numPr>
+          <w:ilvl w:val="0"/>
+          <w:numId w:val="12"/>
+        </w:numPr>
+      </w:pPr>
+      <w:r>
+        <w:rPr>
+          <w:b/>
+          <w:bCs/>
+        </w:rPr>
+        <w:t>description</w:t>
+      </w:r>
+      <w:r>
+        <w:t xml:space="preserve"> – описание на книгата</w:t>
+      </w:r>
+    </w:p>
+    <w:p>
+      <w:pPr>
+        <w:pStyle w:val="ListParagraph"/>
+        <w:numPr>
+          <w:ilvl w:val="0"/>
+          <w:numId w:val="12"/>
+        </w:numPr>
+      </w:pPr>
+      <w:r>
+        <w:rPr>
+          <w:b/>
+          <w:bCs/>
+        </w:rPr>
+        <w:t>smallThumbnailLink</w:t>
+      </w:r>
+      <w:r>
+        <w:t xml:space="preserve"> – хиперлинк към изображението на книгата</w:t>
+      </w:r>
+    </w:p>
+    <w:p>
+      <w:pPr>
+        <w:pStyle w:val="ListParagraph"/>
+        <w:ind w:left="643"/>
+      </w:pPr>
+      <w:r>
+        <w:t>Данните за книгите се съхраняват в базата данни. Сървърът ще извлича тези данни при обработване на клиентските заявки и ще ги запазва в</w:t>
+      </w:r>
+      <w:r>
+        <w:t xml:space="preserve"> обекти, които след това ще може да върне на клиента по комуникационния канал.</w:t>
+      </w:r>
+      <w:r>
+        <w:t xml:space="preserve"> Съответно клиента ще може да използва получените обекти, за да визуализира резултатите на потребителския интерфейс и завърши заявките успешно.</w:t>
+      </w:r>
+    </w:p>
+    <w:p>
+      <w:pPr>
+        <w:pStyle w:val="ListParagraph"/>
+        <w:ind w:left="643"/>
+      </w:pPr>
+    </w:p>
+    <w:p>
+      <w:pPr>
+        <w:pStyle w:val="ListParagraph"/>
+        <w:numPr>
+          <w:ilvl w:val="0"/>
+          <w:numId w:val="13"/>
+        </w:numPr>
+      </w:pPr>
+      <w:r>
+        <w:t>Системата също ще използва базата данни, за да контролира запазените книги на всеки потребител. Тази информация ще се идентифицира уникално чрез потребителското име и идентификатора на книгата.</w:t>
+      </w:r>
+      <w:r>
+        <w:t xml:space="preserve"> Данните ще се използват от сървъра, за да се добавят и премахват книги на потребител, както и променяне на статуса на книгите</w:t>
+      </w:r>
+      <w:r>
+        <w:t xml:space="preserve"> спрямо получената от клиент заявка.</w:t>
+      </w:r>
+    </w:p>
+    <w:p>
+      <w:pPr>
+        <w:pStyle w:val="Heading2"/>
+      </w:pPr>
+      <w:bookmarkStart w:id="20" w:name="_Toc61793190"/>
+      <w:r>
+        <w:t>Речник на данните</w:t>
       </w:r>
       <w:bookmarkEnd w:id="20"/>
-      <w:r>
-        <w:rPr>
-          <w:i/>
-        </w:rPr>
-        <w:t>.</w:t>
-      </w:r>
-    </w:p>
-    <w:p>
-      <w:pPr>
-        <w:pStyle w:val="Heading2"/>
-      </w:pPr>
-      <w:bookmarkStart w:id="21" w:name="_Toc61783726"/>
-      <w:r>
-        <w:t>Речник на данните</w:t>
-      </w:r>
-      <w:bookmarkEnd w:id="21"/>
-    </w:p>
-    <w:p>
-      <w:pPr>
-        <w:rPr>
-          <w:i/>
-        </w:rPr>
-      </w:pPr>
-      <w:r>
-        <w:rPr>
-          <w:i/>
-        </w:rPr>
+    </w:p>
+    <w:p>
+      <w:r>
         <w:t>Опишете същността и типовете на данновите елементи на системата. Ако сте използвали функционално описание в  Секция 2.2, то дефинирайте всички функции, заедно с техните параметри. Ако сте използвали обектно-ориентирано описание, то дефинирайте обектите, техните атрибути, методи и параметри на методи.</w:t>
       </w:r>
     </w:p>
@@ -4895,7 +5130,7 @@
       <w:pPr>
         <w:sectPr>
           <w:pgSz w:w="11906" w:h="16838"/>
-          <w:pgMar w:top="1417" w:right="1417" w:bottom="1417" w:left="1417" w:header="708" w:footer="708" w:gutter="0"/>
+          <w:pgMar w:top="720" w:right="720" w:bottom="720" w:left="720" w:header="708" w:footer="708" w:gutter="0"/>
           <w:cols w:space="708"/>
           <w:docGrid w:linePitch="360"/>
         </w:sectPr>
@@ -4905,12 +5140,12 @@
       <w:pPr>
         <w:pStyle w:val="Heading1"/>
       </w:pPr>
-      <w:bookmarkStart w:id="22" w:name="_Toc61783727"/>
+      <w:bookmarkStart w:id="21" w:name="_Toc61793191"/>
       <w:r>
         <w:lastRenderedPageBreak/>
         <w:t>КОМПОНЕНТНО ПРОЕКТИРАНЕ</w:t>
       </w:r>
-      <w:bookmarkEnd w:id="22"/>
+      <w:bookmarkEnd w:id="21"/>
     </w:p>
     <w:p>
       <w:pPr>
@@ -4929,7 +5164,7 @@
       <w:pPr>
         <w:sectPr>
           <w:pgSz w:w="11906" w:h="16838"/>
-          <w:pgMar w:top="1417" w:right="1417" w:bottom="1417" w:left="1417" w:header="708" w:footer="708" w:gutter="0"/>
+          <w:pgMar w:top="720" w:right="720" w:bottom="720" w:left="720" w:header="708" w:footer="708" w:gutter="0"/>
           <w:cols w:space="708"/>
           <w:docGrid w:linePitch="360"/>
         </w:sectPr>
@@ -4939,45 +5174,47 @@
       <w:pPr>
         <w:pStyle w:val="Heading1"/>
       </w:pPr>
-      <w:bookmarkStart w:id="23" w:name="_Toc61783728"/>
+      <w:bookmarkStart w:id="22" w:name="_Toc61793192"/>
       <w:r>
         <w:lastRenderedPageBreak/>
         <w:t>ПРОЕКТИРАНЕ НА ПОТРЕБИТЕЛСКИЯ ИНТЕРФЕЙС</w:t>
       </w:r>
+      <w:bookmarkEnd w:id="22"/>
+    </w:p>
+    <w:p>
+      <w:pPr>
+        <w:pStyle w:val="Heading2"/>
+      </w:pPr>
+      <w:bookmarkStart w:id="23" w:name="_Toc61793193"/>
+      <w:r>
+        <w:t>Обобщение на потребителския интерфейс</w:t>
+      </w:r>
       <w:bookmarkEnd w:id="23"/>
     </w:p>
     <w:p>
       <w:pPr>
-        <w:pStyle w:val="Heading2"/>
-      </w:pPr>
-      <w:bookmarkStart w:id="24" w:name="_Toc61783729"/>
-      <w:r>
-        <w:t>Обобщение на потребителския интерфейс</w:t>
-      </w:r>
-      <w:bookmarkEnd w:id="24"/>
-    </w:p>
-    <w:p>
-      <w:pPr>
         <w:rPr>
-          <w:i/>
+          <w:iCs/>
         </w:rPr>
       </w:pPr>
       <w:r>
         <w:rPr>
-          <w:i/>
+          <w:iCs/>
         </w:rPr>
-        <w:t>Опишете функционалността на системата от потребителска гледна точка. Изяснете как потребителят ще използва функционалността на системата и механизмите за обратна връзка към него.</w:t>
-      </w:r>
-    </w:p>
-    <w:p>
-      <w:pPr>
-        <w:pStyle w:val="Heading2"/>
-      </w:pPr>
-      <w:bookmarkStart w:id="25" w:name="_Toc61783730"/>
-      <w:r>
-        <w:t>Екранни изображения</w:t>
-      </w:r>
-      <w:bookmarkEnd w:id="25"/>
+        <w:t>Потребителския интерфейс се разделя на 3 екрана</w:t>
+      </w:r>
+      <w:r>
+        <w:rPr>
+          <w:iCs/>
+        </w:rPr>
+        <w:t xml:space="preserve"> със следните функционалности</w:t>
+      </w:r>
+      <w:r>
+        <w:rPr>
+          <w:iCs/>
+        </w:rPr>
+        <w:t>:</w:t>
+      </w:r>
     </w:p>
     <w:p>
       <w:pPr>
@@ -4987,7 +5224,248 @@
           <w:numId w:val="6"/>
         </w:numPr>
       </w:pPr>
-      <w:bookmarkStart w:id="26" w:name="_Toc61783731"/>
+      <w:bookmarkStart w:id="24" w:name="_Toc61793194"/>
+      <w:r>
+        <w:t>Екран за регистрация и логин</w:t>
+      </w:r>
+      <w:bookmarkEnd w:id="24"/>
+    </w:p>
+    <w:p>
+      <w:pPr>
+        <w:pStyle w:val="ListParagraph"/>
+        <w:numPr>
+          <w:ilvl w:val="0"/>
+          <w:numId w:val="10"/>
+        </w:numPr>
+      </w:pPr>
+      <w:bookmarkStart w:id="25" w:name="_Hlk61787897"/>
+      <w:r>
+        <w:t>Р</w:t>
+      </w:r>
+      <w:r>
+        <w:t>егистрация на потребител</w:t>
+      </w:r>
+    </w:p>
+    <w:p>
+      <w:pPr>
+        <w:pStyle w:val="ListParagraph"/>
+        <w:numPr>
+          <w:ilvl w:val="0"/>
+          <w:numId w:val="10"/>
+        </w:numPr>
+      </w:pPr>
+      <w:r>
+        <w:t>В</w:t>
+      </w:r>
+      <w:r>
+        <w:t>лизане в потребителски профил</w:t>
+      </w:r>
+    </w:p>
+    <w:p>
+      <w:pPr>
+        <w:pStyle w:val="Heading3"/>
+        <w:numPr>
+          <w:ilvl w:val="0"/>
+          <w:numId w:val="6"/>
+        </w:numPr>
+        <w:jc w:val="left"/>
+      </w:pPr>
+      <w:bookmarkStart w:id="26" w:name="_Toc61793195"/>
+      <w:bookmarkEnd w:id="25"/>
+      <w:r>
+        <w:t xml:space="preserve">Екран за търсене на книги чрез </w:t>
+      </w:r>
+      <w:bookmarkStart w:id="27" w:name="_Hlk61791338"/>
+      <w:r>
+        <w:t xml:space="preserve">Google Books API </w:t>
+      </w:r>
+      <w:bookmarkEnd w:id="27"/>
+      <w:r>
+        <w:t>и добавяне към профил</w:t>
+      </w:r>
+      <w:bookmarkEnd w:id="26"/>
+    </w:p>
+    <w:p>
+      <w:pPr>
+        <w:pStyle w:val="ListParagraph"/>
+        <w:numPr>
+          <w:ilvl w:val="0"/>
+          <w:numId w:val="10"/>
+        </w:numPr>
+      </w:pPr>
+      <w:r>
+        <w:t>Т</w:t>
+      </w:r>
+      <w:r>
+        <w:t>ърсене на книги по задаено име, автор или издателство</w:t>
+      </w:r>
+    </w:p>
+    <w:p>
+      <w:pPr>
+        <w:pStyle w:val="ListParagraph"/>
+        <w:numPr>
+          <w:ilvl w:val="0"/>
+          <w:numId w:val="10"/>
+        </w:numPr>
+      </w:pPr>
+      <w:r>
+        <w:t>С</w:t>
+      </w:r>
+      <w:r>
+        <w:t>електиране на книги и изобразяване на тяхното описание и изображение</w:t>
+      </w:r>
+    </w:p>
+    <w:p>
+      <w:pPr>
+        <w:pStyle w:val="ListParagraph"/>
+        <w:numPr>
+          <w:ilvl w:val="0"/>
+          <w:numId w:val="10"/>
+        </w:numPr>
+      </w:pPr>
+      <w:r>
+        <w:t>Д</w:t>
+      </w:r>
+      <w:r>
+        <w:t>обав</w:t>
+      </w:r>
+      <w:r>
+        <w:t>яне на селектирана</w:t>
+      </w:r>
+      <w:r>
+        <w:t xml:space="preserve"> книга в колекция</w:t>
+      </w:r>
+      <w:r>
+        <w:t>та на потребителя</w:t>
+      </w:r>
+      <w:r>
+        <w:t xml:space="preserve"> </w:t>
+      </w:r>
+      <w:r>
+        <w:t>със</w:t>
+      </w:r>
+      <w:r>
+        <w:t xml:space="preserve"> зададен статус</w:t>
+      </w:r>
+    </w:p>
+    <w:p>
+      <w:pPr>
+        <w:pStyle w:val="Heading3"/>
+        <w:numPr>
+          <w:ilvl w:val="0"/>
+          <w:numId w:val="6"/>
+        </w:numPr>
+        <w:jc w:val="left"/>
+      </w:pPr>
+      <w:bookmarkStart w:id="28" w:name="_Toc61793196"/>
+      <w:r>
+        <w:t>Екран за разглеждане и редактиране на добавени книги</w:t>
+      </w:r>
+      <w:bookmarkEnd w:id="28"/>
+    </w:p>
+    <w:p>
+      <w:pPr>
+        <w:pStyle w:val="ListParagraph"/>
+        <w:numPr>
+          <w:ilvl w:val="0"/>
+          <w:numId w:val="10"/>
+        </w:numPr>
+      </w:pPr>
+      <w:r>
+        <w:t>Р</w:t>
+      </w:r>
+      <w:r>
+        <w:t>азглежда</w:t>
+      </w:r>
+      <w:r>
+        <w:t>не</w:t>
+      </w:r>
+      <w:r>
+        <w:t xml:space="preserve"> на</w:t>
+      </w:r>
+      <w:r>
+        <w:t xml:space="preserve"> книгите в колекция</w:t>
+      </w:r>
+      <w:r>
+        <w:t>та на потребителя</w:t>
+      </w:r>
+    </w:p>
+    <w:p>
+      <w:pPr>
+        <w:pStyle w:val="ListParagraph"/>
+        <w:numPr>
+          <w:ilvl w:val="0"/>
+          <w:numId w:val="10"/>
+        </w:numPr>
+      </w:pPr>
+      <w:r>
+        <w:t>Селектиране на книги и изобразяване на тяхното описание и изображение</w:t>
+      </w:r>
+    </w:p>
+    <w:p>
+      <w:pPr>
+        <w:pStyle w:val="ListParagraph"/>
+        <w:numPr>
+          <w:ilvl w:val="0"/>
+          <w:numId w:val="10"/>
+        </w:numPr>
+      </w:pPr>
+      <w:r>
+        <w:t>Ф</w:t>
+      </w:r>
+      <w:r>
+        <w:t>илтриране на книги по име на книга или избран статус</w:t>
+      </w:r>
+    </w:p>
+    <w:p>
+      <w:pPr>
+        <w:pStyle w:val="ListParagraph"/>
+        <w:numPr>
+          <w:ilvl w:val="0"/>
+          <w:numId w:val="10"/>
+        </w:numPr>
+      </w:pPr>
+      <w:r>
+        <w:t>С</w:t>
+      </w:r>
+      <w:r>
+        <w:t>меняне на статус на избрана книга</w:t>
+      </w:r>
+    </w:p>
+    <w:p>
+      <w:pPr>
+        <w:pStyle w:val="ListParagraph"/>
+        <w:numPr>
+          <w:ilvl w:val="0"/>
+          <w:numId w:val="10"/>
+        </w:numPr>
+      </w:pPr>
+      <w:r>
+        <w:t>П</w:t>
+      </w:r>
+      <w:r>
+        <w:t>ремахване на книга от колекцията на потребителя</w:t>
+      </w:r>
+    </w:p>
+    <w:p>
+      <w:pPr>
+        <w:pStyle w:val="Heading2"/>
+      </w:pPr>
+      <w:bookmarkStart w:id="29" w:name="_Toc61793197"/>
+      <w:r>
+        <w:t>Екранни изображения</w:t>
+      </w:r>
+      <w:bookmarkEnd w:id="29"/>
+    </w:p>
+    <w:p>
+      <w:pPr>
+        <w:pStyle w:val="Heading3"/>
+        <w:numPr>
+          <w:ilvl w:val="0"/>
+          <w:numId w:val="9"/>
+        </w:numPr>
+      </w:pPr>
+      <w:bookmarkStart w:id="30" w:name="_Toc61793198"/>
       <w:r>
         <w:rPr>
           <w:noProof/>
@@ -5013,85 +5491,6 @@
                 <pic:pic xmlns:pic="http://schemas.openxmlformats.org/drawingml/2006/picture">
                   <pic:nvPicPr>
                     <pic:cNvPr id="1" name="Picture 1"/>
-                    <pic:cNvPicPr/>
-                  </pic:nvPicPr>
-                  <pic:blipFill>
-                    <a:blip r:embed="rId10">
-                      <a:extLst>
-                        <a:ext uri="{28A0092B-C50C-407E-A947-70E740481C1C}">
-                          <a14:useLocalDpi xmlns:a14="http://schemas.microsoft.com/office/drawing/2010/main" val="0"/>
-                        </a:ext>
-                      </a:extLst>
-                    </a:blip>
-                    <a:stretch>
-                      <a:fillRect/>
-                    </a:stretch>
-                  </pic:blipFill>
-                  <pic:spPr>
-                    <a:xfrm>
-                      <a:off x="0" y="0"/>
-                      <a:ext cx="5379620" cy="3960000"/>
-                    </a:xfrm>
-                    <a:prstGeom prst="rect">
-                      <a:avLst/>
-                    </a:prstGeom>
-                  </pic:spPr>
-                </pic:pic>
-              </a:graphicData>
-            </a:graphic>
-            <wp14:sizeRelH relativeFrom="page">
-              <wp14:pctWidth>0</wp14:pctWidth>
-            </wp14:sizeRelH>
-            <wp14:sizeRelV relativeFrom="page">
-              <wp14:pctHeight>0</wp14:pctHeight>
-            </wp14:sizeRelV>
-          </wp:anchor>
-        </w:drawing>
-      </w:r>
-      <w:r>
-        <w:t>Панел за регистрация и логин</w:t>
-      </w:r>
-      <w:bookmarkEnd w:id="26"/>
-    </w:p>
-    <w:p/>
-    <w:p/>
-    <w:p/>
-    <w:p>
-      <w:pPr>
-        <w:pStyle w:val="Heading3"/>
-        <w:numPr>
-          <w:ilvl w:val="0"/>
-          <w:numId w:val="6"/>
-        </w:numPr>
-        <w:jc w:val="left"/>
-      </w:pPr>
-      <w:bookmarkStart w:id="27" w:name="_Toc61783732"/>
-      <w:r>
-        <w:rPr>
-          <w:noProof/>
-        </w:rPr>
-        <w:lastRenderedPageBreak/>
-        <w:drawing>
-          <wp:anchor distT="0" distB="0" distL="114300" distR="114300" simplePos="0" relativeHeight="251659264" behindDoc="0" locked="0" layoutInCell="1" allowOverlap="1" wp14:anchorId="4AA2CA04" wp14:editId="11F4A304">
-            <wp:simplePos x="0" y="0"/>
-            <wp:positionH relativeFrom="margin">
-              <wp:align>center</wp:align>
-            </wp:positionH>
-            <wp:positionV relativeFrom="paragraph">
-              <wp:posOffset>236220</wp:posOffset>
-            </wp:positionV>
-            <wp:extent cx="5379620" cy="3960000"/>
-            <wp:effectExtent l="0" t="0" r="0" b="2540"/>
-            <wp:wrapTopAndBottom/>
-            <wp:docPr id="3" name="Picture 3"/>
-            <wp:cNvGraphicFramePr>
-              <a:graphicFrameLocks xmlns:a="http://schemas.openxmlformats.org/drawingml/2006/main" noChangeAspect="1"/>
-            </wp:cNvGraphicFramePr>
-            <a:graphic xmlns:a="http://schemas.openxmlformats.org/drawingml/2006/main">
-              <a:graphicData uri="http://schemas.openxmlformats.org/drawingml/2006/picture">
-                <pic:pic xmlns:pic="http://schemas.openxmlformats.org/drawingml/2006/picture">
-                  <pic:nvPicPr>
-                    <pic:cNvPr id="3" name="Picture 3"/>
                     <pic:cNvPicPr/>
                   </pic:nvPicPr>
                   <pic:blipFill>
@@ -5128,15 +5527,12 @@
         </w:drawing>
       </w:r>
       <w:r>
-        <w:t xml:space="preserve">Панел за търсене на книги чрез </w:t>
-      </w:r>
-      <w:r>
-        <w:t>Google Books API</w:t>
-      </w:r>
-      <w:r>
-        <w:t xml:space="preserve"> и добавяне към профил</w:t>
-      </w:r>
-      <w:bookmarkEnd w:id="27"/>
+        <w:t>Екран</w:t>
+      </w:r>
+      <w:r>
+        <w:t xml:space="preserve"> за регистрация и логин</w:t>
+      </w:r>
+      <w:bookmarkEnd w:id="30"/>
     </w:p>
     <w:p/>
     <w:p>
@@ -5144,34 +5540,29 @@
         <w:pStyle w:val="Heading3"/>
         <w:numPr>
           <w:ilvl w:val="0"/>
-          <w:numId w:val="6"/>
+          <w:numId w:val="9"/>
         </w:numPr>
         <w:jc w:val="left"/>
       </w:pPr>
-      <w:bookmarkStart w:id="28" w:name="_Toc61783733"/>
-      <w:r>
-        <w:t>Панел за разглеждане и редактиране на добавени книги</w:t>
-      </w:r>
-      <w:bookmarkEnd w:id="28"/>
-    </w:p>
-    <w:p>
+      <w:bookmarkStart w:id="31" w:name="_Toc61793199"/>
       <w:r>
         <w:rPr>
           <w:noProof/>
         </w:rPr>
+        <w:lastRenderedPageBreak/>
         <w:drawing>
-          <wp:anchor distT="0" distB="0" distL="114300" distR="114300" simplePos="0" relativeHeight="251660288" behindDoc="0" locked="0" layoutInCell="1" allowOverlap="1" wp14:anchorId="2C5E7B77" wp14:editId="2ACD3AD5">
+          <wp:anchor distT="0" distB="0" distL="114300" distR="114300" simplePos="0" relativeHeight="251659264" behindDoc="0" locked="0" layoutInCell="1" allowOverlap="1" wp14:anchorId="4AA2CA04" wp14:editId="11F4A304">
             <wp:simplePos x="0" y="0"/>
             <wp:positionH relativeFrom="margin">
               <wp:align>center</wp:align>
             </wp:positionH>
             <wp:positionV relativeFrom="paragraph">
-              <wp:posOffset>212090</wp:posOffset>
+              <wp:posOffset>236220</wp:posOffset>
             </wp:positionV>
             <wp:extent cx="5379620" cy="3960000"/>
             <wp:effectExtent l="0" t="0" r="0" b="2540"/>
             <wp:wrapTopAndBottom/>
-            <wp:docPr id="4" name="Picture 4"/>
+            <wp:docPr id="3" name="Picture 3"/>
             <wp:cNvGraphicFramePr>
               <a:graphicFrameLocks xmlns:a="http://schemas.openxmlformats.org/drawingml/2006/main" noChangeAspect="1"/>
             </wp:cNvGraphicFramePr>
@@ -5179,7 +5570,7 @@
               <a:graphicData uri="http://schemas.openxmlformats.org/drawingml/2006/picture">
                 <pic:pic xmlns:pic="http://schemas.openxmlformats.org/drawingml/2006/picture">
                   <pic:nvPicPr>
-                    <pic:cNvPr id="4" name="Picture 4"/>
+                    <pic:cNvPr id="3" name="Picture 3"/>
                     <pic:cNvPicPr/>
                   </pic:nvPicPr>
                   <pic:blipFill>
@@ -5215,6 +5606,94 @@
           </wp:anchor>
         </w:drawing>
       </w:r>
+      <w:r>
+        <w:t xml:space="preserve">Екран </w:t>
+      </w:r>
+      <w:r>
+        <w:t>за търсене на книги чрез Google Books API и добавяне към профил</w:t>
+      </w:r>
+      <w:bookmarkEnd w:id="31"/>
+    </w:p>
+    <w:p/>
+    <w:p>
+      <w:pPr>
+        <w:pStyle w:val="Heading3"/>
+        <w:numPr>
+          <w:ilvl w:val="0"/>
+          <w:numId w:val="9"/>
+        </w:numPr>
+        <w:jc w:val="left"/>
+      </w:pPr>
+      <w:bookmarkStart w:id="32" w:name="_Toc61793200"/>
+      <w:r>
+        <w:t xml:space="preserve">Екран </w:t>
+      </w:r>
+      <w:r>
+        <w:t>за разглеждане и редактиране на добавени книги</w:t>
+      </w:r>
+      <w:bookmarkEnd w:id="32"/>
+    </w:p>
+    <w:p>
+      <w:r>
+        <w:rPr>
+          <w:noProof/>
+        </w:rPr>
+        <w:drawing>
+          <wp:anchor distT="0" distB="0" distL="114300" distR="114300" simplePos="0" relativeHeight="251660288" behindDoc="0" locked="0" layoutInCell="1" allowOverlap="1" wp14:anchorId="2C5E7B77" wp14:editId="2ACD3AD5">
+            <wp:simplePos x="0" y="0"/>
+            <wp:positionH relativeFrom="margin">
+              <wp:align>center</wp:align>
+            </wp:positionH>
+            <wp:positionV relativeFrom="paragraph">
+              <wp:posOffset>212090</wp:posOffset>
+            </wp:positionV>
+            <wp:extent cx="5379620" cy="3960000"/>
+            <wp:effectExtent l="0" t="0" r="0" b="2540"/>
+            <wp:wrapTopAndBottom/>
+            <wp:docPr id="4" name="Picture 4"/>
+            <wp:cNvGraphicFramePr>
+              <a:graphicFrameLocks xmlns:a="http://schemas.openxmlformats.org/drawingml/2006/main" noChangeAspect="1"/>
+            </wp:cNvGraphicFramePr>
+            <a:graphic xmlns:a="http://schemas.openxmlformats.org/drawingml/2006/main">
+              <a:graphicData uri="http://schemas.openxmlformats.org/drawingml/2006/picture">
+                <pic:pic xmlns:pic="http://schemas.openxmlformats.org/drawingml/2006/picture">
+                  <pic:nvPicPr>
+                    <pic:cNvPr id="4" name="Picture 4"/>
+                    <pic:cNvPicPr/>
+                  </pic:nvPicPr>
+                  <pic:blipFill>
+                    <a:blip r:embed="rId13">
+                      <a:extLst>
+                        <a:ext uri="{28A0092B-C50C-407E-A947-70E740481C1C}">
+                          <a14:useLocalDpi xmlns:a14="http://schemas.microsoft.com/office/drawing/2010/main" val="0"/>
+                        </a:ext>
+                      </a:extLst>
+                    </a:blip>
+                    <a:stretch>
+                      <a:fillRect/>
+                    </a:stretch>
+                  </pic:blipFill>
+                  <pic:spPr>
+                    <a:xfrm>
+                      <a:off x="0" y="0"/>
+                      <a:ext cx="5379620" cy="3960000"/>
+                    </a:xfrm>
+                    <a:prstGeom prst="rect">
+                      <a:avLst/>
+                    </a:prstGeom>
+                  </pic:spPr>
+                </pic:pic>
+              </a:graphicData>
+            </a:graphic>
+            <wp14:sizeRelH relativeFrom="page">
+              <wp14:pctWidth>0</wp14:pctWidth>
+            </wp14:sizeRelH>
+            <wp14:sizeRelV relativeFrom="page">
+              <wp14:pctHeight>0</wp14:pctHeight>
+            </wp14:sizeRelV>
+          </wp:anchor>
+        </w:drawing>
+      </w:r>
     </w:p>
     <w:p>
       <w:pPr>
@@ -5230,19 +5709,14 @@
       <w:pPr>
         <w:pStyle w:val="Heading1"/>
       </w:pPr>
-      <w:bookmarkStart w:id="29" w:name="_Toc61783734"/>
+      <w:bookmarkStart w:id="33" w:name="_Toc61793201"/>
       <w:r>
         <w:lastRenderedPageBreak/>
         <w:t>МАТРИЦА НА ИЗИСКВАНИЯТА</w:t>
       </w:r>
-      <w:bookmarkEnd w:id="29"/>
-    </w:p>
-    <w:p>
-      <w:pPr>
-        <w:rPr>
-          <w:i/>
-        </w:rPr>
-      </w:pPr>
+      <w:bookmarkEnd w:id="33"/>
+    </w:p>
+    <w:p>
       <w:r>
         <w:rPr>
           <w:i/>
@@ -5276,23 +5750,9 @@
         <w:t>, ...).</w:t>
       </w:r>
     </w:p>
-    <w:p>
-      <w:pPr>
-        <w:rPr>
-          <w:i/>
-        </w:rPr>
-        <w:sectPr>
-          <w:pgSz w:w="11906" w:h="16838"/>
-          <w:pgMar w:top="1417" w:right="1417" w:bottom="1417" w:left="1417" w:header="708" w:footer="708" w:gutter="0"/>
-          <w:cols w:space="708"/>
-          <w:docGrid w:linePitch="360"/>
-        </w:sectPr>
-      </w:pPr>
-    </w:p>
-    <w:p/>
     <w:sectPr>
       <w:pgSz w:w="11906" w:h="16838"/>
-      <w:pgMar w:top="1417" w:right="1417" w:bottom="1417" w:left="1417" w:header="708" w:footer="708" w:gutter="0"/>
+      <w:pgMar w:top="720" w:right="720" w:bottom="720" w:left="720" w:header="708" w:footer="708" w:gutter="0"/>
       <w:cols w:space="708"/>
       <w:docGrid w:linePitch="360"/>
     </w:sectPr>
@@ -5370,7 +5830,13 @@
           <w:rPr>
             <w:noProof/>
           </w:rPr>
-          <w:t>10</w:t>
+          <w:t>1</w:t>
+        </w:r>
+        <w:r>
+          <w:rPr>
+            <w:noProof/>
+          </w:rPr>
+          <w:t>0</w:t>
         </w:r>
         <w:r>
           <w:rPr>
@@ -5530,6 +5996,119 @@
     </w:lvl>
   </w:abstractNum>
   <w:abstractNum w:abstractNumId="1" w15:restartNumberingAfterBreak="0">
+    <w:nsid w:val="06C9771D"/>
+    <w:multiLevelType w:val="hybridMultilevel"/>
+    <w:tmpl w:val="AE349580"/>
+    <w:lvl w:ilvl="0" w:tplc="04020001">
+      <w:start w:val="1"/>
+      <w:numFmt w:val="bullet"/>
+      <w:lvlText w:val=""/>
+      <w:lvlJc w:val="left"/>
+      <w:pPr>
+        <w:ind w:left="1494" w:hanging="360"/>
+      </w:pPr>
+      <w:rPr>
+        <w:rFonts w:ascii="Symbol" w:hAnsi="Symbol" w:hint="default"/>
+      </w:rPr>
+    </w:lvl>
+    <w:lvl w:ilvl="1" w:tplc="04020003" w:tentative="1">
+      <w:start w:val="1"/>
+      <w:numFmt w:val="bullet"/>
+      <w:lvlText w:val="o"/>
+      <w:lvlJc w:val="left"/>
+      <w:pPr>
+        <w:ind w:left="2214" w:hanging="360"/>
+      </w:pPr>
+      <w:rPr>
+        <w:rFonts w:ascii="Courier New" w:hAnsi="Courier New" w:cs="Courier New" w:hint="default"/>
+      </w:rPr>
+    </w:lvl>
+    <w:lvl w:ilvl="2" w:tplc="04020005" w:tentative="1">
+      <w:start w:val="1"/>
+      <w:numFmt w:val="bullet"/>
+      <w:lvlText w:val=""/>
+      <w:lvlJc w:val="left"/>
+      <w:pPr>
+        <w:ind w:left="2934" w:hanging="360"/>
+      </w:pPr>
+      <w:rPr>
+        <w:rFonts w:ascii="Wingdings" w:hAnsi="Wingdings" w:hint="default"/>
+      </w:rPr>
+    </w:lvl>
+    <w:lvl w:ilvl="3" w:tplc="04020001" w:tentative="1">
+      <w:start w:val="1"/>
+      <w:numFmt w:val="bullet"/>
+      <w:lvlText w:val=""/>
+      <w:lvlJc w:val="left"/>
+      <w:pPr>
+        <w:ind w:left="3654" w:hanging="360"/>
+      </w:pPr>
+      <w:rPr>
+        <w:rFonts w:ascii="Symbol" w:hAnsi="Symbol" w:hint="default"/>
+      </w:rPr>
+    </w:lvl>
+    <w:lvl w:ilvl="4" w:tplc="04020003" w:tentative="1">
+      <w:start w:val="1"/>
+      <w:numFmt w:val="bullet"/>
+      <w:lvlText w:val="o"/>
+      <w:lvlJc w:val="left"/>
+      <w:pPr>
+        <w:ind w:left="4374" w:hanging="360"/>
+      </w:pPr>
+      <w:rPr>
+        <w:rFonts w:ascii="Courier New" w:hAnsi="Courier New" w:cs="Courier New" w:hint="default"/>
+      </w:rPr>
+    </w:lvl>
+    <w:lvl w:ilvl="5" w:tplc="04020005" w:tentative="1">
+      <w:start w:val="1"/>
+      <w:numFmt w:val="bullet"/>
+      <w:lvlText w:val=""/>
+      <w:lvlJc w:val="left"/>
+      <w:pPr>
+        <w:ind w:left="5094" w:hanging="360"/>
+      </w:pPr>
+      <w:rPr>
+        <w:rFonts w:ascii="Wingdings" w:hAnsi="Wingdings" w:hint="default"/>
+      </w:rPr>
+    </w:lvl>
+    <w:lvl w:ilvl="6" w:tplc="04020001" w:tentative="1">
+      <w:start w:val="1"/>
+      <w:numFmt w:val="bullet"/>
+      <w:lvlText w:val=""/>
+      <w:lvlJc w:val="left"/>
+      <w:pPr>
+        <w:ind w:left="5814" w:hanging="360"/>
+      </w:pPr>
+      <w:rPr>
+        <w:rFonts w:ascii="Symbol" w:hAnsi="Symbol" w:hint="default"/>
+      </w:rPr>
+    </w:lvl>
+    <w:lvl w:ilvl="7" w:tplc="04020003" w:tentative="1">
+      <w:start w:val="1"/>
+      <w:numFmt w:val="bullet"/>
+      <w:lvlText w:val="o"/>
+      <w:lvlJc w:val="left"/>
+      <w:pPr>
+        <w:ind w:left="6534" w:hanging="360"/>
+      </w:pPr>
+      <w:rPr>
+        <w:rFonts w:ascii="Courier New" w:hAnsi="Courier New" w:cs="Courier New" w:hint="default"/>
+      </w:rPr>
+    </w:lvl>
+    <w:lvl w:ilvl="8" w:tplc="04020005" w:tentative="1">
+      <w:start w:val="1"/>
+      <w:numFmt w:val="bullet"/>
+      <w:lvlText w:val=""/>
+      <w:lvlJc w:val="left"/>
+      <w:pPr>
+        <w:ind w:left="7254" w:hanging="360"/>
+      </w:pPr>
+      <w:rPr>
+        <w:rFonts w:ascii="Wingdings" w:hAnsi="Wingdings" w:hint="default"/>
+      </w:rPr>
+    </w:lvl>
+  </w:abstractNum>
+  <w:abstractNum w:abstractNumId="2" w15:restartNumberingAfterBreak="0">
     <w:nsid w:val="18FB0769"/>
     <w:multiLevelType w:val="hybridMultilevel"/>
     <w:tmpl w:val="FEB2999C"/>
@@ -5615,7 +6194,7 @@
       </w:pPr>
     </w:lvl>
   </w:abstractNum>
-  <w:abstractNum w:abstractNumId="2" w15:restartNumberingAfterBreak="0">
+  <w:abstractNum w:abstractNumId="3" w15:restartNumberingAfterBreak="0">
     <w:nsid w:val="1B747315"/>
     <w:multiLevelType w:val="hybridMultilevel"/>
     <w:tmpl w:val="60868334"/>
@@ -5701,17 +6280,130 @@
       </w:pPr>
     </w:lvl>
   </w:abstractNum>
-  <w:abstractNum w:abstractNumId="3" w15:restartNumberingAfterBreak="0">
-    <w:nsid w:val="3F3175BB"/>
+  <w:abstractNum w:abstractNumId="4" w15:restartNumberingAfterBreak="0">
+    <w:nsid w:val="1C546A49"/>
     <w:multiLevelType w:val="hybridMultilevel"/>
-    <w:tmpl w:val="D07A7650"/>
+    <w:tmpl w:val="9B40570E"/>
+    <w:lvl w:ilvl="0" w:tplc="04020001">
+      <w:start w:val="1"/>
+      <w:numFmt w:val="bullet"/>
+      <w:lvlText w:val=""/>
+      <w:lvlJc w:val="left"/>
+      <w:pPr>
+        <w:ind w:left="1210" w:hanging="360"/>
+      </w:pPr>
+      <w:rPr>
+        <w:rFonts w:ascii="Symbol" w:hAnsi="Symbol" w:hint="default"/>
+      </w:rPr>
+    </w:lvl>
+    <w:lvl w:ilvl="1" w:tplc="04020003" w:tentative="1">
+      <w:start w:val="1"/>
+      <w:numFmt w:val="bullet"/>
+      <w:lvlText w:val="o"/>
+      <w:lvlJc w:val="left"/>
+      <w:pPr>
+        <w:ind w:left="1930" w:hanging="360"/>
+      </w:pPr>
+      <w:rPr>
+        <w:rFonts w:ascii="Courier New" w:hAnsi="Courier New" w:cs="Courier New" w:hint="default"/>
+      </w:rPr>
+    </w:lvl>
+    <w:lvl w:ilvl="2" w:tplc="04020005" w:tentative="1">
+      <w:start w:val="1"/>
+      <w:numFmt w:val="bullet"/>
+      <w:lvlText w:val=""/>
+      <w:lvlJc w:val="left"/>
+      <w:pPr>
+        <w:ind w:left="2650" w:hanging="360"/>
+      </w:pPr>
+      <w:rPr>
+        <w:rFonts w:ascii="Wingdings" w:hAnsi="Wingdings" w:hint="default"/>
+      </w:rPr>
+    </w:lvl>
+    <w:lvl w:ilvl="3" w:tplc="04020001" w:tentative="1">
+      <w:start w:val="1"/>
+      <w:numFmt w:val="bullet"/>
+      <w:lvlText w:val=""/>
+      <w:lvlJc w:val="left"/>
+      <w:pPr>
+        <w:ind w:left="3370" w:hanging="360"/>
+      </w:pPr>
+      <w:rPr>
+        <w:rFonts w:ascii="Symbol" w:hAnsi="Symbol" w:hint="default"/>
+      </w:rPr>
+    </w:lvl>
+    <w:lvl w:ilvl="4" w:tplc="04020003" w:tentative="1">
+      <w:start w:val="1"/>
+      <w:numFmt w:val="bullet"/>
+      <w:lvlText w:val="o"/>
+      <w:lvlJc w:val="left"/>
+      <w:pPr>
+        <w:ind w:left="4090" w:hanging="360"/>
+      </w:pPr>
+      <w:rPr>
+        <w:rFonts w:ascii="Courier New" w:hAnsi="Courier New" w:cs="Courier New" w:hint="default"/>
+      </w:rPr>
+    </w:lvl>
+    <w:lvl w:ilvl="5" w:tplc="04020005" w:tentative="1">
+      <w:start w:val="1"/>
+      <w:numFmt w:val="bullet"/>
+      <w:lvlText w:val=""/>
+      <w:lvlJc w:val="left"/>
+      <w:pPr>
+        <w:ind w:left="4810" w:hanging="360"/>
+      </w:pPr>
+      <w:rPr>
+        <w:rFonts w:ascii="Wingdings" w:hAnsi="Wingdings" w:hint="default"/>
+      </w:rPr>
+    </w:lvl>
+    <w:lvl w:ilvl="6" w:tplc="04020001" w:tentative="1">
+      <w:start w:val="1"/>
+      <w:numFmt w:val="bullet"/>
+      <w:lvlText w:val=""/>
+      <w:lvlJc w:val="left"/>
+      <w:pPr>
+        <w:ind w:left="5530" w:hanging="360"/>
+      </w:pPr>
+      <w:rPr>
+        <w:rFonts w:ascii="Symbol" w:hAnsi="Symbol" w:hint="default"/>
+      </w:rPr>
+    </w:lvl>
+    <w:lvl w:ilvl="7" w:tplc="04020003" w:tentative="1">
+      <w:start w:val="1"/>
+      <w:numFmt w:val="bullet"/>
+      <w:lvlText w:val="o"/>
+      <w:lvlJc w:val="left"/>
+      <w:pPr>
+        <w:ind w:left="6250" w:hanging="360"/>
+      </w:pPr>
+      <w:rPr>
+        <w:rFonts w:ascii="Courier New" w:hAnsi="Courier New" w:cs="Courier New" w:hint="default"/>
+      </w:rPr>
+    </w:lvl>
+    <w:lvl w:ilvl="8" w:tplc="04020005" w:tentative="1">
+      <w:start w:val="1"/>
+      <w:numFmt w:val="bullet"/>
+      <w:lvlText w:val=""/>
+      <w:lvlJc w:val="left"/>
+      <w:pPr>
+        <w:ind w:left="6970" w:hanging="360"/>
+      </w:pPr>
+      <w:rPr>
+        <w:rFonts w:ascii="Wingdings" w:hAnsi="Wingdings" w:hint="default"/>
+      </w:rPr>
+    </w:lvl>
+  </w:abstractNum>
+  <w:abstractNum w:abstractNumId="5" w15:restartNumberingAfterBreak="0">
+    <w:nsid w:val="23F52AEB"/>
+    <w:multiLevelType w:val="hybridMultilevel"/>
+    <w:tmpl w:val="103E8258"/>
     <w:lvl w:ilvl="0" w:tplc="04020011">
       <w:start w:val="1"/>
       <w:numFmt w:val="decimal"/>
       <w:lvlText w:val="%1)"/>
       <w:lvlJc w:val="left"/>
       <w:pPr>
-        <w:ind w:left="720" w:hanging="360"/>
+        <w:ind w:left="643" w:hanging="360"/>
       </w:pPr>
     </w:lvl>
     <w:lvl w:ilvl="1" w:tplc="04020019" w:tentative="1">
@@ -5720,7 +6412,7 @@
       <w:lvlText w:val="%2."/>
       <w:lvlJc w:val="left"/>
       <w:pPr>
-        <w:ind w:left="1440" w:hanging="360"/>
+        <w:ind w:left="1505" w:hanging="360"/>
       </w:pPr>
     </w:lvl>
     <w:lvl w:ilvl="2" w:tplc="0402001B" w:tentative="1">
@@ -5729,7 +6421,7 @@
       <w:lvlText w:val="%3."/>
       <w:lvlJc w:val="right"/>
       <w:pPr>
-        <w:ind w:left="2160" w:hanging="180"/>
+        <w:ind w:left="2225" w:hanging="180"/>
       </w:pPr>
     </w:lvl>
     <w:lvl w:ilvl="3" w:tplc="0402000F" w:tentative="1">
@@ -5738,7 +6430,7 @@
       <w:lvlText w:val="%4."/>
       <w:lvlJc w:val="left"/>
       <w:pPr>
-        <w:ind w:left="2880" w:hanging="360"/>
+        <w:ind w:left="2945" w:hanging="360"/>
       </w:pPr>
     </w:lvl>
     <w:lvl w:ilvl="4" w:tplc="04020019" w:tentative="1">
@@ -5747,7 +6439,7 @@
       <w:lvlText w:val="%5."/>
       <w:lvlJc w:val="left"/>
       <w:pPr>
-        <w:ind w:left="3600" w:hanging="360"/>
+        <w:ind w:left="3665" w:hanging="360"/>
       </w:pPr>
     </w:lvl>
     <w:lvl w:ilvl="5" w:tplc="0402001B" w:tentative="1">
@@ -5756,7 +6448,7 @@
       <w:lvlText w:val="%6."/>
       <w:lvlJc w:val="right"/>
       <w:pPr>
-        <w:ind w:left="4320" w:hanging="180"/>
+        <w:ind w:left="4385" w:hanging="180"/>
       </w:pPr>
     </w:lvl>
     <w:lvl w:ilvl="6" w:tplc="0402000F" w:tentative="1">
@@ -5765,7 +6457,7 @@
       <w:lvlText w:val="%7."/>
       <w:lvlJc w:val="left"/>
       <w:pPr>
-        <w:ind w:left="5040" w:hanging="360"/>
+        <w:ind w:left="5105" w:hanging="360"/>
       </w:pPr>
     </w:lvl>
     <w:lvl w:ilvl="7" w:tplc="04020019" w:tentative="1">
@@ -5774,7 +6466,7 @@
       <w:lvlText w:val="%8."/>
       <w:lvlJc w:val="left"/>
       <w:pPr>
-        <w:ind w:left="5760" w:hanging="360"/>
+        <w:ind w:left="5825" w:hanging="360"/>
       </w:pPr>
     </w:lvl>
     <w:lvl w:ilvl="8" w:tplc="0402001B" w:tentative="1">
@@ -5783,11 +6475,189 @@
       <w:lvlText w:val="%9."/>
       <w:lvlJc w:val="right"/>
       <w:pPr>
+        <w:ind w:left="6545" w:hanging="180"/>
+      </w:pPr>
+    </w:lvl>
+  </w:abstractNum>
+  <w:abstractNum w:abstractNumId="6" w15:restartNumberingAfterBreak="0">
+    <w:nsid w:val="32C1569F"/>
+    <w:multiLevelType w:val="hybridMultilevel"/>
+    <w:tmpl w:val="ACFA6F66"/>
+    <w:lvl w:ilvl="0" w:tplc="04020011">
+      <w:start w:val="1"/>
+      <w:numFmt w:val="decimal"/>
+      <w:lvlText w:val="%1)"/>
+      <w:lvlJc w:val="left"/>
+      <w:pPr>
+        <w:ind w:left="720" w:hanging="360"/>
+      </w:pPr>
+    </w:lvl>
+    <w:lvl w:ilvl="1" w:tplc="04020019" w:tentative="1">
+      <w:start w:val="1"/>
+      <w:numFmt w:val="lowerLetter"/>
+      <w:lvlText w:val="%2."/>
+      <w:lvlJc w:val="left"/>
+      <w:pPr>
+        <w:ind w:left="1440" w:hanging="360"/>
+      </w:pPr>
+    </w:lvl>
+    <w:lvl w:ilvl="2" w:tplc="0402001B" w:tentative="1">
+      <w:start w:val="1"/>
+      <w:numFmt w:val="lowerRoman"/>
+      <w:lvlText w:val="%3."/>
+      <w:lvlJc w:val="right"/>
+      <w:pPr>
+        <w:ind w:left="2160" w:hanging="180"/>
+      </w:pPr>
+    </w:lvl>
+    <w:lvl w:ilvl="3" w:tplc="0402000F" w:tentative="1">
+      <w:start w:val="1"/>
+      <w:numFmt w:val="decimal"/>
+      <w:lvlText w:val="%4."/>
+      <w:lvlJc w:val="left"/>
+      <w:pPr>
+        <w:ind w:left="2880" w:hanging="360"/>
+      </w:pPr>
+    </w:lvl>
+    <w:lvl w:ilvl="4" w:tplc="04020019" w:tentative="1">
+      <w:start w:val="1"/>
+      <w:numFmt w:val="lowerLetter"/>
+      <w:lvlText w:val="%5."/>
+      <w:lvlJc w:val="left"/>
+      <w:pPr>
+        <w:ind w:left="3600" w:hanging="360"/>
+      </w:pPr>
+    </w:lvl>
+    <w:lvl w:ilvl="5" w:tplc="0402001B" w:tentative="1">
+      <w:start w:val="1"/>
+      <w:numFmt w:val="lowerRoman"/>
+      <w:lvlText w:val="%6."/>
+      <w:lvlJc w:val="right"/>
+      <w:pPr>
+        <w:ind w:left="4320" w:hanging="180"/>
+      </w:pPr>
+    </w:lvl>
+    <w:lvl w:ilvl="6" w:tplc="0402000F" w:tentative="1">
+      <w:start w:val="1"/>
+      <w:numFmt w:val="decimal"/>
+      <w:lvlText w:val="%7."/>
+      <w:lvlJc w:val="left"/>
+      <w:pPr>
+        <w:ind w:left="5040" w:hanging="360"/>
+      </w:pPr>
+    </w:lvl>
+    <w:lvl w:ilvl="7" w:tplc="04020019" w:tentative="1">
+      <w:start w:val="1"/>
+      <w:numFmt w:val="lowerLetter"/>
+      <w:lvlText w:val="%8."/>
+      <w:lvlJc w:val="left"/>
+      <w:pPr>
+        <w:ind w:left="5760" w:hanging="360"/>
+      </w:pPr>
+    </w:lvl>
+    <w:lvl w:ilvl="8" w:tplc="0402001B" w:tentative="1">
+      <w:start w:val="1"/>
+      <w:numFmt w:val="lowerRoman"/>
+      <w:lvlText w:val="%9."/>
+      <w:lvlJc w:val="right"/>
+      <w:pPr>
         <w:ind w:left="6480" w:hanging="180"/>
       </w:pPr>
     </w:lvl>
   </w:abstractNum>
-  <w:abstractNum w:abstractNumId="4" w15:restartNumberingAfterBreak="0">
+  <w:abstractNum w:abstractNumId="7" w15:restartNumberingAfterBreak="0">
+    <w:nsid w:val="3F3175BB"/>
+    <w:multiLevelType w:val="hybridMultilevel"/>
+    <w:tmpl w:val="AD4E3D24"/>
+    <w:lvl w:ilvl="0" w:tplc="1F26686A">
+      <w:start w:val="1"/>
+      <w:numFmt w:val="decimal"/>
+      <w:lvlText w:val="%1)"/>
+      <w:lvlJc w:val="left"/>
+      <w:pPr>
+        <w:ind w:left="785" w:hanging="360"/>
+      </w:pPr>
+      <w:rPr>
+        <w:b/>
+        <w:bCs/>
+        <w:i w:val="0"/>
+        <w:iCs/>
+      </w:rPr>
+    </w:lvl>
+    <w:lvl w:ilvl="1" w:tplc="04020019" w:tentative="1">
+      <w:start w:val="1"/>
+      <w:numFmt w:val="lowerLetter"/>
+      <w:lvlText w:val="%2."/>
+      <w:lvlJc w:val="left"/>
+      <w:pPr>
+        <w:ind w:left="1505" w:hanging="360"/>
+      </w:pPr>
+    </w:lvl>
+    <w:lvl w:ilvl="2" w:tplc="0402001B" w:tentative="1">
+      <w:start w:val="1"/>
+      <w:numFmt w:val="lowerRoman"/>
+      <w:lvlText w:val="%3."/>
+      <w:lvlJc w:val="right"/>
+      <w:pPr>
+        <w:ind w:left="2225" w:hanging="180"/>
+      </w:pPr>
+    </w:lvl>
+    <w:lvl w:ilvl="3" w:tplc="0402000F" w:tentative="1">
+      <w:start w:val="1"/>
+      <w:numFmt w:val="decimal"/>
+      <w:lvlText w:val="%4."/>
+      <w:lvlJc w:val="left"/>
+      <w:pPr>
+        <w:ind w:left="2945" w:hanging="360"/>
+      </w:pPr>
+    </w:lvl>
+    <w:lvl w:ilvl="4" w:tplc="04020019" w:tentative="1">
+      <w:start w:val="1"/>
+      <w:numFmt w:val="lowerLetter"/>
+      <w:lvlText w:val="%5."/>
+      <w:lvlJc w:val="left"/>
+      <w:pPr>
+        <w:ind w:left="3665" w:hanging="360"/>
+      </w:pPr>
+    </w:lvl>
+    <w:lvl w:ilvl="5" w:tplc="0402001B" w:tentative="1">
+      <w:start w:val="1"/>
+      <w:numFmt w:val="lowerRoman"/>
+      <w:lvlText w:val="%6."/>
+      <w:lvlJc w:val="right"/>
+      <w:pPr>
+        <w:ind w:left="4385" w:hanging="180"/>
+      </w:pPr>
+    </w:lvl>
+    <w:lvl w:ilvl="6" w:tplc="0402000F" w:tentative="1">
+      <w:start w:val="1"/>
+      <w:numFmt w:val="decimal"/>
+      <w:lvlText w:val="%7."/>
+      <w:lvlJc w:val="left"/>
+      <w:pPr>
+        <w:ind w:left="5105" w:hanging="360"/>
+      </w:pPr>
+    </w:lvl>
+    <w:lvl w:ilvl="7" w:tplc="04020019" w:tentative="1">
+      <w:start w:val="1"/>
+      <w:numFmt w:val="lowerLetter"/>
+      <w:lvlText w:val="%8."/>
+      <w:lvlJc w:val="left"/>
+      <w:pPr>
+        <w:ind w:left="5825" w:hanging="360"/>
+      </w:pPr>
+    </w:lvl>
+    <w:lvl w:ilvl="8" w:tplc="0402001B" w:tentative="1">
+      <w:start w:val="1"/>
+      <w:numFmt w:val="lowerRoman"/>
+      <w:lvlText w:val="%9."/>
+      <w:lvlJc w:val="right"/>
+      <w:pPr>
+        <w:ind w:left="6545" w:hanging="180"/>
+      </w:pPr>
+    </w:lvl>
+  </w:abstractNum>
+  <w:abstractNum w:abstractNumId="8" w15:restartNumberingAfterBreak="0">
     <w:nsid w:val="44181649"/>
     <w:multiLevelType w:val="multilevel"/>
     <w:tmpl w:val="04020025"/>
@@ -5882,7 +6752,93 @@
       </w:pPr>
     </w:lvl>
   </w:abstractNum>
-  <w:abstractNum w:abstractNumId="5" w15:restartNumberingAfterBreak="0">
+  <w:abstractNum w:abstractNumId="9" w15:restartNumberingAfterBreak="0">
+    <w:nsid w:val="4BAC5D39"/>
+    <w:multiLevelType w:val="hybridMultilevel"/>
+    <w:tmpl w:val="A5AADC8A"/>
+    <w:lvl w:ilvl="0" w:tplc="04020011">
+      <w:start w:val="1"/>
+      <w:numFmt w:val="decimal"/>
+      <w:lvlText w:val="%1)"/>
+      <w:lvlJc w:val="left"/>
+      <w:pPr>
+        <w:ind w:left="720" w:hanging="360"/>
+      </w:pPr>
+    </w:lvl>
+    <w:lvl w:ilvl="1" w:tplc="04020019" w:tentative="1">
+      <w:start w:val="1"/>
+      <w:numFmt w:val="lowerLetter"/>
+      <w:lvlText w:val="%2."/>
+      <w:lvlJc w:val="left"/>
+      <w:pPr>
+        <w:ind w:left="1440" w:hanging="360"/>
+      </w:pPr>
+    </w:lvl>
+    <w:lvl w:ilvl="2" w:tplc="0402001B" w:tentative="1">
+      <w:start w:val="1"/>
+      <w:numFmt w:val="lowerRoman"/>
+      <w:lvlText w:val="%3."/>
+      <w:lvlJc w:val="right"/>
+      <w:pPr>
+        <w:ind w:left="2160" w:hanging="180"/>
+      </w:pPr>
+    </w:lvl>
+    <w:lvl w:ilvl="3" w:tplc="0402000F" w:tentative="1">
+      <w:start w:val="1"/>
+      <w:numFmt w:val="decimal"/>
+      <w:lvlText w:val="%4."/>
+      <w:lvlJc w:val="left"/>
+      <w:pPr>
+        <w:ind w:left="2880" w:hanging="360"/>
+      </w:pPr>
+    </w:lvl>
+    <w:lvl w:ilvl="4" w:tplc="04020019" w:tentative="1">
+      <w:start w:val="1"/>
+      <w:numFmt w:val="lowerLetter"/>
+      <w:lvlText w:val="%5."/>
+      <w:lvlJc w:val="left"/>
+      <w:pPr>
+        <w:ind w:left="3600" w:hanging="360"/>
+      </w:pPr>
+    </w:lvl>
+    <w:lvl w:ilvl="5" w:tplc="0402001B" w:tentative="1">
+      <w:start w:val="1"/>
+      <w:numFmt w:val="lowerRoman"/>
+      <w:lvlText w:val="%6."/>
+      <w:lvlJc w:val="right"/>
+      <w:pPr>
+        <w:ind w:left="4320" w:hanging="180"/>
+      </w:pPr>
+    </w:lvl>
+    <w:lvl w:ilvl="6" w:tplc="0402000F" w:tentative="1">
+      <w:start w:val="1"/>
+      <w:numFmt w:val="decimal"/>
+      <w:lvlText w:val="%7."/>
+      <w:lvlJc w:val="left"/>
+      <w:pPr>
+        <w:ind w:left="5040" w:hanging="360"/>
+      </w:pPr>
+    </w:lvl>
+    <w:lvl w:ilvl="7" w:tplc="04020019" w:tentative="1">
+      <w:start w:val="1"/>
+      <w:numFmt w:val="lowerLetter"/>
+      <w:lvlText w:val="%8."/>
+      <w:lvlJc w:val="left"/>
+      <w:pPr>
+        <w:ind w:left="5760" w:hanging="360"/>
+      </w:pPr>
+    </w:lvl>
+    <w:lvl w:ilvl="8" w:tplc="0402001B" w:tentative="1">
+      <w:start w:val="1"/>
+      <w:numFmt w:val="lowerRoman"/>
+      <w:lvlText w:val="%9."/>
+      <w:lvlJc w:val="right"/>
+      <w:pPr>
+        <w:ind w:left="6480" w:hanging="180"/>
+      </w:pPr>
+    </w:lvl>
+  </w:abstractNum>
+  <w:abstractNum w:abstractNumId="10" w15:restartNumberingAfterBreak="0">
     <w:nsid w:val="61816141"/>
     <w:multiLevelType w:val="hybridMultilevel"/>
     <w:tmpl w:val="6FD497CE"/>
@@ -5995,7 +6951,93 @@
       </w:rPr>
     </w:lvl>
   </w:abstractNum>
-  <w:abstractNum w:abstractNumId="6" w15:restartNumberingAfterBreak="0">
+  <w:abstractNum w:abstractNumId="11" w15:restartNumberingAfterBreak="0">
+    <w:nsid w:val="78F7745A"/>
+    <w:multiLevelType w:val="hybridMultilevel"/>
+    <w:tmpl w:val="D1287B72"/>
+    <w:lvl w:ilvl="0" w:tplc="04020011">
+      <w:start w:val="1"/>
+      <w:numFmt w:val="decimal"/>
+      <w:lvlText w:val="%1)"/>
+      <w:lvlJc w:val="left"/>
+      <w:pPr>
+        <w:ind w:left="644" w:hanging="360"/>
+      </w:pPr>
+    </w:lvl>
+    <w:lvl w:ilvl="1" w:tplc="04020019" w:tentative="1">
+      <w:start w:val="1"/>
+      <w:numFmt w:val="lowerLetter"/>
+      <w:lvlText w:val="%2."/>
+      <w:lvlJc w:val="left"/>
+      <w:pPr>
+        <w:ind w:left="1364" w:hanging="360"/>
+      </w:pPr>
+    </w:lvl>
+    <w:lvl w:ilvl="2" w:tplc="0402001B" w:tentative="1">
+      <w:start w:val="1"/>
+      <w:numFmt w:val="lowerRoman"/>
+      <w:lvlText w:val="%3."/>
+      <w:lvlJc w:val="right"/>
+      <w:pPr>
+        <w:ind w:left="2084" w:hanging="180"/>
+      </w:pPr>
+    </w:lvl>
+    <w:lvl w:ilvl="3" w:tplc="0402000F" w:tentative="1">
+      <w:start w:val="1"/>
+      <w:numFmt w:val="decimal"/>
+      <w:lvlText w:val="%4."/>
+      <w:lvlJc w:val="left"/>
+      <w:pPr>
+        <w:ind w:left="2804" w:hanging="360"/>
+      </w:pPr>
+    </w:lvl>
+    <w:lvl w:ilvl="4" w:tplc="04020019" w:tentative="1">
+      <w:start w:val="1"/>
+      <w:numFmt w:val="lowerLetter"/>
+      <w:lvlText w:val="%5."/>
+      <w:lvlJc w:val="left"/>
+      <w:pPr>
+        <w:ind w:left="3524" w:hanging="360"/>
+      </w:pPr>
+    </w:lvl>
+    <w:lvl w:ilvl="5" w:tplc="0402001B" w:tentative="1">
+      <w:start w:val="1"/>
+      <w:numFmt w:val="lowerRoman"/>
+      <w:lvlText w:val="%6."/>
+      <w:lvlJc w:val="right"/>
+      <w:pPr>
+        <w:ind w:left="4244" w:hanging="180"/>
+      </w:pPr>
+    </w:lvl>
+    <w:lvl w:ilvl="6" w:tplc="0402000F" w:tentative="1">
+      <w:start w:val="1"/>
+      <w:numFmt w:val="decimal"/>
+      <w:lvlText w:val="%7."/>
+      <w:lvlJc w:val="left"/>
+      <w:pPr>
+        <w:ind w:left="4964" w:hanging="360"/>
+      </w:pPr>
+    </w:lvl>
+    <w:lvl w:ilvl="7" w:tplc="04020019" w:tentative="1">
+      <w:start w:val="1"/>
+      <w:numFmt w:val="lowerLetter"/>
+      <w:lvlText w:val="%8."/>
+      <w:lvlJc w:val="left"/>
+      <w:pPr>
+        <w:ind w:left="5684" w:hanging="360"/>
+      </w:pPr>
+    </w:lvl>
+    <w:lvl w:ilvl="8" w:tplc="0402001B" w:tentative="1">
+      <w:start w:val="1"/>
+      <w:numFmt w:val="lowerRoman"/>
+      <w:lvlText w:val="%9."/>
+      <w:lvlJc w:val="right"/>
+      <w:pPr>
+        <w:ind w:left="6404" w:hanging="180"/>
+      </w:pPr>
+    </w:lvl>
+  </w:abstractNum>
+  <w:abstractNum w:abstractNumId="12" w15:restartNumberingAfterBreak="0">
     <w:nsid w:val="7E654850"/>
     <w:multiLevelType w:val="hybridMultilevel"/>
     <w:tmpl w:val="D1287B72"/>
@@ -6082,25 +7124,43 @@
     </w:lvl>
   </w:abstractNum>
   <w:num w:numId="1">
-    <w:abstractNumId w:val="4"/>
+    <w:abstractNumId w:val="8"/>
   </w:num>
   <w:num w:numId="2">
-    <w:abstractNumId w:val="5"/>
+    <w:abstractNumId w:val="10"/>
   </w:num>
   <w:num w:numId="3">
-    <w:abstractNumId w:val="2"/>
+    <w:abstractNumId w:val="3"/>
   </w:num>
   <w:num w:numId="4">
     <w:abstractNumId w:val="0"/>
   </w:num>
   <w:num w:numId="5">
+    <w:abstractNumId w:val="2"/>
+  </w:num>
+  <w:num w:numId="6">
+    <w:abstractNumId w:val="12"/>
+  </w:num>
+  <w:num w:numId="7">
+    <w:abstractNumId w:val="7"/>
+  </w:num>
+  <w:num w:numId="8">
+    <w:abstractNumId w:val="9"/>
+  </w:num>
+  <w:num w:numId="9">
+    <w:abstractNumId w:val="11"/>
+  </w:num>
+  <w:num w:numId="10">
+    <w:abstractNumId w:val="4"/>
+  </w:num>
+  <w:num w:numId="11">
+    <w:abstractNumId w:val="6"/>
+  </w:num>
+  <w:num w:numId="12">
     <w:abstractNumId w:val="1"/>
   </w:num>
-  <w:num w:numId="6">
-    <w:abstractNumId w:val="6"/>
-  </w:num>
-  <w:num w:numId="7">
-    <w:abstractNumId w:val="3"/>
+  <w:num w:numId="13">
+    <w:abstractNumId w:val="5"/>
   </w:num>
 </w:numbering>
 </file>
@@ -6228,6 +7288,7 @@
     <w:lsdException w:name="HTML Sample" w:semiHidden="1" w:unhideWhenUsed="1"/>
     <w:lsdException w:name="HTML Typewriter" w:semiHidden="1" w:unhideWhenUsed="1"/>
     <w:lsdException w:name="HTML Variable" w:semiHidden="1" w:unhideWhenUsed="1"/>
+    <w:lsdException w:name="Normal Table" w:semiHidden="1" w:unhideWhenUsed="1"/>
     <w:lsdException w:name="annotation subject" w:semiHidden="1" w:unhideWhenUsed="1"/>
     <w:lsdException w:name="No List" w:semiHidden="1" w:unhideWhenUsed="1"/>
     <w:lsdException w:name="Outline List 1" w:semiHidden="1" w:unhideWhenUsed="1"/>
@@ -6270,8 +7331,11 @@
     <w:lsdException w:name="Table Contemporary" w:semiHidden="1" w:unhideWhenUsed="1"/>
     <w:lsdException w:name="Table Elegant" w:semiHidden="1" w:unhideWhenUsed="1"/>
     <w:lsdException w:name="Table Professional" w:semiHidden="1" w:unhideWhenUsed="1"/>
+    <w:lsdException w:name="Table Subtle 1" w:semiHidden="1" w:unhideWhenUsed="1"/>
     <w:lsdException w:name="Table Subtle 2" w:semiHidden="1" w:unhideWhenUsed="1"/>
     <w:lsdException w:name="Table Web 1" w:semiHidden="1" w:unhideWhenUsed="1"/>
+    <w:lsdException w:name="Table Web 2" w:semiHidden="1" w:unhideWhenUsed="1"/>
+    <w:lsdException w:name="Table Web 3" w:semiHidden="1" w:unhideWhenUsed="1"/>
     <w:lsdException w:name="Balloon Text" w:semiHidden="1" w:unhideWhenUsed="1"/>
     <w:lsdException w:name="Table Grid" w:uiPriority="39"/>
     <w:lsdException w:name="Table Theme" w:semiHidden="1" w:unhideWhenUsed="1"/>

</xml_diff>

<commit_message>
Add 2.2 to design document
</commit_message>
<xml_diff>
--- a/docs/62121-62151-62167-bookhub-design.docx
+++ b/docs/62121-62151-62167-bookhub-design.docx
@@ -556,6 +556,7 @@
           <w:docPartUnique/>
         </w:docPartObj>
       </w:sdtPr>
+      <w:sdtEndPr/>
       <w:sdtContent>
         <w:p>
           <w:pPr>
@@ -596,7 +597,7 @@
           <w:r>
             <w:fldChar w:fldCharType="separate"/>
           </w:r>
-          <w:hyperlink w:anchor="_Toc61793171" w:history="1">
+          <w:hyperlink w:anchor="_Toc61794766" w:history="1">
             <w:r>
               <w:rPr>
                 <w:rStyle w:val="Hyperlink"/>
@@ -638,7 +639,7 @@
                 <w:noProof/>
                 <w:webHidden/>
               </w:rPr>
-              <w:instrText xml:space="preserve"> PAGEREF _Toc61793171 \h </w:instrText>
+              <w:instrText xml:space="preserve"> PAGEREF _Toc61794766 \h </w:instrText>
             </w:r>
             <w:r>
               <w:rPr>
@@ -682,7 +683,7 @@
               <w:lang w:eastAsia="bg-BG"/>
             </w:rPr>
           </w:pPr>
-          <w:hyperlink w:anchor="_Toc61793172" w:history="1">
+          <w:hyperlink w:anchor="_Toc61794767" w:history="1">
             <w:r>
               <w:rPr>
                 <w:rStyle w:val="Hyperlink"/>
@@ -724,7 +725,7 @@
                 <w:noProof/>
                 <w:webHidden/>
               </w:rPr>
-              <w:instrText xml:space="preserve"> PAGEREF _Toc61793172 \h </w:instrText>
+              <w:instrText xml:space="preserve"> PAGEREF _Toc61794767 \h </w:instrText>
             </w:r>
             <w:r>
               <w:rPr>
@@ -768,7 +769,7 @@
               <w:lang w:eastAsia="bg-BG"/>
             </w:rPr>
           </w:pPr>
-          <w:hyperlink w:anchor="_Toc61793173" w:history="1">
+          <w:hyperlink w:anchor="_Toc61794768" w:history="1">
             <w:r>
               <w:rPr>
                 <w:rStyle w:val="Hyperlink"/>
@@ -810,7 +811,7 @@
                 <w:noProof/>
                 <w:webHidden/>
               </w:rPr>
-              <w:instrText xml:space="preserve"> PAGEREF _Toc61793173 \h </w:instrText>
+              <w:instrText xml:space="preserve"> PAGEREF _Toc61794768 \h </w:instrText>
             </w:r>
             <w:r>
               <w:rPr>
@@ -854,7 +855,7 @@
               <w:lang w:eastAsia="bg-BG"/>
             </w:rPr>
           </w:pPr>
-          <w:hyperlink w:anchor="_Toc61793174" w:history="1">
+          <w:hyperlink w:anchor="_Toc61794769" w:history="1">
             <w:r>
               <w:rPr>
                 <w:rStyle w:val="Hyperlink"/>
@@ -896,7 +897,7 @@
                 <w:noProof/>
                 <w:webHidden/>
               </w:rPr>
-              <w:instrText xml:space="preserve"> PAGEREF _Toc61793174 \h </w:instrText>
+              <w:instrText xml:space="preserve"> PAGEREF _Toc61794769 \h </w:instrText>
             </w:r>
             <w:r>
               <w:rPr>
@@ -940,7 +941,7 @@
               <w:lang w:eastAsia="bg-BG"/>
             </w:rPr>
           </w:pPr>
-          <w:hyperlink w:anchor="_Toc61793175" w:history="1">
+          <w:hyperlink w:anchor="_Toc61794770" w:history="1">
             <w:r>
               <w:rPr>
                 <w:rStyle w:val="Hyperlink"/>
@@ -982,7 +983,7 @@
                 <w:noProof/>
                 <w:webHidden/>
               </w:rPr>
-              <w:instrText xml:space="preserve"> PAGEREF _Toc61793175 \h </w:instrText>
+              <w:instrText xml:space="preserve"> PAGEREF _Toc61794770 \h </w:instrText>
             </w:r>
             <w:r>
               <w:rPr>
@@ -1026,7 +1027,7 @@
               <w:lang w:eastAsia="bg-BG"/>
             </w:rPr>
           </w:pPr>
-          <w:hyperlink w:anchor="_Toc61793176" w:history="1">
+          <w:hyperlink w:anchor="_Toc61794771" w:history="1">
             <w:r>
               <w:rPr>
                 <w:rStyle w:val="Hyperlink"/>
@@ -1068,7 +1069,7 @@
                 <w:noProof/>
                 <w:webHidden/>
               </w:rPr>
-              <w:instrText xml:space="preserve"> PAGEREF _Toc61793176 \h </w:instrText>
+              <w:instrText xml:space="preserve"> PAGEREF _Toc61794771 \h </w:instrText>
             </w:r>
             <w:r>
               <w:rPr>
@@ -1112,7 +1113,7 @@
               <w:lang w:eastAsia="bg-BG"/>
             </w:rPr>
           </w:pPr>
-          <w:hyperlink w:anchor="_Toc61793177" w:history="1">
+          <w:hyperlink w:anchor="_Toc61794772" w:history="1">
             <w:r>
               <w:rPr>
                 <w:rStyle w:val="Hyperlink"/>
@@ -1154,7 +1155,7 @@
                 <w:noProof/>
                 <w:webHidden/>
               </w:rPr>
-              <w:instrText xml:space="preserve"> PAGEREF _Toc61793177 \h </w:instrText>
+              <w:instrText xml:space="preserve"> PAGEREF _Toc61794772 \h </w:instrText>
             </w:r>
             <w:r>
               <w:rPr>
@@ -1198,7 +1199,7 @@
               <w:lang w:eastAsia="bg-BG"/>
             </w:rPr>
           </w:pPr>
-          <w:hyperlink w:anchor="_Toc61793178" w:history="1">
+          <w:hyperlink w:anchor="_Toc61794773" w:history="1">
             <w:r>
               <w:rPr>
                 <w:rStyle w:val="Hyperlink"/>
@@ -1240,7 +1241,7 @@
                 <w:noProof/>
                 <w:webHidden/>
               </w:rPr>
-              <w:instrText xml:space="preserve"> PAGEREF _Toc61793178 \h </w:instrText>
+              <w:instrText xml:space="preserve"> PAGEREF _Toc61794773 \h </w:instrText>
             </w:r>
             <w:r>
               <w:rPr>
@@ -1284,7 +1285,7 @@
               <w:lang w:eastAsia="bg-BG"/>
             </w:rPr>
           </w:pPr>
-          <w:hyperlink w:anchor="_Toc61793179" w:history="1">
+          <w:hyperlink w:anchor="_Toc61794774" w:history="1">
             <w:r>
               <w:rPr>
                 <w:rStyle w:val="Hyperlink"/>
@@ -1326,7 +1327,7 @@
                 <w:noProof/>
                 <w:webHidden/>
               </w:rPr>
-              <w:instrText xml:space="preserve"> PAGEREF _Toc61793179 \h </w:instrText>
+              <w:instrText xml:space="preserve"> PAGEREF _Toc61794774 \h </w:instrText>
             </w:r>
             <w:r>
               <w:rPr>
@@ -1370,7 +1371,7 @@
               <w:lang w:eastAsia="bg-BG"/>
             </w:rPr>
           </w:pPr>
-          <w:hyperlink w:anchor="_Toc61793180" w:history="1">
+          <w:hyperlink w:anchor="_Toc61794775" w:history="1">
             <w:r>
               <w:rPr>
                 <w:rStyle w:val="Hyperlink"/>
@@ -1412,7 +1413,7 @@
                 <w:noProof/>
                 <w:webHidden/>
               </w:rPr>
-              <w:instrText xml:space="preserve"> PAGEREF _Toc61793180 \h </w:instrText>
+              <w:instrText xml:space="preserve"> PAGEREF _Toc61794775 \h </w:instrText>
             </w:r>
             <w:r>
               <w:rPr>
@@ -1456,7 +1457,7 @@
               <w:lang w:eastAsia="bg-BG"/>
             </w:rPr>
           </w:pPr>
-          <w:hyperlink w:anchor="_Toc61793181" w:history="1">
+          <w:hyperlink w:anchor="_Toc61794776" w:history="1">
             <w:r>
               <w:rPr>
                 <w:rStyle w:val="Hyperlink"/>
@@ -1498,7 +1499,7 @@
                 <w:noProof/>
                 <w:webHidden/>
               </w:rPr>
-              <w:instrText xml:space="preserve"> PAGEREF _Toc61793181 \h </w:instrText>
+              <w:instrText xml:space="preserve"> PAGEREF _Toc61794776 \h </w:instrText>
             </w:r>
             <w:r>
               <w:rPr>
@@ -1518,179 +1519,7 @@
                 <w:noProof/>
                 <w:webHidden/>
               </w:rPr>
-              <w:t>5</w:t>
-            </w:r>
-            <w:r>
-              <w:rPr>
-                <w:noProof/>
-                <w:webHidden/>
-              </w:rPr>
-              <w:fldChar w:fldCharType="end"/>
-            </w:r>
-          </w:hyperlink>
-        </w:p>
-        <w:p>
-          <w:pPr>
-            <w:pStyle w:val="TOC3"/>
-            <w:tabs>
-              <w:tab w:val="left" w:pos="1320"/>
-              <w:tab w:val="right" w:leader="dot" w:pos="10456"/>
-            </w:tabs>
-            <w:rPr>
-              <w:rFonts w:eastAsiaTheme="minorEastAsia"/>
-              <w:noProof/>
-              <w:lang w:eastAsia="bg-BG"/>
-            </w:rPr>
-          </w:pPr>
-          <w:hyperlink w:anchor="_Toc61793182" w:history="1">
-            <w:r>
-              <w:rPr>
-                <w:rStyle w:val="Hyperlink"/>
-                <w:noProof/>
-              </w:rPr>
-              <w:t>2.2.4</w:t>
-            </w:r>
-            <w:r>
-              <w:rPr>
-                <w:rFonts w:eastAsiaTheme="minorEastAsia"/>
-                <w:noProof/>
-                <w:lang w:eastAsia="bg-BG"/>
-              </w:rPr>
-              <w:tab/>
-            </w:r>
-            <w:r>
-              <w:rPr>
-                <w:rStyle w:val="Hyperlink"/>
-                <w:noProof/>
-              </w:rPr>
-              <w:t>Сигурност</w:t>
-            </w:r>
-            <w:r>
-              <w:rPr>
-                <w:noProof/>
-                <w:webHidden/>
-              </w:rPr>
-              <w:tab/>
-            </w:r>
-            <w:r>
-              <w:rPr>
-                <w:noProof/>
-                <w:webHidden/>
-              </w:rPr>
-              <w:fldChar w:fldCharType="begin"/>
-            </w:r>
-            <w:r>
-              <w:rPr>
-                <w:noProof/>
-                <w:webHidden/>
-              </w:rPr>
-              <w:instrText xml:space="preserve"> PAGEREF _Toc61793182 \h </w:instrText>
-            </w:r>
-            <w:r>
-              <w:rPr>
-                <w:noProof/>
-                <w:webHidden/>
-              </w:rPr>
-            </w:r>
-            <w:r>
-              <w:rPr>
-                <w:noProof/>
-                <w:webHidden/>
-              </w:rPr>
-              <w:fldChar w:fldCharType="separate"/>
-            </w:r>
-            <w:r>
-              <w:rPr>
-                <w:noProof/>
-                <w:webHidden/>
-              </w:rPr>
-              <w:t>5</w:t>
-            </w:r>
-            <w:r>
-              <w:rPr>
-                <w:noProof/>
-                <w:webHidden/>
-              </w:rPr>
-              <w:fldChar w:fldCharType="end"/>
-            </w:r>
-          </w:hyperlink>
-        </w:p>
-        <w:p>
-          <w:pPr>
-            <w:pStyle w:val="TOC3"/>
-            <w:tabs>
-              <w:tab w:val="left" w:pos="1320"/>
-              <w:tab w:val="right" w:leader="dot" w:pos="10456"/>
-            </w:tabs>
-            <w:rPr>
-              <w:rFonts w:eastAsiaTheme="minorEastAsia"/>
-              <w:noProof/>
-              <w:lang w:eastAsia="bg-BG"/>
-            </w:rPr>
-          </w:pPr>
-          <w:hyperlink w:anchor="_Toc61793183" w:history="1">
-            <w:r>
-              <w:rPr>
-                <w:rStyle w:val="Hyperlink"/>
-                <w:noProof/>
-              </w:rPr>
-              <w:t>2.2.5</w:t>
-            </w:r>
-            <w:r>
-              <w:rPr>
-                <w:rFonts w:eastAsiaTheme="minorEastAsia"/>
-                <w:noProof/>
-                <w:lang w:eastAsia="bg-BG"/>
-              </w:rPr>
-              <w:tab/>
-            </w:r>
-            <w:r>
-              <w:rPr>
-                <w:rStyle w:val="Hyperlink"/>
-                <w:noProof/>
-              </w:rPr>
-              <w:t>Съответствие със стандарти</w:t>
-            </w:r>
-            <w:r>
-              <w:rPr>
-                <w:noProof/>
-                <w:webHidden/>
-              </w:rPr>
-              <w:tab/>
-            </w:r>
-            <w:r>
-              <w:rPr>
-                <w:noProof/>
-                <w:webHidden/>
-              </w:rPr>
-              <w:fldChar w:fldCharType="begin"/>
-            </w:r>
-            <w:r>
-              <w:rPr>
-                <w:noProof/>
-                <w:webHidden/>
-              </w:rPr>
-              <w:instrText xml:space="preserve"> PAGEREF _Toc61793183 \h </w:instrText>
-            </w:r>
-            <w:r>
-              <w:rPr>
-                <w:noProof/>
-                <w:webHidden/>
-              </w:rPr>
-            </w:r>
-            <w:r>
-              <w:rPr>
-                <w:noProof/>
-                <w:webHidden/>
-              </w:rPr>
-              <w:fldChar w:fldCharType="separate"/>
-            </w:r>
-            <w:r>
-              <w:rPr>
-                <w:noProof/>
-                <w:webHidden/>
-              </w:rPr>
-              <w:t>5</w:t>
+              <w:t>6</w:t>
             </w:r>
             <w:r>
               <w:rPr>
@@ -1714,7 +1543,7 @@
               <w:lang w:eastAsia="bg-BG"/>
             </w:rPr>
           </w:pPr>
-          <w:hyperlink w:anchor="_Toc61793184" w:history="1">
+          <w:hyperlink w:anchor="_Toc61794777" w:history="1">
             <w:r>
               <w:rPr>
                 <w:rStyle w:val="Hyperlink"/>
@@ -1756,7 +1585,7 @@
                 <w:noProof/>
                 <w:webHidden/>
               </w:rPr>
-              <w:instrText xml:space="preserve"> PAGEREF _Toc61793184 \h </w:instrText>
+              <w:instrText xml:space="preserve"> PAGEREF _Toc61794777 \h </w:instrText>
             </w:r>
             <w:r>
               <w:rPr>
@@ -1776,7 +1605,7 @@
                 <w:noProof/>
                 <w:webHidden/>
               </w:rPr>
-              <w:t>6</w:t>
+              <w:t>7</w:t>
             </w:r>
             <w:r>
               <w:rPr>
@@ -1800,7 +1629,7 @@
               <w:lang w:eastAsia="bg-BG"/>
             </w:rPr>
           </w:pPr>
-          <w:hyperlink w:anchor="_Toc61793185" w:history="1">
+          <w:hyperlink w:anchor="_Toc61794778" w:history="1">
             <w:r>
               <w:rPr>
                 <w:rStyle w:val="Hyperlink"/>
@@ -1842,7 +1671,7 @@
                 <w:noProof/>
                 <w:webHidden/>
               </w:rPr>
-              <w:instrText xml:space="preserve"> PAGEREF _Toc61793185 \h </w:instrText>
+              <w:instrText xml:space="preserve"> PAGEREF _Toc61794778 \h </w:instrText>
             </w:r>
             <w:r>
               <w:rPr>
@@ -1862,7 +1691,7 @@
                 <w:noProof/>
                 <w:webHidden/>
               </w:rPr>
-              <w:t>6</w:t>
+              <w:t>7</w:t>
             </w:r>
             <w:r>
               <w:rPr>
@@ -1886,7 +1715,7 @@
               <w:lang w:eastAsia="bg-BG"/>
             </w:rPr>
           </w:pPr>
-          <w:hyperlink w:anchor="_Toc61793186" w:history="1">
+          <w:hyperlink w:anchor="_Toc61794779" w:history="1">
             <w:r>
               <w:rPr>
                 <w:rStyle w:val="Hyperlink"/>
@@ -1928,7 +1757,7 @@
                 <w:noProof/>
                 <w:webHidden/>
               </w:rPr>
-              <w:instrText xml:space="preserve"> PAGEREF _Toc61793186 \h </w:instrText>
+              <w:instrText xml:space="preserve"> PAGEREF _Toc61794779 \h </w:instrText>
             </w:r>
             <w:r>
               <w:rPr>
@@ -1948,7 +1777,7 @@
                 <w:noProof/>
                 <w:webHidden/>
               </w:rPr>
-              <w:t>6</w:t>
+              <w:t>7</w:t>
             </w:r>
             <w:r>
               <w:rPr>
@@ -1972,7 +1801,7 @@
               <w:lang w:eastAsia="bg-BG"/>
             </w:rPr>
           </w:pPr>
-          <w:hyperlink w:anchor="_Toc61793187" w:history="1">
+          <w:hyperlink w:anchor="_Toc61794780" w:history="1">
             <w:r>
               <w:rPr>
                 <w:rStyle w:val="Hyperlink"/>
@@ -2014,7 +1843,7 @@
                 <w:noProof/>
                 <w:webHidden/>
               </w:rPr>
-              <w:instrText xml:space="preserve"> PAGEREF _Toc61793187 \h </w:instrText>
+              <w:instrText xml:space="preserve"> PAGEREF _Toc61794780 \h </w:instrText>
             </w:r>
             <w:r>
               <w:rPr>
@@ -2034,7 +1863,7 @@
                 <w:noProof/>
                 <w:webHidden/>
               </w:rPr>
-              <w:t>6</w:t>
+              <w:t>7</w:t>
             </w:r>
             <w:r>
               <w:rPr>
@@ -2058,7 +1887,7 @@
               <w:lang w:eastAsia="bg-BG"/>
             </w:rPr>
           </w:pPr>
-          <w:hyperlink w:anchor="_Toc61793188" w:history="1">
+          <w:hyperlink w:anchor="_Toc61794781" w:history="1">
             <w:r>
               <w:rPr>
                 <w:rStyle w:val="Hyperlink"/>
@@ -2100,7 +1929,7 @@
                 <w:noProof/>
                 <w:webHidden/>
               </w:rPr>
-              <w:instrText xml:space="preserve"> PAGEREF _Toc61793188 \h </w:instrText>
+              <w:instrText xml:space="preserve"> PAGEREF _Toc61794781 \h </w:instrText>
             </w:r>
             <w:r>
               <w:rPr>
@@ -2120,7 +1949,7 @@
                 <w:noProof/>
                 <w:webHidden/>
               </w:rPr>
-              <w:t>7</w:t>
+              <w:t>8</w:t>
             </w:r>
             <w:r>
               <w:rPr>
@@ -2144,7 +1973,7 @@
               <w:lang w:eastAsia="bg-BG"/>
             </w:rPr>
           </w:pPr>
-          <w:hyperlink w:anchor="_Toc61793189" w:history="1">
+          <w:hyperlink w:anchor="_Toc61794782" w:history="1">
             <w:r>
               <w:rPr>
                 <w:rStyle w:val="Hyperlink"/>
@@ -2186,7 +2015,7 @@
                 <w:noProof/>
                 <w:webHidden/>
               </w:rPr>
-              <w:instrText xml:space="preserve"> PAGEREF _Toc61793189 \h </w:instrText>
+              <w:instrText xml:space="preserve"> PAGEREF _Toc61794782 \h </w:instrText>
             </w:r>
             <w:r>
               <w:rPr>
@@ -2206,7 +2035,7 @@
                 <w:noProof/>
                 <w:webHidden/>
               </w:rPr>
-              <w:t>7</w:t>
+              <w:t>8</w:t>
             </w:r>
             <w:r>
               <w:rPr>
@@ -2230,7 +2059,7 @@
               <w:lang w:eastAsia="bg-BG"/>
             </w:rPr>
           </w:pPr>
-          <w:hyperlink w:anchor="_Toc61793190" w:history="1">
+          <w:hyperlink w:anchor="_Toc61794783" w:history="1">
             <w:r>
               <w:rPr>
                 <w:rStyle w:val="Hyperlink"/>
@@ -2272,7 +2101,7 @@
                 <w:noProof/>
                 <w:webHidden/>
               </w:rPr>
-              <w:instrText xml:space="preserve"> PAGEREF _Toc61793190 \h </w:instrText>
+              <w:instrText xml:space="preserve"> PAGEREF _Toc61794783 \h </w:instrText>
             </w:r>
             <w:r>
               <w:rPr>
@@ -2292,7 +2121,7 @@
                 <w:noProof/>
                 <w:webHidden/>
               </w:rPr>
-              <w:t>7</w:t>
+              <w:t>8</w:t>
             </w:r>
             <w:r>
               <w:rPr>
@@ -2316,7 +2145,7 @@
               <w:lang w:eastAsia="bg-BG"/>
             </w:rPr>
           </w:pPr>
-          <w:hyperlink w:anchor="_Toc61793191" w:history="1">
+          <w:hyperlink w:anchor="_Toc61794784" w:history="1">
             <w:r>
               <w:rPr>
                 <w:rStyle w:val="Hyperlink"/>
@@ -2358,7 +2187,7 @@
                 <w:noProof/>
                 <w:webHidden/>
               </w:rPr>
-              <w:instrText xml:space="preserve"> PAGEREF _Toc61793191 \h </w:instrText>
+              <w:instrText xml:space="preserve"> PAGEREF _Toc61794784 \h </w:instrText>
             </w:r>
             <w:r>
               <w:rPr>
@@ -2378,7 +2207,7 @@
                 <w:noProof/>
                 <w:webHidden/>
               </w:rPr>
-              <w:t>8</w:t>
+              <w:t>9</w:t>
             </w:r>
             <w:r>
               <w:rPr>
@@ -2402,7 +2231,7 @@
               <w:lang w:eastAsia="bg-BG"/>
             </w:rPr>
           </w:pPr>
-          <w:hyperlink w:anchor="_Toc61793192" w:history="1">
+          <w:hyperlink w:anchor="_Toc61794785" w:history="1">
             <w:r>
               <w:rPr>
                 <w:rStyle w:val="Hyperlink"/>
@@ -2444,7 +2273,7 @@
                 <w:noProof/>
                 <w:webHidden/>
               </w:rPr>
-              <w:instrText xml:space="preserve"> PAGEREF _Toc61793192 \h </w:instrText>
+              <w:instrText xml:space="preserve"> PAGEREF _Toc61794785 \h </w:instrText>
             </w:r>
             <w:r>
               <w:rPr>
@@ -2464,7 +2293,7 @@
                 <w:noProof/>
                 <w:webHidden/>
               </w:rPr>
-              <w:t>9</w:t>
+              <w:t>10</w:t>
             </w:r>
             <w:r>
               <w:rPr>
@@ -2488,7 +2317,7 @@
               <w:lang w:eastAsia="bg-BG"/>
             </w:rPr>
           </w:pPr>
-          <w:hyperlink w:anchor="_Toc61793193" w:history="1">
+          <w:hyperlink w:anchor="_Toc61794786" w:history="1">
             <w:r>
               <w:rPr>
                 <w:rStyle w:val="Hyperlink"/>
@@ -2530,7 +2359,7 @@
                 <w:noProof/>
                 <w:webHidden/>
               </w:rPr>
-              <w:instrText xml:space="preserve"> PAGEREF _Toc61793193 \h </w:instrText>
+              <w:instrText xml:space="preserve"> PAGEREF _Toc61794786 \h </w:instrText>
             </w:r>
             <w:r>
               <w:rPr>
@@ -2550,7 +2379,7 @@
                 <w:noProof/>
                 <w:webHidden/>
               </w:rPr>
-              <w:t>9</w:t>
+              <w:t>10</w:t>
             </w:r>
             <w:r>
               <w:rPr>
@@ -2574,7 +2403,7 @@
               <w:lang w:eastAsia="bg-BG"/>
             </w:rPr>
           </w:pPr>
-          <w:hyperlink w:anchor="_Toc61793194" w:history="1">
+          <w:hyperlink w:anchor="_Toc61794787" w:history="1">
             <w:r>
               <w:rPr>
                 <w:rStyle w:val="Hyperlink"/>
@@ -2616,7 +2445,7 @@
                 <w:noProof/>
                 <w:webHidden/>
               </w:rPr>
-              <w:instrText xml:space="preserve"> PAGEREF _Toc61793194 \h </w:instrText>
+              <w:instrText xml:space="preserve"> PAGEREF _Toc61794787 \h </w:instrText>
             </w:r>
             <w:r>
               <w:rPr>
@@ -2636,7 +2465,7 @@
                 <w:noProof/>
                 <w:webHidden/>
               </w:rPr>
-              <w:t>9</w:t>
+              <w:t>10</w:t>
             </w:r>
             <w:r>
               <w:rPr>
@@ -2660,7 +2489,7 @@
               <w:lang w:eastAsia="bg-BG"/>
             </w:rPr>
           </w:pPr>
-          <w:hyperlink w:anchor="_Toc61793195" w:history="1">
+          <w:hyperlink w:anchor="_Toc61794788" w:history="1">
             <w:r>
               <w:rPr>
                 <w:rStyle w:val="Hyperlink"/>
@@ -2702,7 +2531,7 @@
                 <w:noProof/>
                 <w:webHidden/>
               </w:rPr>
-              <w:instrText xml:space="preserve"> PAGEREF _Toc61793195 \h </w:instrText>
+              <w:instrText xml:space="preserve"> PAGEREF _Toc61794788 \h </w:instrText>
             </w:r>
             <w:r>
               <w:rPr>
@@ -2722,7 +2551,7 @@
                 <w:noProof/>
                 <w:webHidden/>
               </w:rPr>
-              <w:t>9</w:t>
+              <w:t>10</w:t>
             </w:r>
             <w:r>
               <w:rPr>
@@ -2746,7 +2575,7 @@
               <w:lang w:eastAsia="bg-BG"/>
             </w:rPr>
           </w:pPr>
-          <w:hyperlink w:anchor="_Toc61793196" w:history="1">
+          <w:hyperlink w:anchor="_Toc61794789" w:history="1">
             <w:r>
               <w:rPr>
                 <w:rStyle w:val="Hyperlink"/>
@@ -2788,7 +2617,7 @@
                 <w:noProof/>
                 <w:webHidden/>
               </w:rPr>
-              <w:instrText xml:space="preserve"> PAGEREF _Toc61793196 \h </w:instrText>
+              <w:instrText xml:space="preserve"> PAGEREF _Toc61794789 \h </w:instrText>
             </w:r>
             <w:r>
               <w:rPr>
@@ -2808,7 +2637,7 @@
                 <w:noProof/>
                 <w:webHidden/>
               </w:rPr>
-              <w:t>9</w:t>
+              <w:t>10</w:t>
             </w:r>
             <w:r>
               <w:rPr>
@@ -2832,7 +2661,7 @@
               <w:lang w:eastAsia="bg-BG"/>
             </w:rPr>
           </w:pPr>
-          <w:hyperlink w:anchor="_Toc61793197" w:history="1">
+          <w:hyperlink w:anchor="_Toc61794790" w:history="1">
             <w:r>
               <w:rPr>
                 <w:rStyle w:val="Hyperlink"/>
@@ -2874,7 +2703,7 @@
                 <w:noProof/>
                 <w:webHidden/>
               </w:rPr>
-              <w:instrText xml:space="preserve"> PAGEREF _Toc61793197 \h </w:instrText>
+              <w:instrText xml:space="preserve"> PAGEREF _Toc61794790 \h </w:instrText>
             </w:r>
             <w:r>
               <w:rPr>
@@ -2894,7 +2723,7 @@
                 <w:noProof/>
                 <w:webHidden/>
               </w:rPr>
-              <w:t>9</w:t>
+              <w:t>10</w:t>
             </w:r>
             <w:r>
               <w:rPr>
@@ -2918,7 +2747,7 @@
               <w:lang w:eastAsia="bg-BG"/>
             </w:rPr>
           </w:pPr>
-          <w:hyperlink w:anchor="_Toc61793198" w:history="1">
+          <w:hyperlink w:anchor="_Toc61794791" w:history="1">
             <w:r>
               <w:rPr>
                 <w:rStyle w:val="Hyperlink"/>
@@ -2960,7 +2789,7 @@
                 <w:noProof/>
                 <w:webHidden/>
               </w:rPr>
-              <w:instrText xml:space="preserve"> PAGEREF _Toc61793198 \h </w:instrText>
+              <w:instrText xml:space="preserve"> PAGEREF _Toc61794791 \h </w:instrText>
             </w:r>
             <w:r>
               <w:rPr>
@@ -2980,7 +2809,7 @@
                 <w:noProof/>
                 <w:webHidden/>
               </w:rPr>
-              <w:t>9</w:t>
+              <w:t>10</w:t>
             </w:r>
             <w:r>
               <w:rPr>
@@ -3004,7 +2833,7 @@
               <w:lang w:eastAsia="bg-BG"/>
             </w:rPr>
           </w:pPr>
-          <w:hyperlink w:anchor="_Toc61793199" w:history="1">
+          <w:hyperlink w:anchor="_Toc61794792" w:history="1">
             <w:r>
               <w:rPr>
                 <w:rStyle w:val="Hyperlink"/>
@@ -3046,7 +2875,7 @@
                 <w:noProof/>
                 <w:webHidden/>
               </w:rPr>
-              <w:instrText xml:space="preserve"> PAGEREF _Toc61793199 \h </w:instrText>
+              <w:instrText xml:space="preserve"> PAGEREF _Toc61794792 \h </w:instrText>
             </w:r>
             <w:r>
               <w:rPr>
@@ -3066,7 +2895,7 @@
                 <w:noProof/>
                 <w:webHidden/>
               </w:rPr>
-              <w:t>10</w:t>
+              <w:t>11</w:t>
             </w:r>
             <w:r>
               <w:rPr>
@@ -3090,7 +2919,7 @@
               <w:lang w:eastAsia="bg-BG"/>
             </w:rPr>
           </w:pPr>
-          <w:hyperlink w:anchor="_Toc61793200" w:history="1">
+          <w:hyperlink w:anchor="_Toc61794793" w:history="1">
             <w:r>
               <w:rPr>
                 <w:rStyle w:val="Hyperlink"/>
@@ -3111,7 +2940,7 @@
                 <w:rStyle w:val="Hyperlink"/>
                 <w:noProof/>
               </w:rPr>
-              <w:t>Екран за разглеждане и редактиране на добавени книги</w:t>
+              <w:t>Екран за разглеждане и редактиране на добавени книг</w:t>
             </w:r>
             <w:r>
               <w:rPr>
@@ -3132,93 +2961,7 @@
                 <w:noProof/>
                 <w:webHidden/>
               </w:rPr>
-              <w:instrText xml:space="preserve"> PAGEREF _Toc61793200 \h </w:instrText>
-            </w:r>
-            <w:r>
-              <w:rPr>
-                <w:noProof/>
-                <w:webHidden/>
-              </w:rPr>
-            </w:r>
-            <w:r>
-              <w:rPr>
-                <w:noProof/>
-                <w:webHidden/>
-              </w:rPr>
-              <w:fldChar w:fldCharType="separate"/>
-            </w:r>
-            <w:r>
-              <w:rPr>
-                <w:noProof/>
-                <w:webHidden/>
-              </w:rPr>
-              <w:t>10</w:t>
-            </w:r>
-            <w:r>
-              <w:rPr>
-                <w:noProof/>
-                <w:webHidden/>
-              </w:rPr>
-              <w:fldChar w:fldCharType="end"/>
-            </w:r>
-          </w:hyperlink>
-        </w:p>
-        <w:p>
-          <w:pPr>
-            <w:pStyle w:val="TOC1"/>
-            <w:tabs>
-              <w:tab w:val="left" w:pos="440"/>
-              <w:tab w:val="right" w:leader="dot" w:pos="10456"/>
-            </w:tabs>
-            <w:rPr>
-              <w:rFonts w:eastAsiaTheme="minorEastAsia"/>
-              <w:noProof/>
-              <w:lang w:eastAsia="bg-BG"/>
-            </w:rPr>
-          </w:pPr>
-          <w:hyperlink w:anchor="_Toc61793201" w:history="1">
-            <w:r>
-              <w:rPr>
-                <w:rStyle w:val="Hyperlink"/>
-                <w:noProof/>
-              </w:rPr>
-              <w:t>7</w:t>
-            </w:r>
-            <w:r>
-              <w:rPr>
-                <w:rFonts w:eastAsiaTheme="minorEastAsia"/>
-                <w:noProof/>
-                <w:lang w:eastAsia="bg-BG"/>
-              </w:rPr>
-              <w:tab/>
-            </w:r>
-            <w:r>
-              <w:rPr>
-                <w:rStyle w:val="Hyperlink"/>
-                <w:noProof/>
-              </w:rPr>
-              <w:t>МАТРИЦА НА ИЗИСКВАНИЯТА</w:t>
-            </w:r>
-            <w:r>
-              <w:rPr>
-                <w:noProof/>
-                <w:webHidden/>
-              </w:rPr>
-              <w:tab/>
-            </w:r>
-            <w:r>
-              <w:rPr>
-                <w:noProof/>
-                <w:webHidden/>
-              </w:rPr>
-              <w:fldChar w:fldCharType="begin"/>
-            </w:r>
-            <w:r>
-              <w:rPr>
-                <w:noProof/>
-                <w:webHidden/>
-              </w:rPr>
-              <w:instrText xml:space="preserve"> PAGEREF _Toc61793201 \h </w:instrText>
+              <w:instrText xml:space="preserve"> PAGEREF _Toc61794793 \h </w:instrText>
             </w:r>
             <w:r>
               <w:rPr>
@@ -3263,7 +3006,7 @@
       <w:pPr>
         <w:pStyle w:val="Heading1"/>
       </w:pPr>
-      <w:bookmarkStart w:id="1" w:name="_Toc61793171"/>
+      <w:bookmarkStart w:id="1" w:name="_Toc61794766"/>
       <w:r>
         <w:lastRenderedPageBreak/>
         <w:t>ВЪВЕДЕНИЕ</w:t>
@@ -3274,7 +3017,7 @@
       <w:pPr>
         <w:pStyle w:val="Heading2"/>
       </w:pPr>
-      <w:bookmarkStart w:id="2" w:name="_Toc61793172"/>
+      <w:bookmarkStart w:id="2" w:name="_Toc61794767"/>
       <w:r>
         <w:t>Цел</w:t>
       </w:r>
@@ -3295,7 +3038,7 @@
       <w:pPr>
         <w:pStyle w:val="Heading2"/>
       </w:pPr>
-      <w:bookmarkStart w:id="3" w:name="_Toc61793173"/>
+      <w:bookmarkStart w:id="3" w:name="_Toc61794768"/>
       <w:r>
         <w:t>Обхват</w:t>
       </w:r>
@@ -3404,7 +3147,7 @@
       <w:pPr>
         <w:pStyle w:val="Heading2"/>
       </w:pPr>
-      <w:bookmarkStart w:id="4" w:name="_Toc61793174"/>
+      <w:bookmarkStart w:id="4" w:name="_Toc61794769"/>
       <w:r>
         <w:t>Резюме</w:t>
       </w:r>
@@ -3572,53 +3315,16 @@
     </w:p>
     <w:p>
       <w:pPr>
-        <w:pStyle w:val="ListParagraph"/>
-        <w:numPr>
-          <w:ilvl w:val="0"/>
-          <w:numId w:val="7"/>
-        </w:numPr>
-        <w:rPr>
-          <w:i/>
-        </w:rPr>
-      </w:pPr>
-      <w:r>
-        <w:rPr>
-          <w:b/>
-          <w:bCs/>
-        </w:rPr>
-        <w:t>Матрица на Изискванията</w:t>
-      </w:r>
-      <w:r>
-        <w:rPr>
-          <w:b/>
-          <w:bCs/>
-        </w:rPr>
-        <w:t xml:space="preserve"> </w:t>
-      </w:r>
-      <w:r>
-        <w:t>– Матрица на зависимостите между функционалните изисквания и компонентите, които ги удовлетворяват</w:t>
-      </w:r>
-    </w:p>
-    <w:p>
-      <w:pPr>
         <w:pStyle w:val="Heading2"/>
       </w:pPr>
-      <w:bookmarkStart w:id="5" w:name="_Toc61793175"/>
+      <w:bookmarkStart w:id="5" w:name="_Toc61794770"/>
       <w:r>
         <w:t>Дефиниции и акроними</w:t>
       </w:r>
       <w:bookmarkEnd w:id="5"/>
     </w:p>
     <w:p>
-      <w:pPr>
-        <w:rPr>
-          <w:i/>
-        </w:rPr>
-      </w:pPr>
-      <w:r>
-        <w:rPr>
-          <w:i/>
-        </w:rPr>
+      <w:r>
         <w:t>Дефинирайте всички термини, понятия и акроними, използвани в документа.</w:t>
       </w:r>
     </w:p>
@@ -3633,7 +3339,7 @@
       <w:pPr>
         <w:pStyle w:val="Heading1"/>
       </w:pPr>
-      <w:bookmarkStart w:id="6" w:name="_Toc61793176"/>
+      <w:bookmarkStart w:id="6" w:name="_Toc61794771"/>
       <w:r>
         <w:lastRenderedPageBreak/>
         <w:t>АНАЛИЗ НА ИЗИСКВАНИЯТА</w:t>
@@ -3644,7 +3350,7 @@
       <w:pPr>
         <w:pStyle w:val="Heading2"/>
       </w:pPr>
-      <w:bookmarkStart w:id="7" w:name="_Toc61793177"/>
+      <w:bookmarkStart w:id="7" w:name="_Toc61794772"/>
       <w:r>
         <w:t>Функционални изисквания</w:t>
       </w:r>
@@ -4514,7 +4220,7 @@
       <w:pPr>
         <w:pStyle w:val="Heading2"/>
       </w:pPr>
-      <w:bookmarkStart w:id="8" w:name="_Toc61793178"/>
+      <w:bookmarkStart w:id="8" w:name="_Toc61794773"/>
       <w:r>
         <w:t>Нефункционални изисквания</w:t>
       </w:r>
@@ -4524,67 +4230,761 @@
       <w:pPr>
         <w:pStyle w:val="Heading3"/>
       </w:pPr>
-      <w:bookmarkStart w:id="9" w:name="_Toc61793179"/>
+      <w:bookmarkStart w:id="9" w:name="_Toc61794774"/>
       <w:r>
         <w:t>Изисквания към потребителския интерфейс</w:t>
       </w:r>
       <w:bookmarkEnd w:id="9"/>
     </w:p>
+    <w:tbl>
+      <w:tblPr>
+        <w:tblStyle w:val="PlainTable1"/>
+        <w:tblW w:w="5000" w:type="pct"/>
+        <w:tblLook w:val="04A0" w:firstRow="1" w:lastRow="0" w:firstColumn="1" w:lastColumn="0" w:noHBand="0" w:noVBand="1"/>
+      </w:tblPr>
+      <w:tblGrid>
+        <w:gridCol w:w="1737"/>
+        <w:gridCol w:w="3551"/>
+        <w:gridCol w:w="3931"/>
+        <w:gridCol w:w="1237"/>
+      </w:tblGrid>
+      <w:tr>
+        <w:trPr>
+          <w:cnfStyle w:val="100000000000" w:firstRow="1" w:lastRow="0" w:firstColumn="0" w:lastColumn="0" w:oddVBand="0" w:evenVBand="0" w:oddHBand="0" w:evenHBand="0" w:firstRowFirstColumn="0" w:firstRowLastColumn="0" w:lastRowFirstColumn="0" w:lastRowLastColumn="0"/>
+        </w:trPr>
+        <w:tc>
+          <w:tcPr>
+            <w:cnfStyle w:val="001000000000" w:firstRow="0" w:lastRow="0" w:firstColumn="1" w:lastColumn="0" w:oddVBand="0" w:evenVBand="0" w:oddHBand="0" w:evenHBand="0" w:firstRowFirstColumn="0" w:firstRowLastColumn="0" w:lastRowFirstColumn="0" w:lastRowLastColumn="0"/>
+            <w:tcW w:w="831" w:type="pct"/>
+          </w:tcPr>
+          <w:p>
+            <w:r>
+              <w:t>Идентификатор</w:t>
+            </w:r>
+          </w:p>
+        </w:tc>
+        <w:tc>
+          <w:tcPr>
+            <w:tcW w:w="1698" w:type="pct"/>
+          </w:tcPr>
+          <w:p>
+            <w:pPr>
+              <w:cnfStyle w:val="100000000000" w:firstRow="1" w:lastRow="0" w:firstColumn="0" w:lastColumn="0" w:oddVBand="0" w:evenVBand="0" w:oddHBand="0" w:evenHBand="0" w:firstRowFirstColumn="0" w:firstRowLastColumn="0" w:lastRowFirstColumn="0" w:lastRowLastColumn="0"/>
+            </w:pPr>
+            <w:r>
+              <w:t>Изискване</w:t>
+            </w:r>
+          </w:p>
+        </w:tc>
+        <w:tc>
+          <w:tcPr>
+            <w:tcW w:w="1880" w:type="pct"/>
+          </w:tcPr>
+          <w:p>
+            <w:pPr>
+              <w:cnfStyle w:val="100000000000" w:firstRow="1" w:lastRow="0" w:firstColumn="0" w:lastColumn="0" w:oddVBand="0" w:evenVBand="0" w:oddHBand="0" w:evenHBand="0" w:firstRowFirstColumn="0" w:firstRowLastColumn="0" w:lastRowFirstColumn="0" w:lastRowLastColumn="0"/>
+            </w:pPr>
+            <w:r>
+              <w:t>Коментар</w:t>
+            </w:r>
+          </w:p>
+        </w:tc>
+        <w:tc>
+          <w:tcPr>
+            <w:tcW w:w="592" w:type="pct"/>
+          </w:tcPr>
+          <w:p>
+            <w:pPr>
+              <w:cnfStyle w:val="100000000000" w:firstRow="1" w:lastRow="0" w:firstColumn="0" w:lastColumn="0" w:oddVBand="0" w:evenVBand="0" w:oddHBand="0" w:evenHBand="0" w:firstRowFirstColumn="0" w:firstRowLastColumn="0" w:lastRowFirstColumn="0" w:lastRowLastColumn="0"/>
+            </w:pPr>
+            <w:r>
+              <w:t>Приоритет</w:t>
+            </w:r>
+          </w:p>
+        </w:tc>
+      </w:tr>
+      <w:tr>
+        <w:trPr>
+          <w:cnfStyle w:val="000000100000" w:firstRow="0" w:lastRow="0" w:firstColumn="0" w:lastColumn="0" w:oddVBand="0" w:evenVBand="0" w:oddHBand="1" w:evenHBand="0" w:firstRowFirstColumn="0" w:firstRowLastColumn="0" w:lastRowFirstColumn="0" w:lastRowLastColumn="0"/>
+        </w:trPr>
+        <w:tc>
+          <w:tcPr>
+            <w:cnfStyle w:val="001000000000" w:firstRow="0" w:lastRow="0" w:firstColumn="1" w:lastColumn="0" w:oddVBand="0" w:evenVBand="0" w:oddHBand="0" w:evenHBand="0" w:firstRowFirstColumn="0" w:firstRowLastColumn="0" w:lastRowFirstColumn="0" w:lastRowLastColumn="0"/>
+            <w:tcW w:w="831" w:type="pct"/>
+          </w:tcPr>
+          <w:p>
+            <w:r>
+              <w:rPr>
+                <w:lang w:val="en-US"/>
+              </w:rPr>
+              <w:t>N</w:t>
+            </w:r>
+            <w:r>
+              <w:rPr>
+                <w:lang w:val="en-US"/>
+              </w:rPr>
+              <w:t>R</w:t>
+            </w:r>
+            <w:r>
+              <w:rPr>
+                <w:lang w:val="en-US"/>
+              </w:rPr>
+              <w:t>U</w:t>
+            </w:r>
+            <w:r>
+              <w:t>_01</w:t>
+            </w:r>
+          </w:p>
+        </w:tc>
+        <w:tc>
+          <w:tcPr>
+            <w:tcW w:w="1698" w:type="pct"/>
+          </w:tcPr>
+          <w:p>
+            <w:pPr>
+              <w:cnfStyle w:val="000000100000" w:firstRow="0" w:lastRow="0" w:firstColumn="0" w:lastColumn="0" w:oddVBand="0" w:evenVBand="0" w:oddHBand="1" w:evenHBand="0" w:firstRowFirstColumn="0" w:firstRowLastColumn="0" w:lastRowFirstColumn="0" w:lastRowLastColumn="0"/>
+            </w:pPr>
+            <w:r>
+              <w:t>Потребителите задължително трябва лесно да разбират потребителския интерфейс.</w:t>
+            </w:r>
+            <w:r>
+              <w:t xml:space="preserve"> </w:t>
+            </w:r>
+          </w:p>
+        </w:tc>
+        <w:tc>
+          <w:tcPr>
+            <w:tcW w:w="1880" w:type="pct"/>
+          </w:tcPr>
+          <w:p>
+            <w:pPr>
+              <w:cnfStyle w:val="000000100000" w:firstRow="0" w:lastRow="0" w:firstColumn="0" w:lastColumn="0" w:oddVBand="0" w:evenVBand="0" w:oddHBand="1" w:evenHBand="0" w:firstRowFirstColumn="0" w:firstRowLastColumn="0" w:lastRowFirstColumn="0" w:lastRowLastColumn="0"/>
+            </w:pPr>
+          </w:p>
+        </w:tc>
+        <w:tc>
+          <w:tcPr>
+            <w:tcW w:w="592" w:type="pct"/>
+          </w:tcPr>
+          <w:p>
+            <w:pPr>
+              <w:cnfStyle w:val="000000100000" w:firstRow="0" w:lastRow="0" w:firstColumn="0" w:lastColumn="0" w:oddVBand="0" w:evenVBand="0" w:oddHBand="1" w:evenHBand="0" w:firstRowFirstColumn="0" w:firstRowLastColumn="0" w:lastRowFirstColumn="0" w:lastRowLastColumn="0"/>
+            </w:pPr>
+            <w:r>
+              <w:t>1</w:t>
+            </w:r>
+          </w:p>
+        </w:tc>
+      </w:tr>
+      <w:tr>
+        <w:tc>
+          <w:tcPr>
+            <w:cnfStyle w:val="001000000000" w:firstRow="0" w:lastRow="0" w:firstColumn="1" w:lastColumn="0" w:oddVBand="0" w:evenVBand="0" w:oddHBand="0" w:evenHBand="0" w:firstRowFirstColumn="0" w:firstRowLastColumn="0" w:lastRowFirstColumn="0" w:lastRowLastColumn="0"/>
+            <w:tcW w:w="831" w:type="pct"/>
+          </w:tcPr>
+          <w:p>
+            <w:pPr>
+              <w:rPr>
+                <w:lang w:val="en-US"/>
+              </w:rPr>
+            </w:pPr>
+            <w:r>
+              <w:rPr>
+                <w:lang w:val="en-US"/>
+              </w:rPr>
+              <w:t>NRU</w:t>
+            </w:r>
+            <w:r>
+              <w:t>_02</w:t>
+            </w:r>
+          </w:p>
+        </w:tc>
+        <w:tc>
+          <w:tcPr>
+            <w:tcW w:w="1698" w:type="pct"/>
+          </w:tcPr>
+          <w:p>
+            <w:pPr>
+              <w:cnfStyle w:val="000000000000" w:firstRow="0" w:lastRow="0" w:firstColumn="0" w:lastColumn="0" w:oddVBand="0" w:evenVBand="0" w:oddHBand="0" w:evenHBand="0" w:firstRowFirstColumn="0" w:firstRowLastColumn="0" w:lastRowFirstColumn="0" w:lastRowLastColumn="0"/>
+            </w:pPr>
+            <w:r>
+              <w:t xml:space="preserve">Потребителите задължително трябва </w:t>
+            </w:r>
+            <w:r>
+              <w:t>бързо да се ориентират откъм функционалностите на потребителския интерфейс.</w:t>
+            </w:r>
+          </w:p>
+        </w:tc>
+        <w:tc>
+          <w:tcPr>
+            <w:tcW w:w="1880" w:type="pct"/>
+          </w:tcPr>
+          <w:p>
+            <w:pPr>
+              <w:cnfStyle w:val="000000000000" w:firstRow="0" w:lastRow="0" w:firstColumn="0" w:lastColumn="0" w:oddVBand="0" w:evenVBand="0" w:oddHBand="0" w:evenHBand="0" w:firstRowFirstColumn="0" w:firstRowLastColumn="0" w:lastRowFirstColumn="0" w:lastRowLastColumn="0"/>
+            </w:pPr>
+          </w:p>
+        </w:tc>
+        <w:tc>
+          <w:tcPr>
+            <w:tcW w:w="592" w:type="pct"/>
+          </w:tcPr>
+          <w:p>
+            <w:pPr>
+              <w:cnfStyle w:val="000000000000" w:firstRow="0" w:lastRow="0" w:firstColumn="0" w:lastColumn="0" w:oddVBand="0" w:evenVBand="0" w:oddHBand="0" w:evenHBand="0" w:firstRowFirstColumn="0" w:firstRowLastColumn="0" w:lastRowFirstColumn="0" w:lastRowLastColumn="0"/>
+            </w:pPr>
+            <w:r>
+              <w:t>1</w:t>
+            </w:r>
+          </w:p>
+        </w:tc>
+      </w:tr>
+      <w:tr>
+        <w:trPr>
+          <w:cnfStyle w:val="000000100000" w:firstRow="0" w:lastRow="0" w:firstColumn="0" w:lastColumn="0" w:oddVBand="0" w:evenVBand="0" w:oddHBand="1" w:evenHBand="0" w:firstRowFirstColumn="0" w:firstRowLastColumn="0" w:lastRowFirstColumn="0" w:lastRowLastColumn="0"/>
+        </w:trPr>
+        <w:tc>
+          <w:tcPr>
+            <w:cnfStyle w:val="001000000000" w:firstRow="0" w:lastRow="0" w:firstColumn="1" w:lastColumn="0" w:oddVBand="0" w:evenVBand="0" w:oddHBand="0" w:evenHBand="0" w:firstRowFirstColumn="0" w:firstRowLastColumn="0" w:lastRowFirstColumn="0" w:lastRowLastColumn="0"/>
+            <w:tcW w:w="831" w:type="pct"/>
+          </w:tcPr>
+          <w:p>
+            <w:pPr>
+              <w:rPr>
+                <w:lang w:val="en-US"/>
+              </w:rPr>
+            </w:pPr>
+            <w:r>
+              <w:rPr>
+                <w:lang w:val="en-US"/>
+              </w:rPr>
+              <w:t>NRU</w:t>
+            </w:r>
+            <w:r>
+              <w:t>_0</w:t>
+            </w:r>
+            <w:r>
+              <w:t>3</w:t>
+            </w:r>
+          </w:p>
+        </w:tc>
+        <w:tc>
+          <w:tcPr>
+            <w:tcW w:w="1698" w:type="pct"/>
+          </w:tcPr>
+          <w:p>
+            <w:pPr>
+              <w:cnfStyle w:val="000000100000" w:firstRow="0" w:lastRow="0" w:firstColumn="0" w:lastColumn="0" w:oddVBand="0" w:evenVBand="0" w:oddHBand="1" w:evenHBand="0" w:firstRowFirstColumn="0" w:firstRowLastColumn="0" w:lastRowFirstColumn="0" w:lastRowLastColumn="0"/>
+            </w:pPr>
+            <w:r>
+              <w:t>Системата задължително трябва да предоставя на потребителите графичен интерфейс.</w:t>
+            </w:r>
+          </w:p>
+        </w:tc>
+        <w:tc>
+          <w:tcPr>
+            <w:tcW w:w="1880" w:type="pct"/>
+          </w:tcPr>
+          <w:p>
+            <w:pPr>
+              <w:cnfStyle w:val="000000100000" w:firstRow="0" w:lastRow="0" w:firstColumn="0" w:lastColumn="0" w:oddVBand="0" w:evenVBand="0" w:oddHBand="1" w:evenHBand="0" w:firstRowFirstColumn="0" w:firstRowLastColumn="0" w:lastRowFirstColumn="0" w:lastRowLastColumn="0"/>
+            </w:pPr>
+          </w:p>
+        </w:tc>
+        <w:tc>
+          <w:tcPr>
+            <w:tcW w:w="592" w:type="pct"/>
+          </w:tcPr>
+          <w:p>
+            <w:pPr>
+              <w:cnfStyle w:val="000000100000" w:firstRow="0" w:lastRow="0" w:firstColumn="0" w:lastColumn="0" w:oddVBand="0" w:evenVBand="0" w:oddHBand="1" w:evenHBand="0" w:firstRowFirstColumn="0" w:firstRowLastColumn="0" w:lastRowFirstColumn="0" w:lastRowLastColumn="0"/>
+            </w:pPr>
+            <w:r>
+              <w:t>1</w:t>
+            </w:r>
+          </w:p>
+        </w:tc>
+      </w:tr>
+    </w:tbl>
     <w:p>
       <w:pPr>
         <w:rPr>
-          <w:i/>
+          <w:lang w:val="en-US"/>
         </w:rPr>
       </w:pPr>
-      <w:r>
+    </w:p>
+    <w:p>
+      <w:pPr>
+        <w:pStyle w:val="Heading3"/>
+      </w:pPr>
+      <w:bookmarkStart w:id="10" w:name="_Toc61794775"/>
+      <w:r>
+        <w:t>Производителност</w:t>
+      </w:r>
+      <w:bookmarkEnd w:id="10"/>
+    </w:p>
+    <w:tbl>
+      <w:tblPr>
+        <w:tblStyle w:val="PlainTable1"/>
+        <w:tblW w:w="5000" w:type="pct"/>
+        <w:tblLook w:val="04A0" w:firstRow="1" w:lastRow="0" w:firstColumn="1" w:lastColumn="0" w:noHBand="0" w:noVBand="1"/>
+      </w:tblPr>
+      <w:tblGrid>
+        <w:gridCol w:w="1737"/>
+        <w:gridCol w:w="3551"/>
+        <w:gridCol w:w="3931"/>
+        <w:gridCol w:w="1237"/>
+      </w:tblGrid>
+      <w:tr>
+        <w:trPr>
+          <w:cnfStyle w:val="100000000000" w:firstRow="1" w:lastRow="0" w:firstColumn="0" w:lastColumn="0" w:oddVBand="0" w:evenVBand="0" w:oddHBand="0" w:evenHBand="0" w:firstRowFirstColumn="0" w:firstRowLastColumn="0" w:lastRowFirstColumn="0" w:lastRowLastColumn="0"/>
+        </w:trPr>
+        <w:tc>
+          <w:tcPr>
+            <w:cnfStyle w:val="001000000000" w:firstRow="0" w:lastRow="0" w:firstColumn="1" w:lastColumn="0" w:oddVBand="0" w:evenVBand="0" w:oddHBand="0" w:evenHBand="0" w:firstRowFirstColumn="0" w:firstRowLastColumn="0" w:lastRowFirstColumn="0" w:lastRowLastColumn="0"/>
+            <w:tcW w:w="831" w:type="pct"/>
+          </w:tcPr>
+          <w:p>
+            <w:r>
+              <w:t>Идентификатор</w:t>
+            </w:r>
+          </w:p>
+        </w:tc>
+        <w:tc>
+          <w:tcPr>
+            <w:tcW w:w="1698" w:type="pct"/>
+          </w:tcPr>
+          <w:p>
+            <w:pPr>
+              <w:cnfStyle w:val="100000000000" w:firstRow="1" w:lastRow="0" w:firstColumn="0" w:lastColumn="0" w:oddVBand="0" w:evenVBand="0" w:oddHBand="0" w:evenHBand="0" w:firstRowFirstColumn="0" w:firstRowLastColumn="0" w:lastRowFirstColumn="0" w:lastRowLastColumn="0"/>
+            </w:pPr>
+            <w:r>
+              <w:t>Изискване</w:t>
+            </w:r>
+          </w:p>
+        </w:tc>
+        <w:tc>
+          <w:tcPr>
+            <w:tcW w:w="1880" w:type="pct"/>
+          </w:tcPr>
+          <w:p>
+            <w:pPr>
+              <w:cnfStyle w:val="100000000000" w:firstRow="1" w:lastRow="0" w:firstColumn="0" w:lastColumn="0" w:oddVBand="0" w:evenVBand="0" w:oddHBand="0" w:evenHBand="0" w:firstRowFirstColumn="0" w:firstRowLastColumn="0" w:lastRowFirstColumn="0" w:lastRowLastColumn="0"/>
+            </w:pPr>
+            <w:r>
+              <w:t>Коментар</w:t>
+            </w:r>
+          </w:p>
+        </w:tc>
+        <w:tc>
+          <w:tcPr>
+            <w:tcW w:w="592" w:type="pct"/>
+          </w:tcPr>
+          <w:p>
+            <w:pPr>
+              <w:cnfStyle w:val="100000000000" w:firstRow="1" w:lastRow="0" w:firstColumn="0" w:lastColumn="0" w:oddVBand="0" w:evenVBand="0" w:oddHBand="0" w:evenHBand="0" w:firstRowFirstColumn="0" w:firstRowLastColumn="0" w:lastRowFirstColumn="0" w:lastRowLastColumn="0"/>
+            </w:pPr>
+            <w:r>
+              <w:t>Приоритет</w:t>
+            </w:r>
+          </w:p>
+        </w:tc>
+      </w:tr>
+      <w:tr>
+        <w:trPr>
+          <w:cnfStyle w:val="000000100000" w:firstRow="0" w:lastRow="0" w:firstColumn="0" w:lastColumn="0" w:oddVBand="0" w:evenVBand="0" w:oddHBand="1" w:evenHBand="0" w:firstRowFirstColumn="0" w:firstRowLastColumn="0" w:lastRowFirstColumn="0" w:lastRowLastColumn="0"/>
+        </w:trPr>
+        <w:tc>
+          <w:tcPr>
+            <w:cnfStyle w:val="001000000000" w:firstRow="0" w:lastRow="0" w:firstColumn="1" w:lastColumn="0" w:oddVBand="0" w:evenVBand="0" w:oddHBand="0" w:evenHBand="0" w:firstRowFirstColumn="0" w:firstRowLastColumn="0" w:lastRowFirstColumn="0" w:lastRowLastColumn="0"/>
+            <w:tcW w:w="831" w:type="pct"/>
+          </w:tcPr>
+          <w:p>
+            <w:r>
+              <w:rPr>
+                <w:lang w:val="en-US"/>
+              </w:rPr>
+              <w:t>N</w:t>
+            </w:r>
+            <w:r>
+              <w:rPr>
+                <w:lang w:val="en-US"/>
+              </w:rPr>
+              <w:t>R</w:t>
+            </w:r>
+            <w:r>
+              <w:rPr>
+                <w:lang w:val="en-US"/>
+              </w:rPr>
+              <w:t>P</w:t>
+            </w:r>
+            <w:r>
+              <w:t>_01</w:t>
+            </w:r>
+          </w:p>
+        </w:tc>
+        <w:tc>
+          <w:tcPr>
+            <w:tcW w:w="1698" w:type="pct"/>
+          </w:tcPr>
+          <w:p>
+            <w:pPr>
+              <w:cnfStyle w:val="000000100000" w:firstRow="0" w:lastRow="0" w:firstColumn="0" w:lastColumn="0" w:oddVBand="0" w:evenVBand="0" w:oddHBand="1" w:evenHBand="0" w:firstRowFirstColumn="0" w:firstRowLastColumn="0" w:lastRowFirstColumn="0" w:lastRowLastColumn="0"/>
+            </w:pPr>
+            <w:r>
+              <w:t>Необходимо е с</w:t>
+            </w:r>
+            <w:r>
+              <w:t xml:space="preserve">истемата да изпълнява заявките </w:t>
+            </w:r>
+            <w:r>
+              <w:t>между клиента и сървъра за по-малко от 1 секунда.</w:t>
+            </w:r>
+          </w:p>
+        </w:tc>
+        <w:tc>
+          <w:tcPr>
+            <w:tcW w:w="1880" w:type="pct"/>
+          </w:tcPr>
+          <w:p>
+            <w:pPr>
+              <w:cnfStyle w:val="000000100000" w:firstRow="0" w:lastRow="0" w:firstColumn="0" w:lastColumn="0" w:oddVBand="0" w:evenVBand="0" w:oddHBand="1" w:evenHBand="0" w:firstRowFirstColumn="0" w:firstRowLastColumn="0" w:lastRowFirstColumn="0" w:lastRowLastColumn="0"/>
+            </w:pPr>
+            <w:r>
+              <w:t xml:space="preserve">Заявки между клиент и сървър са всички заявки, които не използват </w:t>
+            </w:r>
+            <w:r>
+              <w:t>Google Books API</w:t>
+            </w:r>
+            <w:r>
+              <w:t>.</w:t>
+            </w:r>
+          </w:p>
+        </w:tc>
+        <w:tc>
+          <w:tcPr>
+            <w:tcW w:w="592" w:type="pct"/>
+          </w:tcPr>
+          <w:p>
+            <w:pPr>
+              <w:cnfStyle w:val="000000100000" w:firstRow="0" w:lastRow="0" w:firstColumn="0" w:lastColumn="0" w:oddVBand="0" w:evenVBand="0" w:oddHBand="1" w:evenHBand="0" w:firstRowFirstColumn="0" w:firstRowLastColumn="0" w:lastRowFirstColumn="0" w:lastRowLastColumn="0"/>
+            </w:pPr>
+            <w:r>
+              <w:t>2</w:t>
+            </w:r>
+          </w:p>
+        </w:tc>
+      </w:tr>
+      <w:tr>
+        <w:tc>
+          <w:tcPr>
+            <w:cnfStyle w:val="001000000000" w:firstRow="0" w:lastRow="0" w:firstColumn="1" w:lastColumn="0" w:oddVBand="0" w:evenVBand="0" w:oddHBand="0" w:evenHBand="0" w:firstRowFirstColumn="0" w:firstRowLastColumn="0" w:lastRowFirstColumn="0" w:lastRowLastColumn="0"/>
+            <w:tcW w:w="831" w:type="pct"/>
+          </w:tcPr>
+          <w:p>
+            <w:pPr>
+              <w:rPr>
+                <w:lang w:val="en-US"/>
+              </w:rPr>
+            </w:pPr>
+            <w:r>
+              <w:rPr>
+                <w:lang w:val="en-US"/>
+              </w:rPr>
+              <w:lastRenderedPageBreak/>
+              <w:t>N</w:t>
+            </w:r>
+            <w:r>
+              <w:rPr>
+                <w:lang w:val="en-US"/>
+              </w:rPr>
+              <w:t>R</w:t>
+            </w:r>
+            <w:r>
+              <w:rPr>
+                <w:lang w:val="en-US"/>
+              </w:rPr>
+              <w:t>P</w:t>
+            </w:r>
+            <w:r>
+              <w:t>_0</w:t>
+            </w:r>
+            <w:r>
+              <w:t>2</w:t>
+            </w:r>
+          </w:p>
+        </w:tc>
+        <w:tc>
+          <w:tcPr>
+            <w:tcW w:w="1698" w:type="pct"/>
+          </w:tcPr>
+          <w:p>
+            <w:pPr>
+              <w:cnfStyle w:val="000000000000" w:firstRow="0" w:lastRow="0" w:firstColumn="0" w:lastColumn="0" w:oddVBand="0" w:evenVBand="0" w:oddHBand="0" w:evenHBand="0" w:firstRowFirstColumn="0" w:firstRowLastColumn="0" w:lastRowFirstColumn="0" w:lastRowLastColumn="0"/>
+            </w:pPr>
+            <w:r>
+              <w:t xml:space="preserve">Необходимо е системата </w:t>
+            </w:r>
+            <w:r>
+              <w:t>да изпълнява заявките към Google Books API за по-малко от 2 секунди.</w:t>
+            </w:r>
+          </w:p>
+        </w:tc>
+        <w:tc>
+          <w:tcPr>
+            <w:tcW w:w="1880" w:type="pct"/>
+          </w:tcPr>
+          <w:p>
+            <w:pPr>
+              <w:cnfStyle w:val="000000000000" w:firstRow="0" w:lastRow="0" w:firstColumn="0" w:lastColumn="0" w:oddVBand="0" w:evenVBand="0" w:oddHBand="0" w:evenHBand="0" w:firstRowFirstColumn="0" w:firstRowLastColumn="0" w:lastRowFirstColumn="0" w:lastRowLastColumn="0"/>
+            </w:pPr>
+          </w:p>
+        </w:tc>
+        <w:tc>
+          <w:tcPr>
+            <w:tcW w:w="592" w:type="pct"/>
+          </w:tcPr>
+          <w:p>
+            <w:pPr>
+              <w:cnfStyle w:val="000000000000" w:firstRow="0" w:lastRow="0" w:firstColumn="0" w:lastColumn="0" w:oddVBand="0" w:evenVBand="0" w:oddHBand="0" w:evenHBand="0" w:firstRowFirstColumn="0" w:firstRowLastColumn="0" w:lastRowFirstColumn="0" w:lastRowLastColumn="0"/>
+            </w:pPr>
+            <w:r>
+              <w:t>2</w:t>
+            </w:r>
+          </w:p>
+        </w:tc>
+      </w:tr>
+      <w:tr>
+        <w:trPr>
+          <w:cnfStyle w:val="000000100000" w:firstRow="0" w:lastRow="0" w:firstColumn="0" w:lastColumn="0" w:oddVBand="0" w:evenVBand="0" w:oddHBand="1" w:evenHBand="0" w:firstRowFirstColumn="0" w:firstRowLastColumn="0" w:lastRowFirstColumn="0" w:lastRowLastColumn="0"/>
+        </w:trPr>
+        <w:tc>
+          <w:tcPr>
+            <w:cnfStyle w:val="001000000000" w:firstRow="0" w:lastRow="0" w:firstColumn="1" w:lastColumn="0" w:oddVBand="0" w:evenVBand="0" w:oddHBand="0" w:evenHBand="0" w:firstRowFirstColumn="0" w:firstRowLastColumn="0" w:lastRowFirstColumn="0" w:lastRowLastColumn="0"/>
+            <w:tcW w:w="831" w:type="pct"/>
+          </w:tcPr>
+          <w:p>
+            <w:pPr>
+              <w:rPr>
+                <w:lang w:val="en-US"/>
+              </w:rPr>
+            </w:pPr>
+            <w:r>
+              <w:rPr>
+                <w:lang w:val="en-US"/>
+              </w:rPr>
+              <w:t>N</w:t>
+            </w:r>
+            <w:r>
+              <w:rPr>
+                <w:lang w:val="en-US"/>
+              </w:rPr>
+              <w:t>R</w:t>
+            </w:r>
+            <w:r>
+              <w:rPr>
+                <w:lang w:val="en-US"/>
+              </w:rPr>
+              <w:t>P</w:t>
+            </w:r>
+            <w:r>
+              <w:t>_0</w:t>
+            </w:r>
+            <w:r>
+              <w:rPr>
+                <w:lang w:val="en-US"/>
+              </w:rPr>
+              <w:t>3</w:t>
+            </w:r>
+          </w:p>
+        </w:tc>
+        <w:tc>
+          <w:tcPr>
+            <w:tcW w:w="1698" w:type="pct"/>
+          </w:tcPr>
+          <w:p>
+            <w:pPr>
+              <w:cnfStyle w:val="000000100000" w:firstRow="0" w:lastRow="0" w:firstColumn="0" w:lastColumn="0" w:oddVBand="0" w:evenVBand="0" w:oddHBand="1" w:evenHBand="0" w:firstRowFirstColumn="0" w:firstRowLastColumn="0" w:lastRowFirstColumn="0" w:lastRowLastColumn="0"/>
+            </w:pPr>
+            <w:r>
+              <w:t>Системата задължително трябва да може да обработва заявки от 100 различни потребителя без забавяне.</w:t>
+            </w:r>
+          </w:p>
+        </w:tc>
+        <w:tc>
+          <w:tcPr>
+            <w:tcW w:w="1880" w:type="pct"/>
+          </w:tcPr>
+          <w:p>
+            <w:pPr>
+              <w:cnfStyle w:val="000000100000" w:firstRow="0" w:lastRow="0" w:firstColumn="0" w:lastColumn="0" w:oddVBand="0" w:evenVBand="0" w:oddHBand="1" w:evenHBand="0" w:firstRowFirstColumn="0" w:firstRowLastColumn="0" w:lastRowFirstColumn="0" w:lastRowLastColumn="0"/>
+            </w:pPr>
+          </w:p>
+        </w:tc>
+        <w:tc>
+          <w:tcPr>
+            <w:tcW w:w="592" w:type="pct"/>
+          </w:tcPr>
+          <w:p>
+            <w:pPr>
+              <w:cnfStyle w:val="000000100000" w:firstRow="0" w:lastRow="0" w:firstColumn="0" w:lastColumn="0" w:oddVBand="0" w:evenVBand="0" w:oddHBand="1" w:evenHBand="0" w:firstRowFirstColumn="0" w:firstRowLastColumn="0" w:lastRowFirstColumn="0" w:lastRowLastColumn="0"/>
+            </w:pPr>
+            <w:r>
+              <w:t>1</w:t>
+            </w:r>
+          </w:p>
+        </w:tc>
+      </w:tr>
+    </w:tbl>
+    <w:p/>
+    <w:p>
+      <w:pPr>
+        <w:pStyle w:val="Heading3"/>
+      </w:pPr>
+      <w:bookmarkStart w:id="11" w:name="_Toc61794776"/>
+      <w:r>
+        <w:t>Наличност</w:t>
+      </w:r>
+      <w:bookmarkEnd w:id="11"/>
+    </w:p>
+    <w:tbl>
+      <w:tblPr>
+        <w:tblStyle w:val="PlainTable1"/>
+        <w:tblW w:w="5000" w:type="pct"/>
+        <w:tblLook w:val="04A0" w:firstRow="1" w:lastRow="0" w:firstColumn="1" w:lastColumn="0" w:noHBand="0" w:noVBand="1"/>
+      </w:tblPr>
+      <w:tblGrid>
+        <w:gridCol w:w="1737"/>
+        <w:gridCol w:w="3551"/>
+        <w:gridCol w:w="3931"/>
+        <w:gridCol w:w="1237"/>
+      </w:tblGrid>
+      <w:tr>
+        <w:trPr>
+          <w:cnfStyle w:val="100000000000" w:firstRow="1" w:lastRow="0" w:firstColumn="0" w:lastColumn="0" w:oddVBand="0" w:evenVBand="0" w:oddHBand="0" w:evenHBand="0" w:firstRowFirstColumn="0" w:firstRowLastColumn="0" w:lastRowFirstColumn="0" w:lastRowLastColumn="0"/>
+        </w:trPr>
+        <w:tc>
+          <w:tcPr>
+            <w:cnfStyle w:val="001000000000" w:firstRow="0" w:lastRow="0" w:firstColumn="1" w:lastColumn="0" w:oddVBand="0" w:evenVBand="0" w:oddHBand="0" w:evenHBand="0" w:firstRowFirstColumn="0" w:firstRowLastColumn="0" w:lastRowFirstColumn="0" w:lastRowLastColumn="0"/>
+            <w:tcW w:w="831" w:type="pct"/>
+          </w:tcPr>
+          <w:p>
+            <w:r>
+              <w:t>Идентификатор</w:t>
+            </w:r>
+          </w:p>
+        </w:tc>
+        <w:tc>
+          <w:tcPr>
+            <w:tcW w:w="1698" w:type="pct"/>
+          </w:tcPr>
+          <w:p>
+            <w:pPr>
+              <w:cnfStyle w:val="100000000000" w:firstRow="1" w:lastRow="0" w:firstColumn="0" w:lastColumn="0" w:oddVBand="0" w:evenVBand="0" w:oddHBand="0" w:evenHBand="0" w:firstRowFirstColumn="0" w:firstRowLastColumn="0" w:lastRowFirstColumn="0" w:lastRowLastColumn="0"/>
+            </w:pPr>
+            <w:r>
+              <w:t>Изискване</w:t>
+            </w:r>
+          </w:p>
+        </w:tc>
+        <w:tc>
+          <w:tcPr>
+            <w:tcW w:w="1880" w:type="pct"/>
+          </w:tcPr>
+          <w:p>
+            <w:pPr>
+              <w:cnfStyle w:val="100000000000" w:firstRow="1" w:lastRow="0" w:firstColumn="0" w:lastColumn="0" w:oddVBand="0" w:evenVBand="0" w:oddHBand="0" w:evenHBand="0" w:firstRowFirstColumn="0" w:firstRowLastColumn="0" w:lastRowFirstColumn="0" w:lastRowLastColumn="0"/>
+            </w:pPr>
+            <w:r>
+              <w:t>Коментар</w:t>
+            </w:r>
+          </w:p>
+        </w:tc>
+        <w:tc>
+          <w:tcPr>
+            <w:tcW w:w="592" w:type="pct"/>
+          </w:tcPr>
+          <w:p>
+            <w:pPr>
+              <w:cnfStyle w:val="100000000000" w:firstRow="1" w:lastRow="0" w:firstColumn="0" w:lastColumn="0" w:oddVBand="0" w:evenVBand="0" w:oddHBand="0" w:evenHBand="0" w:firstRowFirstColumn="0" w:firstRowLastColumn="0" w:lastRowFirstColumn="0" w:lastRowLastColumn="0"/>
+            </w:pPr>
+            <w:r>
+              <w:t>Приоритет</w:t>
+            </w:r>
+          </w:p>
+        </w:tc>
+      </w:tr>
+      <w:tr>
+        <w:trPr>
+          <w:cnfStyle w:val="000000100000" w:firstRow="0" w:lastRow="0" w:firstColumn="0" w:lastColumn="0" w:oddVBand="0" w:evenVBand="0" w:oddHBand="1" w:evenHBand="0" w:firstRowFirstColumn="0" w:firstRowLastColumn="0" w:lastRowFirstColumn="0" w:lastRowLastColumn="0"/>
+        </w:trPr>
+        <w:tc>
+          <w:tcPr>
+            <w:cnfStyle w:val="001000000000" w:firstRow="0" w:lastRow="0" w:firstColumn="1" w:lastColumn="0" w:oddVBand="0" w:evenVBand="0" w:oddHBand="0" w:evenHBand="0" w:firstRowFirstColumn="0" w:firstRowLastColumn="0" w:lastRowFirstColumn="0" w:lastRowLastColumn="0"/>
+            <w:tcW w:w="831" w:type="pct"/>
+          </w:tcPr>
+          <w:p>
+            <w:r>
+              <w:rPr>
+                <w:lang w:val="en-US"/>
+              </w:rPr>
+              <w:t>NR</w:t>
+            </w:r>
+            <w:r>
+              <w:rPr>
+                <w:lang w:val="en-US"/>
+              </w:rPr>
+              <w:t>A</w:t>
+            </w:r>
+            <w:r>
+              <w:t>_01</w:t>
+            </w:r>
+          </w:p>
+        </w:tc>
+        <w:tc>
+          <w:tcPr>
+            <w:tcW w:w="1698" w:type="pct"/>
+          </w:tcPr>
+          <w:p>
+            <w:pPr>
+              <w:cnfStyle w:val="000000100000" w:firstRow="0" w:lastRow="0" w:firstColumn="0" w:lastColumn="0" w:oddVBand="0" w:evenVBand="0" w:oddHBand="1" w:evenHBand="0" w:firstRowFirstColumn="0" w:firstRowLastColumn="0" w:lastRowFirstColumn="0" w:lastRowLastColumn="0"/>
+            </w:pPr>
+            <w:r>
+              <w:t>Задължително е системата да е налична през 95% от времето.</w:t>
+            </w:r>
+          </w:p>
+        </w:tc>
+        <w:tc>
+          <w:tcPr>
+            <w:tcW w:w="1880" w:type="pct"/>
+          </w:tcPr>
+          <w:p>
+            <w:pPr>
+              <w:cnfStyle w:val="000000100000" w:firstRow="0" w:lastRow="0" w:firstColumn="0" w:lastColumn="0" w:oddVBand="0" w:evenVBand="0" w:oddHBand="1" w:evenHBand="0" w:firstRowFirstColumn="0" w:firstRowLastColumn="0" w:lastRowFirstColumn="0" w:lastRowLastColumn="0"/>
+            </w:pPr>
+          </w:p>
+        </w:tc>
+        <w:tc>
+          <w:tcPr>
+            <w:tcW w:w="592" w:type="pct"/>
+          </w:tcPr>
+          <w:p>
+            <w:pPr>
+              <w:cnfStyle w:val="000000100000" w:firstRow="0" w:lastRow="0" w:firstColumn="0" w:lastColumn="0" w:oddVBand="0" w:evenVBand="0" w:oddHBand="1" w:evenHBand="0" w:firstRowFirstColumn="0" w:firstRowLastColumn="0" w:lastRowFirstColumn="0" w:lastRowLastColumn="0"/>
+            </w:pPr>
+            <w:r>
+              <w:t>1</w:t>
+            </w:r>
+          </w:p>
+        </w:tc>
+      </w:tr>
+    </w:tbl>
+    <w:p/>
+    <w:p>
+      <w:pPr>
         <w:rPr>
-          <w:i/>
+          <w:lang w:val="en-US"/>
         </w:rPr>
-        <w:t>Опишете характеристиките на потребителския интерфейс – формати, шаблони, структура на менюто, съобщения за грешка и др. съобщения, функционални клавиши и др.</w:t>
-      </w:r>
-    </w:p>
-    <w:p>
-      <w:pPr>
-        <w:pStyle w:val="Heading3"/>
-      </w:pPr>
-      <w:bookmarkStart w:id="10" w:name="_Toc61793180"/>
-      <w:r>
-        <w:t>Производителност</w:t>
-      </w:r>
-      <w:bookmarkEnd w:id="10"/>
-    </w:p>
-    <w:p>
-      <w:pPr>
-        <w:pStyle w:val="Heading3"/>
-      </w:pPr>
-      <w:bookmarkStart w:id="11" w:name="_Toc61793181"/>
-      <w:r>
-        <w:t>Наличност</w:t>
-      </w:r>
-      <w:bookmarkEnd w:id="11"/>
-    </w:p>
-    <w:p>
-      <w:pPr>
-        <w:pStyle w:val="Heading3"/>
-      </w:pPr>
-      <w:bookmarkStart w:id="12" w:name="_Toc61793182"/>
-      <w:r>
-        <w:t>Сигурност</w:t>
-      </w:r>
-      <w:bookmarkEnd w:id="12"/>
-    </w:p>
-    <w:p>
-      <w:pPr>
-        <w:pStyle w:val="Heading3"/>
-      </w:pPr>
-      <w:bookmarkStart w:id="13" w:name="_Toc61793183"/>
-      <w:r>
-        <w:t>Съответствие със стандарти</w:t>
-      </w:r>
-      <w:bookmarkEnd w:id="13"/>
-    </w:p>
-    <w:p>
-      <w:pPr>
         <w:sectPr>
           <w:footerReference w:type="default" r:id="rId9"/>
           <w:pgSz w:w="11906" w:h="16838"/>
@@ -4599,17 +4999,17 @@
       <w:pPr>
         <w:pStyle w:val="Heading1"/>
       </w:pPr>
-      <w:bookmarkStart w:id="14" w:name="_Toc61793184"/>
+      <w:bookmarkStart w:id="12" w:name="_Toc61794777"/>
       <w:r>
         <w:t>СИСТЕМНА АРХИТЕКТУРА</w:t>
       </w:r>
-      <w:bookmarkEnd w:id="14"/>
+      <w:bookmarkEnd w:id="12"/>
     </w:p>
     <w:p>
       <w:pPr>
         <w:pStyle w:val="Heading2"/>
       </w:pPr>
-      <w:bookmarkStart w:id="15" w:name="_Toc61793185"/>
+      <w:bookmarkStart w:id="13" w:name="_Toc61794778"/>
       <w:r>
         <w:rPr>
           <w:noProof/>
@@ -4673,7 +5073,7 @@
       <w:r>
         <w:t>Архитектурно проектиране</w:t>
       </w:r>
-      <w:bookmarkEnd w:id="15"/>
+      <w:bookmarkEnd w:id="13"/>
     </w:p>
     <w:p/>
     <w:p>
@@ -4722,10 +5122,7 @@
         <w:t>BookhubAPI</w:t>
       </w:r>
       <w:r>
-        <w:t xml:space="preserve"> – Неговата роля е да </w:t>
-      </w:r>
-      <w:r>
-        <w:t>съхранява данни</w:t>
+        <w:t xml:space="preserve"> – Неговата роля е да съхранява данни</w:t>
       </w:r>
       <w:r>
         <w:t>те</w:t>
@@ -4812,11 +5209,11 @@
       <w:pPr>
         <w:pStyle w:val="Heading2"/>
       </w:pPr>
-      <w:bookmarkStart w:id="16" w:name="_Toc61793186"/>
+      <w:bookmarkStart w:id="14" w:name="_Toc61794779"/>
       <w:r>
         <w:t>Описание на декомпозицията</w:t>
       </w:r>
-      <w:bookmarkEnd w:id="16"/>
+      <w:bookmarkEnd w:id="14"/>
     </w:p>
     <w:p>
       <w:r>
@@ -4827,11 +5224,11 @@
       <w:pPr>
         <w:pStyle w:val="Heading2"/>
       </w:pPr>
-      <w:bookmarkStart w:id="17" w:name="_Toc61793187"/>
+      <w:bookmarkStart w:id="15" w:name="_Toc61794780"/>
       <w:r>
         <w:t>Обосновка на проектирането</w:t>
       </w:r>
-      <w:bookmarkEnd w:id="17"/>
+      <w:bookmarkEnd w:id="15"/>
     </w:p>
     <w:p>
       <w:r>
@@ -4852,22 +5249,22 @@
       <w:pPr>
         <w:pStyle w:val="Heading1"/>
       </w:pPr>
-      <w:bookmarkStart w:id="18" w:name="_Toc61793188"/>
+      <w:bookmarkStart w:id="16" w:name="_Toc61794781"/>
       <w:r>
         <w:lastRenderedPageBreak/>
         <w:t>ДАННОВО ПРОЕКТИРАНЕ</w:t>
       </w:r>
-      <w:bookmarkEnd w:id="18"/>
+      <w:bookmarkEnd w:id="16"/>
     </w:p>
     <w:p>
       <w:pPr>
         <w:pStyle w:val="Heading2"/>
       </w:pPr>
-      <w:bookmarkStart w:id="19" w:name="_Toc61793189"/>
+      <w:bookmarkStart w:id="17" w:name="_Toc61794782"/>
       <w:r>
         <w:t>Описание на данните</w:t>
       </w:r>
-      <w:bookmarkEnd w:id="19"/>
+      <w:bookmarkEnd w:id="17"/>
     </w:p>
     <w:p>
       <w:pPr>
@@ -4902,10 +5299,7 @@
         </w:numPr>
       </w:pPr>
       <w:r>
-        <w:t xml:space="preserve">Системата ще извлича книгите чрез </w:t>
-      </w:r>
-      <w:r>
-        <w:t>Google Books API</w:t>
+        <w:t>Системата ще извлича книгите чрез Google Books API</w:t>
       </w:r>
       <w:r>
         <w:t>. Информацията за книгите се разделя на множество от категории, но системата ще се интересува само от следните:</w:t>
@@ -5115,11 +5509,11 @@
       <w:pPr>
         <w:pStyle w:val="Heading2"/>
       </w:pPr>
-      <w:bookmarkStart w:id="20" w:name="_Toc61793190"/>
+      <w:bookmarkStart w:id="18" w:name="_Toc61794783"/>
       <w:r>
         <w:t>Речник на данните</w:t>
       </w:r>
-      <w:bookmarkEnd w:id="20"/>
+      <w:bookmarkEnd w:id="18"/>
     </w:p>
     <w:p>
       <w:r>
@@ -5140,28 +5534,166 @@
       <w:pPr>
         <w:pStyle w:val="Heading1"/>
       </w:pPr>
-      <w:bookmarkStart w:id="21" w:name="_Toc61793191"/>
+      <w:bookmarkStart w:id="19" w:name="_Toc61794784"/>
       <w:r>
         <w:lastRenderedPageBreak/>
         <w:t>КОМПОНЕНТНО ПРОЕКТИРАНЕ</w:t>
       </w:r>
-      <w:bookmarkEnd w:id="21"/>
-    </w:p>
-    <w:p>
-      <w:pPr>
+      <w:bookmarkEnd w:id="19"/>
+    </w:p>
+    <w:p>
+      <w:r>
+        <w:t>Опишете по систематичен начин, ако е релевантно, съществените компоненти на системата. Приложете алгоритми и/или псевдокод.</w:t>
+      </w:r>
+    </w:p>
+    <w:p>
+      <w:pPr>
+        <w:pStyle w:val="ListParagraph"/>
+        <w:numPr>
+          <w:ilvl w:val="0"/>
+          <w:numId w:val="14"/>
+        </w:numPr>
         <w:rPr>
-          <w:i/>
+          <w:b/>
+          <w:bCs/>
+          <w:sz w:val="24"/>
+          <w:szCs w:val="24"/>
+          <w:lang w:val="en-US"/>
         </w:rPr>
       </w:pPr>
       <w:r>
         <w:rPr>
-          <w:i/>
+          <w:b/>
+          <w:bCs/>
+          <w:sz w:val="24"/>
+          <w:szCs w:val="24"/>
+          <w:lang w:val="en-US"/>
         </w:rPr>
-        <w:t>Опишете по систематичен начин, ако е релевантно, съществените компоненти на системата. Приложете алгоритми и/или псевдокод.</w:t>
-      </w:r>
-    </w:p>
-    <w:p>
-      <w:pPr>
+        <w:t>Client</w:t>
+      </w:r>
+    </w:p>
+    <w:p>
+      <w:pPr>
+        <w:rPr>
+          <w:lang w:val="en-US"/>
+        </w:rPr>
+      </w:pPr>
+    </w:p>
+    <w:p>
+      <w:pPr>
+        <w:pStyle w:val="ListParagraph"/>
+        <w:numPr>
+          <w:ilvl w:val="0"/>
+          <w:numId w:val="14"/>
+        </w:numPr>
+        <w:rPr>
+          <w:b/>
+          <w:bCs/>
+          <w:sz w:val="24"/>
+          <w:szCs w:val="24"/>
+          <w:lang w:val="en-US"/>
+        </w:rPr>
+      </w:pPr>
+      <w:r>
+        <w:rPr>
+          <w:b/>
+          <w:bCs/>
+          <w:sz w:val="24"/>
+          <w:szCs w:val="24"/>
+          <w:lang w:val="en-US"/>
+        </w:rPr>
+        <w:t>Server</w:t>
+      </w:r>
+    </w:p>
+    <w:p>
+      <w:pPr>
+        <w:rPr>
+          <w:lang w:val="en-US"/>
+        </w:rPr>
+      </w:pPr>
+    </w:p>
+    <w:p>
+      <w:pPr>
+        <w:pStyle w:val="ListParagraph"/>
+        <w:numPr>
+          <w:ilvl w:val="0"/>
+          <w:numId w:val="14"/>
+        </w:numPr>
+        <w:rPr>
+          <w:b/>
+          <w:bCs/>
+          <w:sz w:val="24"/>
+          <w:szCs w:val="24"/>
+          <w:lang w:val="en-US"/>
+        </w:rPr>
+      </w:pPr>
+      <w:proofErr w:type="spellStart"/>
+      <w:r>
+        <w:rPr>
+          <w:b/>
+          <w:bCs/>
+          <w:sz w:val="24"/>
+          <w:szCs w:val="24"/>
+          <w:lang w:val="en-US"/>
+        </w:rPr>
+        <w:t>BookhubAPI</w:t>
+      </w:r>
+      <w:proofErr w:type="spellEnd"/>
+    </w:p>
+    <w:p>
+      <w:pPr>
+        <w:rPr>
+          <w:lang w:val="en-US"/>
+        </w:rPr>
+      </w:pPr>
+    </w:p>
+    <w:p>
+      <w:pPr>
+        <w:pStyle w:val="ListParagraph"/>
+        <w:numPr>
+          <w:ilvl w:val="0"/>
+          <w:numId w:val="14"/>
+        </w:numPr>
+        <w:rPr>
+          <w:b/>
+          <w:bCs/>
+          <w:sz w:val="24"/>
+          <w:szCs w:val="24"/>
+          <w:lang w:val="en-US"/>
+        </w:rPr>
+      </w:pPr>
+      <w:r>
+        <w:rPr>
+          <w:b/>
+          <w:bCs/>
+          <w:sz w:val="24"/>
+          <w:szCs w:val="24"/>
+          <w:lang w:val="en-US"/>
+        </w:rPr>
+        <w:t>Database</w:t>
+      </w:r>
+    </w:p>
+    <w:p>
+      <w:pPr>
+        <w:rPr>
+          <w:lang w:val="en-US"/>
+        </w:rPr>
+      </w:pPr>
+    </w:p>
+    <w:p>
+      <w:pPr>
+        <w:pStyle w:val="ListParagraph"/>
+        <w:numPr>
+          <w:ilvl w:val="0"/>
+          <w:numId w:val="14"/>
+        </w:numPr>
+        <w:rPr>
+          <w:b/>
+          <w:bCs/>
+          <w:sz w:val="24"/>
+          <w:szCs w:val="24"/>
+          <w:lang w:val="en-US"/>
+        </w:rPr>
         <w:sectPr>
           <w:pgSz w:w="11906" w:h="16838"/>
           <w:pgMar w:top="720" w:right="720" w:bottom="720" w:left="720" w:header="708" w:footer="708" w:gutter="0"/>
@@ -5169,50 +5701,46 @@
           <w:docGrid w:linePitch="360"/>
         </w:sectPr>
       </w:pPr>
+      <w:r>
+        <w:rPr>
+          <w:b/>
+          <w:bCs/>
+          <w:sz w:val="24"/>
+          <w:szCs w:val="24"/>
+          <w:lang w:val="en-US"/>
+        </w:rPr>
+        <w:t>Google Books API</w:t>
+      </w:r>
     </w:p>
     <w:p>
       <w:pPr>
         <w:pStyle w:val="Heading1"/>
       </w:pPr>
-      <w:bookmarkStart w:id="22" w:name="_Toc61793192"/>
+      <w:bookmarkStart w:id="20" w:name="_Toc61794785"/>
       <w:r>
         <w:lastRenderedPageBreak/>
         <w:t>ПРОЕКТИРАНЕ НА ПОТРЕБИТЕЛСКИЯ ИНТЕРФЕЙС</w:t>
       </w:r>
-      <w:bookmarkEnd w:id="22"/>
+      <w:bookmarkEnd w:id="20"/>
     </w:p>
     <w:p>
       <w:pPr>
         <w:pStyle w:val="Heading2"/>
       </w:pPr>
-      <w:bookmarkStart w:id="23" w:name="_Toc61793193"/>
+      <w:bookmarkStart w:id="21" w:name="_Toc61794786"/>
       <w:r>
         <w:t>Обобщение на потребителския интерфейс</w:t>
       </w:r>
-      <w:bookmarkEnd w:id="23"/>
-    </w:p>
-    <w:p>
-      <w:pPr>
-        <w:rPr>
-          <w:iCs/>
-        </w:rPr>
-      </w:pPr>
-      <w:r>
-        <w:rPr>
-          <w:iCs/>
-        </w:rPr>
+      <w:bookmarkEnd w:id="21"/>
+    </w:p>
+    <w:p>
+      <w:r>
         <w:t>Потребителския интерфейс се разделя на 3 екрана</w:t>
       </w:r>
       <w:r>
-        <w:rPr>
-          <w:iCs/>
-        </w:rPr>
         <w:t xml:space="preserve"> със следните функционалности</w:t>
       </w:r>
       <w:r>
-        <w:rPr>
-          <w:iCs/>
-        </w:rPr>
         <w:t>:</w:t>
       </w:r>
     </w:p>
@@ -5224,11 +5752,11 @@
           <w:numId w:val="6"/>
         </w:numPr>
       </w:pPr>
-      <w:bookmarkStart w:id="24" w:name="_Toc61793194"/>
+      <w:bookmarkStart w:id="22" w:name="_Toc61794787"/>
       <w:r>
         <w:t>Екран за регистрация и логин</w:t>
       </w:r>
-      <w:bookmarkEnd w:id="24"/>
+      <w:bookmarkEnd w:id="22"/>
     </w:p>
     <w:p>
       <w:pPr>
@@ -5238,7 +5766,7 @@
           <w:numId w:val="10"/>
         </w:numPr>
       </w:pPr>
-      <w:bookmarkStart w:id="25" w:name="_Hlk61787897"/>
+      <w:bookmarkStart w:id="23" w:name="_Hlk61787897"/>
       <w:r>
         <w:t>Р</w:t>
       </w:r>
@@ -5270,20 +5798,20 @@
         </w:numPr>
         <w:jc w:val="left"/>
       </w:pPr>
-      <w:bookmarkStart w:id="26" w:name="_Toc61793195"/>
+      <w:bookmarkStart w:id="24" w:name="_Toc61794788"/>
+      <w:bookmarkEnd w:id="23"/>
+      <w:r>
+        <w:t xml:space="preserve">Екран за търсене на книги чрез </w:t>
+      </w:r>
+      <w:bookmarkStart w:id="25" w:name="_Hlk61791338"/>
+      <w:r>
+        <w:t xml:space="preserve">Google Books API </w:t>
+      </w:r>
       <w:bookmarkEnd w:id="25"/>
       <w:r>
-        <w:t xml:space="preserve">Екран за търсене на книги чрез </w:t>
-      </w:r>
-      <w:bookmarkStart w:id="27" w:name="_Hlk61791338"/>
-      <w:r>
-        <w:t xml:space="preserve">Google Books API </w:t>
-      </w:r>
-      <w:bookmarkEnd w:id="27"/>
-      <w:r>
         <w:t>и добавяне към профил</w:t>
       </w:r>
-      <w:bookmarkEnd w:id="26"/>
+      <w:bookmarkEnd w:id="24"/>
     </w:p>
     <w:p>
       <w:pPr>
@@ -5357,11 +5885,11 @@
         </w:numPr>
         <w:jc w:val="left"/>
       </w:pPr>
-      <w:bookmarkStart w:id="28" w:name="_Toc61793196"/>
+      <w:bookmarkStart w:id="26" w:name="_Toc61794789"/>
       <w:r>
         <w:t>Екран за разглеждане и редактиране на добавени книги</w:t>
       </w:r>
-      <w:bookmarkEnd w:id="28"/>
+      <w:bookmarkEnd w:id="26"/>
     </w:p>
     <w:p>
       <w:pPr>
@@ -5451,11 +5979,11 @@
       <w:pPr>
         <w:pStyle w:val="Heading2"/>
       </w:pPr>
-      <w:bookmarkStart w:id="29" w:name="_Toc61793197"/>
+      <w:bookmarkStart w:id="27" w:name="_Toc61794790"/>
       <w:r>
         <w:t>Екранни изображения</w:t>
       </w:r>
-      <w:bookmarkEnd w:id="29"/>
+      <w:bookmarkEnd w:id="27"/>
     </w:p>
     <w:p>
       <w:pPr>
@@ -5465,7 +5993,7 @@
           <w:numId w:val="9"/>
         </w:numPr>
       </w:pPr>
-      <w:bookmarkStart w:id="30" w:name="_Toc61793198"/>
+      <w:bookmarkStart w:id="28" w:name="_Toc61794791"/>
       <w:r>
         <w:rPr>
           <w:noProof/>
@@ -5532,7 +6060,7 @@
       <w:r>
         <w:t xml:space="preserve"> за регистрация и логин</w:t>
       </w:r>
-      <w:bookmarkEnd w:id="30"/>
+      <w:bookmarkEnd w:id="28"/>
     </w:p>
     <w:p/>
     <w:p>
@@ -5544,7 +6072,7 @@
         </w:numPr>
         <w:jc w:val="left"/>
       </w:pPr>
-      <w:bookmarkStart w:id="31" w:name="_Toc61793199"/>
+      <w:bookmarkStart w:id="29" w:name="_Toc61794792"/>
       <w:r>
         <w:rPr>
           <w:noProof/>
@@ -5612,7 +6140,7 @@
       <w:r>
         <w:t>за търсене на книги чрез Google Books API и добавяне към профил</w:t>
       </w:r>
-      <w:bookmarkEnd w:id="31"/>
+      <w:bookmarkEnd w:id="29"/>
     </w:p>
     <w:p/>
     <w:p>
@@ -5624,16 +6152,13 @@
         </w:numPr>
         <w:jc w:val="left"/>
       </w:pPr>
-      <w:bookmarkStart w:id="32" w:name="_Toc61793200"/>
+      <w:bookmarkStart w:id="30" w:name="_Toc61794793"/>
       <w:r>
         <w:t xml:space="preserve">Екран </w:t>
       </w:r>
       <w:r>
-        <w:t>за разглеждане и редактиране на добавени книги</w:t>
-      </w:r>
-      <w:bookmarkEnd w:id="32"/>
-    </w:p>
-    <w:p>
+        <w:t>за разглеждане и редактиране на добавени книг</w:t>
+      </w:r>
       <w:r>
         <w:rPr>
           <w:noProof/>
@@ -5694,61 +6219,7 @@
           </wp:anchor>
         </w:drawing>
       </w:r>
-    </w:p>
-    <w:p>
-      <w:pPr>
-        <w:sectPr>
-          <w:pgSz w:w="11906" w:h="16838"/>
-          <w:pgMar w:top="720" w:right="720" w:bottom="720" w:left="720" w:header="708" w:footer="708" w:gutter="0"/>
-          <w:cols w:space="708"/>
-          <w:docGrid w:linePitch="360"/>
-        </w:sectPr>
-      </w:pPr>
-    </w:p>
-    <w:p>
-      <w:pPr>
-        <w:pStyle w:val="Heading1"/>
-      </w:pPr>
-      <w:bookmarkStart w:id="33" w:name="_Toc61793201"/>
-      <w:r>
-        <w:lastRenderedPageBreak/>
-        <w:t>МАТРИЦА НА ИЗИСКВАНИЯТА</w:t>
-      </w:r>
-      <w:bookmarkEnd w:id="33"/>
-    </w:p>
-    <w:p>
-      <w:r>
-        <w:rPr>
-          <w:i/>
-        </w:rPr>
-        <w:t>Създайте матрица на съответствието между изискванията към системата, дефинирани в спецификацията на изискванията, и компонентите и данновите структури, описани в настоящия документ. Използвайте табличен формат, за да покажете кои системни компоненти удовлетворяват функционалните изисквания към системата. Реферирайте функционалните изисквания по кодовете, зададени в спецификацията на изискванията (</w:t>
-      </w:r>
-      <w:r>
-        <w:rPr>
-          <w:rFonts w:ascii="Calibri" w:eastAsia="Calibri" w:hAnsi="Calibri" w:cs="Times New Roman"/>
-          <w:i/>
-        </w:rPr>
-        <w:t>FR1.01</w:t>
-      </w:r>
-      <w:r>
-        <w:rPr>
-          <w:i/>
-        </w:rPr>
-        <w:t xml:space="preserve">, </w:t>
-      </w:r>
-      <w:r>
-        <w:rPr>
-          <w:rFonts w:ascii="Calibri" w:eastAsia="Calibri" w:hAnsi="Calibri" w:cs="Times New Roman"/>
-          <w:i/>
-        </w:rPr>
-        <w:t>FR1.02</w:t>
-      </w:r>
-      <w:r>
-        <w:rPr>
-          <w:i/>
-        </w:rPr>
-        <w:t>, ...).</w:t>
-      </w:r>
+      <w:bookmarkEnd w:id="30"/>
     </w:p>
     <w:sectPr>
       <w:pgSz w:w="11906" w:h="16838"/>
@@ -5811,6 +6282,7 @@
         <w:docPartUnique/>
       </w:docPartObj>
     </w:sdtPr>
+    <w:sdtEndPr/>
     <w:sdtContent>
       <w:p>
         <w:pPr>
@@ -5830,13 +6302,7 @@
           <w:rPr>
             <w:noProof/>
           </w:rPr>
-          <w:t>1</w:t>
-        </w:r>
-        <w:r>
-          <w:rPr>
-            <w:noProof/>
-          </w:rPr>
-          <w:t>0</w:t>
+          <w:t>10</w:t>
         </w:r>
         <w:r>
           <w:rPr>
@@ -6658,6 +7124,92 @@
     </w:lvl>
   </w:abstractNum>
   <w:abstractNum w:abstractNumId="8" w15:restartNumberingAfterBreak="0">
+    <w:nsid w:val="409B3525"/>
+    <w:multiLevelType w:val="hybridMultilevel"/>
+    <w:tmpl w:val="0B8A05E4"/>
+    <w:lvl w:ilvl="0" w:tplc="04020011">
+      <w:start w:val="1"/>
+      <w:numFmt w:val="decimal"/>
+      <w:lvlText w:val="%1)"/>
+      <w:lvlJc w:val="left"/>
+      <w:pPr>
+        <w:ind w:left="720" w:hanging="360"/>
+      </w:pPr>
+    </w:lvl>
+    <w:lvl w:ilvl="1" w:tplc="04020019" w:tentative="1">
+      <w:start w:val="1"/>
+      <w:numFmt w:val="lowerLetter"/>
+      <w:lvlText w:val="%2."/>
+      <w:lvlJc w:val="left"/>
+      <w:pPr>
+        <w:ind w:left="1440" w:hanging="360"/>
+      </w:pPr>
+    </w:lvl>
+    <w:lvl w:ilvl="2" w:tplc="0402001B" w:tentative="1">
+      <w:start w:val="1"/>
+      <w:numFmt w:val="lowerRoman"/>
+      <w:lvlText w:val="%3."/>
+      <w:lvlJc w:val="right"/>
+      <w:pPr>
+        <w:ind w:left="2160" w:hanging="180"/>
+      </w:pPr>
+    </w:lvl>
+    <w:lvl w:ilvl="3" w:tplc="0402000F" w:tentative="1">
+      <w:start w:val="1"/>
+      <w:numFmt w:val="decimal"/>
+      <w:lvlText w:val="%4."/>
+      <w:lvlJc w:val="left"/>
+      <w:pPr>
+        <w:ind w:left="2880" w:hanging="360"/>
+      </w:pPr>
+    </w:lvl>
+    <w:lvl w:ilvl="4" w:tplc="04020019" w:tentative="1">
+      <w:start w:val="1"/>
+      <w:numFmt w:val="lowerLetter"/>
+      <w:lvlText w:val="%5."/>
+      <w:lvlJc w:val="left"/>
+      <w:pPr>
+        <w:ind w:left="3600" w:hanging="360"/>
+      </w:pPr>
+    </w:lvl>
+    <w:lvl w:ilvl="5" w:tplc="0402001B" w:tentative="1">
+      <w:start w:val="1"/>
+      <w:numFmt w:val="lowerRoman"/>
+      <w:lvlText w:val="%6."/>
+      <w:lvlJc w:val="right"/>
+      <w:pPr>
+        <w:ind w:left="4320" w:hanging="180"/>
+      </w:pPr>
+    </w:lvl>
+    <w:lvl w:ilvl="6" w:tplc="0402000F" w:tentative="1">
+      <w:start w:val="1"/>
+      <w:numFmt w:val="decimal"/>
+      <w:lvlText w:val="%7."/>
+      <w:lvlJc w:val="left"/>
+      <w:pPr>
+        <w:ind w:left="5040" w:hanging="360"/>
+      </w:pPr>
+    </w:lvl>
+    <w:lvl w:ilvl="7" w:tplc="04020019" w:tentative="1">
+      <w:start w:val="1"/>
+      <w:numFmt w:val="lowerLetter"/>
+      <w:lvlText w:val="%8."/>
+      <w:lvlJc w:val="left"/>
+      <w:pPr>
+        <w:ind w:left="5760" w:hanging="360"/>
+      </w:pPr>
+    </w:lvl>
+    <w:lvl w:ilvl="8" w:tplc="0402001B" w:tentative="1">
+      <w:start w:val="1"/>
+      <w:numFmt w:val="lowerRoman"/>
+      <w:lvlText w:val="%9."/>
+      <w:lvlJc w:val="right"/>
+      <w:pPr>
+        <w:ind w:left="6480" w:hanging="180"/>
+      </w:pPr>
+    </w:lvl>
+  </w:abstractNum>
+  <w:abstractNum w:abstractNumId="9" w15:restartNumberingAfterBreak="0">
     <w:nsid w:val="44181649"/>
     <w:multiLevelType w:val="multilevel"/>
     <w:tmpl w:val="04020025"/>
@@ -6752,7 +7304,7 @@
       </w:pPr>
     </w:lvl>
   </w:abstractNum>
-  <w:abstractNum w:abstractNumId="9" w15:restartNumberingAfterBreak="0">
+  <w:abstractNum w:abstractNumId="10" w15:restartNumberingAfterBreak="0">
     <w:nsid w:val="4BAC5D39"/>
     <w:multiLevelType w:val="hybridMultilevel"/>
     <w:tmpl w:val="A5AADC8A"/>
@@ -6838,7 +7390,7 @@
       </w:pPr>
     </w:lvl>
   </w:abstractNum>
-  <w:abstractNum w:abstractNumId="10" w15:restartNumberingAfterBreak="0">
+  <w:abstractNum w:abstractNumId="11" w15:restartNumberingAfterBreak="0">
     <w:nsid w:val="61816141"/>
     <w:multiLevelType w:val="hybridMultilevel"/>
     <w:tmpl w:val="6FD497CE"/>
@@ -6951,7 +7503,7 @@
       </w:rPr>
     </w:lvl>
   </w:abstractNum>
-  <w:abstractNum w:abstractNumId="11" w15:restartNumberingAfterBreak="0">
+  <w:abstractNum w:abstractNumId="12" w15:restartNumberingAfterBreak="0">
     <w:nsid w:val="78F7745A"/>
     <w:multiLevelType w:val="hybridMultilevel"/>
     <w:tmpl w:val="D1287B72"/>
@@ -7037,7 +7589,7 @@
       </w:pPr>
     </w:lvl>
   </w:abstractNum>
-  <w:abstractNum w:abstractNumId="12" w15:restartNumberingAfterBreak="0">
+  <w:abstractNum w:abstractNumId="13" w15:restartNumberingAfterBreak="0">
     <w:nsid w:val="7E654850"/>
     <w:multiLevelType w:val="hybridMultilevel"/>
     <w:tmpl w:val="D1287B72"/>
@@ -7124,10 +7676,10 @@
     </w:lvl>
   </w:abstractNum>
   <w:num w:numId="1">
-    <w:abstractNumId w:val="8"/>
+    <w:abstractNumId w:val="9"/>
   </w:num>
   <w:num w:numId="2">
-    <w:abstractNumId w:val="10"/>
+    <w:abstractNumId w:val="11"/>
   </w:num>
   <w:num w:numId="3">
     <w:abstractNumId w:val="3"/>
@@ -7139,16 +7691,16 @@
     <w:abstractNumId w:val="2"/>
   </w:num>
   <w:num w:numId="6">
-    <w:abstractNumId w:val="12"/>
+    <w:abstractNumId w:val="13"/>
   </w:num>
   <w:num w:numId="7">
     <w:abstractNumId w:val="7"/>
   </w:num>
   <w:num w:numId="8">
-    <w:abstractNumId w:val="9"/>
+    <w:abstractNumId w:val="10"/>
   </w:num>
   <w:num w:numId="9">
-    <w:abstractNumId w:val="11"/>
+    <w:abstractNumId w:val="12"/>
   </w:num>
   <w:num w:numId="10">
     <w:abstractNumId w:val="4"/>
@@ -7161,6 +7713,9 @@
   </w:num>
   <w:num w:numId="13">
     <w:abstractNumId w:val="5"/>
+  </w:num>
+  <w:num w:numId="14">
+    <w:abstractNumId w:val="8"/>
   </w:num>
 </w:numbering>
 </file>

</xml_diff>

<commit_message>
Add text to section 3
</commit_message>
<xml_diff>
--- a/docs/62121-62151-62167-bookhub-design.docx
+++ b/docs/62121-62151-62167-bookhub-design.docx
@@ -319,7 +319,8 @@
           <w:p>
             <w:pPr>
               <w:pStyle w:val="Normal"/>
-              <w:widowControl/>
+              <w:widowControl w:val="false"/>
+              <w:suppressAutoHyphens w:val="true"/>
               <w:spacing w:before="0" w:after="200"/>
               <w:rPr>
                 <w:rStyle w:val="BookTitle"/>
@@ -356,7 +357,8 @@
           <w:p>
             <w:pPr>
               <w:pStyle w:val="Normal"/>
-              <w:widowControl/>
+              <w:widowControl w:val="false"/>
+              <w:suppressAutoHyphens w:val="true"/>
               <w:spacing w:before="0" w:after="200"/>
               <w:cnfStyle w:val="100000000000" w:firstRow="1" w:lastRow="0" w:firstColumn="0" w:lastColumn="0" w:oddVBand="0" w:evenVBand="0" w:oddHBand="0" w:evenHBand="0" w:firstRowFirstColumn="0" w:firstRowLastColumn="0" w:lastRowFirstColumn="0" w:lastRowLastColumn="0"/>
               <w:rPr>
@@ -393,7 +395,8 @@
           <w:p>
             <w:pPr>
               <w:pStyle w:val="Normal"/>
-              <w:widowControl/>
+              <w:widowControl w:val="false"/>
+              <w:suppressAutoHyphens w:val="true"/>
               <w:spacing w:before="0" w:after="200"/>
               <w:cnfStyle w:val="100000000000" w:firstRow="1" w:lastRow="0" w:firstColumn="0" w:lastColumn="0" w:oddVBand="0" w:evenVBand="0" w:oddHBand="0" w:evenHBand="0" w:firstRowFirstColumn="0" w:firstRowLastColumn="0" w:lastRowFirstColumn="0" w:lastRowLastColumn="0"/>
               <w:rPr>
@@ -432,7 +435,8 @@
           <w:p>
             <w:pPr>
               <w:pStyle w:val="Normal"/>
-              <w:widowControl/>
+              <w:widowControl w:val="false"/>
+              <w:suppressAutoHyphens w:val="true"/>
               <w:spacing w:before="0" w:after="200"/>
               <w:rPr>
                 <w:rStyle w:val="BookTitle"/>
@@ -463,7 +467,8 @@
           <w:p>
             <w:pPr>
               <w:pStyle w:val="Normal"/>
-              <w:widowControl/>
+              <w:widowControl w:val="false"/>
+              <w:suppressAutoHyphens w:val="true"/>
               <w:spacing w:before="0" w:after="200"/>
               <w:cnfStyle w:val="000000100000" w:firstRow="0" w:lastRow="0" w:firstColumn="0" w:lastColumn="0" w:oddVBand="0" w:evenVBand="0" w:oddHBand="1" w:evenHBand="0" w:firstRowFirstColumn="0" w:firstRowLastColumn="0" w:lastRowFirstColumn="0" w:lastRowLastColumn="0"/>
               <w:rPr>
@@ -493,7 +498,8 @@
           <w:p>
             <w:pPr>
               <w:pStyle w:val="Normal"/>
-              <w:widowControl/>
+              <w:widowControl w:val="false"/>
+              <w:suppressAutoHyphens w:val="true"/>
               <w:spacing w:before="0" w:after="200"/>
               <w:cnfStyle w:val="000000100000" w:firstRow="0" w:lastRow="0" w:firstColumn="0" w:lastColumn="0" w:oddVBand="0" w:evenVBand="0" w:oddHBand="1" w:evenHBand="0" w:firstRowFirstColumn="0" w:firstRowLastColumn="0" w:lastRowFirstColumn="0" w:lastRowLastColumn="0"/>
               <w:rPr>
@@ -531,7 +537,8 @@
           <w:p>
             <w:pPr>
               <w:pStyle w:val="Normal"/>
-              <w:widowControl/>
+              <w:widowControl w:val="false"/>
+              <w:suppressAutoHyphens w:val="true"/>
               <w:spacing w:before="0" w:after="200"/>
               <w:rPr>
                 <w:rStyle w:val="BookTitle"/>
@@ -567,7 +574,8 @@
           <w:p>
             <w:pPr>
               <w:pStyle w:val="Normal"/>
-              <w:widowControl/>
+              <w:widowControl w:val="false"/>
+              <w:suppressAutoHyphens w:val="true"/>
               <w:spacing w:before="0" w:after="200"/>
               <w:cnfStyle w:val="000000000000" w:firstRow="0" w:lastRow="0" w:firstColumn="0" w:lastColumn="0" w:oddVBand="0" w:evenVBand="0" w:oddHBand="0" w:evenHBand="0" w:firstRowFirstColumn="0" w:firstRowLastColumn="0" w:lastRowFirstColumn="0" w:lastRowLastColumn="0"/>
               <w:rPr>
@@ -601,7 +609,8 @@
           <w:p>
             <w:pPr>
               <w:pStyle w:val="Normal"/>
-              <w:widowControl/>
+              <w:widowControl w:val="false"/>
+              <w:suppressAutoHyphens w:val="true"/>
               <w:spacing w:before="0" w:after="200"/>
               <w:cnfStyle w:val="000000000000" w:firstRow="0" w:lastRow="0" w:firstColumn="0" w:lastColumn="0" w:oddVBand="0" w:evenVBand="0" w:oddHBand="0" w:evenHBand="0" w:firstRowFirstColumn="0" w:firstRowLastColumn="0" w:lastRowFirstColumn="0" w:lastRowLastColumn="0"/>
               <w:rPr>
@@ -637,7 +646,8 @@
           <w:p>
             <w:pPr>
               <w:pStyle w:val="Normal"/>
-              <w:widowControl/>
+              <w:widowControl w:val="false"/>
+              <w:suppressAutoHyphens w:val="true"/>
               <w:spacing w:before="0" w:after="200"/>
               <w:rPr>
                 <w:rStyle w:val="BookTitle"/>
@@ -668,7 +678,8 @@
           <w:p>
             <w:pPr>
               <w:pStyle w:val="Normal"/>
-              <w:widowControl/>
+              <w:widowControl w:val="false"/>
+              <w:suppressAutoHyphens w:val="true"/>
               <w:spacing w:before="0" w:after="200"/>
               <w:cnfStyle w:val="000000100000" w:firstRow="0" w:lastRow="0" w:firstColumn="0" w:lastColumn="0" w:oddVBand="0" w:evenVBand="0" w:oddHBand="1" w:evenHBand="0" w:firstRowFirstColumn="0" w:firstRowLastColumn="0" w:lastRowFirstColumn="0" w:lastRowLastColumn="0"/>
               <w:rPr>
@@ -698,7 +709,8 @@
           <w:p>
             <w:pPr>
               <w:pStyle w:val="Normal"/>
-              <w:widowControl/>
+              <w:widowControl w:val="false"/>
+              <w:suppressAutoHyphens w:val="true"/>
               <w:spacing w:before="0" w:after="200"/>
               <w:cnfStyle w:val="000000100000" w:firstRow="0" w:lastRow="0" w:firstColumn="0" w:lastColumn="0" w:oddVBand="0" w:evenVBand="0" w:oddHBand="1" w:evenHBand="0" w:firstRowFirstColumn="0" w:firstRowLastColumn="0" w:lastRowFirstColumn="0" w:lastRowLastColumn="0"/>
               <w:rPr>
@@ -716,7 +728,7 @@
                 <w:szCs w:val="24"/>
                 <w:lang w:val="bg-BG" w:eastAsia="en-US" w:bidi="ar-SA"/>
               </w:rPr>
-              <w:t>1, 5, 7</w:t>
+              <w:t>1, 5</w:t>
             </w:r>
           </w:p>
         </w:tc>
@@ -819,6 +831,7 @@
             <w:rPr>
               <w:webHidden/>
               <w:rStyle w:val="IndexLink"/>
+              <w:vanish w:val="false"/>
             </w:rPr>
             <w:instrText> TOC \z \o "1-3" \u \h</w:instrText>
           </w:r>
@@ -826,6 +839,7 @@
             <w:rPr>
               <w:webHidden/>
               <w:rStyle w:val="IndexLink"/>
+              <w:vanish w:val="false"/>
             </w:rPr>
             <w:fldChar w:fldCharType="separate"/>
           </w:r>
@@ -834,6 +848,7 @@
               <w:rPr>
                 <w:webHidden/>
                 <w:rStyle w:val="IndexLink"/>
+                <w:vanish w:val="false"/>
               </w:rPr>
               <w:t>1</w:t>
             </w:r>
@@ -903,6 +918,7 @@
               <w:rPr>
                 <w:webHidden/>
                 <w:rStyle w:val="IndexLink"/>
+                <w:vanish w:val="false"/>
               </w:rPr>
               <w:t>1.1</w:t>
             </w:r>
@@ -972,6 +988,7 @@
               <w:rPr>
                 <w:webHidden/>
                 <w:rStyle w:val="IndexLink"/>
+                <w:vanish w:val="false"/>
               </w:rPr>
               <w:t>1.2</w:t>
             </w:r>
@@ -1041,6 +1058,7 @@
               <w:rPr>
                 <w:webHidden/>
                 <w:rStyle w:val="IndexLink"/>
+                <w:vanish w:val="false"/>
               </w:rPr>
               <w:t>1.3</w:t>
             </w:r>
@@ -1110,6 +1128,7 @@
               <w:rPr>
                 <w:webHidden/>
                 <w:rStyle w:val="IndexLink"/>
+                <w:vanish w:val="false"/>
               </w:rPr>
               <w:t>1.4</w:t>
             </w:r>
@@ -1179,6 +1198,7 @@
               <w:rPr>
                 <w:webHidden/>
                 <w:rStyle w:val="IndexLink"/>
+                <w:vanish w:val="false"/>
               </w:rPr>
               <w:t>2</w:t>
             </w:r>
@@ -1248,6 +1268,7 @@
               <w:rPr>
                 <w:webHidden/>
                 <w:rStyle w:val="IndexLink"/>
+                <w:vanish w:val="false"/>
               </w:rPr>
               <w:t>2.1</w:t>
             </w:r>
@@ -1317,6 +1338,7 @@
               <w:rPr>
                 <w:webHidden/>
                 <w:rStyle w:val="IndexLink"/>
+                <w:vanish w:val="false"/>
               </w:rPr>
               <w:t>2.2</w:t>
             </w:r>
@@ -1386,6 +1408,7 @@
               <w:rPr>
                 <w:webHidden/>
                 <w:rStyle w:val="IndexLink"/>
+                <w:vanish w:val="false"/>
               </w:rPr>
               <w:t>2.2.1</w:t>
             </w:r>
@@ -1455,6 +1478,7 @@
               <w:rPr>
                 <w:webHidden/>
                 <w:rStyle w:val="IndexLink"/>
+                <w:vanish w:val="false"/>
               </w:rPr>
               <w:t>2.2.2</w:t>
             </w:r>
@@ -1524,6 +1548,7 @@
               <w:rPr>
                 <w:webHidden/>
                 <w:rStyle w:val="IndexLink"/>
+                <w:vanish w:val="false"/>
               </w:rPr>
               <w:t>2.2.3</w:t>
             </w:r>
@@ -1593,6 +1618,7 @@
               <w:rPr>
                 <w:webHidden/>
                 <w:rStyle w:val="IndexLink"/>
+                <w:vanish w:val="false"/>
               </w:rPr>
               <w:t>3</w:t>
             </w:r>
@@ -1662,6 +1688,7 @@
               <w:rPr>
                 <w:webHidden/>
                 <w:rStyle w:val="IndexLink"/>
+                <w:vanish w:val="false"/>
               </w:rPr>
               <w:t>3.1</w:t>
             </w:r>
@@ -1731,6 +1758,7 @@
               <w:rPr>
                 <w:webHidden/>
                 <w:rStyle w:val="IndexLink"/>
+                <w:vanish w:val="false"/>
               </w:rPr>
               <w:t>3.2</w:t>
             </w:r>
@@ -1800,6 +1828,7 @@
               <w:rPr>
                 <w:webHidden/>
                 <w:rStyle w:val="IndexLink"/>
+                <w:vanish w:val="false"/>
               </w:rPr>
               <w:t>3.3</w:t>
             </w:r>
@@ -1869,6 +1898,7 @@
               <w:rPr>
                 <w:webHidden/>
                 <w:rStyle w:val="IndexLink"/>
+                <w:vanish w:val="false"/>
               </w:rPr>
               <w:t>4</w:t>
             </w:r>
@@ -1938,6 +1968,7 @@
               <w:rPr>
                 <w:webHidden/>
                 <w:rStyle w:val="IndexLink"/>
+                <w:vanish w:val="false"/>
               </w:rPr>
               <w:t>4.1</w:t>
             </w:r>
@@ -2007,6 +2038,7 @@
               <w:rPr>
                 <w:webHidden/>
                 <w:rStyle w:val="IndexLink"/>
+                <w:vanish w:val="false"/>
               </w:rPr>
               <w:t>4.2</w:t>
             </w:r>
@@ -2076,6 +2108,7 @@
               <w:rPr>
                 <w:webHidden/>
                 <w:rStyle w:val="IndexLink"/>
+                <w:vanish w:val="false"/>
               </w:rPr>
               <w:t>5</w:t>
             </w:r>
@@ -2145,6 +2178,7 @@
               <w:rPr>
                 <w:webHidden/>
                 <w:rStyle w:val="IndexLink"/>
+                <w:vanish w:val="false"/>
               </w:rPr>
               <w:t>6</w:t>
             </w:r>
@@ -2214,6 +2248,7 @@
               <w:rPr>
                 <w:webHidden/>
                 <w:rStyle w:val="IndexLink"/>
+                <w:vanish w:val="false"/>
               </w:rPr>
               <w:t>6.1</w:t>
             </w:r>
@@ -2283,6 +2318,7 @@
               <w:rPr>
                 <w:webHidden/>
                 <w:rStyle w:val="IndexLink"/>
+                <w:vanish w:val="false"/>
               </w:rPr>
               <w:t>1)</w:t>
             </w:r>
@@ -2352,6 +2388,7 @@
               <w:rPr>
                 <w:webHidden/>
                 <w:rStyle w:val="IndexLink"/>
+                <w:vanish w:val="false"/>
               </w:rPr>
               <w:t>2)</w:t>
             </w:r>
@@ -2421,6 +2458,7 @@
               <w:rPr>
                 <w:webHidden/>
                 <w:rStyle w:val="IndexLink"/>
+                <w:vanish w:val="false"/>
               </w:rPr>
               <w:t>3)</w:t>
             </w:r>
@@ -2490,6 +2528,7 @@
               <w:rPr>
                 <w:webHidden/>
                 <w:rStyle w:val="IndexLink"/>
+                <w:vanish w:val="false"/>
               </w:rPr>
               <w:t>6.2</w:t>
             </w:r>
@@ -2559,6 +2598,7 @@
               <w:rPr>
                 <w:webHidden/>
                 <w:rStyle w:val="IndexLink"/>
+                <w:vanish w:val="false"/>
               </w:rPr>
               <w:t>1)</w:t>
             </w:r>
@@ -2628,6 +2668,7 @@
               <w:rPr>
                 <w:webHidden/>
                 <w:rStyle w:val="IndexLink"/>
+                <w:vanish w:val="false"/>
               </w:rPr>
               <w:t>2)</w:t>
             </w:r>
@@ -2697,6 +2738,7 @@
               <w:rPr>
                 <w:webHidden/>
                 <w:rStyle w:val="IndexLink"/>
+                <w:vanish w:val="false"/>
               </w:rPr>
               <w:t>3)</w:t>
             </w:r>
@@ -3145,7 +3187,8 @@
           <w:p>
             <w:pPr>
               <w:pStyle w:val="Normal"/>
-              <w:widowControl/>
+              <w:widowControl w:val="false"/>
+              <w:suppressAutoHyphens w:val="true"/>
               <w:spacing w:before="0" w:after="200"/>
               <w:rPr>
                 <w:rFonts w:ascii="Calibri" w:hAnsi="Calibri" w:eastAsia="Calibri" w:cs=""/>
@@ -3180,7 +3223,8 @@
           <w:p>
             <w:pPr>
               <w:pStyle w:val="Normal"/>
-              <w:widowControl/>
+              <w:widowControl w:val="false"/>
+              <w:suppressAutoHyphens w:val="true"/>
               <w:spacing w:before="0" w:after="200"/>
               <w:cnfStyle w:val="100000000000" w:firstRow="1" w:lastRow="0" w:firstColumn="0" w:lastColumn="0" w:oddVBand="0" w:evenVBand="0" w:oddHBand="0" w:evenHBand="0" w:firstRowFirstColumn="0" w:firstRowLastColumn="0" w:lastRowFirstColumn="0" w:lastRowLastColumn="0"/>
               <w:rPr>
@@ -3216,7 +3260,8 @@
           <w:p>
             <w:pPr>
               <w:pStyle w:val="Normal"/>
-              <w:widowControl/>
+              <w:widowControl w:val="false"/>
+              <w:suppressAutoHyphens w:val="true"/>
               <w:spacing w:before="0" w:after="200"/>
               <w:cnfStyle w:val="100000000000" w:firstRow="1" w:lastRow="0" w:firstColumn="0" w:lastColumn="0" w:oddVBand="0" w:evenVBand="0" w:oddHBand="0" w:evenHBand="0" w:firstRowFirstColumn="0" w:firstRowLastColumn="0" w:lastRowFirstColumn="0" w:lastRowLastColumn="0"/>
               <w:rPr>
@@ -3252,7 +3297,8 @@
           <w:p>
             <w:pPr>
               <w:pStyle w:val="Normal"/>
-              <w:widowControl/>
+              <w:widowControl w:val="false"/>
+              <w:suppressAutoHyphens w:val="true"/>
               <w:spacing w:before="0" w:after="200"/>
               <w:cnfStyle w:val="100000000000" w:firstRow="1" w:lastRow="0" w:firstColumn="0" w:lastColumn="0" w:oddVBand="0" w:evenVBand="0" w:oddHBand="0" w:evenHBand="0" w:firstRowFirstColumn="0" w:firstRowLastColumn="0" w:lastRowFirstColumn="0" w:lastRowLastColumn="0"/>
               <w:rPr>
@@ -3295,7 +3341,8 @@
           <w:p>
             <w:pPr>
               <w:pStyle w:val="Normal"/>
-              <w:widowControl/>
+              <w:widowControl w:val="false"/>
+              <w:suppressAutoHyphens w:val="true"/>
               <w:spacing w:before="0" w:after="200"/>
               <w:rPr>
                 <w:rFonts w:ascii="Calibri" w:hAnsi="Calibri" w:eastAsia="Calibri" w:cs=""/>
@@ -3331,7 +3378,8 @@
           <w:p>
             <w:pPr>
               <w:pStyle w:val="Normal"/>
-              <w:widowControl/>
+              <w:widowControl w:val="false"/>
+              <w:suppressAutoHyphens w:val="true"/>
               <w:spacing w:before="0" w:after="200"/>
               <w:cnfStyle w:val="000000100000" w:firstRow="0" w:lastRow="0" w:firstColumn="0" w:lastColumn="0" w:oddVBand="0" w:evenVBand="0" w:oddHBand="1" w:evenHBand="0" w:firstRowFirstColumn="0" w:firstRowLastColumn="0" w:lastRowFirstColumn="0" w:lastRowLastColumn="0"/>
               <w:rPr>
@@ -3363,7 +3411,8 @@
           <w:p>
             <w:pPr>
               <w:pStyle w:val="Normal"/>
-              <w:widowControl/>
+              <w:widowControl w:val="false"/>
+              <w:suppressAutoHyphens w:val="true"/>
               <w:spacing w:before="0" w:after="200"/>
               <w:cnfStyle w:val="000000100000" w:firstRow="0" w:lastRow="0" w:firstColumn="0" w:lastColumn="0" w:oddVBand="0" w:evenVBand="0" w:oddHBand="1" w:evenHBand="0" w:firstRowFirstColumn="0" w:firstRowLastColumn="0" w:lastRowFirstColumn="0" w:lastRowLastColumn="0"/>
               <w:rPr>
@@ -3395,7 +3444,8 @@
           <w:p>
             <w:pPr>
               <w:pStyle w:val="Normal"/>
-              <w:widowControl/>
+              <w:widowControl w:val="false"/>
+              <w:suppressAutoHyphens w:val="true"/>
               <w:spacing w:before="0" w:after="200"/>
               <w:cnfStyle w:val="000000100000" w:firstRow="0" w:lastRow="0" w:firstColumn="0" w:lastColumn="0" w:oddVBand="0" w:evenVBand="0" w:oddHBand="1" w:evenHBand="0" w:firstRowFirstColumn="0" w:firstRowLastColumn="0" w:lastRowFirstColumn="0" w:lastRowLastColumn="0"/>
               <w:rPr>
@@ -3430,7 +3480,8 @@
           <w:p>
             <w:pPr>
               <w:pStyle w:val="Normal"/>
-              <w:widowControl/>
+              <w:widowControl w:val="false"/>
+              <w:suppressAutoHyphens w:val="true"/>
               <w:spacing w:before="0" w:after="200"/>
               <w:rPr>
                 <w:rFonts w:ascii="Calibri" w:hAnsi="Calibri" w:eastAsia="Calibri" w:cs=""/>
@@ -3465,7 +3516,8 @@
           <w:p>
             <w:pPr>
               <w:pStyle w:val="Normal"/>
-              <w:widowControl/>
+              <w:widowControl w:val="false"/>
+              <w:suppressAutoHyphens w:val="true"/>
               <w:spacing w:before="0" w:after="200"/>
               <w:cnfStyle w:val="000000000000" w:firstRow="0" w:lastRow="0" w:firstColumn="0" w:lastColumn="0" w:oddVBand="0" w:evenVBand="0" w:oddHBand="0" w:evenHBand="0" w:firstRowFirstColumn="0" w:firstRowLastColumn="0" w:lastRowFirstColumn="0" w:lastRowLastColumn="0"/>
               <w:rPr>
@@ -3496,7 +3548,8 @@
           <w:p>
             <w:pPr>
               <w:pStyle w:val="Normal"/>
-              <w:widowControl/>
+              <w:widowControl w:val="false"/>
+              <w:suppressAutoHyphens w:val="true"/>
               <w:spacing w:before="0" w:after="200"/>
               <w:cnfStyle w:val="000000000000" w:firstRow="0" w:lastRow="0" w:firstColumn="0" w:lastColumn="0" w:oddVBand="0" w:evenVBand="0" w:oddHBand="0" w:evenHBand="0" w:firstRowFirstColumn="0" w:firstRowLastColumn="0" w:lastRowFirstColumn="0" w:lastRowLastColumn="0"/>
               <w:rPr>
@@ -3527,7 +3580,8 @@
           <w:p>
             <w:pPr>
               <w:pStyle w:val="Normal"/>
-              <w:widowControl/>
+              <w:widowControl w:val="false"/>
+              <w:suppressAutoHyphens w:val="true"/>
               <w:spacing w:before="0" w:after="200"/>
               <w:cnfStyle w:val="000000000000" w:firstRow="0" w:lastRow="0" w:firstColumn="0" w:lastColumn="0" w:oddVBand="0" w:evenVBand="0" w:oddHBand="0" w:evenHBand="0" w:firstRowFirstColumn="0" w:firstRowLastColumn="0" w:lastRowFirstColumn="0" w:lastRowLastColumn="0"/>
               <w:rPr>
@@ -3565,7 +3619,8 @@
           <w:p>
             <w:pPr>
               <w:pStyle w:val="Normal"/>
-              <w:widowControl/>
+              <w:widowControl w:val="false"/>
+              <w:suppressAutoHyphens w:val="true"/>
               <w:spacing w:before="0" w:after="200"/>
               <w:rPr>
                 <w:rFonts w:ascii="Calibri" w:hAnsi="Calibri" w:eastAsia="Calibri" w:cs=""/>
@@ -3601,7 +3656,8 @@
           <w:p>
             <w:pPr>
               <w:pStyle w:val="Normal"/>
-              <w:widowControl/>
+              <w:widowControl w:val="false"/>
+              <w:suppressAutoHyphens w:val="true"/>
               <w:spacing w:before="0" w:after="200"/>
               <w:cnfStyle w:val="000000100000" w:firstRow="0" w:lastRow="0" w:firstColumn="0" w:lastColumn="0" w:oddVBand="0" w:evenVBand="0" w:oddHBand="1" w:evenHBand="0" w:firstRowFirstColumn="0" w:firstRowLastColumn="0" w:lastRowFirstColumn="0" w:lastRowLastColumn="0"/>
               <w:rPr>
@@ -3633,7 +3689,8 @@
           <w:p>
             <w:pPr>
               <w:pStyle w:val="Normal"/>
-              <w:widowControl/>
+              <w:widowControl w:val="false"/>
+              <w:suppressAutoHyphens w:val="true"/>
               <w:spacing w:before="0" w:after="200"/>
               <w:cnfStyle w:val="000000100000" w:firstRow="0" w:lastRow="0" w:firstColumn="0" w:lastColumn="0" w:oddVBand="0" w:evenVBand="0" w:oddHBand="1" w:evenHBand="0" w:firstRowFirstColumn="0" w:firstRowLastColumn="0" w:lastRowFirstColumn="0" w:lastRowLastColumn="0"/>
               <w:rPr>
@@ -3665,7 +3722,8 @@
           <w:p>
             <w:pPr>
               <w:pStyle w:val="Normal"/>
-              <w:widowControl/>
+              <w:widowControl w:val="false"/>
+              <w:suppressAutoHyphens w:val="true"/>
               <w:spacing w:before="0" w:after="200"/>
               <w:cnfStyle w:val="000000100000" w:firstRow="0" w:lastRow="0" w:firstColumn="0" w:lastColumn="0" w:oddVBand="0" w:evenVBand="0" w:oddHBand="1" w:evenHBand="0" w:firstRowFirstColumn="0" w:firstRowLastColumn="0" w:lastRowFirstColumn="0" w:lastRowLastColumn="0"/>
               <w:rPr>
@@ -3700,7 +3758,8 @@
           <w:p>
             <w:pPr>
               <w:pStyle w:val="Normal"/>
-              <w:widowControl/>
+              <w:widowControl w:val="false"/>
+              <w:suppressAutoHyphens w:val="true"/>
               <w:spacing w:before="0" w:after="200"/>
               <w:rPr>
                 <w:rFonts w:ascii="Calibri" w:hAnsi="Calibri" w:eastAsia="Calibri" w:cs=""/>
@@ -3735,7 +3794,8 @@
           <w:p>
             <w:pPr>
               <w:pStyle w:val="Normal"/>
-              <w:widowControl/>
+              <w:widowControl w:val="false"/>
+              <w:suppressAutoHyphens w:val="true"/>
               <w:spacing w:before="0" w:after="200"/>
               <w:cnfStyle w:val="000000000000" w:firstRow="0" w:lastRow="0" w:firstColumn="0" w:lastColumn="0" w:oddVBand="0" w:evenVBand="0" w:oddHBand="0" w:evenHBand="0" w:firstRowFirstColumn="0" w:firstRowLastColumn="0" w:lastRowFirstColumn="0" w:lastRowLastColumn="0"/>
               <w:rPr>
@@ -3766,7 +3826,8 @@
           <w:p>
             <w:pPr>
               <w:pStyle w:val="Normal"/>
-              <w:widowControl/>
+              <w:widowControl w:val="false"/>
+              <w:suppressAutoHyphens w:val="true"/>
               <w:spacing w:before="0" w:after="200"/>
               <w:cnfStyle w:val="000000000000" w:firstRow="0" w:lastRow="0" w:firstColumn="0" w:lastColumn="0" w:oddVBand="0" w:evenVBand="0" w:oddHBand="0" w:evenHBand="0" w:firstRowFirstColumn="0" w:firstRowLastColumn="0" w:lastRowFirstColumn="0" w:lastRowLastColumn="0"/>
               <w:rPr>
@@ -3797,7 +3858,8 @@
           <w:p>
             <w:pPr>
               <w:pStyle w:val="Normal"/>
-              <w:widowControl/>
+              <w:widowControl w:val="false"/>
+              <w:suppressAutoHyphens w:val="true"/>
               <w:spacing w:before="0" w:after="200"/>
               <w:cnfStyle w:val="000000000000" w:firstRow="0" w:lastRow="0" w:firstColumn="0" w:lastColumn="0" w:oddVBand="0" w:evenVBand="0" w:oddHBand="0" w:evenHBand="0" w:firstRowFirstColumn="0" w:firstRowLastColumn="0" w:lastRowFirstColumn="0" w:lastRowLastColumn="0"/>
               <w:rPr>
@@ -3835,7 +3897,8 @@
           <w:p>
             <w:pPr>
               <w:pStyle w:val="Normal"/>
-              <w:widowControl/>
+              <w:widowControl w:val="false"/>
+              <w:suppressAutoHyphens w:val="true"/>
               <w:spacing w:before="0" w:after="200"/>
               <w:rPr>
                 <w:rFonts w:ascii="Calibri" w:hAnsi="Calibri" w:eastAsia="Calibri" w:cs=""/>
@@ -3871,7 +3934,8 @@
           <w:p>
             <w:pPr>
               <w:pStyle w:val="Normal"/>
-              <w:widowControl/>
+              <w:widowControl w:val="false"/>
+              <w:suppressAutoHyphens w:val="true"/>
               <w:spacing w:before="0" w:after="200"/>
               <w:cnfStyle w:val="000000100000" w:firstRow="0" w:lastRow="0" w:firstColumn="0" w:lastColumn="0" w:oddVBand="0" w:evenVBand="0" w:oddHBand="1" w:evenHBand="0" w:firstRowFirstColumn="0" w:firstRowLastColumn="0" w:lastRowFirstColumn="0" w:lastRowLastColumn="0"/>
               <w:rPr>
@@ -3903,7 +3967,8 @@
           <w:p>
             <w:pPr>
               <w:pStyle w:val="Normal"/>
-              <w:widowControl/>
+              <w:widowControl w:val="false"/>
+              <w:suppressAutoHyphens w:val="true"/>
               <w:spacing w:before="0" w:after="200"/>
               <w:cnfStyle w:val="000000100000" w:firstRow="0" w:lastRow="0" w:firstColumn="0" w:lastColumn="0" w:oddVBand="0" w:evenVBand="0" w:oddHBand="1" w:evenHBand="0" w:firstRowFirstColumn="0" w:firstRowLastColumn="0" w:lastRowFirstColumn="0" w:lastRowLastColumn="0"/>
               <w:rPr>
@@ -3935,7 +4000,8 @@
           <w:p>
             <w:pPr>
               <w:pStyle w:val="Normal"/>
-              <w:widowControl/>
+              <w:widowControl w:val="false"/>
+              <w:suppressAutoHyphens w:val="true"/>
               <w:spacing w:before="0" w:after="200"/>
               <w:cnfStyle w:val="000000100000" w:firstRow="0" w:lastRow="0" w:firstColumn="0" w:lastColumn="0" w:oddVBand="0" w:evenVBand="0" w:oddHBand="1" w:evenHBand="0" w:firstRowFirstColumn="0" w:firstRowLastColumn="0" w:lastRowFirstColumn="0" w:lastRowLastColumn="0"/>
               <w:rPr>
@@ -3970,7 +4036,8 @@
           <w:p>
             <w:pPr>
               <w:pStyle w:val="Normal"/>
-              <w:widowControl/>
+              <w:widowControl w:val="false"/>
+              <w:suppressAutoHyphens w:val="true"/>
               <w:spacing w:before="0" w:after="200"/>
               <w:rPr>
                 <w:rFonts w:ascii="Calibri" w:hAnsi="Calibri" w:eastAsia="Calibri" w:cs=""/>
@@ -4005,7 +4072,8 @@
           <w:p>
             <w:pPr>
               <w:pStyle w:val="Normal"/>
-              <w:widowControl/>
+              <w:widowControl w:val="false"/>
+              <w:suppressAutoHyphens w:val="true"/>
               <w:spacing w:before="0" w:after="200"/>
               <w:cnfStyle w:val="000000000000" w:firstRow="0" w:lastRow="0" w:firstColumn="0" w:lastColumn="0" w:oddVBand="0" w:evenVBand="0" w:oddHBand="0" w:evenHBand="0" w:firstRowFirstColumn="0" w:firstRowLastColumn="0" w:lastRowFirstColumn="0" w:lastRowLastColumn="0"/>
               <w:rPr>
@@ -4036,7 +4104,8 @@
           <w:p>
             <w:pPr>
               <w:pStyle w:val="Normal"/>
-              <w:widowControl/>
+              <w:widowControl w:val="false"/>
+              <w:suppressAutoHyphens w:val="true"/>
               <w:spacing w:before="0" w:after="200"/>
               <w:cnfStyle w:val="000000000000" w:firstRow="0" w:lastRow="0" w:firstColumn="0" w:lastColumn="0" w:oddVBand="0" w:evenVBand="0" w:oddHBand="0" w:evenHBand="0" w:firstRowFirstColumn="0" w:firstRowLastColumn="0" w:lastRowFirstColumn="0" w:lastRowLastColumn="0"/>
               <w:rPr>
@@ -4067,7 +4136,8 @@
           <w:p>
             <w:pPr>
               <w:pStyle w:val="Normal"/>
-              <w:widowControl/>
+              <w:widowControl w:val="false"/>
+              <w:suppressAutoHyphens w:val="true"/>
               <w:spacing w:before="0" w:after="200"/>
               <w:cnfStyle w:val="000000000000" w:firstRow="0" w:lastRow="0" w:firstColumn="0" w:lastColumn="0" w:oddVBand="0" w:evenVBand="0" w:oddHBand="0" w:evenHBand="0" w:firstRowFirstColumn="0" w:firstRowLastColumn="0" w:lastRowFirstColumn="0" w:lastRowLastColumn="0"/>
               <w:rPr>
@@ -4105,7 +4175,8 @@
           <w:p>
             <w:pPr>
               <w:pStyle w:val="Normal"/>
-              <w:widowControl/>
+              <w:widowControl w:val="false"/>
+              <w:suppressAutoHyphens w:val="true"/>
               <w:spacing w:before="0" w:after="200"/>
               <w:rPr>
                 <w:rFonts w:ascii="Calibri" w:hAnsi="Calibri" w:eastAsia="Calibri" w:cs=""/>
@@ -4141,7 +4212,8 @@
           <w:p>
             <w:pPr>
               <w:pStyle w:val="Normal"/>
-              <w:widowControl/>
+              <w:widowControl w:val="false"/>
+              <w:suppressAutoHyphens w:val="true"/>
               <w:spacing w:before="0" w:after="200"/>
               <w:cnfStyle w:val="000000100000" w:firstRow="0" w:lastRow="0" w:firstColumn="0" w:lastColumn="0" w:oddVBand="0" w:evenVBand="0" w:oddHBand="1" w:evenHBand="0" w:firstRowFirstColumn="0" w:firstRowLastColumn="0" w:lastRowFirstColumn="0" w:lastRowLastColumn="0"/>
               <w:rPr>
@@ -4173,7 +4245,8 @@
           <w:p>
             <w:pPr>
               <w:pStyle w:val="Normal"/>
-              <w:widowControl/>
+              <w:widowControl w:val="false"/>
+              <w:suppressAutoHyphens w:val="true"/>
               <w:spacing w:before="0" w:after="200"/>
               <w:cnfStyle w:val="000000100000" w:firstRow="0" w:lastRow="0" w:firstColumn="0" w:lastColumn="0" w:oddVBand="0" w:evenVBand="0" w:oddHBand="1" w:evenHBand="0" w:firstRowFirstColumn="0" w:firstRowLastColumn="0" w:lastRowFirstColumn="0" w:lastRowLastColumn="0"/>
               <w:rPr>
@@ -4205,7 +4278,8 @@
           <w:p>
             <w:pPr>
               <w:pStyle w:val="Normal"/>
-              <w:widowControl/>
+              <w:widowControl w:val="false"/>
+              <w:suppressAutoHyphens w:val="true"/>
               <w:spacing w:before="0" w:after="200"/>
               <w:cnfStyle w:val="000000100000" w:firstRow="0" w:lastRow="0" w:firstColumn="0" w:lastColumn="0" w:oddVBand="0" w:evenVBand="0" w:oddHBand="1" w:evenHBand="0" w:firstRowFirstColumn="0" w:firstRowLastColumn="0" w:lastRowFirstColumn="0" w:lastRowLastColumn="0"/>
               <w:rPr>
@@ -4240,7 +4314,8 @@
           <w:p>
             <w:pPr>
               <w:pStyle w:val="Normal"/>
-              <w:widowControl/>
+              <w:widowControl w:val="false"/>
+              <w:suppressAutoHyphens w:val="true"/>
               <w:spacing w:before="0" w:after="200"/>
               <w:rPr>
                 <w:rFonts w:ascii="Calibri" w:hAnsi="Calibri" w:eastAsia="Calibri" w:cs=""/>
@@ -4275,7 +4350,8 @@
           <w:p>
             <w:pPr>
               <w:pStyle w:val="Normal"/>
-              <w:widowControl/>
+              <w:widowControl w:val="false"/>
+              <w:suppressAutoHyphens w:val="true"/>
               <w:spacing w:before="0" w:after="200"/>
               <w:cnfStyle w:val="000000000000" w:firstRow="0" w:lastRow="0" w:firstColumn="0" w:lastColumn="0" w:oddVBand="0" w:evenVBand="0" w:oddHBand="0" w:evenHBand="0" w:firstRowFirstColumn="0" w:firstRowLastColumn="0" w:lastRowFirstColumn="0" w:lastRowLastColumn="0"/>
               <w:rPr>
@@ -4306,7 +4382,8 @@
           <w:p>
             <w:pPr>
               <w:pStyle w:val="Normal"/>
-              <w:widowControl/>
+              <w:widowControl w:val="false"/>
+              <w:suppressAutoHyphens w:val="true"/>
               <w:spacing w:before="0" w:after="200"/>
               <w:cnfStyle w:val="000000000000" w:firstRow="0" w:lastRow="0" w:firstColumn="0" w:lastColumn="0" w:oddVBand="0" w:evenVBand="0" w:oddHBand="0" w:evenHBand="0" w:firstRowFirstColumn="0" w:firstRowLastColumn="0" w:lastRowFirstColumn="0" w:lastRowLastColumn="0"/>
               <w:rPr>
@@ -4337,7 +4414,8 @@
           <w:p>
             <w:pPr>
               <w:pStyle w:val="Normal"/>
-              <w:widowControl/>
+              <w:widowControl w:val="false"/>
+              <w:suppressAutoHyphens w:val="true"/>
               <w:spacing w:before="0" w:after="200"/>
               <w:cnfStyle w:val="000000000000" w:firstRow="0" w:lastRow="0" w:firstColumn="0" w:lastColumn="0" w:oddVBand="0" w:evenVBand="0" w:oddHBand="0" w:evenHBand="0" w:firstRowFirstColumn="0" w:firstRowLastColumn="0" w:lastRowFirstColumn="0" w:lastRowLastColumn="0"/>
               <w:rPr>
@@ -4375,7 +4453,8 @@
           <w:p>
             <w:pPr>
               <w:pStyle w:val="Normal"/>
-              <w:widowControl/>
+              <w:widowControl w:val="false"/>
+              <w:suppressAutoHyphens w:val="true"/>
               <w:spacing w:before="0" w:after="200"/>
               <w:rPr>
                 <w:rFonts w:ascii="Calibri" w:hAnsi="Calibri" w:eastAsia="Calibri" w:cs=""/>
@@ -4411,7 +4490,8 @@
           <w:p>
             <w:pPr>
               <w:pStyle w:val="Normal"/>
-              <w:widowControl/>
+              <w:widowControl w:val="false"/>
+              <w:suppressAutoHyphens w:val="true"/>
               <w:spacing w:before="0" w:after="200"/>
               <w:cnfStyle w:val="000000100000" w:firstRow="0" w:lastRow="0" w:firstColumn="0" w:lastColumn="0" w:oddVBand="0" w:evenVBand="0" w:oddHBand="1" w:evenHBand="0" w:firstRowFirstColumn="0" w:firstRowLastColumn="0" w:lastRowFirstColumn="0" w:lastRowLastColumn="0"/>
               <w:rPr>
@@ -4443,7 +4523,8 @@
           <w:p>
             <w:pPr>
               <w:pStyle w:val="Normal"/>
-              <w:widowControl/>
+              <w:widowControl w:val="false"/>
+              <w:suppressAutoHyphens w:val="true"/>
               <w:spacing w:before="0" w:after="200"/>
               <w:cnfStyle w:val="000000100000" w:firstRow="0" w:lastRow="0" w:firstColumn="0" w:lastColumn="0" w:oddVBand="0" w:evenVBand="0" w:oddHBand="1" w:evenHBand="0" w:firstRowFirstColumn="0" w:firstRowLastColumn="0" w:lastRowFirstColumn="0" w:lastRowLastColumn="0"/>
               <w:rPr>
@@ -4475,7 +4556,8 @@
           <w:p>
             <w:pPr>
               <w:pStyle w:val="Normal"/>
-              <w:widowControl/>
+              <w:widowControl w:val="false"/>
+              <w:suppressAutoHyphens w:val="true"/>
               <w:spacing w:before="0" w:after="200"/>
               <w:cnfStyle w:val="000000100000" w:firstRow="0" w:lastRow="0" w:firstColumn="0" w:lastColumn="0" w:oddVBand="0" w:evenVBand="0" w:oddHBand="1" w:evenHBand="0" w:firstRowFirstColumn="0" w:firstRowLastColumn="0" w:lastRowFirstColumn="0" w:lastRowLastColumn="0"/>
               <w:rPr>
@@ -4510,7 +4592,8 @@
           <w:p>
             <w:pPr>
               <w:pStyle w:val="Normal"/>
-              <w:widowControl/>
+              <w:widowControl w:val="false"/>
+              <w:suppressAutoHyphens w:val="true"/>
               <w:spacing w:before="0" w:after="200"/>
               <w:rPr>
                 <w:rFonts w:ascii="Calibri" w:hAnsi="Calibri" w:eastAsia="Calibri" w:cs=""/>
@@ -4545,7 +4628,8 @@
           <w:p>
             <w:pPr>
               <w:pStyle w:val="Normal"/>
-              <w:widowControl/>
+              <w:widowControl w:val="false"/>
+              <w:suppressAutoHyphens w:val="true"/>
               <w:spacing w:before="0" w:after="200"/>
               <w:cnfStyle w:val="000000000000" w:firstRow="0" w:lastRow="0" w:firstColumn="0" w:lastColumn="0" w:oddVBand="0" w:evenVBand="0" w:oddHBand="0" w:evenHBand="0" w:firstRowFirstColumn="0" w:firstRowLastColumn="0" w:lastRowFirstColumn="0" w:lastRowLastColumn="0"/>
               <w:rPr>
@@ -4576,7 +4660,8 @@
           <w:p>
             <w:pPr>
               <w:pStyle w:val="Normal"/>
-              <w:widowControl/>
+              <w:widowControl w:val="false"/>
+              <w:suppressAutoHyphens w:val="true"/>
               <w:spacing w:before="0" w:after="200"/>
               <w:cnfStyle w:val="000000000000" w:firstRow="0" w:lastRow="0" w:firstColumn="0" w:lastColumn="0" w:oddVBand="0" w:evenVBand="0" w:oddHBand="0" w:evenHBand="0" w:firstRowFirstColumn="0" w:firstRowLastColumn="0" w:lastRowFirstColumn="0" w:lastRowLastColumn="0"/>
               <w:rPr>
@@ -4607,7 +4692,8 @@
           <w:p>
             <w:pPr>
               <w:pStyle w:val="Normal"/>
-              <w:widowControl/>
+              <w:widowControl w:val="false"/>
+              <w:suppressAutoHyphens w:val="true"/>
               <w:spacing w:before="0" w:after="200"/>
               <w:cnfStyle w:val="000000000000" w:firstRow="0" w:lastRow="0" w:firstColumn="0" w:lastColumn="0" w:oddVBand="0" w:evenVBand="0" w:oddHBand="0" w:evenHBand="0" w:firstRowFirstColumn="0" w:firstRowLastColumn="0" w:lastRowFirstColumn="0" w:lastRowLastColumn="0"/>
               <w:rPr>
@@ -4645,7 +4731,8 @@
           <w:p>
             <w:pPr>
               <w:pStyle w:val="Normal"/>
-              <w:widowControl/>
+              <w:widowControl w:val="false"/>
+              <w:suppressAutoHyphens w:val="true"/>
               <w:spacing w:before="0" w:after="200"/>
               <w:rPr>
                 <w:rFonts w:ascii="Calibri" w:hAnsi="Calibri" w:eastAsia="Calibri" w:cs=""/>
@@ -4681,7 +4768,8 @@
           <w:p>
             <w:pPr>
               <w:pStyle w:val="Normal"/>
-              <w:widowControl/>
+              <w:widowControl w:val="false"/>
+              <w:suppressAutoHyphens w:val="true"/>
               <w:spacing w:before="0" w:after="200"/>
               <w:cnfStyle w:val="000000100000" w:firstRow="0" w:lastRow="0" w:firstColumn="0" w:lastColumn="0" w:oddVBand="0" w:evenVBand="0" w:oddHBand="1" w:evenHBand="0" w:firstRowFirstColumn="0" w:firstRowLastColumn="0" w:lastRowFirstColumn="0" w:lastRowLastColumn="0"/>
               <w:rPr>
@@ -4713,7 +4801,8 @@
           <w:p>
             <w:pPr>
               <w:pStyle w:val="Normal"/>
-              <w:widowControl/>
+              <w:widowControl w:val="false"/>
+              <w:suppressAutoHyphens w:val="true"/>
               <w:spacing w:before="0" w:after="200"/>
               <w:cnfStyle w:val="000000100000" w:firstRow="0" w:lastRow="0" w:firstColumn="0" w:lastColumn="0" w:oddVBand="0" w:evenVBand="0" w:oddHBand="1" w:evenHBand="0" w:firstRowFirstColumn="0" w:firstRowLastColumn="0" w:lastRowFirstColumn="0" w:lastRowLastColumn="0"/>
               <w:rPr>
@@ -4745,7 +4834,8 @@
           <w:p>
             <w:pPr>
               <w:pStyle w:val="Normal"/>
-              <w:widowControl/>
+              <w:widowControl w:val="false"/>
+              <w:suppressAutoHyphens w:val="true"/>
               <w:spacing w:before="0" w:after="200"/>
               <w:cnfStyle w:val="000000100000" w:firstRow="0" w:lastRow="0" w:firstColumn="0" w:lastColumn="0" w:oddVBand="0" w:evenVBand="0" w:oddHBand="1" w:evenHBand="0" w:firstRowFirstColumn="0" w:firstRowLastColumn="0" w:lastRowFirstColumn="0" w:lastRowLastColumn="0"/>
               <w:rPr>
@@ -4780,7 +4870,8 @@
           <w:p>
             <w:pPr>
               <w:pStyle w:val="Normal"/>
-              <w:widowControl/>
+              <w:widowControl w:val="false"/>
+              <w:suppressAutoHyphens w:val="true"/>
               <w:spacing w:before="0" w:after="200"/>
               <w:rPr>
                 <w:rFonts w:ascii="Calibri" w:hAnsi="Calibri" w:eastAsia="Calibri" w:cs=""/>
@@ -4815,7 +4906,8 @@
           <w:p>
             <w:pPr>
               <w:pStyle w:val="Normal"/>
-              <w:widowControl/>
+              <w:widowControl w:val="false"/>
+              <w:suppressAutoHyphens w:val="true"/>
               <w:spacing w:before="0" w:after="200"/>
               <w:cnfStyle w:val="000000000000" w:firstRow="0" w:lastRow="0" w:firstColumn="0" w:lastColumn="0" w:oddVBand="0" w:evenVBand="0" w:oddHBand="0" w:evenHBand="0" w:firstRowFirstColumn="0" w:firstRowLastColumn="0" w:lastRowFirstColumn="0" w:lastRowLastColumn="0"/>
               <w:rPr>
@@ -4846,7 +4938,8 @@
           <w:p>
             <w:pPr>
               <w:pStyle w:val="Normal"/>
-              <w:widowControl/>
+              <w:widowControl w:val="false"/>
+              <w:suppressAutoHyphens w:val="true"/>
               <w:spacing w:before="0" w:after="200"/>
               <w:cnfStyle w:val="000000000000" w:firstRow="0" w:lastRow="0" w:firstColumn="0" w:lastColumn="0" w:oddVBand="0" w:evenVBand="0" w:oddHBand="0" w:evenHBand="0" w:firstRowFirstColumn="0" w:firstRowLastColumn="0" w:lastRowFirstColumn="0" w:lastRowLastColumn="0"/>
               <w:rPr>
@@ -4877,7 +4970,8 @@
           <w:p>
             <w:pPr>
               <w:pStyle w:val="Normal"/>
-              <w:widowControl/>
+              <w:widowControl w:val="false"/>
+              <w:suppressAutoHyphens w:val="true"/>
               <w:spacing w:before="0" w:after="200"/>
               <w:cnfStyle w:val="000000000000" w:firstRow="0" w:lastRow="0" w:firstColumn="0" w:lastColumn="0" w:oddVBand="0" w:evenVBand="0" w:oddHBand="0" w:evenHBand="0" w:firstRowFirstColumn="0" w:firstRowLastColumn="0" w:lastRowFirstColumn="0" w:lastRowLastColumn="0"/>
               <w:rPr>
@@ -4915,7 +5009,8 @@
           <w:p>
             <w:pPr>
               <w:pStyle w:val="Normal"/>
-              <w:widowControl/>
+              <w:widowControl w:val="false"/>
+              <w:suppressAutoHyphens w:val="true"/>
               <w:spacing w:before="0" w:after="200"/>
               <w:rPr>
                 <w:rFonts w:ascii="Calibri" w:hAnsi="Calibri" w:eastAsia="Calibri" w:cs=""/>
@@ -4951,7 +5046,8 @@
           <w:p>
             <w:pPr>
               <w:pStyle w:val="Normal"/>
-              <w:widowControl/>
+              <w:widowControl w:val="false"/>
+              <w:suppressAutoHyphens w:val="true"/>
               <w:spacing w:before="0" w:after="200"/>
               <w:cnfStyle w:val="000000100000" w:firstRow="0" w:lastRow="0" w:firstColumn="0" w:lastColumn="0" w:oddVBand="0" w:evenVBand="0" w:oddHBand="1" w:evenHBand="0" w:firstRowFirstColumn="0" w:firstRowLastColumn="0" w:lastRowFirstColumn="0" w:lastRowLastColumn="0"/>
               <w:rPr>
@@ -4983,7 +5079,8 @@
           <w:p>
             <w:pPr>
               <w:pStyle w:val="Normal"/>
-              <w:widowControl/>
+              <w:widowControl w:val="false"/>
+              <w:suppressAutoHyphens w:val="true"/>
               <w:spacing w:before="0" w:after="200"/>
               <w:cnfStyle w:val="000000100000" w:firstRow="0" w:lastRow="0" w:firstColumn="0" w:lastColumn="0" w:oddVBand="0" w:evenVBand="0" w:oddHBand="1" w:evenHBand="0" w:firstRowFirstColumn="0" w:firstRowLastColumn="0" w:lastRowFirstColumn="0" w:lastRowLastColumn="0"/>
               <w:rPr>
@@ -5015,7 +5112,8 @@
           <w:p>
             <w:pPr>
               <w:pStyle w:val="Normal"/>
-              <w:widowControl/>
+              <w:widowControl w:val="false"/>
+              <w:suppressAutoHyphens w:val="true"/>
               <w:spacing w:before="0" w:after="200"/>
               <w:cnfStyle w:val="000000100000" w:firstRow="0" w:lastRow="0" w:firstColumn="0" w:lastColumn="0" w:oddVBand="0" w:evenVBand="0" w:oddHBand="1" w:evenHBand="0" w:firstRowFirstColumn="0" w:firstRowLastColumn="0" w:lastRowFirstColumn="0" w:lastRowLastColumn="0"/>
               <w:rPr>
@@ -5108,7 +5206,8 @@
           <w:p>
             <w:pPr>
               <w:pStyle w:val="Normal"/>
-              <w:widowControl/>
+              <w:widowControl w:val="false"/>
+              <w:suppressAutoHyphens w:val="true"/>
               <w:spacing w:before="0" w:after="200"/>
               <w:rPr>
                 <w:rFonts w:ascii="Calibri" w:hAnsi="Calibri" w:eastAsia="Calibri" w:cs=""/>
@@ -5143,7 +5242,8 @@
           <w:p>
             <w:pPr>
               <w:pStyle w:val="Normal"/>
-              <w:widowControl/>
+              <w:widowControl w:val="false"/>
+              <w:suppressAutoHyphens w:val="true"/>
               <w:spacing w:before="0" w:after="200"/>
               <w:cnfStyle w:val="100000000000" w:firstRow="1" w:lastRow="0" w:firstColumn="0" w:lastColumn="0" w:oddVBand="0" w:evenVBand="0" w:oddHBand="0" w:evenHBand="0" w:firstRowFirstColumn="0" w:firstRowLastColumn="0" w:lastRowFirstColumn="0" w:lastRowLastColumn="0"/>
               <w:rPr>
@@ -5179,7 +5279,8 @@
           <w:p>
             <w:pPr>
               <w:pStyle w:val="Normal"/>
-              <w:widowControl/>
+              <w:widowControl w:val="false"/>
+              <w:suppressAutoHyphens w:val="true"/>
               <w:spacing w:before="0" w:after="200"/>
               <w:cnfStyle w:val="100000000000" w:firstRow="1" w:lastRow="0" w:firstColumn="0" w:lastColumn="0" w:oddVBand="0" w:evenVBand="0" w:oddHBand="0" w:evenHBand="0" w:firstRowFirstColumn="0" w:firstRowLastColumn="0" w:lastRowFirstColumn="0" w:lastRowLastColumn="0"/>
               <w:rPr>
@@ -5215,7 +5316,8 @@
           <w:p>
             <w:pPr>
               <w:pStyle w:val="Normal"/>
-              <w:widowControl/>
+              <w:widowControl w:val="false"/>
+              <w:suppressAutoHyphens w:val="true"/>
               <w:spacing w:before="0" w:after="200"/>
               <w:cnfStyle w:val="100000000000" w:firstRow="1" w:lastRow="0" w:firstColumn="0" w:lastColumn="0" w:oddVBand="0" w:evenVBand="0" w:oddHBand="0" w:evenHBand="0" w:firstRowFirstColumn="0" w:firstRowLastColumn="0" w:lastRowFirstColumn="0" w:lastRowLastColumn="0"/>
               <w:rPr>
@@ -5258,7 +5360,8 @@
           <w:p>
             <w:pPr>
               <w:pStyle w:val="Normal"/>
-              <w:widowControl/>
+              <w:widowControl w:val="false"/>
+              <w:suppressAutoHyphens w:val="true"/>
               <w:spacing w:before="0" w:after="200"/>
               <w:rPr>
                 <w:rFonts w:ascii="Calibri" w:hAnsi="Calibri" w:eastAsia="Calibri" w:cs=""/>
@@ -5306,7 +5409,8 @@
           <w:p>
             <w:pPr>
               <w:pStyle w:val="Normal"/>
-              <w:widowControl/>
+              <w:widowControl w:val="false"/>
+              <w:suppressAutoHyphens w:val="true"/>
               <w:spacing w:before="0" w:after="200"/>
               <w:cnfStyle w:val="000000100000" w:firstRow="0" w:lastRow="0" w:firstColumn="0" w:lastColumn="0" w:oddVBand="0" w:evenVBand="0" w:oddHBand="1" w:evenHBand="0" w:firstRowFirstColumn="0" w:firstRowLastColumn="0" w:lastRowFirstColumn="0" w:lastRowLastColumn="0"/>
               <w:rPr>
@@ -5338,7 +5442,8 @@
           <w:p>
             <w:pPr>
               <w:pStyle w:val="Normal"/>
-              <w:widowControl/>
+              <w:widowControl w:val="false"/>
+              <w:suppressAutoHyphens w:val="true"/>
               <w:spacing w:before="0" w:after="200"/>
               <w:cnfStyle w:val="000000100000" w:firstRow="0" w:lastRow="0" w:firstColumn="0" w:lastColumn="0" w:oddVBand="0" w:evenVBand="0" w:oddHBand="1" w:evenHBand="0" w:firstRowFirstColumn="0" w:firstRowLastColumn="0" w:lastRowFirstColumn="0" w:lastRowLastColumn="0"/>
               <w:rPr>
@@ -5369,7 +5474,8 @@
           <w:p>
             <w:pPr>
               <w:pStyle w:val="Normal"/>
-              <w:widowControl/>
+              <w:widowControl w:val="false"/>
+              <w:suppressAutoHyphens w:val="true"/>
               <w:spacing w:before="0" w:after="200"/>
               <w:cnfStyle w:val="000000100000" w:firstRow="0" w:lastRow="0" w:firstColumn="0" w:lastColumn="0" w:oddVBand="0" w:evenVBand="0" w:oddHBand="1" w:evenHBand="0" w:firstRowFirstColumn="0" w:firstRowLastColumn="0" w:lastRowFirstColumn="0" w:lastRowLastColumn="0"/>
               <w:rPr>
@@ -5404,7 +5510,8 @@
           <w:p>
             <w:pPr>
               <w:pStyle w:val="Normal"/>
-              <w:widowControl/>
+              <w:widowControl w:val="false"/>
+              <w:suppressAutoHyphens w:val="true"/>
               <w:spacing w:before="0" w:after="200"/>
               <w:rPr>
                 <w:lang w:val="en-US"/>
@@ -5444,7 +5551,8 @@
           <w:p>
             <w:pPr>
               <w:pStyle w:val="Normal"/>
-              <w:widowControl/>
+              <w:widowControl w:val="false"/>
+              <w:suppressAutoHyphens w:val="true"/>
               <w:spacing w:before="0" w:after="200"/>
               <w:cnfStyle w:val="000000000000" w:firstRow="0" w:lastRow="0" w:firstColumn="0" w:lastColumn="0" w:oddVBand="0" w:evenVBand="0" w:oddHBand="0" w:evenHBand="0" w:firstRowFirstColumn="0" w:firstRowLastColumn="0" w:lastRowFirstColumn="0" w:lastRowLastColumn="0"/>
               <w:rPr>
@@ -5475,7 +5583,8 @@
           <w:p>
             <w:pPr>
               <w:pStyle w:val="Normal"/>
-              <w:widowControl/>
+              <w:widowControl w:val="false"/>
+              <w:suppressAutoHyphens w:val="true"/>
               <w:spacing w:before="0" w:after="200"/>
               <w:cnfStyle w:val="000000000000" w:firstRow="0" w:lastRow="0" w:firstColumn="0" w:lastColumn="0" w:oddVBand="0" w:evenVBand="0" w:oddHBand="0" w:evenHBand="0" w:firstRowFirstColumn="0" w:firstRowLastColumn="0" w:lastRowFirstColumn="0" w:lastRowLastColumn="0"/>
               <w:rPr>
@@ -5505,7 +5614,8 @@
           <w:p>
             <w:pPr>
               <w:pStyle w:val="Normal"/>
-              <w:widowControl/>
+              <w:widowControl w:val="false"/>
+              <w:suppressAutoHyphens w:val="true"/>
               <w:spacing w:before="0" w:after="200"/>
               <w:cnfStyle w:val="000000000000" w:firstRow="0" w:lastRow="0" w:firstColumn="0" w:lastColumn="0" w:oddVBand="0" w:evenVBand="0" w:oddHBand="0" w:evenHBand="0" w:firstRowFirstColumn="0" w:firstRowLastColumn="0" w:lastRowFirstColumn="0" w:lastRowLastColumn="0"/>
               <w:rPr>
@@ -5543,7 +5653,8 @@
           <w:p>
             <w:pPr>
               <w:pStyle w:val="Normal"/>
-              <w:widowControl/>
+              <w:widowControl w:val="false"/>
+              <w:suppressAutoHyphens w:val="true"/>
               <w:spacing w:before="0" w:after="200"/>
               <w:rPr>
                 <w:lang w:val="en-US"/>
@@ -5584,7 +5695,8 @@
           <w:p>
             <w:pPr>
               <w:pStyle w:val="Normal"/>
-              <w:widowControl/>
+              <w:widowControl w:val="false"/>
+              <w:suppressAutoHyphens w:val="true"/>
               <w:spacing w:before="0" w:after="200"/>
               <w:cnfStyle w:val="000000100000" w:firstRow="0" w:lastRow="0" w:firstColumn="0" w:lastColumn="0" w:oddVBand="0" w:evenVBand="0" w:oddHBand="1" w:evenHBand="0" w:firstRowFirstColumn="0" w:firstRowLastColumn="0" w:lastRowFirstColumn="0" w:lastRowLastColumn="0"/>
               <w:rPr>
@@ -5616,7 +5728,8 @@
           <w:p>
             <w:pPr>
               <w:pStyle w:val="Normal"/>
-              <w:widowControl/>
+              <w:widowControl w:val="false"/>
+              <w:suppressAutoHyphens w:val="true"/>
               <w:spacing w:before="0" w:after="200"/>
               <w:cnfStyle w:val="000000100000" w:firstRow="0" w:lastRow="0" w:firstColumn="0" w:lastColumn="0" w:oddVBand="0" w:evenVBand="0" w:oddHBand="1" w:evenHBand="0" w:firstRowFirstColumn="0" w:firstRowLastColumn="0" w:lastRowFirstColumn="0" w:lastRowLastColumn="0"/>
               <w:rPr>
@@ -5647,7 +5760,8 @@
           <w:p>
             <w:pPr>
               <w:pStyle w:val="Normal"/>
-              <w:widowControl/>
+              <w:widowControl w:val="false"/>
+              <w:suppressAutoHyphens w:val="true"/>
               <w:spacing w:before="0" w:after="200"/>
               <w:cnfStyle w:val="000000100000" w:firstRow="0" w:lastRow="0" w:firstColumn="0" w:lastColumn="0" w:oddVBand="0" w:evenVBand="0" w:oddHBand="1" w:evenHBand="0" w:firstRowFirstColumn="0" w:firstRowLastColumn="0" w:lastRowFirstColumn="0" w:lastRowLastColumn="0"/>
               <w:rPr>
@@ -5731,7 +5845,8 @@
           <w:p>
             <w:pPr>
               <w:pStyle w:val="Normal"/>
-              <w:widowControl/>
+              <w:widowControl w:val="false"/>
+              <w:suppressAutoHyphens w:val="true"/>
               <w:spacing w:before="0" w:after="200"/>
               <w:rPr>
                 <w:rFonts w:ascii="Calibri" w:hAnsi="Calibri" w:eastAsia="Calibri" w:cs=""/>
@@ -5766,7 +5881,8 @@
           <w:p>
             <w:pPr>
               <w:pStyle w:val="Normal"/>
-              <w:widowControl/>
+              <w:widowControl w:val="false"/>
+              <w:suppressAutoHyphens w:val="true"/>
               <w:spacing w:before="0" w:after="200"/>
               <w:cnfStyle w:val="100000000000" w:firstRow="1" w:lastRow="0" w:firstColumn="0" w:lastColumn="0" w:oddVBand="0" w:evenVBand="0" w:oddHBand="0" w:evenHBand="0" w:firstRowFirstColumn="0" w:firstRowLastColumn="0" w:lastRowFirstColumn="0" w:lastRowLastColumn="0"/>
               <w:rPr>
@@ -5802,7 +5918,8 @@
           <w:p>
             <w:pPr>
               <w:pStyle w:val="Normal"/>
-              <w:widowControl/>
+              <w:widowControl w:val="false"/>
+              <w:suppressAutoHyphens w:val="true"/>
               <w:spacing w:before="0" w:after="200"/>
               <w:cnfStyle w:val="100000000000" w:firstRow="1" w:lastRow="0" w:firstColumn="0" w:lastColumn="0" w:oddVBand="0" w:evenVBand="0" w:oddHBand="0" w:evenHBand="0" w:firstRowFirstColumn="0" w:firstRowLastColumn="0" w:lastRowFirstColumn="0" w:lastRowLastColumn="0"/>
               <w:rPr>
@@ -5838,7 +5955,8 @@
           <w:p>
             <w:pPr>
               <w:pStyle w:val="Normal"/>
-              <w:widowControl/>
+              <w:widowControl w:val="false"/>
+              <w:suppressAutoHyphens w:val="true"/>
               <w:spacing w:before="0" w:after="200"/>
               <w:cnfStyle w:val="100000000000" w:firstRow="1" w:lastRow="0" w:firstColumn="0" w:lastColumn="0" w:oddVBand="0" w:evenVBand="0" w:oddHBand="0" w:evenHBand="0" w:firstRowFirstColumn="0" w:firstRowLastColumn="0" w:lastRowFirstColumn="0" w:lastRowLastColumn="0"/>
               <w:rPr>
@@ -5881,7 +5999,8 @@
           <w:p>
             <w:pPr>
               <w:pStyle w:val="Normal"/>
-              <w:widowControl/>
+              <w:widowControl w:val="false"/>
+              <w:suppressAutoHyphens w:val="true"/>
               <w:spacing w:before="0" w:after="200"/>
               <w:rPr>
                 <w:rFonts w:ascii="Calibri" w:hAnsi="Calibri" w:eastAsia="Calibri" w:cs=""/>
@@ -5929,7 +6048,8 @@
           <w:p>
             <w:pPr>
               <w:pStyle w:val="Normal"/>
-              <w:widowControl/>
+              <w:widowControl w:val="false"/>
+              <w:suppressAutoHyphens w:val="true"/>
               <w:spacing w:before="0" w:after="200"/>
               <w:cnfStyle w:val="000000100000" w:firstRow="0" w:lastRow="0" w:firstColumn="0" w:lastColumn="0" w:oddVBand="0" w:evenVBand="0" w:oddHBand="1" w:evenHBand="0" w:firstRowFirstColumn="0" w:firstRowLastColumn="0" w:lastRowFirstColumn="0" w:lastRowLastColumn="0"/>
               <w:rPr>
@@ -5961,7 +6081,8 @@
           <w:p>
             <w:pPr>
               <w:pStyle w:val="Normal"/>
-              <w:widowControl/>
+              <w:widowControl w:val="false"/>
+              <w:suppressAutoHyphens w:val="true"/>
               <w:spacing w:before="0" w:after="200"/>
               <w:cnfStyle w:val="000000100000" w:firstRow="0" w:lastRow="0" w:firstColumn="0" w:lastColumn="0" w:oddVBand="0" w:evenVBand="0" w:oddHBand="1" w:evenHBand="0" w:firstRowFirstColumn="0" w:firstRowLastColumn="0" w:lastRowFirstColumn="0" w:lastRowLastColumn="0"/>
               <w:rPr>
@@ -5993,7 +6114,8 @@
           <w:p>
             <w:pPr>
               <w:pStyle w:val="Normal"/>
-              <w:widowControl/>
+              <w:widowControl w:val="false"/>
+              <w:suppressAutoHyphens w:val="true"/>
               <w:spacing w:before="0" w:after="200"/>
               <w:cnfStyle w:val="000000100000" w:firstRow="0" w:lastRow="0" w:firstColumn="0" w:lastColumn="0" w:oddVBand="0" w:evenVBand="0" w:oddHBand="1" w:evenHBand="0" w:firstRowFirstColumn="0" w:firstRowLastColumn="0" w:lastRowFirstColumn="0" w:lastRowLastColumn="0"/>
               <w:rPr>
@@ -6028,7 +6150,8 @@
           <w:p>
             <w:pPr>
               <w:pStyle w:val="Normal"/>
-              <w:widowControl/>
+              <w:widowControl w:val="false"/>
+              <w:suppressAutoHyphens w:val="true"/>
               <w:spacing w:before="0" w:after="200"/>
               <w:rPr>
                 <w:lang w:val="en-US"/>
@@ -6068,7 +6191,8 @@
           <w:p>
             <w:pPr>
               <w:pStyle w:val="Normal"/>
-              <w:widowControl/>
+              <w:widowControl w:val="false"/>
+              <w:suppressAutoHyphens w:val="true"/>
               <w:spacing w:before="0" w:after="200"/>
               <w:cnfStyle w:val="000000000000" w:firstRow="0" w:lastRow="0" w:firstColumn="0" w:lastColumn="0" w:oddVBand="0" w:evenVBand="0" w:oddHBand="0" w:evenHBand="0" w:firstRowFirstColumn="0" w:firstRowLastColumn="0" w:lastRowFirstColumn="0" w:lastRowLastColumn="0"/>
               <w:rPr>
@@ -6099,7 +6223,8 @@
           <w:p>
             <w:pPr>
               <w:pStyle w:val="Normal"/>
-              <w:widowControl/>
+              <w:widowControl w:val="false"/>
+              <w:suppressAutoHyphens w:val="true"/>
               <w:spacing w:before="0" w:after="200"/>
               <w:cnfStyle w:val="000000000000" w:firstRow="0" w:lastRow="0" w:firstColumn="0" w:lastColumn="0" w:oddVBand="0" w:evenVBand="0" w:oddHBand="0" w:evenHBand="0" w:firstRowFirstColumn="0" w:firstRowLastColumn="0" w:lastRowFirstColumn="0" w:lastRowLastColumn="0"/>
               <w:rPr>
@@ -6129,7 +6254,8 @@
           <w:p>
             <w:pPr>
               <w:pStyle w:val="Normal"/>
-              <w:widowControl/>
+              <w:widowControl w:val="false"/>
+              <w:suppressAutoHyphens w:val="true"/>
               <w:spacing w:before="0" w:after="200"/>
               <w:cnfStyle w:val="000000000000" w:firstRow="0" w:lastRow="0" w:firstColumn="0" w:lastColumn="0" w:oddVBand="0" w:evenVBand="0" w:oddHBand="0" w:evenHBand="0" w:firstRowFirstColumn="0" w:firstRowLastColumn="0" w:lastRowFirstColumn="0" w:lastRowLastColumn="0"/>
               <w:rPr>
@@ -6167,7 +6293,8 @@
           <w:p>
             <w:pPr>
               <w:pStyle w:val="Normal"/>
-              <w:widowControl/>
+              <w:widowControl w:val="false"/>
+              <w:suppressAutoHyphens w:val="true"/>
               <w:spacing w:before="0" w:after="200"/>
               <w:rPr>
                 <w:lang w:val="en-US"/>
@@ -6220,7 +6347,8 @@
           <w:p>
             <w:pPr>
               <w:pStyle w:val="Normal"/>
-              <w:widowControl/>
+              <w:widowControl w:val="false"/>
+              <w:suppressAutoHyphens w:val="true"/>
               <w:spacing w:before="0" w:after="200"/>
               <w:cnfStyle w:val="000000100000" w:firstRow="0" w:lastRow="0" w:firstColumn="0" w:lastColumn="0" w:oddVBand="0" w:evenVBand="0" w:oddHBand="1" w:evenHBand="0" w:firstRowFirstColumn="0" w:firstRowLastColumn="0" w:lastRowFirstColumn="0" w:lastRowLastColumn="0"/>
               <w:rPr>
@@ -6252,7 +6380,8 @@
           <w:p>
             <w:pPr>
               <w:pStyle w:val="Normal"/>
-              <w:widowControl/>
+              <w:widowControl w:val="false"/>
+              <w:suppressAutoHyphens w:val="true"/>
               <w:spacing w:before="0" w:after="200"/>
               <w:cnfStyle w:val="000000100000" w:firstRow="0" w:lastRow="0" w:firstColumn="0" w:lastColumn="0" w:oddVBand="0" w:evenVBand="0" w:oddHBand="1" w:evenHBand="0" w:firstRowFirstColumn="0" w:firstRowLastColumn="0" w:lastRowFirstColumn="0" w:lastRowLastColumn="0"/>
               <w:rPr>
@@ -6283,7 +6412,8 @@
           <w:p>
             <w:pPr>
               <w:pStyle w:val="Normal"/>
-              <w:widowControl/>
+              <w:widowControl w:val="false"/>
+              <w:suppressAutoHyphens w:val="true"/>
               <w:spacing w:before="0" w:after="200"/>
               <w:cnfStyle w:val="000000100000" w:firstRow="0" w:lastRow="0" w:firstColumn="0" w:lastColumn="0" w:oddVBand="0" w:evenVBand="0" w:oddHBand="1" w:evenHBand="0" w:firstRowFirstColumn="0" w:firstRowLastColumn="0" w:lastRowFirstColumn="0" w:lastRowLastColumn="0"/>
               <w:rPr>
@@ -6363,7 +6493,8 @@
           <w:p>
             <w:pPr>
               <w:pStyle w:val="Normal"/>
-              <w:widowControl/>
+              <w:widowControl w:val="false"/>
+              <w:suppressAutoHyphens w:val="true"/>
               <w:spacing w:before="0" w:after="200"/>
               <w:rPr>
                 <w:rFonts w:ascii="Calibri" w:hAnsi="Calibri" w:eastAsia="Calibri" w:cs=""/>
@@ -6398,7 +6529,8 @@
           <w:p>
             <w:pPr>
               <w:pStyle w:val="Normal"/>
-              <w:widowControl/>
+              <w:widowControl w:val="false"/>
+              <w:suppressAutoHyphens w:val="true"/>
               <w:spacing w:before="0" w:after="200"/>
               <w:cnfStyle w:val="100000000000" w:firstRow="1" w:lastRow="0" w:firstColumn="0" w:lastColumn="0" w:oddVBand="0" w:evenVBand="0" w:oddHBand="0" w:evenHBand="0" w:firstRowFirstColumn="0" w:firstRowLastColumn="0" w:lastRowFirstColumn="0" w:lastRowLastColumn="0"/>
               <w:rPr>
@@ -6434,7 +6566,8 @@
           <w:p>
             <w:pPr>
               <w:pStyle w:val="Normal"/>
-              <w:widowControl/>
+              <w:widowControl w:val="false"/>
+              <w:suppressAutoHyphens w:val="true"/>
               <w:spacing w:before="0" w:after="200"/>
               <w:cnfStyle w:val="100000000000" w:firstRow="1" w:lastRow="0" w:firstColumn="0" w:lastColumn="0" w:oddVBand="0" w:evenVBand="0" w:oddHBand="0" w:evenHBand="0" w:firstRowFirstColumn="0" w:firstRowLastColumn="0" w:lastRowFirstColumn="0" w:lastRowLastColumn="0"/>
               <w:rPr>
@@ -6470,7 +6603,8 @@
           <w:p>
             <w:pPr>
               <w:pStyle w:val="Normal"/>
-              <w:widowControl/>
+              <w:widowControl w:val="false"/>
+              <w:suppressAutoHyphens w:val="true"/>
               <w:spacing w:before="0" w:after="200"/>
               <w:cnfStyle w:val="100000000000" w:firstRow="1" w:lastRow="0" w:firstColumn="0" w:lastColumn="0" w:oddVBand="0" w:evenVBand="0" w:oddHBand="0" w:evenHBand="0" w:firstRowFirstColumn="0" w:firstRowLastColumn="0" w:lastRowFirstColumn="0" w:lastRowLastColumn="0"/>
               <w:rPr>
@@ -6513,7 +6647,8 @@
           <w:p>
             <w:pPr>
               <w:pStyle w:val="Normal"/>
-              <w:widowControl/>
+              <w:widowControl w:val="false"/>
+              <w:suppressAutoHyphens w:val="true"/>
               <w:spacing w:before="0" w:after="200"/>
               <w:rPr>
                 <w:rFonts w:ascii="Calibri" w:hAnsi="Calibri" w:eastAsia="Calibri" w:cs=""/>
@@ -6561,7 +6696,8 @@
           <w:p>
             <w:pPr>
               <w:pStyle w:val="Normal"/>
-              <w:widowControl/>
+              <w:widowControl w:val="false"/>
+              <w:suppressAutoHyphens w:val="true"/>
               <w:spacing w:before="0" w:after="200"/>
               <w:cnfStyle w:val="000000100000" w:firstRow="0" w:lastRow="0" w:firstColumn="0" w:lastColumn="0" w:oddVBand="0" w:evenVBand="0" w:oddHBand="1" w:evenHBand="0" w:firstRowFirstColumn="0" w:firstRowLastColumn="0" w:lastRowFirstColumn="0" w:lastRowLastColumn="0"/>
               <w:rPr>
@@ -6593,7 +6729,8 @@
           <w:p>
             <w:pPr>
               <w:pStyle w:val="Normal"/>
-              <w:widowControl/>
+              <w:widowControl w:val="false"/>
+              <w:suppressAutoHyphens w:val="true"/>
               <w:spacing w:before="0" w:after="200"/>
               <w:cnfStyle w:val="000000100000" w:firstRow="0" w:lastRow="0" w:firstColumn="0" w:lastColumn="0" w:oddVBand="0" w:evenVBand="0" w:oddHBand="1" w:evenHBand="0" w:firstRowFirstColumn="0" w:firstRowLastColumn="0" w:lastRowFirstColumn="0" w:lastRowLastColumn="0"/>
               <w:rPr>
@@ -6624,7 +6761,8 @@
           <w:p>
             <w:pPr>
               <w:pStyle w:val="Normal"/>
-              <w:widowControl/>
+              <w:widowControl w:val="false"/>
+              <w:suppressAutoHyphens w:val="true"/>
               <w:spacing w:before="0" w:after="200"/>
               <w:cnfStyle w:val="000000100000" w:firstRow="0" w:lastRow="0" w:firstColumn="0" w:lastColumn="0" w:oddVBand="0" w:evenVBand="0" w:oddHBand="1" w:evenHBand="0" w:firstRowFirstColumn="0" w:firstRowLastColumn="0" w:lastRowFirstColumn="0" w:lastRowLastColumn="0"/>
               <w:rPr>
@@ -6661,22 +6799,19 @@
           <w:textDirection w:val="lrTb"/>
           <w:docGrid w:type="default" w:linePitch="360" w:charSpace="4096"/>
         </w:sectPr>
+      </w:pPr>
+    </w:p>
+    <w:p>
+      <w:pPr>
         <w:pStyle w:val="Normal"/>
-        <w:rPr/>
-      </w:pPr>
-      <w:r>
-        <w:rPr/>
-      </w:r>
-    </w:p>
-    <w:p>
-      <w:pPr>
-        <w:pStyle w:val="Normal"/>
         <w:rPr>
           <w:lang w:val="en-US"/>
         </w:rPr>
       </w:pPr>
       <w:r>
-        <w:rPr/>
+        <w:rPr>
+          <w:lang w:val="en-US"/>
+        </w:rPr>
       </w:r>
     </w:p>
     <w:p>
@@ -6768,7 +6903,9 @@
         </w:rPr>
       </w:pPr>
       <w:r>
-        <w:rPr/>
+        <w:rPr>
+          <w:lang w:val="en-US"/>
+        </w:rPr>
       </w:r>
     </w:p>
     <w:p>
@@ -7010,7 +7147,9 @@
         </w:rPr>
       </w:pPr>
       <w:r>
-        <w:rPr/>
+        <w:rPr>
+          <w:lang w:val="en-US"/>
+        </w:rPr>
       </w:r>
     </w:p>
     <w:p>
@@ -7212,7 +7351,9 @@
         </w:rPr>
       </w:pPr>
       <w:r>
-        <w:rPr/>
+        <w:rPr>
+          <w:lang w:val="en-US"/>
+        </w:rPr>
       </w:r>
     </w:p>
     <w:p>
@@ -7350,7 +7491,13 @@
         </w:rPr>
       </w:pPr>
       <w:r>
-        <w:rPr/>
+        <w:rPr>
+          <w:b/>
+          <w:bCs/>
+          <w:sz w:val="24"/>
+          <w:szCs w:val="24"/>
+          <w:lang w:val="en-US"/>
+        </w:rPr>
       </w:r>
     </w:p>
     <w:p>
@@ -7438,7 +7585,13 @@
         </w:rPr>
       </w:pPr>
       <w:r>
-        <w:rPr/>
+        <w:rPr>
+          <w:b/>
+          <w:bCs/>
+          <w:sz w:val="24"/>
+          <w:szCs w:val="24"/>
+          <w:lang w:val="en-US"/>
+        </w:rPr>
       </w:r>
     </w:p>
     <w:p>
@@ -7496,7 +7649,13 @@
         </w:rPr>
       </w:pPr>
       <w:r>
-        <w:rPr/>
+        <w:rPr>
+          <w:b/>
+          <w:bCs/>
+          <w:sz w:val="24"/>
+          <w:szCs w:val="24"/>
+          <w:lang w:val="en-US"/>
+        </w:rPr>
       </w:r>
     </w:p>
     <w:p>
@@ -7554,7 +7713,13 @@
         </w:rPr>
       </w:pPr>
       <w:r>
-        <w:rPr/>
+        <w:rPr>
+          <w:b/>
+          <w:bCs/>
+          <w:sz w:val="24"/>
+          <w:szCs w:val="24"/>
+          <w:lang w:val="en-US"/>
+        </w:rPr>
       </w:r>
     </w:p>
     <w:p>
@@ -7740,24 +7905,24 @@
           <w:lang w:val="en-US"/>
         </w:rPr>
       </w:pPr>
-      <w:bookmarkStart w:id="25" w:name="_Hlk61787897"/>
-      <w:bookmarkStart w:id="26" w:name="_Toc61794788"/>
+      <w:bookmarkStart w:id="25" w:name="_Toc61794788"/>
+      <w:bookmarkStart w:id="26" w:name="_Hlk617878971"/>
+      <w:bookmarkEnd w:id="26"/>
+      <w:r>
+        <w:rPr/>
+        <w:t xml:space="preserve">Екран за търсене на книги чрез </w:t>
+      </w:r>
+      <w:bookmarkStart w:id="27" w:name="_Hlk61791338"/>
+      <w:r>
+        <w:rPr/>
+        <w:t xml:space="preserve">Google Books API </w:t>
+      </w:r>
+      <w:bookmarkEnd w:id="27"/>
+      <w:r>
+        <w:rPr/>
+        <w:t>и добавяне към профил</w:t>
+      </w:r>
       <w:bookmarkEnd w:id="25"/>
-      <w:r>
-        <w:rPr/>
-        <w:t xml:space="preserve">Екран за търсене на книги чрез </w:t>
-      </w:r>
-      <w:bookmarkStart w:id="27" w:name="_Hlk61791338"/>
-      <w:r>
-        <w:rPr/>
-        <w:t xml:space="preserve">Google Books API </w:t>
-      </w:r>
-      <w:bookmarkEnd w:id="27"/>
-      <w:r>
-        <w:rPr/>
-        <w:t>и добавяне към профил</w:t>
-      </w:r>
-      <w:bookmarkEnd w:id="26"/>
     </w:p>
     <w:p>
       <w:pPr>
@@ -7998,7 +8163,9 @@
         </w:rPr>
       </w:pPr>
       <w:r>
-        <w:rPr/>
+        <w:rPr>
+          <w:lang w:val="en-US"/>
+        </w:rPr>
       </w:r>
     </w:p>
     <w:p>
@@ -8079,7 +8246,9 @@
         </w:rPr>
       </w:pPr>
       <w:r>
-        <w:rPr/>
+        <w:rPr>
+          <w:lang w:val="en-US"/>
+        </w:rPr>
       </w:r>
     </w:p>
     <w:p>
@@ -8095,8 +8264,8 @@
         </w:rPr>
       </w:pPr>
       <w:bookmarkStart w:id="32" w:name="_Toc61794793"/>
-      <w:r>
-        <w:rPr/>
+      <w:bookmarkEnd w:id="32"/>
+      <w:r>
         <w:drawing>
           <wp:anchor behindDoc="0" distT="0" distB="0" distL="114300" distR="114300" simplePos="0" locked="0" layoutInCell="0" allowOverlap="1" relativeHeight="4">
             <wp:simplePos x="0" y="0"/>
@@ -8143,10 +8312,13 @@
           </wp:anchor>
         </w:drawing>
       </w:r>
-      <w:bookmarkEnd w:id="32"/>
-      <w:r>
-        <w:rPr/>
-        <w:t>Екран за разглеждане и редактиране на добавени книг</w:t>
+      <w:r>
+        <w:rPr/>
+        <w:t>Е</w:t>
+      </w:r>
+      <w:r>
+        <w:rPr/>
+        <w:t>кран за разглеждане и редактиране на добавени книг</w:t>
       </w:r>
     </w:p>
     <w:sectPr>
@@ -8195,7 +8367,7 @@
         <w:docPartGallery w:val="Page Numbers (Bottom of Page)"/>
         <w:docPartUnique w:val="true"/>
       </w:docPartObj>
-      <w:id w:val="29951128"/>
+      <w:id w:val="708770987"/>
     </w:sdtPr>
     <w:sdtContent>
       <w:p>
@@ -8247,7 +8419,7 @@
         <w:docPartGallery w:val="Page Numbers (Bottom of Page)"/>
         <w:docPartUnique w:val="true"/>
       </w:docPartObj>
-      <w:id w:val="618728080"/>
+      <w:id w:val="1747705412"/>
     </w:sdtPr>
     <w:sdtContent>
       <w:p>
@@ -8299,7 +8471,7 @@
         <w:docPartGallery w:val="Page Numbers (Bottom of Page)"/>
         <w:docPartUnique w:val="true"/>
       </w:docPartObj>
-      <w:id w:val="598593641"/>
+      <w:id w:val="329065135"/>
     </w:sdtPr>
     <w:sdtContent>
       <w:p>
@@ -8351,7 +8523,7 @@
         <w:docPartGallery w:val="Page Numbers (Bottom of Page)"/>
         <w:docPartUnique w:val="true"/>
       </w:docPartObj>
-      <w:id w:val="527855999"/>
+      <w:id w:val="232177610"/>
     </w:sdtPr>
     <w:sdtContent>
       <w:p>
@@ -8403,7 +8575,7 @@
         <w:docPartGallery w:val="Page Numbers (Bottom of Page)"/>
         <w:docPartUnique w:val="true"/>
       </w:docPartObj>
-      <w:id w:val="1921856240"/>
+      <w:id w:val="667167291"/>
     </w:sdtPr>
     <w:sdtContent>
       <w:p>
@@ -9939,6 +10111,7 @@
     <w:rsid w:val="00125966"/>
     <w:pPr>
       <w:widowControl/>
+      <w:suppressAutoHyphens w:val="true"/>
       <w:bidi w:val="0"/>
       <w:spacing w:lineRule="auto" w:line="276" w:before="0" w:after="200"/>
       <w:jc w:val="both"/>

</xml_diff>

<commit_message>
Add Client GUI section
</commit_message>
<xml_diff>
--- a/docs/62121-62151-62167-bookhub-design.docx
+++ b/docs/62121-62151-62167-bookhub-design.docx
@@ -7937,7 +7937,15 @@
       </w:pPr>
       <w:r>
         <w:rPr/>
-        <w:t>Търсене на книги по задаено име, автор или издателство</w:t>
+        <w:t>Търсене на книги по зада</w:t>
+      </w:r>
+      <w:r>
+        <w:rPr/>
+        <w:t>д</w:t>
+      </w:r>
+      <w:r>
+        <w:rPr/>
+        <w:t>ено име, автор или издателство</w:t>
       </w:r>
     </w:p>
     <w:p>
@@ -8367,7 +8375,7 @@
         <w:docPartGallery w:val="Page Numbers (Bottom of Page)"/>
         <w:docPartUnique w:val="true"/>
       </w:docPartObj>
-      <w:id w:val="708770987"/>
+      <w:id w:val="451763456"/>
     </w:sdtPr>
     <w:sdtContent>
       <w:p>
@@ -8419,7 +8427,7 @@
         <w:docPartGallery w:val="Page Numbers (Bottom of Page)"/>
         <w:docPartUnique w:val="true"/>
       </w:docPartObj>
-      <w:id w:val="1747705412"/>
+      <w:id w:val="1255935231"/>
     </w:sdtPr>
     <w:sdtContent>
       <w:p>
@@ -8471,7 +8479,7 @@
         <w:docPartGallery w:val="Page Numbers (Bottom of Page)"/>
         <w:docPartUnique w:val="true"/>
       </w:docPartObj>
-      <w:id w:val="329065135"/>
+      <w:id w:val="1329310585"/>
     </w:sdtPr>
     <w:sdtContent>
       <w:p>
@@ -8523,7 +8531,7 @@
         <w:docPartGallery w:val="Page Numbers (Bottom of Page)"/>
         <w:docPartUnique w:val="true"/>
       </w:docPartObj>
-      <w:id w:val="232177610"/>
+      <w:id w:val="1068948545"/>
     </w:sdtPr>
     <w:sdtContent>
       <w:p>
@@ -8575,7 +8583,7 @@
         <w:docPartGallery w:val="Page Numbers (Bottom of Page)"/>
         <w:docPartUnique w:val="true"/>
       </w:docPartObj>
-      <w:id w:val="667167291"/>
+      <w:id w:val="1034743080"/>
     </w:sdtPr>
     <w:sdtContent>
       <w:p>

</xml_diff>

<commit_message>
Add contribution in document start
</commit_message>
<xml_diff>
--- a/docs/62121-62151-62167-bookhub-design.docx
+++ b/docs/62121-62151-62167-bookhub-design.docx
@@ -378,6 +378,7 @@
                 <w:rStyle w:val="BookTitle"/>
                 <w:sz w:val="24"/>
                 <w:szCs w:val="24"/>
+                <w:lang w:val="en-US"/>
               </w:rPr>
             </w:pPr>
             <w:r>
@@ -387,7 +388,17 @@
                 <w:sz w:val="24"/>
                 <w:szCs w:val="24"/>
               </w:rPr>
-              <w:t>3, 4</w:t>
+              <w:t xml:space="preserve">3, </w:t>
+            </w:r>
+            <w:r>
+              <w:rPr>
+                <w:rStyle w:val="BookTitle"/>
+                <w:rFonts w:eastAsia="Calibri"/>
+                <w:sz w:val="24"/>
+                <w:szCs w:val="24"/>
+                <w:lang w:val="en-US"/>
+              </w:rPr>
+              <w:t>5</w:t>
             </w:r>
           </w:p>
         </w:tc>
@@ -559,6 +570,7 @@
                 <w:rStyle w:val="BookTitle"/>
                 <w:sz w:val="24"/>
                 <w:szCs w:val="24"/>
+                <w:lang w:val="en-US"/>
               </w:rPr>
             </w:pPr>
             <w:r>
@@ -568,7 +580,17 @@
                 <w:sz w:val="24"/>
                 <w:szCs w:val="24"/>
               </w:rPr>
-              <w:t>1, 5</w:t>
+              <w:t xml:space="preserve">1, </w:t>
+            </w:r>
+            <w:r>
+              <w:rPr>
+                <w:rStyle w:val="BookTitle"/>
+                <w:rFonts w:eastAsia="Calibri"/>
+                <w:sz w:val="24"/>
+                <w:szCs w:val="24"/>
+                <w:lang w:val="en-US"/>
+              </w:rPr>
+              <w:t>4</w:t>
             </w:r>
           </w:p>
         </w:tc>
@@ -3193,10 +3215,7 @@
     </w:p>
     <w:p>
       <w:r>
-        <w:t xml:space="preserve">Настоящият документ описва изискванията към системата, както и различни аспекти от проектирането на системата, като </w:t>
-      </w:r>
-      <w:r>
-        <w:t>нейната архитектура и основните потоци на данните.</w:t>
+        <w:t>Настоящият документ описва изискванията към системата, както и различни аспекти от проектирането на системата, като нейната архитектура и основните потоци на данните.</w:t>
       </w:r>
     </w:p>
     <w:p>
@@ -3212,26 +3231,17 @@
     </w:p>
     <w:p>
       <w:r>
-        <w:t>Проектът има за цел създаване на система за търсене на книги по различни критерии, като всеки потребител има възможност да добавя книги в свои колекции, като например „любими“ и „за по-късно четене“</w:t>
-      </w:r>
-      <w:r>
-        <w:t xml:space="preserve">. </w:t>
-      </w:r>
-    </w:p>
-    <w:p>
-      <w:r>
-        <w:t>Архитектурата на системата е клиент-сървър. Приложението на сървъра реализира функционалностите по управлението на потребителските профили, правенето на заявки към външното API, от което се взима информация за книгите и комуникацията с базата данни, къд</w:t>
-      </w:r>
-      <w:r>
-        <w:t>ето се запазват колекциите на всеки потребител. Приложението ще поддържа графичен интерфейс.</w:t>
-      </w:r>
-    </w:p>
-    <w:p>
-      <w:r>
-        <w:t>Клиентското приложение ще предлага възможност за създаване на профил и влизане в системата. След влизане в системата клиентът ще може да прави заявки за получаване</w:t>
-      </w:r>
-      <w:r>
-        <w:t xml:space="preserve"> на  информация за книги по различни категории като заглавие, автор и издател на книгата. Клиентът ще има възможност да запазва книгите, към които има интерес, като информацията за това ще се съхранява в база данни на сървъра. </w:t>
+        <w:t xml:space="preserve">Проектът има за цел създаване на система за търсене на книги по различни критерии, като всеки потребител има възможност да добавя книги в свои колекции, като например „любими“ и „за по-късно четене“. </w:t>
+      </w:r>
+    </w:p>
+    <w:p>
+      <w:r>
+        <w:t>Архитектурата на системата е клиент-сървър. Приложението на сървъра реализира функционалностите по управлението на потребителските профили, правенето на заявки към външното API, от което се взима информация за книгите и комуникацията с базата данни, където се запазват колекциите на всеки потребител. Приложението ще поддържа графичен интерфейс.</w:t>
+      </w:r>
+    </w:p>
+    <w:p>
+      <w:r>
+        <w:t xml:space="preserve">Клиентското приложение ще предлага възможност за създаване на профил и влизане в системата. След влизане в системата клиентът ще може да прави заявки за получаване на  информация за книги по различни категории като заглавие, автор и издател на книгата. Клиентът ще има възможност да запазва книгите, към които има интерес, като информацията за това ще се съхранява в база данни на сървъра. </w:t>
       </w:r>
     </w:p>
     <w:p>
@@ -3247,10 +3257,7 @@
     </w:p>
     <w:p>
       <w:r>
-        <w:t xml:space="preserve">Документът се </w:t>
-      </w:r>
-      <w:r>
-        <w:t>разделя на следните секции:</w:t>
+        <w:t>Документът се разделя на следните секции:</w:t>
       </w:r>
     </w:p>
     <w:p>
@@ -3319,10 +3326,7 @@
         <w:t xml:space="preserve">Системна Архитектура </w:t>
       </w:r>
       <w:r>
-        <w:t>– Описание на декомпозицията на системата в подс</w:t>
-      </w:r>
-      <w:r>
-        <w:t>истеми и взаимодействието между отделните модули</w:t>
+        <w:t>– Описание на декомпозицията на системата в подсистеми и взаимодействието между отделните модули</w:t>
       </w:r>
     </w:p>
     <w:p>
@@ -3387,10 +3391,7 @@
         <w:t xml:space="preserve">Проектиране на Потребителския Интерфейс </w:t>
       </w:r>
       <w:r>
-        <w:t xml:space="preserve">– Описание на </w:t>
-      </w:r>
-      <w:r>
-        <w:t>функционалността на потребителския интерфейс</w:t>
+        <w:t>– Описание на функционалността на потребителския интерфейс</w:t>
       </w:r>
     </w:p>
     <w:p>
@@ -3659,13 +3660,7 @@
               <w:rPr>
                 <w:rFonts w:eastAsia="Calibri"/>
               </w:rPr>
-              <w:t xml:space="preserve">Системата задължително трябва да </w:t>
-            </w:r>
-            <w:r>
-              <w:rPr>
-                <w:rFonts w:eastAsia="Calibri"/>
-              </w:rPr>
-              <w:t>позволява на потребителя да влиза в свой профил.</w:t>
+              <w:t>Системата задължително трябва да позволява на потребителя да влиза в свой профил.</w:t>
             </w:r>
           </w:p>
         </w:tc>
@@ -3750,13 +3745,7 @@
               <w:rPr>
                 <w:rFonts w:eastAsia="Calibri"/>
               </w:rPr>
-              <w:t xml:space="preserve">Системата задължително трябва да позволява на потребителя да търси книги по </w:t>
-            </w:r>
-            <w:r>
-              <w:rPr>
-                <w:rFonts w:eastAsia="Calibri"/>
-              </w:rPr>
-              <w:t>зададено име.</w:t>
+              <w:t>Системата задължително трябва да позволява на потребителя да търси книги по зададено име.</w:t>
             </w:r>
           </w:p>
         </w:tc>
@@ -3838,13 +3827,7 @@
               <w:rPr>
                 <w:rFonts w:eastAsia="Calibri"/>
               </w:rPr>
-              <w:t xml:space="preserve">Препоръчително е системата да позволява на потребителя да търси книги по зададено </w:t>
-            </w:r>
-            <w:r>
-              <w:rPr>
-                <w:rFonts w:eastAsia="Calibri"/>
-              </w:rPr>
-              <w:t>издателство.</w:t>
+              <w:t>Препоръчително е системата да позволява на потребителя да търси книги по зададено издателство.</w:t>
             </w:r>
           </w:p>
         </w:tc>
@@ -3929,13 +3912,7 @@
               <w:rPr>
                 <w:rFonts w:eastAsia="Calibri"/>
               </w:rPr>
-              <w:t xml:space="preserve">Препоръчително е системата да позволява на потребителя да търси книги по </w:t>
-            </w:r>
-            <w:r>
-              <w:rPr>
-                <w:rFonts w:eastAsia="Calibri"/>
-              </w:rPr>
-              <w:t>зададен автор.</w:t>
+              <w:t>Препоръчително е системата да позволява на потребителя да търси книги по зададен автор.</w:t>
             </w:r>
           </w:p>
         </w:tc>
@@ -4017,13 +3994,7 @@
               <w:rPr>
                 <w:rFonts w:eastAsia="Calibri"/>
               </w:rPr>
-              <w:t xml:space="preserve">Системата задължително трябва да позволява на потребителя да добавя книга в </w:t>
-            </w:r>
-            <w:r>
-              <w:rPr>
-                <w:rFonts w:eastAsia="Calibri"/>
-              </w:rPr>
-              <w:t>своята колекция със избран статус.</w:t>
+              <w:t>Системата задължително трябва да позволява на потребителя да добавя книга в своята колекция със избран статус.</w:t>
             </w:r>
           </w:p>
         </w:tc>
@@ -4108,13 +4079,7 @@
               <w:rPr>
                 <w:rFonts w:eastAsia="Calibri"/>
               </w:rPr>
-              <w:t>Системата задължително трябва да позволява на потребителя да прекрати връзката със</w:t>
-            </w:r>
-            <w:r>
-              <w:rPr>
-                <w:rFonts w:eastAsia="Calibri"/>
-              </w:rPr>
-              <w:t xml:space="preserve"> сървъра.</w:t>
+              <w:t>Системата задължително трябва да позволява на потребителя да прекрати връзката със сървъра.</w:t>
             </w:r>
           </w:p>
         </w:tc>
@@ -4216,13 +4181,7 @@
               <w:rPr>
                 <w:rFonts w:eastAsia="Calibri"/>
               </w:rPr>
-              <w:t xml:space="preserve">Потребителя ще получи информация за описанието и изображение на </w:t>
-            </w:r>
-            <w:r>
-              <w:rPr>
-                <w:rFonts w:eastAsia="Calibri"/>
-              </w:rPr>
-              <w:t>книгата чрез селектиране на конкретна книга, получена като резултат от търсене.</w:t>
+              <w:t>Потребителя ще получи информация за описанието и изображение на книгата чрез селектиране на конкретна книга, получена като резултат от търсене.</w:t>
             </w:r>
           </w:p>
         </w:tc>
@@ -4315,13 +4274,7 @@
                 <w:rFonts w:eastAsia="Calibri"/>
               </w:rPr>
               <w:lastRenderedPageBreak/>
-              <w:t xml:space="preserve">Потребителя ще филтрира книги чрез </w:t>
-            </w:r>
-            <w:r>
-              <w:rPr>
-                <w:rFonts w:eastAsia="Calibri"/>
-              </w:rPr>
-              <w:t xml:space="preserve">въвеждане на името на книгата в текството поле, избиране на статус и </w:t>
+              <w:t xml:space="preserve">Потребителя ще филтрира книги чрез въвеждане на името на книгата в текството поле, избиране на статус и </w:t>
             </w:r>
             <w:r>
               <w:rPr>
@@ -4411,13 +4364,7 @@
               <w:rPr>
                 <w:rFonts w:eastAsia="Calibri"/>
               </w:rPr>
-              <w:t>Потребителя трябва да вижда своите книги при отваряне</w:t>
-            </w:r>
-            <w:r>
-              <w:rPr>
-                <w:rFonts w:eastAsia="Calibri"/>
-              </w:rPr>
-              <w:t xml:space="preserve"> на страницата със своята колекция.</w:t>
+              <w:t>Потребителя трябва да вижда своите книги при отваряне на страницата със своята колекция.</w:t>
             </w:r>
           </w:p>
         </w:tc>
@@ -4703,10 +4650,7 @@
       </w:pPr>
       <w:bookmarkStart w:id="9" w:name="_Toc61807745"/>
       <w:r>
-        <w:t>Нефункционални изи</w:t>
-      </w:r>
-      <w:r>
-        <w:t>сквания</w:t>
+        <w:t>Нефункционални изисквания</w:t>
       </w:r>
       <w:bookmarkEnd w:id="9"/>
     </w:p>
@@ -4948,13 +4892,7 @@
               <w:rPr>
                 <w:rFonts w:eastAsia="Calibri"/>
               </w:rPr>
-              <w:t xml:space="preserve">Потребителите задължително трябва бързо да се ориентират откъм </w:t>
-            </w:r>
-            <w:r>
-              <w:rPr>
-                <w:rFonts w:eastAsia="Calibri"/>
-              </w:rPr>
-              <w:t>функционалностите на потребителския интерфейс.</w:t>
+              <w:t>Потребителите задължително трябва бързо да се ориентират откъм функционалностите на потребителския интерфейс.</w:t>
             </w:r>
           </w:p>
         </w:tc>
@@ -5242,13 +5180,7 @@
               <w:rPr>
                 <w:rFonts w:eastAsia="Calibri"/>
               </w:rPr>
-              <w:t xml:space="preserve">Необходимо е системата да изпълнява </w:t>
-            </w:r>
-            <w:r>
-              <w:rPr>
-                <w:rFonts w:eastAsia="Calibri"/>
-              </w:rPr>
-              <w:t xml:space="preserve">заявките между клиента </w:t>
+              <w:t xml:space="preserve">Необходимо е системата да изпълнява заявките между клиента </w:t>
             </w:r>
             <w:r>
               <w:rPr>
@@ -5818,10 +5750,7 @@
         <w:t>Client</w:t>
       </w:r>
       <w:r>
-        <w:t xml:space="preserve"> – Неговата роля е да изпраща заявки към сървъра и да изобразя получената информация в удобен за потребителя вид. За комуникация със сървъ</w:t>
-      </w:r>
-      <w:r>
-        <w:t>ра се използва модул BookhubAPI.</w:t>
+        <w:t xml:space="preserve"> – Неговата роля е да изпраща заявки към сървъра и да изобразя получената информация в удобен за потребителя вид. За комуникация със сървъра се използва модул BookhubAPI.</w:t>
       </w:r>
     </w:p>
     <w:p>
@@ -5871,10 +5800,7 @@
         <w:t>Server</w:t>
       </w:r>
       <w:r>
-        <w:t xml:space="preserve"> – Неговата роля е да получава заявки от клиента и да изпраща отговор обратно към него. За комуникация със сървъра се използва модул BookhubAPI. Сървърът също изпраща различни заявки към базата данни в зависимост от заявката на клиента и обработва получени</w:t>
-      </w:r>
-      <w:r>
-        <w:t>те кортежи.</w:t>
+        <w:t xml:space="preserve"> – Неговата роля е да получава заявки от клиента и да изпраща отговор обратно към него. За комуникация със сървъра се използва модул BookhubAPI. Сървърът също изпраща различни заявки към базата данни в зависимост от заявката на клиента и обработва получените кортежи.</w:t>
       </w:r>
     </w:p>
     <w:p>
@@ -5899,10 +5825,7 @@
         <w:t>Database</w:t>
       </w:r>
       <w:r>
-        <w:t xml:space="preserve"> – Неговата роля е да съхранява информация за регистрираните потребител, за книги в системата и книгите добавени към колекциите на потребителите. Информацията, коята съдържа базата се използва от сървъра, за да се изпълнят клиентс</w:t>
-      </w:r>
-      <w:r>
-        <w:t>ките заявки.</w:t>
+        <w:t xml:space="preserve"> – Неговата роля е да съхранява информация за регистрираните потребител, за книги в системата и книгите добавени към колекциите на потребителите. Информацията, коята съдържа базата се използва от сървъра, за да се изпълнят клиентските заявки.</w:t>
       </w:r>
     </w:p>
     <w:p>
@@ -5926,13 +5849,7 @@
         </w:rPr>
       </w:pPr>
       <w:r>
-        <w:t xml:space="preserve">Декомпозирайте подсистемите, идентифицирани при архитектурното проектиране. Осигурете функционално или обектно-ориентирани описание на системните компоненти. При функционалното описание използвайте диаграми на </w:t>
-      </w:r>
-      <w:r>
-        <w:t>данновия поток (data flow diagrams) от високо ниво и структурни декомпозиционни диаграми. При обектно-ориентирани описание осигурете модел на подсистемите, обектни диаграми, обобщаващи йерархични диаграми (generalization  hierarchy  diagrams), агрегиращи й</w:t>
-      </w:r>
-      <w:r>
-        <w:t>ерархични диаграми (aggregation  hierarchy diagrams), интерфейсни спецификации и др.</w:t>
+        <w:t>Декомпозирайте подсистемите, идентифицирани при архитектурното проектиране. Осигурете функционално или обектно-ориентирани описание на системните компоненти. При функционалното описание използвайте диаграми на данновия поток (data flow diagrams) от високо ниво и структурни декомпозиционни диаграми. При обектно-ориентирани описание осигурете модел на подсистемите, обектни диаграми, обобщаващи йерархични диаграми (generalization  hierarchy  diagrams), агрегиращи йерархични диаграми (aggregation  hierarchy diagrams), интерфейсни спецификации и др.</w:t>
       </w:r>
     </w:p>
     <w:p>
@@ -5961,15 +5878,8 @@
         </w:sectPr>
       </w:pPr>
       <w:r>
-        <w:t>Системата се реализира чрез софтуерният модел клиент-сървър, защото този модел позволява висока сигурност, тъ</w:t>
-      </w:r>
-      <w:r>
-        <w:t>й като контролът за достъп до данните се осъществява на едно място. Има консистентност на данните, защото всички клиенти в даден момент достъпват едни и същи данни. Промените в данните се разпространяват много бързо в мрежата. Моделът клиент-сървър позволя</w:t>
-      </w:r>
-      <w:r>
-        <w:t xml:space="preserve">ва на системата да отдели бизнес логиката в сървъра и да остави презентационната логика на клиента. Също така имам трети модул </w:t>
-      </w:r>
-      <w:proofErr w:type="spellStart"/>
+        <w:t xml:space="preserve">Системата се реализира чрез софтуерният модел клиент-сървър, защото този модел позволява висока сигурност, тъй като контролът за достъп до данните се осъществява на едно място. Има консистентност на данните, защото всички клиенти в даден момент достъпват едни и същи данни. Промените в данните се разпространяват много бързо в мрежата. Моделът клиент-сървър позволява на системата да отдели бизнес логиката в сървъра и да остави презентационната логика на клиента. Също така имам трети модул </w:t>
+      </w:r>
       <w:r>
         <w:rPr>
           <w:b/>
@@ -5978,7 +5888,6 @@
         </w:rPr>
         <w:t>BookhubAPI</w:t>
       </w:r>
-      <w:proofErr w:type="spellEnd"/>
       <w:r>
         <w:rPr>
           <w:lang w:val="en-US"/>
@@ -6014,10 +5923,7 @@
       </w:pPr>
       <w:bookmarkStart w:id="18" w:name="_Toc61807754"/>
       <w:r>
-        <w:t>Описа</w:t>
-      </w:r>
-      <w:r>
-        <w:t>ние на данните</w:t>
+        <w:t>Описание на данните</w:t>
       </w:r>
       <w:bookmarkEnd w:id="18"/>
     </w:p>
@@ -6033,10 +5939,7 @@
         </w:rPr>
       </w:pPr>
       <w:r>
-        <w:t>Информацията за потребителите ще се съхраняват в базата данни. Тя ще се извлича от сървъра при и трансформира в обекти, които ще се обработват от сървъра. Сървърът ще използва тези данни, за да контролира регистрацията и логина на потребител</w:t>
-      </w:r>
-      <w:r>
-        <w:t>ите, както и представяне на обща статистика за регистрираните потребители.</w:t>
+        <w:t>Информацията за потребителите ще се съхраняват в базата данни. Тя ще се извлича от сървъра при и трансформира в обекти, които ще се обработват от сървъра. Сървърът ще използва тези данни, за да контролира регистрацията и логина на потребителите, както и представяне на обща статистика за регистрираните потребители.</w:t>
       </w:r>
     </w:p>
     <w:p>
@@ -6082,10 +5985,7 @@
         <w:t>id</w:t>
       </w:r>
       <w:r>
-        <w:t xml:space="preserve"> – уникален иден</w:t>
-      </w:r>
-      <w:r>
-        <w:t>тификатор на всяка книга</w:t>
+        <w:t xml:space="preserve"> – уникален идентификатор на всяка книга</w:t>
       </w:r>
     </w:p>
     <w:p>
@@ -6229,13 +6129,7 @@
         </w:rPr>
       </w:pPr>
       <w:r>
-        <w:t>Данните за книгите се</w:t>
-      </w:r>
-      <w:r>
-        <w:t xml:space="preserve"> съхраняват в базата данни. Сървърът ще извлича тези данни при обработване на клиентските заявки и ще ги запазва в обекти, които след това ще може да върне на клиента по комуникационния канал. Съответно клиента ще може да използва получените обекти, за да </w:t>
-      </w:r>
-      <w:r>
-        <w:t>визуализира резултатите на потребителския интерфейс и завърши заявките успешно.</w:t>
+        <w:t>Данните за книгите се съхраняват в базата данни. Сървърът ще извлича тези данни при обработване на клиентските заявки и ще ги запазва в обекти, които след това ще може да върне на клиента по комуникационния канал. Съответно клиента ще може да използва получените обекти, за да визуализира резултатите на потребителския интерфейс и завърши заявките успешно.</w:t>
       </w:r>
     </w:p>
     <w:p>
@@ -6259,10 +6153,7 @@
         </w:rPr>
       </w:pPr>
       <w:r>
-        <w:t xml:space="preserve">Системата също ще използва базата данни, за да контролира запазените книги на всеки потребител. Тази информация ще се идентифицира уникално чрез потребителското име и </w:t>
-      </w:r>
-      <w:r>
-        <w:t>идентификатора на книгата. Данните ще се използват от сървъра, за да се добавят и премахват книги на потребител, както и променяне на статуса на книгите спрямо получената от клиент заявка.</w:t>
+        <w:t>Системата също ще използва базата данни, за да контролира запазените книги на всеки потребител. Тази информация ще се идентифицира уникално чрез потребителското име и идентификатора на книгата. Данните ще се използват от сървъра, за да се добавят и премахват книги на потребител, както и променяне на статуса на книгите спрямо получената от клиент заявка.</w:t>
       </w:r>
     </w:p>
     <w:p>
@@ -6314,10 +6205,7 @@
         <w:t>username</w:t>
       </w:r>
       <w:r>
-        <w:t xml:space="preserve"> – </w:t>
-      </w:r>
-      <w:r>
-        <w:t>име на потребителя, използва се като текстов низ от символи</w:t>
+        <w:t xml:space="preserve"> – име на потребителя, използва се като текстов низ от символи</w:t>
       </w:r>
     </w:p>
     <w:p>
@@ -6340,13 +6228,7 @@
         <w:t>password</w:t>
       </w:r>
       <w:r>
-        <w:t xml:space="preserve"> </w:t>
-      </w:r>
-      <w:r>
-        <w:t>– парола на потребителя</w:t>
-      </w:r>
-      <w:r>
-        <w:t>, използва се като текстов низ от символи</w:t>
+        <w:t xml:space="preserve"> – парола на потребителя, използва се като текстов низ от символи</w:t>
       </w:r>
       <w:r>
         <w:t xml:space="preserve"> и се хешира за да е неразпознаема</w:t>
@@ -6432,10 +6314,7 @@
         <w:t>authors</w:t>
       </w:r>
       <w:r>
-        <w:t xml:space="preserve"> – автори на книгата</w:t>
-      </w:r>
-      <w:r>
-        <w:t>, използва като масив от текстови низове</w:t>
+        <w:t xml:space="preserve"> – автори на книгата, използва като масив от текстови низове</w:t>
       </w:r>
     </w:p>
     <w:p>
@@ -6457,13 +6336,7 @@
         <w:t>publisher</w:t>
       </w:r>
       <w:r>
-        <w:t xml:space="preserve"> – издателство на книгата</w:t>
-      </w:r>
-      <w:r>
-        <w:t xml:space="preserve">, </w:t>
-      </w:r>
-      <w:r>
-        <w:t>, използва се като текстов низ от символи</w:t>
+        <w:t xml:space="preserve"> – издателство на книгата, , използва се като текстов низ от символи</w:t>
       </w:r>
     </w:p>
     <w:p>
@@ -6485,10 +6358,7 @@
         <w:t>publishedDate</w:t>
       </w:r>
       <w:r>
-        <w:t xml:space="preserve"> -дата на издаване</w:t>
-      </w:r>
-      <w:r>
-        <w:t>, използва като тип дата</w:t>
+        <w:t xml:space="preserve"> -дата на издаване, използва като тип дата</w:t>
       </w:r>
     </w:p>
     <w:p>
@@ -6510,13 +6380,7 @@
         <w:t>description</w:t>
       </w:r>
       <w:r>
-        <w:t xml:space="preserve"> – описание на книгата</w:t>
-      </w:r>
-      <w:r>
-        <w:t xml:space="preserve">, </w:t>
-      </w:r>
-      <w:r>
-        <w:t>, използва се като текстов низ от символи</w:t>
+        <w:t xml:space="preserve"> – описание на книгата, , използва се като текстов низ от символи</w:t>
       </w:r>
     </w:p>
     <w:p>
@@ -6590,7 +6454,6 @@
           <w:lang w:val="en-US"/>
         </w:rPr>
       </w:pPr>
-      <w:proofErr w:type="spellStart"/>
       <w:r>
         <w:rPr>
           <w:b/>
@@ -6599,7 +6462,6 @@
         </w:rPr>
         <w:t>bookId</w:t>
       </w:r>
-      <w:proofErr w:type="spellEnd"/>
       <w:r>
         <w:t xml:space="preserve"> – уникален идентификатор на всяка книга, използва се като текстов низ от символи</w:t>
       </w:r>
@@ -6624,10 +6486,7 @@
         <w:t>status</w:t>
       </w:r>
       <w:r>
-        <w:t xml:space="preserve"> – </w:t>
-      </w:r>
-      <w:r>
-        <w:t>статусът избран от потребителя, използва се като избираем тип с 4 зададени стойности:</w:t>
+        <w:t xml:space="preserve"> – статусът избран от потребителя, използва се като избираем тип с 4 зададени стойности:</w:t>
       </w:r>
     </w:p>
     <w:p>
@@ -6685,10 +6544,7 @@
       <w:bookmarkStart w:id="21" w:name="_Toc61807756"/>
       <w:r>
         <w:lastRenderedPageBreak/>
-        <w:t>К</w:t>
-      </w:r>
-      <w:r>
-        <w:t>ОМПОНЕНТНО ПРОЕКТИРАНЕ</w:t>
+        <w:t>КОМПОНЕНТНО ПРОЕКТИРАНЕ</w:t>
       </w:r>
       <w:bookmarkEnd w:id="21"/>
     </w:p>
@@ -6782,14 +6638,7 @@
           <w:sz w:val="24"/>
           <w:szCs w:val="24"/>
         </w:rPr>
-        <w:t xml:space="preserve"> този компонент съд</w:t>
-      </w:r>
-      <w:r>
-        <w:rPr>
-          <w:sz w:val="24"/>
-          <w:szCs w:val="24"/>
-        </w:rPr>
-        <w:t xml:space="preserve">ържа бизнес логиката на приложението, необходима за покриване на изискванията към него. Той комуникира с клиентите на приложението, оправя заявки към базата данни, в която се съхранява необходимата информация и изпраща заявки към </w:t>
+        <w:t xml:space="preserve"> този компонент съдържа бизнес логиката на приложението, необходима за покриване на изискванията към него. Той комуникира с клиентите на приложението, оправя заявки към базата данни, в която се съхранява необходимата информация и изпраща заявки към </w:t>
       </w:r>
       <w:r>
         <w:rPr>
@@ -6812,15 +6661,7 @@
           <w:szCs w:val="24"/>
           <w:lang w:val="en-US"/>
         </w:rPr>
-        <w:t>Google Bo</w:t>
-      </w:r>
-      <w:r>
-        <w:rPr>
-          <w:sz w:val="24"/>
-          <w:szCs w:val="24"/>
-          <w:lang w:val="en-US"/>
-        </w:rPr>
-        <w:t>oks.</w:t>
+        <w:t>Google Books.</w:t>
       </w:r>
     </w:p>
     <w:p>
@@ -6849,7 +6690,6 @@
           <w:lang w:val="en-US"/>
         </w:rPr>
       </w:pPr>
-      <w:proofErr w:type="spellStart"/>
       <w:r>
         <w:rPr>
           <w:b/>
@@ -6858,18 +6698,7 @@
           <w:szCs w:val="24"/>
           <w:lang w:val="en-US"/>
         </w:rPr>
-        <w:t>BookhubAPI</w:t>
-      </w:r>
-      <w:proofErr w:type="spellEnd"/>
-      <w:r>
-        <w:rPr>
-          <w:b/>
-          <w:bCs/>
-          <w:sz w:val="24"/>
-          <w:szCs w:val="24"/>
-          <w:lang w:val="en-US"/>
-        </w:rPr>
-        <w:t xml:space="preserve"> </w:t>
+        <w:t xml:space="preserve">BookhubAPI </w:t>
       </w:r>
       <w:r>
         <w:rPr>
@@ -6985,17 +6814,22 @@
           <w:szCs w:val="24"/>
           <w:lang w:val="en-US"/>
         </w:rPr>
-        <w:t xml:space="preserve">Google Books </w:t>
-      </w:r>
-      <w:r>
-        <w:rPr>
-          <w:b/>
-          <w:bCs/>
+        <w:t xml:space="preserve">Google Books API </w:t>
+      </w:r>
+      <w:r>
+        <w:rPr>
           <w:sz w:val="24"/>
           <w:szCs w:val="24"/>
           <w:lang w:val="en-US"/>
         </w:rPr>
-        <w:t xml:space="preserve">API </w:t>
+        <w:t xml:space="preserve">– </w:t>
+      </w:r>
+      <w:r>
+        <w:rPr>
+          <w:sz w:val="24"/>
+          <w:szCs w:val="24"/>
+        </w:rPr>
+        <w:t xml:space="preserve">този компонент позволява на сървъра да консумира </w:t>
       </w:r>
       <w:r>
         <w:rPr>
@@ -7003,14 +6837,14 @@
           <w:szCs w:val="24"/>
           <w:lang w:val="en-US"/>
         </w:rPr>
-        <w:t xml:space="preserve">– </w:t>
+        <w:t xml:space="preserve">RESTful </w:t>
       </w:r>
       <w:r>
         <w:rPr>
           <w:sz w:val="24"/>
           <w:szCs w:val="24"/>
         </w:rPr>
-        <w:t xml:space="preserve">този компонент позволява на сървъра да консумира </w:t>
+        <w:t xml:space="preserve">услугите, предоставени от </w:t>
       </w:r>
       <w:r>
         <w:rPr>
@@ -7018,21 +6852,6 @@
           <w:szCs w:val="24"/>
           <w:lang w:val="en-US"/>
         </w:rPr>
-        <w:t xml:space="preserve">RESTful </w:t>
-      </w:r>
-      <w:r>
-        <w:rPr>
-          <w:sz w:val="24"/>
-          <w:szCs w:val="24"/>
-        </w:rPr>
-        <w:t xml:space="preserve">услугите, предоставени от </w:t>
-      </w:r>
-      <w:r>
-        <w:rPr>
-          <w:sz w:val="24"/>
-          <w:szCs w:val="24"/>
-          <w:lang w:val="en-US"/>
-        </w:rPr>
         <w:t>Google Books API.</w:t>
       </w:r>
     </w:p>
@@ -7072,10 +6891,7 @@
         </w:rPr>
       </w:pPr>
       <w:r>
-        <w:t xml:space="preserve">Потребителския интерфейс се разделя </w:t>
-      </w:r>
-      <w:r>
-        <w:t>на 3 екрана със следните функционалности:</w:t>
+        <w:t>Потребителския интерфейс се разделя на 3 екрана със следните функционалности:</w:t>
       </w:r>
     </w:p>
     <w:p>
@@ -7167,10 +6983,7 @@
         </w:rPr>
       </w:pPr>
       <w:r>
-        <w:t xml:space="preserve">Търсене на книги по зададено име, автор или </w:t>
-      </w:r>
-      <w:r>
-        <w:t>издателство</w:t>
+        <w:t>Търсене на книги по зададено име, автор или издателство</w:t>
       </w:r>
     </w:p>
     <w:p>
@@ -7233,10 +7046,7 @@
         </w:rPr>
       </w:pPr>
       <w:r>
-        <w:t>Разглеждане на книгите в колекцията на потре</w:t>
-      </w:r>
-      <w:r>
-        <w:t>бителя</w:t>
+        <w:t>Разглеждане на книгите в колекцията на потребителя</w:t>
       </w:r>
     </w:p>
     <w:p>
@@ -7376,10 +7186,7 @@
         </w:drawing>
       </w:r>
       <w:r>
-        <w:t>Екран за регистрация</w:t>
-      </w:r>
-      <w:r>
-        <w:t xml:space="preserve"> и логин</w:t>
+        <w:t>Екран за регистрация и логин</w:t>
       </w:r>
       <w:bookmarkEnd w:id="31"/>
     </w:p>
@@ -7786,10 +7593,7 @@
           <w:fldChar w:fldCharType="separate"/>
         </w:r>
         <w:r>
-          <w:t>1</w:t>
-        </w:r>
-        <w:r>
-          <w:t>1</w:t>
+          <w:t>11</w:t>
         </w:r>
         <w:r>
           <w:fldChar w:fldCharType="end"/>
@@ -9191,6 +8995,7 @@
     <w:lsdException w:name="HTML Sample" w:semiHidden="1" w:unhideWhenUsed="1"/>
     <w:lsdException w:name="HTML Typewriter" w:semiHidden="1" w:unhideWhenUsed="1"/>
     <w:lsdException w:name="HTML Variable" w:semiHidden="1" w:unhideWhenUsed="1"/>
+    <w:lsdException w:name="Normal Table" w:semiHidden="1" w:unhideWhenUsed="1"/>
     <w:lsdException w:name="annotation subject" w:semiHidden="1" w:unhideWhenUsed="1"/>
     <w:lsdException w:name="No List" w:semiHidden="1" w:unhideWhenUsed="1"/>
     <w:lsdException w:name="Outline List 1" w:semiHidden="1" w:unhideWhenUsed="1"/>
@@ -9233,8 +9038,11 @@
     <w:lsdException w:name="Table Contemporary" w:semiHidden="1" w:unhideWhenUsed="1"/>
     <w:lsdException w:name="Table Elegant" w:semiHidden="1" w:unhideWhenUsed="1"/>
     <w:lsdException w:name="Table Professional" w:semiHidden="1" w:unhideWhenUsed="1"/>
+    <w:lsdException w:name="Table Subtle 1" w:semiHidden="1" w:unhideWhenUsed="1"/>
     <w:lsdException w:name="Table Subtle 2" w:semiHidden="1" w:unhideWhenUsed="1"/>
     <w:lsdException w:name="Table Web 1" w:semiHidden="1" w:unhideWhenUsed="1"/>
+    <w:lsdException w:name="Table Web 2" w:semiHidden="1" w:unhideWhenUsed="1"/>
+    <w:lsdException w:name="Table Web 3" w:semiHidden="1" w:unhideWhenUsed="1"/>
     <w:lsdException w:name="Balloon Text" w:semiHidden="1" w:unhideWhenUsed="1"/>
     <w:lsdException w:name="Table Grid" w:uiPriority="39"/>
     <w:lsdException w:name="Table Theme" w:semiHidden="1" w:unhideWhenUsed="1"/>
@@ -9708,6 +9516,7 @@
   <w:style w:type="character" w:default="1" w:styleId="DefaultParagraphFont">
     <w:name w:val="Default Paragraph Font"/>
     <w:uiPriority w:val="1"/>
+    <w:semiHidden/>
     <w:unhideWhenUsed/>
   </w:style>
   <w:style w:type="table" w:default="1" w:styleId="TableNormal">

</xml_diff>

<commit_message>
Fix table length in design document
</commit_message>
<xml_diff>
--- a/docs/62121-62151-62167-bookhub-design.docx
+++ b/docs/62121-62151-62167-bookhub-design.docx
@@ -631,7 +631,7 @@
         </w:sectPr>
       </w:pPr>
     </w:p>
-    <w:bookmarkStart w:id="0" w:name="_Toc61807737" w:displacedByCustomXml="next"/>
+    <w:bookmarkStart w:id="0" w:name="_Toc61808818" w:displacedByCustomXml="next"/>
     <w:sdt>
       <w:sdtPr>
         <w:rPr>
@@ -696,7 +696,7 @@
             </w:rPr>
             <w:fldChar w:fldCharType="separate"/>
           </w:r>
-          <w:hyperlink w:anchor="_Toc61807737" w:history="1">
+          <w:hyperlink w:anchor="_Toc61808818" w:history="1">
             <w:r>
               <w:rPr>
                 <w:rStyle w:val="Hyperlink"/>
@@ -723,7 +723,7 @@
                 <w:noProof/>
                 <w:webHidden/>
               </w:rPr>
-              <w:instrText xml:space="preserve"> PAGEREF _Toc61807737 \h </w:instrText>
+              <w:instrText xml:space="preserve"> PAGEREF _Toc61808818 \h </w:instrText>
             </w:r>
             <w:r>
               <w:rPr>
@@ -767,7 +767,7 @@
               <w:lang w:eastAsia="bg-BG"/>
             </w:rPr>
           </w:pPr>
-          <w:hyperlink w:anchor="_Toc61807738" w:history="1">
+          <w:hyperlink w:anchor="_Toc61808819" w:history="1">
             <w:r>
               <w:rPr>
                 <w:rStyle w:val="Hyperlink"/>
@@ -809,7 +809,7 @@
                 <w:noProof/>
                 <w:webHidden/>
               </w:rPr>
-              <w:instrText xml:space="preserve"> PAGEREF _Toc61807738 \h </w:instrText>
+              <w:instrText xml:space="preserve"> PAGEREF _Toc61808819 \h </w:instrText>
             </w:r>
             <w:r>
               <w:rPr>
@@ -853,7 +853,7 @@
               <w:lang w:eastAsia="bg-BG"/>
             </w:rPr>
           </w:pPr>
-          <w:hyperlink w:anchor="_Toc61807739" w:history="1">
+          <w:hyperlink w:anchor="_Toc61808820" w:history="1">
             <w:r>
               <w:rPr>
                 <w:rStyle w:val="Hyperlink"/>
@@ -895,7 +895,7 @@
                 <w:noProof/>
                 <w:webHidden/>
               </w:rPr>
-              <w:instrText xml:space="preserve"> PAGEREF _Toc61807739 \h </w:instrText>
+              <w:instrText xml:space="preserve"> PAGEREF _Toc61808820 \h </w:instrText>
             </w:r>
             <w:r>
               <w:rPr>
@@ -939,7 +939,7 @@
               <w:lang w:eastAsia="bg-BG"/>
             </w:rPr>
           </w:pPr>
-          <w:hyperlink w:anchor="_Toc61807740" w:history="1">
+          <w:hyperlink w:anchor="_Toc61808821" w:history="1">
             <w:r>
               <w:rPr>
                 <w:rStyle w:val="Hyperlink"/>
@@ -981,7 +981,7 @@
                 <w:noProof/>
                 <w:webHidden/>
               </w:rPr>
-              <w:instrText xml:space="preserve"> PAGEREF _Toc61807740 \h </w:instrText>
+              <w:instrText xml:space="preserve"> PAGEREF _Toc61808821 \h </w:instrText>
             </w:r>
             <w:r>
               <w:rPr>
@@ -1025,7 +1025,7 @@
               <w:lang w:eastAsia="bg-BG"/>
             </w:rPr>
           </w:pPr>
-          <w:hyperlink w:anchor="_Toc61807741" w:history="1">
+          <w:hyperlink w:anchor="_Toc61808822" w:history="1">
             <w:r>
               <w:rPr>
                 <w:rStyle w:val="Hyperlink"/>
@@ -1067,7 +1067,7 @@
                 <w:noProof/>
                 <w:webHidden/>
               </w:rPr>
-              <w:instrText xml:space="preserve"> PAGEREF _Toc61807741 \h </w:instrText>
+              <w:instrText xml:space="preserve"> PAGEREF _Toc61808822 \h </w:instrText>
             </w:r>
             <w:r>
               <w:rPr>
@@ -1111,7 +1111,7 @@
               <w:lang w:eastAsia="bg-BG"/>
             </w:rPr>
           </w:pPr>
-          <w:hyperlink w:anchor="_Toc61807742" w:history="1">
+          <w:hyperlink w:anchor="_Toc61808823" w:history="1">
             <w:r>
               <w:rPr>
                 <w:rStyle w:val="Hyperlink"/>
@@ -1153,7 +1153,7 @@
                 <w:noProof/>
                 <w:webHidden/>
               </w:rPr>
-              <w:instrText xml:space="preserve"> PAGEREF _Toc61807742 \h </w:instrText>
+              <w:instrText xml:space="preserve"> PAGEREF _Toc61808823 \h </w:instrText>
             </w:r>
             <w:r>
               <w:rPr>
@@ -1197,7 +1197,7 @@
               <w:lang w:eastAsia="bg-BG"/>
             </w:rPr>
           </w:pPr>
-          <w:hyperlink w:anchor="_Toc61807743" w:history="1">
+          <w:hyperlink w:anchor="_Toc61808824" w:history="1">
             <w:r>
               <w:rPr>
                 <w:rStyle w:val="Hyperlink"/>
@@ -1239,7 +1239,7 @@
                 <w:noProof/>
                 <w:webHidden/>
               </w:rPr>
-              <w:instrText xml:space="preserve"> PAGEREF _Toc61807743 \h </w:instrText>
+              <w:instrText xml:space="preserve"> PAGEREF _Toc61808824 \h </w:instrText>
             </w:r>
             <w:r>
               <w:rPr>
@@ -1283,7 +1283,7 @@
               <w:lang w:eastAsia="bg-BG"/>
             </w:rPr>
           </w:pPr>
-          <w:hyperlink w:anchor="_Toc61807744" w:history="1">
+          <w:hyperlink w:anchor="_Toc61808825" w:history="1">
             <w:r>
               <w:rPr>
                 <w:rStyle w:val="Hyperlink"/>
@@ -1325,7 +1325,7 @@
                 <w:noProof/>
                 <w:webHidden/>
               </w:rPr>
-              <w:instrText xml:space="preserve"> PAGEREF _Toc61807744 \h </w:instrText>
+              <w:instrText xml:space="preserve"> PAGEREF _Toc61808825 \h </w:instrText>
             </w:r>
             <w:r>
               <w:rPr>
@@ -1369,7 +1369,7 @@
               <w:lang w:eastAsia="bg-BG"/>
             </w:rPr>
           </w:pPr>
-          <w:hyperlink w:anchor="_Toc61807745" w:history="1">
+          <w:hyperlink w:anchor="_Toc61808826" w:history="1">
             <w:r>
               <w:rPr>
                 <w:rStyle w:val="Hyperlink"/>
@@ -1411,7 +1411,7 @@
                 <w:noProof/>
                 <w:webHidden/>
               </w:rPr>
-              <w:instrText xml:space="preserve"> PAGEREF _Toc61807745 \h </w:instrText>
+              <w:instrText xml:space="preserve"> PAGEREF _Toc61808826 \h </w:instrText>
             </w:r>
             <w:r>
               <w:rPr>
@@ -1455,7 +1455,7 @@
               <w:lang w:eastAsia="bg-BG"/>
             </w:rPr>
           </w:pPr>
-          <w:hyperlink w:anchor="_Toc61807746" w:history="1">
+          <w:hyperlink w:anchor="_Toc61808827" w:history="1">
             <w:r>
               <w:rPr>
                 <w:rStyle w:val="Hyperlink"/>
@@ -1497,7 +1497,7 @@
                 <w:noProof/>
                 <w:webHidden/>
               </w:rPr>
-              <w:instrText xml:space="preserve"> PAGEREF _Toc61807746 \h </w:instrText>
+              <w:instrText xml:space="preserve"> PAGEREF _Toc61808827 \h </w:instrText>
             </w:r>
             <w:r>
               <w:rPr>
@@ -1541,7 +1541,7 @@
               <w:lang w:eastAsia="bg-BG"/>
             </w:rPr>
           </w:pPr>
-          <w:hyperlink w:anchor="_Toc61807747" w:history="1">
+          <w:hyperlink w:anchor="_Toc61808828" w:history="1">
             <w:r>
               <w:rPr>
                 <w:rStyle w:val="Hyperlink"/>
@@ -1583,7 +1583,7 @@
                 <w:noProof/>
                 <w:webHidden/>
               </w:rPr>
-              <w:instrText xml:space="preserve"> PAGEREF _Toc61807747 \h </w:instrText>
+              <w:instrText xml:space="preserve"> PAGEREF _Toc61808828 \h </w:instrText>
             </w:r>
             <w:r>
               <w:rPr>
@@ -1627,7 +1627,7 @@
               <w:lang w:eastAsia="bg-BG"/>
             </w:rPr>
           </w:pPr>
-          <w:hyperlink w:anchor="_Toc61807748" w:history="1">
+          <w:hyperlink w:anchor="_Toc61808829" w:history="1">
             <w:r>
               <w:rPr>
                 <w:rStyle w:val="Hyperlink"/>
@@ -1669,7 +1669,7 @@
                 <w:noProof/>
                 <w:webHidden/>
               </w:rPr>
-              <w:instrText xml:space="preserve"> PAGEREF _Toc61807748 \h </w:instrText>
+              <w:instrText xml:space="preserve"> PAGEREF _Toc61808829 \h </w:instrText>
             </w:r>
             <w:r>
               <w:rPr>
@@ -1713,7 +1713,7 @@
               <w:lang w:eastAsia="bg-BG"/>
             </w:rPr>
           </w:pPr>
-          <w:hyperlink w:anchor="_Toc61807749" w:history="1">
+          <w:hyperlink w:anchor="_Toc61808830" w:history="1">
             <w:r>
               <w:rPr>
                 <w:rStyle w:val="Hyperlink"/>
@@ -1756,7 +1756,7 @@
                 <w:noProof/>
                 <w:webHidden/>
               </w:rPr>
-              <w:instrText xml:space="preserve"> PAGEREF _Toc61807749 \h </w:instrText>
+              <w:instrText xml:space="preserve"> PAGEREF _Toc61808830 \h </w:instrText>
             </w:r>
             <w:r>
               <w:rPr>
@@ -1800,7 +1800,7 @@
               <w:lang w:eastAsia="bg-BG"/>
             </w:rPr>
           </w:pPr>
-          <w:hyperlink w:anchor="_Toc61807750" w:history="1">
+          <w:hyperlink w:anchor="_Toc61808831" w:history="1">
             <w:r>
               <w:rPr>
                 <w:rStyle w:val="Hyperlink"/>
@@ -1843,7 +1843,7 @@
                 <w:noProof/>
                 <w:webHidden/>
               </w:rPr>
-              <w:instrText xml:space="preserve"> PAGEREF _Toc61807750 \h </w:instrText>
+              <w:instrText xml:space="preserve"> PAGEREF _Toc61808831 \h </w:instrText>
             </w:r>
             <w:r>
               <w:rPr>
@@ -1887,7 +1887,7 @@
               <w:lang w:eastAsia="bg-BG"/>
             </w:rPr>
           </w:pPr>
-          <w:hyperlink w:anchor="_Toc61807751" w:history="1">
+          <w:hyperlink w:anchor="_Toc61808832" w:history="1">
             <w:r>
               <w:rPr>
                 <w:rStyle w:val="Hyperlink"/>
@@ -1930,7 +1930,7 @@
                 <w:noProof/>
                 <w:webHidden/>
               </w:rPr>
-              <w:instrText xml:space="preserve"> PAGEREF _Toc61807751 \h </w:instrText>
+              <w:instrText xml:space="preserve"> PAGEREF _Toc61808832 \h </w:instrText>
             </w:r>
             <w:r>
               <w:rPr>
@@ -1974,7 +1974,7 @@
               <w:lang w:eastAsia="bg-BG"/>
             </w:rPr>
           </w:pPr>
-          <w:hyperlink w:anchor="_Toc61807752" w:history="1">
+          <w:hyperlink w:anchor="_Toc61808833" w:history="1">
             <w:r>
               <w:rPr>
                 <w:rStyle w:val="Hyperlink"/>
@@ -2017,7 +2017,7 @@
                 <w:noProof/>
                 <w:webHidden/>
               </w:rPr>
-              <w:instrText xml:space="preserve"> PAGEREF _Toc61807752 \h </w:instrText>
+              <w:instrText xml:space="preserve"> PAGEREF _Toc61808833 \h </w:instrText>
             </w:r>
             <w:r>
               <w:rPr>
@@ -2061,7 +2061,7 @@
               <w:lang w:eastAsia="bg-BG"/>
             </w:rPr>
           </w:pPr>
-          <w:hyperlink w:anchor="_Toc61807753" w:history="1">
+          <w:hyperlink w:anchor="_Toc61808834" w:history="1">
             <w:r>
               <w:rPr>
                 <w:rStyle w:val="Hyperlink"/>
@@ -2104,7 +2104,7 @@
                 <w:noProof/>
                 <w:webHidden/>
               </w:rPr>
-              <w:instrText xml:space="preserve"> PAGEREF _Toc61807753 \h </w:instrText>
+              <w:instrText xml:space="preserve"> PAGEREF _Toc61808834 \h </w:instrText>
             </w:r>
             <w:r>
               <w:rPr>
@@ -2148,7 +2148,7 @@
               <w:lang w:eastAsia="bg-BG"/>
             </w:rPr>
           </w:pPr>
-          <w:hyperlink w:anchor="_Toc61807754" w:history="1">
+          <w:hyperlink w:anchor="_Toc61808835" w:history="1">
             <w:r>
               <w:rPr>
                 <w:rStyle w:val="Hyperlink"/>
@@ -2191,7 +2191,7 @@
                 <w:noProof/>
                 <w:webHidden/>
               </w:rPr>
-              <w:instrText xml:space="preserve"> PAGEREF _Toc61807754 \h </w:instrText>
+              <w:instrText xml:space="preserve"> PAGEREF _Toc61808835 \h </w:instrText>
             </w:r>
             <w:r>
               <w:rPr>
@@ -2235,7 +2235,7 @@
               <w:lang w:eastAsia="bg-BG"/>
             </w:rPr>
           </w:pPr>
-          <w:hyperlink w:anchor="_Toc61807755" w:history="1">
+          <w:hyperlink w:anchor="_Toc61808836" w:history="1">
             <w:r>
               <w:rPr>
                 <w:rStyle w:val="Hyperlink"/>
@@ -2278,7 +2278,7 @@
                 <w:noProof/>
                 <w:webHidden/>
               </w:rPr>
-              <w:instrText xml:space="preserve"> PAGEREF _Toc61807755 \h </w:instrText>
+              <w:instrText xml:space="preserve"> PAGEREF _Toc61808836 \h </w:instrText>
             </w:r>
             <w:r>
               <w:rPr>
@@ -2322,7 +2322,7 @@
               <w:lang w:eastAsia="bg-BG"/>
             </w:rPr>
           </w:pPr>
-          <w:hyperlink w:anchor="_Toc61807756" w:history="1">
+          <w:hyperlink w:anchor="_Toc61808837" w:history="1">
             <w:r>
               <w:rPr>
                 <w:rStyle w:val="Hyperlink"/>
@@ -2365,7 +2365,7 @@
                 <w:noProof/>
                 <w:webHidden/>
               </w:rPr>
-              <w:instrText xml:space="preserve"> PAGEREF _Toc61807756 \h </w:instrText>
+              <w:instrText xml:space="preserve"> PAGEREF _Toc61808837 \h </w:instrText>
             </w:r>
             <w:r>
               <w:rPr>
@@ -2409,7 +2409,7 @@
               <w:lang w:eastAsia="bg-BG"/>
             </w:rPr>
           </w:pPr>
-          <w:hyperlink w:anchor="_Toc61807757" w:history="1">
+          <w:hyperlink w:anchor="_Toc61808838" w:history="1">
             <w:r>
               <w:rPr>
                 <w:rStyle w:val="Hyperlink"/>
@@ -2452,7 +2452,7 @@
                 <w:noProof/>
                 <w:webHidden/>
               </w:rPr>
-              <w:instrText xml:space="preserve"> PAGEREF _Toc61807757 \h </w:instrText>
+              <w:instrText xml:space="preserve"> PAGEREF _Toc61808838 \h </w:instrText>
             </w:r>
             <w:r>
               <w:rPr>
@@ -2496,7 +2496,7 @@
               <w:lang w:eastAsia="bg-BG"/>
             </w:rPr>
           </w:pPr>
-          <w:hyperlink w:anchor="_Toc61807758" w:history="1">
+          <w:hyperlink w:anchor="_Toc61808839" w:history="1">
             <w:r>
               <w:rPr>
                 <w:rStyle w:val="Hyperlink"/>
@@ -2539,7 +2539,7 @@
                 <w:noProof/>
                 <w:webHidden/>
               </w:rPr>
-              <w:instrText xml:space="preserve"> PAGEREF _Toc61807758 \h </w:instrText>
+              <w:instrText xml:space="preserve"> PAGEREF _Toc61808839 \h </w:instrText>
             </w:r>
             <w:r>
               <w:rPr>
@@ -2583,7 +2583,7 @@
               <w:lang w:eastAsia="bg-BG"/>
             </w:rPr>
           </w:pPr>
-          <w:hyperlink w:anchor="_Toc61807759" w:history="1">
+          <w:hyperlink w:anchor="_Toc61808840" w:history="1">
             <w:r>
               <w:rPr>
                 <w:rStyle w:val="Hyperlink"/>
@@ -2626,7 +2626,7 @@
                 <w:noProof/>
                 <w:webHidden/>
               </w:rPr>
-              <w:instrText xml:space="preserve"> PAGEREF _Toc61807759 \h </w:instrText>
+              <w:instrText xml:space="preserve"> PAGEREF _Toc61808840 \h </w:instrText>
             </w:r>
             <w:r>
               <w:rPr>
@@ -2670,7 +2670,7 @@
               <w:lang w:eastAsia="bg-BG"/>
             </w:rPr>
           </w:pPr>
-          <w:hyperlink w:anchor="_Toc61807760" w:history="1">
+          <w:hyperlink w:anchor="_Toc61808841" w:history="1">
             <w:r>
               <w:rPr>
                 <w:rStyle w:val="Hyperlink"/>
@@ -2713,7 +2713,7 @@
                 <w:noProof/>
                 <w:webHidden/>
               </w:rPr>
-              <w:instrText xml:space="preserve"> PAGEREF _Toc61807760 \h </w:instrText>
+              <w:instrText xml:space="preserve"> PAGEREF _Toc61808841 \h </w:instrText>
             </w:r>
             <w:r>
               <w:rPr>
@@ -2757,7 +2757,7 @@
               <w:lang w:eastAsia="bg-BG"/>
             </w:rPr>
           </w:pPr>
-          <w:hyperlink w:anchor="_Toc61807761" w:history="1">
+          <w:hyperlink w:anchor="_Toc61808842" w:history="1">
             <w:r>
               <w:rPr>
                 <w:rStyle w:val="Hyperlink"/>
@@ -2800,7 +2800,7 @@
                 <w:noProof/>
                 <w:webHidden/>
               </w:rPr>
-              <w:instrText xml:space="preserve"> PAGEREF _Toc61807761 \h </w:instrText>
+              <w:instrText xml:space="preserve"> PAGEREF _Toc61808842 \h </w:instrText>
             </w:r>
             <w:r>
               <w:rPr>
@@ -2844,7 +2844,7 @@
               <w:lang w:eastAsia="bg-BG"/>
             </w:rPr>
           </w:pPr>
-          <w:hyperlink w:anchor="_Toc61807762" w:history="1">
+          <w:hyperlink w:anchor="_Toc61808843" w:history="1">
             <w:r>
               <w:rPr>
                 <w:rStyle w:val="Hyperlink"/>
@@ -2887,7 +2887,7 @@
                 <w:noProof/>
                 <w:webHidden/>
               </w:rPr>
-              <w:instrText xml:space="preserve"> PAGEREF _Toc61807762 \h </w:instrText>
+              <w:instrText xml:space="preserve"> PAGEREF _Toc61808843 \h </w:instrText>
             </w:r>
             <w:r>
               <w:rPr>
@@ -2931,7 +2931,7 @@
               <w:lang w:eastAsia="bg-BG"/>
             </w:rPr>
           </w:pPr>
-          <w:hyperlink w:anchor="_Toc61807763" w:history="1">
+          <w:hyperlink w:anchor="_Toc61808844" w:history="1">
             <w:r>
               <w:rPr>
                 <w:rStyle w:val="Hyperlink"/>
@@ -2974,7 +2974,7 @@
                 <w:noProof/>
                 <w:webHidden/>
               </w:rPr>
-              <w:instrText xml:space="preserve"> PAGEREF _Toc61807763 \h </w:instrText>
+              <w:instrText xml:space="preserve"> PAGEREF _Toc61808844 \h </w:instrText>
             </w:r>
             <w:r>
               <w:rPr>
@@ -3018,7 +3018,7 @@
               <w:lang w:eastAsia="bg-BG"/>
             </w:rPr>
           </w:pPr>
-          <w:hyperlink w:anchor="_Toc61807764" w:history="1">
+          <w:hyperlink w:anchor="_Toc61808845" w:history="1">
             <w:r>
               <w:rPr>
                 <w:rStyle w:val="Hyperlink"/>
@@ -3061,7 +3061,7 @@
                 <w:noProof/>
                 <w:webHidden/>
               </w:rPr>
-              <w:instrText xml:space="preserve"> PAGEREF _Toc61807764 \h </w:instrText>
+              <w:instrText xml:space="preserve"> PAGEREF _Toc61808845 \h </w:instrText>
             </w:r>
             <w:r>
               <w:rPr>
@@ -3105,7 +3105,7 @@
               <w:lang w:eastAsia="bg-BG"/>
             </w:rPr>
           </w:pPr>
-          <w:hyperlink w:anchor="_Toc61807765" w:history="1">
+          <w:hyperlink w:anchor="_Toc61808846" w:history="1">
             <w:r>
               <w:rPr>
                 <w:rStyle w:val="Hyperlink"/>
@@ -3148,7 +3148,7 @@
                 <w:noProof/>
                 <w:webHidden/>
               </w:rPr>
-              <w:instrText xml:space="preserve"> PAGEREF _Toc61807765 \h </w:instrText>
+              <w:instrText xml:space="preserve"> PAGEREF _Toc61808846 \h </w:instrText>
             </w:r>
             <w:r>
               <w:rPr>
@@ -3195,7 +3195,7 @@
         <w:pStyle w:val="Heading1"/>
         <w:ind w:hanging="432"/>
       </w:pPr>
-      <w:bookmarkStart w:id="2" w:name="_Toc61807738"/>
+      <w:bookmarkStart w:id="2" w:name="_Toc61808819"/>
       <w:r>
         <w:lastRenderedPageBreak/>
         <w:t>ВЪВЕДЕНИЕ</w:t>
@@ -3207,7 +3207,7 @@
         <w:pStyle w:val="Heading2"/>
         <w:ind w:hanging="576"/>
       </w:pPr>
-      <w:bookmarkStart w:id="3" w:name="_Toc61807739"/>
+      <w:bookmarkStart w:id="3" w:name="_Toc61808820"/>
       <w:r>
         <w:t>Цел</w:t>
       </w:r>
@@ -3223,7 +3223,7 @@
         <w:pStyle w:val="Heading2"/>
         <w:ind w:hanging="576"/>
       </w:pPr>
-      <w:bookmarkStart w:id="4" w:name="_Toc61807740"/>
+      <w:bookmarkStart w:id="4" w:name="_Toc61808821"/>
       <w:r>
         <w:t>Обхват</w:t>
       </w:r>
@@ -3249,7 +3249,7 @@
         <w:pStyle w:val="Heading2"/>
         <w:ind w:hanging="576"/>
       </w:pPr>
-      <w:bookmarkStart w:id="5" w:name="_Toc61807741"/>
+      <w:bookmarkStart w:id="5" w:name="_Toc61808822"/>
       <w:r>
         <w:t>Резюме</w:t>
       </w:r>
@@ -3399,7 +3399,7 @@
         <w:pStyle w:val="Heading2"/>
         <w:ind w:hanging="576"/>
       </w:pPr>
-      <w:bookmarkStart w:id="6" w:name="_Toc61807742"/>
+      <w:bookmarkStart w:id="6" w:name="_Toc61808823"/>
       <w:r>
         <w:t>Дефиниции и акроними</w:t>
       </w:r>
@@ -3422,7 +3422,7 @@
         <w:pStyle w:val="Heading1"/>
         <w:ind w:hanging="432"/>
       </w:pPr>
-      <w:bookmarkStart w:id="7" w:name="_Toc61807743"/>
+      <w:bookmarkStart w:id="7" w:name="_Toc61808824"/>
       <w:r>
         <w:lastRenderedPageBreak/>
         <w:t>АНАЛИЗ НА ИЗИСКВАНИЯТА</w:t>
@@ -3434,7 +3434,7 @@
         <w:pStyle w:val="Heading2"/>
         <w:ind w:hanging="576"/>
       </w:pPr>
-      <w:bookmarkStart w:id="8" w:name="_Toc61807744"/>
+      <w:bookmarkStart w:id="8" w:name="_Toc61808825"/>
       <w:r>
         <w:t>Функционални изисквания</w:t>
       </w:r>
@@ -3448,8 +3448,8 @@
         <w:tblLook w:val="04A0" w:firstRow="1" w:lastRow="0" w:firstColumn="1" w:lastColumn="0" w:noHBand="0" w:noVBand="1"/>
       </w:tblPr>
       <w:tblGrid>
-        <w:gridCol w:w="1735"/>
-        <w:gridCol w:w="3551"/>
+        <w:gridCol w:w="1838"/>
+        <w:gridCol w:w="3448"/>
         <w:gridCol w:w="3933"/>
         <w:gridCol w:w="1237"/>
       </w:tblGrid>
@@ -3460,7 +3460,7 @@
         <w:tc>
           <w:tcPr>
             <w:cnfStyle w:val="001000000000" w:firstRow="0" w:lastRow="0" w:firstColumn="1" w:lastColumn="0" w:oddVBand="0" w:evenVBand="0" w:oddHBand="0" w:evenHBand="0" w:firstRowFirstColumn="0" w:firstRowLastColumn="0" w:lastRowFirstColumn="0" w:lastRowLastColumn="0"/>
-            <w:tcW w:w="1737" w:type="dxa"/>
+            <w:tcW w:w="1838" w:type="dxa"/>
           </w:tcPr>
           <w:p>
             <w:pPr>
@@ -3479,7 +3479,7 @@
         </w:tc>
         <w:tc>
           <w:tcPr>
-            <w:tcW w:w="3554" w:type="dxa"/>
+            <w:tcW w:w="3448" w:type="dxa"/>
           </w:tcPr>
           <w:p>
             <w:pPr>
@@ -3499,7 +3499,7 @@
         </w:tc>
         <w:tc>
           <w:tcPr>
-            <w:tcW w:w="3936" w:type="dxa"/>
+            <w:tcW w:w="3933" w:type="dxa"/>
           </w:tcPr>
           <w:p>
             <w:pPr>
@@ -3519,7 +3519,7 @@
         </w:tc>
         <w:tc>
           <w:tcPr>
-            <w:tcW w:w="1238" w:type="dxa"/>
+            <w:tcW w:w="1237" w:type="dxa"/>
           </w:tcPr>
           <w:p>
             <w:pPr>
@@ -3545,7 +3545,7 @@
         <w:tc>
           <w:tcPr>
             <w:cnfStyle w:val="001000000000" w:firstRow="0" w:lastRow="0" w:firstColumn="1" w:lastColumn="0" w:oddVBand="0" w:evenVBand="0" w:oddHBand="0" w:evenHBand="0" w:firstRowFirstColumn="0" w:firstRowLastColumn="0" w:lastRowFirstColumn="0" w:lastRowLastColumn="0"/>
-            <w:tcW w:w="1737" w:type="dxa"/>
+            <w:tcW w:w="1838" w:type="dxa"/>
           </w:tcPr>
           <w:p>
             <w:pPr>
@@ -3564,7 +3564,7 @@
         </w:tc>
         <w:tc>
           <w:tcPr>
-            <w:tcW w:w="3554" w:type="dxa"/>
+            <w:tcW w:w="3448" w:type="dxa"/>
           </w:tcPr>
           <w:p>
             <w:pPr>
@@ -3584,7 +3584,7 @@
         </w:tc>
         <w:tc>
           <w:tcPr>
-            <w:tcW w:w="3936" w:type="dxa"/>
+            <w:tcW w:w="3933" w:type="dxa"/>
           </w:tcPr>
           <w:p>
             <w:pPr>
@@ -3604,7 +3604,7 @@
         </w:tc>
         <w:tc>
           <w:tcPr>
-            <w:tcW w:w="1238" w:type="dxa"/>
+            <w:tcW w:w="1237" w:type="dxa"/>
           </w:tcPr>
           <w:p>
             <w:pPr>
@@ -3627,7 +3627,7 @@
         <w:tc>
           <w:tcPr>
             <w:cnfStyle w:val="001000000000" w:firstRow="0" w:lastRow="0" w:firstColumn="1" w:lastColumn="0" w:oddVBand="0" w:evenVBand="0" w:oddHBand="0" w:evenHBand="0" w:firstRowFirstColumn="0" w:firstRowLastColumn="0" w:lastRowFirstColumn="0" w:lastRowLastColumn="0"/>
-            <w:tcW w:w="1737" w:type="dxa"/>
+            <w:tcW w:w="1838" w:type="dxa"/>
           </w:tcPr>
           <w:p>
             <w:pPr>
@@ -3646,7 +3646,7 @@
         </w:tc>
         <w:tc>
           <w:tcPr>
-            <w:tcW w:w="3554" w:type="dxa"/>
+            <w:tcW w:w="3448" w:type="dxa"/>
           </w:tcPr>
           <w:p>
             <w:pPr>
@@ -3666,7 +3666,7 @@
         </w:tc>
         <w:tc>
           <w:tcPr>
-            <w:tcW w:w="3936" w:type="dxa"/>
+            <w:tcW w:w="3933" w:type="dxa"/>
           </w:tcPr>
           <w:p>
             <w:pPr>
@@ -3686,7 +3686,7 @@
         </w:tc>
         <w:tc>
           <w:tcPr>
-            <w:tcW w:w="1238" w:type="dxa"/>
+            <w:tcW w:w="1237" w:type="dxa"/>
           </w:tcPr>
           <w:p>
             <w:pPr>
@@ -3712,7 +3712,7 @@
         <w:tc>
           <w:tcPr>
             <w:cnfStyle w:val="001000000000" w:firstRow="0" w:lastRow="0" w:firstColumn="1" w:lastColumn="0" w:oddVBand="0" w:evenVBand="0" w:oddHBand="0" w:evenHBand="0" w:firstRowFirstColumn="0" w:firstRowLastColumn="0" w:lastRowFirstColumn="0" w:lastRowLastColumn="0"/>
-            <w:tcW w:w="1737" w:type="dxa"/>
+            <w:tcW w:w="1838" w:type="dxa"/>
           </w:tcPr>
           <w:p>
             <w:pPr>
@@ -3731,7 +3731,7 @@
         </w:tc>
         <w:tc>
           <w:tcPr>
-            <w:tcW w:w="3554" w:type="dxa"/>
+            <w:tcW w:w="3448" w:type="dxa"/>
           </w:tcPr>
           <w:p>
             <w:pPr>
@@ -3751,7 +3751,7 @@
         </w:tc>
         <w:tc>
           <w:tcPr>
-            <w:tcW w:w="3936" w:type="dxa"/>
+            <w:tcW w:w="3933" w:type="dxa"/>
           </w:tcPr>
           <w:p>
             <w:pPr>
@@ -3771,7 +3771,7 @@
         </w:tc>
         <w:tc>
           <w:tcPr>
-            <w:tcW w:w="1238" w:type="dxa"/>
+            <w:tcW w:w="1237" w:type="dxa"/>
           </w:tcPr>
           <w:p>
             <w:pPr>
@@ -3794,7 +3794,7 @@
         <w:tc>
           <w:tcPr>
             <w:cnfStyle w:val="001000000000" w:firstRow="0" w:lastRow="0" w:firstColumn="1" w:lastColumn="0" w:oddVBand="0" w:evenVBand="0" w:oddHBand="0" w:evenHBand="0" w:firstRowFirstColumn="0" w:firstRowLastColumn="0" w:lastRowFirstColumn="0" w:lastRowLastColumn="0"/>
-            <w:tcW w:w="1737" w:type="dxa"/>
+            <w:tcW w:w="1838" w:type="dxa"/>
           </w:tcPr>
           <w:p>
             <w:pPr>
@@ -3813,7 +3813,7 @@
         </w:tc>
         <w:tc>
           <w:tcPr>
-            <w:tcW w:w="3554" w:type="dxa"/>
+            <w:tcW w:w="3448" w:type="dxa"/>
           </w:tcPr>
           <w:p>
             <w:pPr>
@@ -3833,7 +3833,7 @@
         </w:tc>
         <w:tc>
           <w:tcPr>
-            <w:tcW w:w="3936" w:type="dxa"/>
+            <w:tcW w:w="3933" w:type="dxa"/>
           </w:tcPr>
           <w:p>
             <w:pPr>
@@ -3853,7 +3853,7 @@
         </w:tc>
         <w:tc>
           <w:tcPr>
-            <w:tcW w:w="1238" w:type="dxa"/>
+            <w:tcW w:w="1237" w:type="dxa"/>
           </w:tcPr>
           <w:p>
             <w:pPr>
@@ -3879,7 +3879,7 @@
         <w:tc>
           <w:tcPr>
             <w:cnfStyle w:val="001000000000" w:firstRow="0" w:lastRow="0" w:firstColumn="1" w:lastColumn="0" w:oddVBand="0" w:evenVBand="0" w:oddHBand="0" w:evenHBand="0" w:firstRowFirstColumn="0" w:firstRowLastColumn="0" w:lastRowFirstColumn="0" w:lastRowLastColumn="0"/>
-            <w:tcW w:w="1737" w:type="dxa"/>
+            <w:tcW w:w="1838" w:type="dxa"/>
           </w:tcPr>
           <w:p>
             <w:pPr>
@@ -3898,7 +3898,7 @@
         </w:tc>
         <w:tc>
           <w:tcPr>
-            <w:tcW w:w="3554" w:type="dxa"/>
+            <w:tcW w:w="3448" w:type="dxa"/>
           </w:tcPr>
           <w:p>
             <w:pPr>
@@ -3918,7 +3918,7 @@
         </w:tc>
         <w:tc>
           <w:tcPr>
-            <w:tcW w:w="3936" w:type="dxa"/>
+            <w:tcW w:w="3933" w:type="dxa"/>
           </w:tcPr>
           <w:p>
             <w:pPr>
@@ -3938,7 +3938,7 @@
         </w:tc>
         <w:tc>
           <w:tcPr>
-            <w:tcW w:w="1238" w:type="dxa"/>
+            <w:tcW w:w="1237" w:type="dxa"/>
           </w:tcPr>
           <w:p>
             <w:pPr>
@@ -3961,7 +3961,7 @@
         <w:tc>
           <w:tcPr>
             <w:cnfStyle w:val="001000000000" w:firstRow="0" w:lastRow="0" w:firstColumn="1" w:lastColumn="0" w:oddVBand="0" w:evenVBand="0" w:oddHBand="0" w:evenHBand="0" w:firstRowFirstColumn="0" w:firstRowLastColumn="0" w:lastRowFirstColumn="0" w:lastRowLastColumn="0"/>
-            <w:tcW w:w="1737" w:type="dxa"/>
+            <w:tcW w:w="1838" w:type="dxa"/>
           </w:tcPr>
           <w:p>
             <w:pPr>
@@ -3980,7 +3980,7 @@
         </w:tc>
         <w:tc>
           <w:tcPr>
-            <w:tcW w:w="3554" w:type="dxa"/>
+            <w:tcW w:w="3448" w:type="dxa"/>
           </w:tcPr>
           <w:p>
             <w:pPr>
@@ -4000,7 +4000,7 @@
         </w:tc>
         <w:tc>
           <w:tcPr>
-            <w:tcW w:w="3936" w:type="dxa"/>
+            <w:tcW w:w="3933" w:type="dxa"/>
           </w:tcPr>
           <w:p>
             <w:pPr>
@@ -4020,7 +4020,7 @@
         </w:tc>
         <w:tc>
           <w:tcPr>
-            <w:tcW w:w="1238" w:type="dxa"/>
+            <w:tcW w:w="1237" w:type="dxa"/>
           </w:tcPr>
           <w:p>
             <w:pPr>
@@ -4046,7 +4046,7 @@
         <w:tc>
           <w:tcPr>
             <w:cnfStyle w:val="001000000000" w:firstRow="0" w:lastRow="0" w:firstColumn="1" w:lastColumn="0" w:oddVBand="0" w:evenVBand="0" w:oddHBand="0" w:evenHBand="0" w:firstRowFirstColumn="0" w:firstRowLastColumn="0" w:lastRowFirstColumn="0" w:lastRowLastColumn="0"/>
-            <w:tcW w:w="1737" w:type="dxa"/>
+            <w:tcW w:w="1838" w:type="dxa"/>
           </w:tcPr>
           <w:p>
             <w:pPr>
@@ -4065,7 +4065,7 @@
         </w:tc>
         <w:tc>
           <w:tcPr>
-            <w:tcW w:w="3554" w:type="dxa"/>
+            <w:tcW w:w="3448" w:type="dxa"/>
           </w:tcPr>
           <w:p>
             <w:pPr>
@@ -4085,7 +4085,7 @@
         </w:tc>
         <w:tc>
           <w:tcPr>
-            <w:tcW w:w="3936" w:type="dxa"/>
+            <w:tcW w:w="3933" w:type="dxa"/>
           </w:tcPr>
           <w:p>
             <w:pPr>
@@ -4105,7 +4105,7 @@
         </w:tc>
         <w:tc>
           <w:tcPr>
-            <w:tcW w:w="1238" w:type="dxa"/>
+            <w:tcW w:w="1237" w:type="dxa"/>
           </w:tcPr>
           <w:p>
             <w:pPr>
@@ -4128,7 +4128,7 @@
         <w:tc>
           <w:tcPr>
             <w:cnfStyle w:val="001000000000" w:firstRow="0" w:lastRow="0" w:firstColumn="1" w:lastColumn="0" w:oddVBand="0" w:evenVBand="0" w:oddHBand="0" w:evenHBand="0" w:firstRowFirstColumn="0" w:firstRowLastColumn="0" w:lastRowFirstColumn="0" w:lastRowLastColumn="0"/>
-            <w:tcW w:w="1737" w:type="dxa"/>
+            <w:tcW w:w="1838" w:type="dxa"/>
           </w:tcPr>
           <w:p>
             <w:pPr>
@@ -4147,7 +4147,7 @@
         </w:tc>
         <w:tc>
           <w:tcPr>
-            <w:tcW w:w="3554" w:type="dxa"/>
+            <w:tcW w:w="3448" w:type="dxa"/>
           </w:tcPr>
           <w:p>
             <w:pPr>
@@ -4167,7 +4167,7 @@
         </w:tc>
         <w:tc>
           <w:tcPr>
-            <w:tcW w:w="3936" w:type="dxa"/>
+            <w:tcW w:w="3933" w:type="dxa"/>
           </w:tcPr>
           <w:p>
             <w:pPr>
@@ -4187,7 +4187,7 @@
         </w:tc>
         <w:tc>
           <w:tcPr>
-            <w:tcW w:w="1238" w:type="dxa"/>
+            <w:tcW w:w="1237" w:type="dxa"/>
           </w:tcPr>
           <w:p>
             <w:pPr>
@@ -4213,7 +4213,7 @@
         <w:tc>
           <w:tcPr>
             <w:cnfStyle w:val="001000000000" w:firstRow="0" w:lastRow="0" w:firstColumn="1" w:lastColumn="0" w:oddVBand="0" w:evenVBand="0" w:oddHBand="0" w:evenHBand="0" w:firstRowFirstColumn="0" w:firstRowLastColumn="0" w:lastRowFirstColumn="0" w:lastRowLastColumn="0"/>
-            <w:tcW w:w="1737" w:type="dxa"/>
+            <w:tcW w:w="1838" w:type="dxa"/>
           </w:tcPr>
           <w:p>
             <w:pPr>
@@ -4232,7 +4232,7 @@
         </w:tc>
         <w:tc>
           <w:tcPr>
-            <w:tcW w:w="3554" w:type="dxa"/>
+            <w:tcW w:w="3448" w:type="dxa"/>
           </w:tcPr>
           <w:p>
             <w:pPr>
@@ -4246,20 +4246,20 @@
               <w:rPr>
                 <w:rFonts w:eastAsia="Calibri"/>
               </w:rPr>
-              <w:t xml:space="preserve">Системата задължително трябва да позволява на потребителя да филтрира книгите в своята </w:t>
+              <w:t xml:space="preserve">Системата задължително трябва да позволява на потребителя да филтрира книгите в своята колекция по зададено име и </w:t>
             </w:r>
             <w:r>
               <w:rPr>
                 <w:rFonts w:eastAsia="Calibri"/>
               </w:rPr>
               <w:lastRenderedPageBreak/>
-              <w:t>колекция по зададено име и статус.</w:t>
-            </w:r>
-          </w:p>
-        </w:tc>
-        <w:tc>
-          <w:tcPr>
-            <w:tcW w:w="3936" w:type="dxa"/>
+              <w:t>статус.</w:t>
+            </w:r>
+          </w:p>
+        </w:tc>
+        <w:tc>
+          <w:tcPr>
+            <w:tcW w:w="3933" w:type="dxa"/>
           </w:tcPr>
           <w:p>
             <w:pPr>
@@ -4287,7 +4287,7 @@
         </w:tc>
         <w:tc>
           <w:tcPr>
-            <w:tcW w:w="1238" w:type="dxa"/>
+            <w:tcW w:w="1237" w:type="dxa"/>
           </w:tcPr>
           <w:p>
             <w:pPr>
@@ -4311,7 +4311,7 @@
         <w:tc>
           <w:tcPr>
             <w:cnfStyle w:val="001000000000" w:firstRow="0" w:lastRow="0" w:firstColumn="1" w:lastColumn="0" w:oddVBand="0" w:evenVBand="0" w:oddHBand="0" w:evenHBand="0" w:firstRowFirstColumn="0" w:firstRowLastColumn="0" w:lastRowFirstColumn="0" w:lastRowLastColumn="0"/>
-            <w:tcW w:w="1737" w:type="dxa"/>
+            <w:tcW w:w="1838" w:type="dxa"/>
           </w:tcPr>
           <w:p>
             <w:pPr>
@@ -4330,7 +4330,7 @@
         </w:tc>
         <w:tc>
           <w:tcPr>
-            <w:tcW w:w="3554" w:type="dxa"/>
+            <w:tcW w:w="3448" w:type="dxa"/>
           </w:tcPr>
           <w:p>
             <w:pPr>
@@ -4350,7 +4350,7 @@
         </w:tc>
         <w:tc>
           <w:tcPr>
-            <w:tcW w:w="3936" w:type="dxa"/>
+            <w:tcW w:w="3933" w:type="dxa"/>
           </w:tcPr>
           <w:p>
             <w:pPr>
@@ -4370,7 +4370,7 @@
         </w:tc>
         <w:tc>
           <w:tcPr>
-            <w:tcW w:w="1238" w:type="dxa"/>
+            <w:tcW w:w="1237" w:type="dxa"/>
           </w:tcPr>
           <w:p>
             <w:pPr>
@@ -4396,7 +4396,7 @@
         <w:tc>
           <w:tcPr>
             <w:cnfStyle w:val="001000000000" w:firstRow="0" w:lastRow="0" w:firstColumn="1" w:lastColumn="0" w:oddVBand="0" w:evenVBand="0" w:oddHBand="0" w:evenHBand="0" w:firstRowFirstColumn="0" w:firstRowLastColumn="0" w:lastRowFirstColumn="0" w:lastRowLastColumn="0"/>
-            <w:tcW w:w="1737" w:type="dxa"/>
+            <w:tcW w:w="1838" w:type="dxa"/>
           </w:tcPr>
           <w:p>
             <w:pPr>
@@ -4415,7 +4415,7 @@
         </w:tc>
         <w:tc>
           <w:tcPr>
-            <w:tcW w:w="3554" w:type="dxa"/>
+            <w:tcW w:w="3448" w:type="dxa"/>
           </w:tcPr>
           <w:p>
             <w:pPr>
@@ -4435,7 +4435,7 @@
         </w:tc>
         <w:tc>
           <w:tcPr>
-            <w:tcW w:w="3936" w:type="dxa"/>
+            <w:tcW w:w="3933" w:type="dxa"/>
           </w:tcPr>
           <w:p>
             <w:pPr>
@@ -4455,7 +4455,7 @@
         </w:tc>
         <w:tc>
           <w:tcPr>
-            <w:tcW w:w="1238" w:type="dxa"/>
+            <w:tcW w:w="1237" w:type="dxa"/>
           </w:tcPr>
           <w:p>
             <w:pPr>
@@ -4478,7 +4478,7 @@
         <w:tc>
           <w:tcPr>
             <w:cnfStyle w:val="001000000000" w:firstRow="0" w:lastRow="0" w:firstColumn="1" w:lastColumn="0" w:oddVBand="0" w:evenVBand="0" w:oddHBand="0" w:evenHBand="0" w:firstRowFirstColumn="0" w:firstRowLastColumn="0" w:lastRowFirstColumn="0" w:lastRowLastColumn="0"/>
-            <w:tcW w:w="1737" w:type="dxa"/>
+            <w:tcW w:w="1838" w:type="dxa"/>
           </w:tcPr>
           <w:p>
             <w:pPr>
@@ -4497,7 +4497,7 @@
         </w:tc>
         <w:tc>
           <w:tcPr>
-            <w:tcW w:w="3554" w:type="dxa"/>
+            <w:tcW w:w="3448" w:type="dxa"/>
           </w:tcPr>
           <w:p>
             <w:pPr>
@@ -4517,7 +4517,7 @@
         </w:tc>
         <w:tc>
           <w:tcPr>
-            <w:tcW w:w="3936" w:type="dxa"/>
+            <w:tcW w:w="3933" w:type="dxa"/>
           </w:tcPr>
           <w:p>
             <w:pPr>
@@ -4537,7 +4537,7 @@
         </w:tc>
         <w:tc>
           <w:tcPr>
-            <w:tcW w:w="1238" w:type="dxa"/>
+            <w:tcW w:w="1237" w:type="dxa"/>
           </w:tcPr>
           <w:p>
             <w:pPr>
@@ -4563,7 +4563,7 @@
         <w:tc>
           <w:tcPr>
             <w:cnfStyle w:val="001000000000" w:firstRow="0" w:lastRow="0" w:firstColumn="1" w:lastColumn="0" w:oddVBand="0" w:evenVBand="0" w:oddHBand="0" w:evenHBand="0" w:firstRowFirstColumn="0" w:firstRowLastColumn="0" w:lastRowFirstColumn="0" w:lastRowLastColumn="0"/>
-            <w:tcW w:w="1737" w:type="dxa"/>
+            <w:tcW w:w="1838" w:type="dxa"/>
           </w:tcPr>
           <w:p>
             <w:pPr>
@@ -4582,7 +4582,7 @@
         </w:tc>
         <w:tc>
           <w:tcPr>
-            <w:tcW w:w="3554" w:type="dxa"/>
+            <w:tcW w:w="3448" w:type="dxa"/>
           </w:tcPr>
           <w:p>
             <w:pPr>
@@ -4602,7 +4602,7 @@
         </w:tc>
         <w:tc>
           <w:tcPr>
-            <w:tcW w:w="3936" w:type="dxa"/>
+            <w:tcW w:w="3933" w:type="dxa"/>
           </w:tcPr>
           <w:p>
             <w:pPr>
@@ -4622,7 +4622,7 @@
         </w:tc>
         <w:tc>
           <w:tcPr>
-            <w:tcW w:w="1238" w:type="dxa"/>
+            <w:tcW w:w="1237" w:type="dxa"/>
           </w:tcPr>
           <w:p>
             <w:pPr>
@@ -4648,7 +4648,7 @@
         <w:pStyle w:val="Heading2"/>
         <w:ind w:hanging="576"/>
       </w:pPr>
-      <w:bookmarkStart w:id="9" w:name="_Toc61807745"/>
+      <w:bookmarkStart w:id="9" w:name="_Toc61808826"/>
       <w:r>
         <w:t>Нефункционални изисквания</w:t>
       </w:r>
@@ -4658,7 +4658,7 @@
       <w:pPr>
         <w:pStyle w:val="Heading3"/>
       </w:pPr>
-      <w:bookmarkStart w:id="10" w:name="_Toc61807746"/>
+      <w:bookmarkStart w:id="10" w:name="_Toc61808827"/>
       <w:r>
         <w:t>Изисквания към потребителския интерфейс</w:t>
       </w:r>
@@ -4672,8 +4672,8 @@
         <w:tblLook w:val="04A0" w:firstRow="1" w:lastRow="0" w:firstColumn="1" w:lastColumn="0" w:noHBand="0" w:noVBand="1"/>
       </w:tblPr>
       <w:tblGrid>
-        <w:gridCol w:w="1735"/>
-        <w:gridCol w:w="3551"/>
+        <w:gridCol w:w="1838"/>
+        <w:gridCol w:w="3448"/>
         <w:gridCol w:w="3933"/>
         <w:gridCol w:w="1237"/>
       </w:tblGrid>
@@ -4684,7 +4684,7 @@
         <w:tc>
           <w:tcPr>
             <w:cnfStyle w:val="001000000000" w:firstRow="0" w:lastRow="0" w:firstColumn="1" w:lastColumn="0" w:oddVBand="0" w:evenVBand="0" w:oddHBand="0" w:evenHBand="0" w:firstRowFirstColumn="0" w:firstRowLastColumn="0" w:lastRowFirstColumn="0" w:lastRowLastColumn="0"/>
-            <w:tcW w:w="1737" w:type="dxa"/>
+            <w:tcW w:w="1838" w:type="dxa"/>
           </w:tcPr>
           <w:p>
             <w:pPr>
@@ -4703,7 +4703,7 @@
         </w:tc>
         <w:tc>
           <w:tcPr>
-            <w:tcW w:w="3554" w:type="dxa"/>
+            <w:tcW w:w="3448" w:type="dxa"/>
           </w:tcPr>
           <w:p>
             <w:pPr>
@@ -4723,7 +4723,7 @@
         </w:tc>
         <w:tc>
           <w:tcPr>
-            <w:tcW w:w="3936" w:type="dxa"/>
+            <w:tcW w:w="3933" w:type="dxa"/>
           </w:tcPr>
           <w:p>
             <w:pPr>
@@ -4743,7 +4743,7 @@
         </w:tc>
         <w:tc>
           <w:tcPr>
-            <w:tcW w:w="1238" w:type="dxa"/>
+            <w:tcW w:w="1237" w:type="dxa"/>
           </w:tcPr>
           <w:p>
             <w:pPr>
@@ -4769,7 +4769,7 @@
         <w:tc>
           <w:tcPr>
             <w:cnfStyle w:val="001000000000" w:firstRow="0" w:lastRow="0" w:firstColumn="1" w:lastColumn="0" w:oddVBand="0" w:evenVBand="0" w:oddHBand="0" w:evenHBand="0" w:firstRowFirstColumn="0" w:firstRowLastColumn="0" w:lastRowFirstColumn="0" w:lastRowLastColumn="0"/>
-            <w:tcW w:w="1737" w:type="dxa"/>
+            <w:tcW w:w="1838" w:type="dxa"/>
           </w:tcPr>
           <w:p>
             <w:pPr>
@@ -4795,7 +4795,7 @@
         </w:tc>
         <w:tc>
           <w:tcPr>
-            <w:tcW w:w="3554" w:type="dxa"/>
+            <w:tcW w:w="3448" w:type="dxa"/>
           </w:tcPr>
           <w:p>
             <w:pPr>
@@ -4815,7 +4815,7 @@
         </w:tc>
         <w:tc>
           <w:tcPr>
-            <w:tcW w:w="3936" w:type="dxa"/>
+            <w:tcW w:w="3933" w:type="dxa"/>
           </w:tcPr>
           <w:p>
             <w:pPr>
@@ -4829,7 +4829,7 @@
         </w:tc>
         <w:tc>
           <w:tcPr>
-            <w:tcW w:w="1238" w:type="dxa"/>
+            <w:tcW w:w="1237" w:type="dxa"/>
           </w:tcPr>
           <w:p>
             <w:pPr>
@@ -4852,7 +4852,7 @@
         <w:tc>
           <w:tcPr>
             <w:cnfStyle w:val="001000000000" w:firstRow="0" w:lastRow="0" w:firstColumn="1" w:lastColumn="0" w:oddVBand="0" w:evenVBand="0" w:oddHBand="0" w:evenHBand="0" w:firstRowFirstColumn="0" w:firstRowLastColumn="0" w:lastRowFirstColumn="0" w:lastRowLastColumn="0"/>
-            <w:tcW w:w="1737" w:type="dxa"/>
+            <w:tcW w:w="1838" w:type="dxa"/>
           </w:tcPr>
           <w:p>
             <w:pPr>
@@ -4878,7 +4878,7 @@
         </w:tc>
         <w:tc>
           <w:tcPr>
-            <w:tcW w:w="3554" w:type="dxa"/>
+            <w:tcW w:w="3448" w:type="dxa"/>
           </w:tcPr>
           <w:p>
             <w:pPr>
@@ -4898,7 +4898,7 @@
         </w:tc>
         <w:tc>
           <w:tcPr>
-            <w:tcW w:w="3936" w:type="dxa"/>
+            <w:tcW w:w="3933" w:type="dxa"/>
           </w:tcPr>
           <w:p>
             <w:pPr>
@@ -4912,7 +4912,7 @@
         </w:tc>
         <w:tc>
           <w:tcPr>
-            <w:tcW w:w="1238" w:type="dxa"/>
+            <w:tcW w:w="1237" w:type="dxa"/>
           </w:tcPr>
           <w:p>
             <w:pPr>
@@ -4938,7 +4938,7 @@
         <w:tc>
           <w:tcPr>
             <w:cnfStyle w:val="001000000000" w:firstRow="0" w:lastRow="0" w:firstColumn="1" w:lastColumn="0" w:oddVBand="0" w:evenVBand="0" w:oddHBand="0" w:evenHBand="0" w:firstRowFirstColumn="0" w:firstRowLastColumn="0" w:lastRowFirstColumn="0" w:lastRowLastColumn="0"/>
-            <w:tcW w:w="1737" w:type="dxa"/>
+            <w:tcW w:w="1838" w:type="dxa"/>
           </w:tcPr>
           <w:p>
             <w:pPr>
@@ -4964,7 +4964,7 @@
         </w:tc>
         <w:tc>
           <w:tcPr>
-            <w:tcW w:w="3554" w:type="dxa"/>
+            <w:tcW w:w="3448" w:type="dxa"/>
           </w:tcPr>
           <w:p>
             <w:pPr>
@@ -4984,7 +4984,7 @@
         </w:tc>
         <w:tc>
           <w:tcPr>
-            <w:tcW w:w="3936" w:type="dxa"/>
+            <w:tcW w:w="3933" w:type="dxa"/>
           </w:tcPr>
           <w:p>
             <w:pPr>
@@ -4998,7 +4998,7 @@
         </w:tc>
         <w:tc>
           <w:tcPr>
-            <w:tcW w:w="1238" w:type="dxa"/>
+            <w:tcW w:w="1237" w:type="dxa"/>
           </w:tcPr>
           <w:p>
             <w:pPr>
@@ -5029,7 +5029,7 @@
       <w:pPr>
         <w:pStyle w:val="Heading3"/>
       </w:pPr>
-      <w:bookmarkStart w:id="11" w:name="_Toc61807747"/>
+      <w:bookmarkStart w:id="11" w:name="_Toc61808828"/>
       <w:r>
         <w:t>Производителност</w:t>
       </w:r>
@@ -5043,8 +5043,8 @@
         <w:tblLook w:val="04A0" w:firstRow="1" w:lastRow="0" w:firstColumn="1" w:lastColumn="0" w:noHBand="0" w:noVBand="1"/>
       </w:tblPr>
       <w:tblGrid>
-        <w:gridCol w:w="1735"/>
-        <w:gridCol w:w="3551"/>
+        <w:gridCol w:w="1838"/>
+        <w:gridCol w:w="3448"/>
         <w:gridCol w:w="3933"/>
         <w:gridCol w:w="1237"/>
       </w:tblGrid>
@@ -5055,7 +5055,7 @@
         <w:tc>
           <w:tcPr>
             <w:cnfStyle w:val="001000000000" w:firstRow="0" w:lastRow="0" w:firstColumn="1" w:lastColumn="0" w:oddVBand="0" w:evenVBand="0" w:oddHBand="0" w:evenHBand="0" w:firstRowFirstColumn="0" w:firstRowLastColumn="0" w:lastRowFirstColumn="0" w:lastRowLastColumn="0"/>
-            <w:tcW w:w="1737" w:type="dxa"/>
+            <w:tcW w:w="1838" w:type="dxa"/>
           </w:tcPr>
           <w:p>
             <w:pPr>
@@ -5074,7 +5074,7 @@
         </w:tc>
         <w:tc>
           <w:tcPr>
-            <w:tcW w:w="3554" w:type="dxa"/>
+            <w:tcW w:w="3448" w:type="dxa"/>
           </w:tcPr>
           <w:p>
             <w:pPr>
@@ -5094,7 +5094,7 @@
         </w:tc>
         <w:tc>
           <w:tcPr>
-            <w:tcW w:w="3936" w:type="dxa"/>
+            <w:tcW w:w="3933" w:type="dxa"/>
           </w:tcPr>
           <w:p>
             <w:pPr>
@@ -5114,7 +5114,7 @@
         </w:tc>
         <w:tc>
           <w:tcPr>
-            <w:tcW w:w="1238" w:type="dxa"/>
+            <w:tcW w:w="1237" w:type="dxa"/>
           </w:tcPr>
           <w:p>
             <w:pPr>
@@ -5140,7 +5140,7 @@
         <w:tc>
           <w:tcPr>
             <w:cnfStyle w:val="001000000000" w:firstRow="0" w:lastRow="0" w:firstColumn="1" w:lastColumn="0" w:oddVBand="0" w:evenVBand="0" w:oddHBand="0" w:evenHBand="0" w:firstRowFirstColumn="0" w:firstRowLastColumn="0" w:lastRowFirstColumn="0" w:lastRowLastColumn="0"/>
-            <w:tcW w:w="1737" w:type="dxa"/>
+            <w:tcW w:w="1838" w:type="dxa"/>
           </w:tcPr>
           <w:p>
             <w:pPr>
@@ -5166,7 +5166,7 @@
         </w:tc>
         <w:tc>
           <w:tcPr>
-            <w:tcW w:w="3554" w:type="dxa"/>
+            <w:tcW w:w="3448" w:type="dxa"/>
           </w:tcPr>
           <w:p>
             <w:pPr>
@@ -5180,20 +5180,13 @@
               <w:rPr>
                 <w:rFonts w:eastAsia="Calibri"/>
               </w:rPr>
-              <w:t xml:space="preserve">Необходимо е системата да изпълнява заявките между клиента </w:t>
-            </w:r>
-            <w:r>
-              <w:rPr>
-                <w:rFonts w:eastAsia="Calibri"/>
-              </w:rPr>
-              <w:lastRenderedPageBreak/>
-              <w:t>и сървъра за по-малко от 1 секунда.</w:t>
-            </w:r>
-          </w:p>
-        </w:tc>
-        <w:tc>
-          <w:tcPr>
-            <w:tcW w:w="3936" w:type="dxa"/>
+              <w:t>Необходимо е системата да изпълнява заявките между клиента и сървъра за по-малко от 1 секунда.</w:t>
+            </w:r>
+          </w:p>
+        </w:tc>
+        <w:tc>
+          <w:tcPr>
+            <w:tcW w:w="3933" w:type="dxa"/>
           </w:tcPr>
           <w:p>
             <w:pPr>
@@ -5207,21 +5200,13 @@
               <w:rPr>
                 <w:rFonts w:eastAsia="Calibri"/>
               </w:rPr>
-              <w:lastRenderedPageBreak/>
-              <w:t xml:space="preserve">Заявки между клиент и сървър са всички заявки, които не използват </w:t>
-            </w:r>
-            <w:r>
-              <w:rPr>
-                <w:rFonts w:eastAsia="Calibri"/>
-              </w:rPr>
-              <w:lastRenderedPageBreak/>
-              <w:t>Google Books API.</w:t>
-            </w:r>
-          </w:p>
-        </w:tc>
-        <w:tc>
-          <w:tcPr>
-            <w:tcW w:w="1238" w:type="dxa"/>
+              <w:t>Заявки между клиент и сървър са всички заявки, които не използват Google Books API.</w:t>
+            </w:r>
+          </w:p>
+        </w:tc>
+        <w:tc>
+          <w:tcPr>
+            <w:tcW w:w="1237" w:type="dxa"/>
           </w:tcPr>
           <w:p>
             <w:pPr>
@@ -5235,7 +5220,6 @@
               <w:rPr>
                 <w:rFonts w:eastAsia="Calibri"/>
               </w:rPr>
-              <w:lastRenderedPageBreak/>
               <w:t>2</w:t>
             </w:r>
           </w:p>
@@ -5245,7 +5229,7 @@
         <w:tc>
           <w:tcPr>
             <w:cnfStyle w:val="001000000000" w:firstRow="0" w:lastRow="0" w:firstColumn="1" w:lastColumn="0" w:oddVBand="0" w:evenVBand="0" w:oddHBand="0" w:evenHBand="0" w:firstRowFirstColumn="0" w:firstRowLastColumn="0" w:lastRowFirstColumn="0" w:lastRowLastColumn="0"/>
-            <w:tcW w:w="1737" w:type="dxa"/>
+            <w:tcW w:w="1838" w:type="dxa"/>
           </w:tcPr>
           <w:p>
             <w:pPr>
@@ -5259,6 +5243,7 @@
                 <w:rFonts w:eastAsia="Calibri"/>
                 <w:lang w:val="en-US"/>
               </w:rPr>
+              <w:lastRenderedPageBreak/>
               <w:t>NRP</w:t>
             </w:r>
             <w:r>
@@ -5271,7 +5256,7 @@
         </w:tc>
         <w:tc>
           <w:tcPr>
-            <w:tcW w:w="3554" w:type="dxa"/>
+            <w:tcW w:w="3448" w:type="dxa"/>
           </w:tcPr>
           <w:p>
             <w:pPr>
@@ -5291,7 +5276,7 @@
         </w:tc>
         <w:tc>
           <w:tcPr>
-            <w:tcW w:w="3936" w:type="dxa"/>
+            <w:tcW w:w="3933" w:type="dxa"/>
           </w:tcPr>
           <w:p>
             <w:pPr>
@@ -5305,7 +5290,7 @@
         </w:tc>
         <w:tc>
           <w:tcPr>
-            <w:tcW w:w="1238" w:type="dxa"/>
+            <w:tcW w:w="1237" w:type="dxa"/>
           </w:tcPr>
           <w:p>
             <w:pPr>
@@ -5331,7 +5316,7 @@
         <w:tc>
           <w:tcPr>
             <w:cnfStyle w:val="001000000000" w:firstRow="0" w:lastRow="0" w:firstColumn="1" w:lastColumn="0" w:oddVBand="0" w:evenVBand="0" w:oddHBand="0" w:evenHBand="0" w:firstRowFirstColumn="0" w:firstRowLastColumn="0" w:lastRowFirstColumn="0" w:lastRowLastColumn="0"/>
-            <w:tcW w:w="1737" w:type="dxa"/>
+            <w:tcW w:w="1838" w:type="dxa"/>
           </w:tcPr>
           <w:p>
             <w:pPr>
@@ -5364,7 +5349,7 @@
         </w:tc>
         <w:tc>
           <w:tcPr>
-            <w:tcW w:w="3554" w:type="dxa"/>
+            <w:tcW w:w="3448" w:type="dxa"/>
           </w:tcPr>
           <w:p>
             <w:pPr>
@@ -5384,7 +5369,7 @@
         </w:tc>
         <w:tc>
           <w:tcPr>
-            <w:tcW w:w="3936" w:type="dxa"/>
+            <w:tcW w:w="3933" w:type="dxa"/>
           </w:tcPr>
           <w:p>
             <w:pPr>
@@ -5398,7 +5383,7 @@
         </w:tc>
         <w:tc>
           <w:tcPr>
-            <w:tcW w:w="1238" w:type="dxa"/>
+            <w:tcW w:w="1237" w:type="dxa"/>
           </w:tcPr>
           <w:p>
             <w:pPr>
@@ -5423,7 +5408,7 @@
       <w:pPr>
         <w:pStyle w:val="Heading3"/>
       </w:pPr>
-      <w:bookmarkStart w:id="12" w:name="_Toc61807748"/>
+      <w:bookmarkStart w:id="12" w:name="_Toc61808829"/>
       <w:r>
         <w:t>Наличност</w:t>
       </w:r>
@@ -5437,8 +5422,8 @@
         <w:tblLook w:val="04A0" w:firstRow="1" w:lastRow="0" w:firstColumn="1" w:lastColumn="0" w:noHBand="0" w:noVBand="1"/>
       </w:tblPr>
       <w:tblGrid>
-        <w:gridCol w:w="1735"/>
-        <w:gridCol w:w="3551"/>
+        <w:gridCol w:w="1838"/>
+        <w:gridCol w:w="3448"/>
         <w:gridCol w:w="3933"/>
         <w:gridCol w:w="1237"/>
       </w:tblGrid>
@@ -5449,7 +5434,7 @@
         <w:tc>
           <w:tcPr>
             <w:cnfStyle w:val="001000000000" w:firstRow="0" w:lastRow="0" w:firstColumn="1" w:lastColumn="0" w:oddVBand="0" w:evenVBand="0" w:oddHBand="0" w:evenHBand="0" w:firstRowFirstColumn="0" w:firstRowLastColumn="0" w:lastRowFirstColumn="0" w:lastRowLastColumn="0"/>
-            <w:tcW w:w="1737" w:type="dxa"/>
+            <w:tcW w:w="1838" w:type="dxa"/>
           </w:tcPr>
           <w:p>
             <w:pPr>
@@ -5468,7 +5453,7 @@
         </w:tc>
         <w:tc>
           <w:tcPr>
-            <w:tcW w:w="3554" w:type="dxa"/>
+            <w:tcW w:w="3448" w:type="dxa"/>
           </w:tcPr>
           <w:p>
             <w:pPr>
@@ -5488,7 +5473,7 @@
         </w:tc>
         <w:tc>
           <w:tcPr>
-            <w:tcW w:w="3936" w:type="dxa"/>
+            <w:tcW w:w="3933" w:type="dxa"/>
           </w:tcPr>
           <w:p>
             <w:pPr>
@@ -5508,7 +5493,7 @@
         </w:tc>
         <w:tc>
           <w:tcPr>
-            <w:tcW w:w="1238" w:type="dxa"/>
+            <w:tcW w:w="1237" w:type="dxa"/>
           </w:tcPr>
           <w:p>
             <w:pPr>
@@ -5534,7 +5519,7 @@
         <w:tc>
           <w:tcPr>
             <w:cnfStyle w:val="001000000000" w:firstRow="0" w:lastRow="0" w:firstColumn="1" w:lastColumn="0" w:oddVBand="0" w:evenVBand="0" w:oddHBand="0" w:evenHBand="0" w:firstRowFirstColumn="0" w:firstRowLastColumn="0" w:lastRowFirstColumn="0" w:lastRowLastColumn="0"/>
-            <w:tcW w:w="1737" w:type="dxa"/>
+            <w:tcW w:w="1838" w:type="dxa"/>
           </w:tcPr>
           <w:p>
             <w:pPr>
@@ -5560,7 +5545,7 @@
         </w:tc>
         <w:tc>
           <w:tcPr>
-            <w:tcW w:w="3554" w:type="dxa"/>
+            <w:tcW w:w="3448" w:type="dxa"/>
           </w:tcPr>
           <w:p>
             <w:pPr>
@@ -5580,7 +5565,7 @@
         </w:tc>
         <w:tc>
           <w:tcPr>
-            <w:tcW w:w="3936" w:type="dxa"/>
+            <w:tcW w:w="3933" w:type="dxa"/>
           </w:tcPr>
           <w:p>
             <w:pPr>
@@ -5594,7 +5579,7 @@
         </w:tc>
         <w:tc>
           <w:tcPr>
-            <w:tcW w:w="1238" w:type="dxa"/>
+            <w:tcW w:w="1237" w:type="dxa"/>
           </w:tcPr>
           <w:p>
             <w:pPr>
@@ -5641,7 +5626,7 @@
           <w:lang w:val="en-US"/>
         </w:rPr>
       </w:pPr>
-      <w:bookmarkStart w:id="13" w:name="_Toc61807749"/>
+      <w:bookmarkStart w:id="13" w:name="_Toc61808830"/>
       <w:r>
         <w:t>СИСТЕМНА АРХИТЕКТУРА</w:t>
       </w:r>
@@ -5655,7 +5640,7 @@
           <w:lang w:val="en-US"/>
         </w:rPr>
       </w:pPr>
-      <w:bookmarkStart w:id="14" w:name="_Toc61807750"/>
+      <w:bookmarkStart w:id="14" w:name="_Toc61808831"/>
       <w:r>
         <w:rPr>
           <w:noProof/>
@@ -5836,7 +5821,7 @@
           <w:lang w:val="en-US"/>
         </w:rPr>
       </w:pPr>
-      <w:bookmarkStart w:id="15" w:name="_Toc61807751"/>
+      <w:bookmarkStart w:id="15" w:name="_Toc61808832"/>
       <w:r>
         <w:t>Описание на декомпозицията</w:t>
       </w:r>
@@ -5860,7 +5845,7 @@
           <w:lang w:val="en-US"/>
         </w:rPr>
       </w:pPr>
-      <w:bookmarkStart w:id="16" w:name="_Toc61807752"/>
+      <w:bookmarkStart w:id="16" w:name="_Toc61808833"/>
       <w:r>
         <w:t>Обосновка на проектирането</w:t>
       </w:r>
@@ -5880,6 +5865,7 @@
       <w:r>
         <w:t xml:space="preserve">Системата се реализира чрез софтуерният модел клиент-сървър, защото този модел позволява висока сигурност, тъй като контролът за достъп до данните се осъществява на едно място. Има консистентност на данните, защото всички клиенти в даден момент достъпват едни и същи данни. Промените в данните се разпространяват много бързо в мрежата. Моделът клиент-сървър позволява на системата да отдели бизнес логиката в сървъра и да остави презентационната логика на клиента. Също така имам трети модул </w:t>
       </w:r>
+      <w:proofErr w:type="spellStart"/>
       <w:r>
         <w:rPr>
           <w:b/>
@@ -5888,6 +5874,7 @@
         </w:rPr>
         <w:t>BookhubAPI</w:t>
       </w:r>
+      <w:proofErr w:type="spellEnd"/>
       <w:r>
         <w:rPr>
           <w:lang w:val="en-US"/>
@@ -5906,7 +5893,7 @@
           <w:lang w:val="en-US"/>
         </w:rPr>
       </w:pPr>
-      <w:bookmarkStart w:id="17" w:name="_Toc61807753"/>
+      <w:bookmarkStart w:id="17" w:name="_Toc61808834"/>
       <w:r>
         <w:lastRenderedPageBreak/>
         <w:t>ДАННОВО ПРОЕКТИРАНЕ</w:t>
@@ -5921,7 +5908,7 @@
           <w:lang w:val="en-US"/>
         </w:rPr>
       </w:pPr>
-      <w:bookmarkStart w:id="18" w:name="_Toc61807754"/>
+      <w:bookmarkStart w:id="18" w:name="_Toc61808835"/>
       <w:r>
         <w:t>Описание на данните</w:t>
       </w:r>
@@ -6164,7 +6151,7 @@
           <w:lang w:val="en-US"/>
         </w:rPr>
       </w:pPr>
-      <w:bookmarkStart w:id="19" w:name="_Toc61807755"/>
+      <w:bookmarkStart w:id="19" w:name="_Toc61808836"/>
       <w:r>
         <w:t>Речник на данните</w:t>
       </w:r>
@@ -6454,6 +6441,7 @@
           <w:lang w:val="en-US"/>
         </w:rPr>
       </w:pPr>
+      <w:proofErr w:type="spellStart"/>
       <w:r>
         <w:rPr>
           <w:b/>
@@ -6462,6 +6450,7 @@
         </w:rPr>
         <w:t>bookId</w:t>
       </w:r>
+      <w:proofErr w:type="spellEnd"/>
       <w:r>
         <w:t xml:space="preserve"> – уникален идентификатор на всяка книга, използва се като текстов низ от символи</w:t>
       </w:r>
@@ -6509,7 +6498,14 @@
         <w:rPr>
           <w:lang w:val="en-US"/>
         </w:rPr>
-        <w:t>“Favou</w:t>
+        <w:t>“</w:t>
+      </w:r>
+      <w:proofErr w:type="spellStart"/>
+      <w:r>
+        <w:rPr>
+          <w:lang w:val="en-US"/>
+        </w:rPr>
+        <w:t>Favou</w:t>
       </w:r>
       <w:r>
         <w:rPr>
@@ -6521,7 +6517,14 @@
         <w:rPr>
           <w:lang w:val="en-US"/>
         </w:rPr>
-        <w:t>e”, “Want to Read”, “Have Read”</w:t>
+        <w:t>e</w:t>
+      </w:r>
+      <w:proofErr w:type="spellEnd"/>
+      <w:r>
+        <w:rPr>
+          <w:lang w:val="en-US"/>
+        </w:rPr>
+        <w:t>”, “Want to Read”, “Have Read”</w:t>
       </w:r>
       <w:r>
         <w:t xml:space="preserve"> и</w:t>
@@ -6541,7 +6544,7 @@
           <w:lang w:val="en-US"/>
         </w:rPr>
       </w:pPr>
-      <w:bookmarkStart w:id="21" w:name="_Toc61807756"/>
+      <w:bookmarkStart w:id="21" w:name="_Toc61808837"/>
       <w:r>
         <w:lastRenderedPageBreak/>
         <w:t>КОМПОНЕНТНО ПРОЕКТИРАНЕ</w:t>
@@ -6690,6 +6693,7 @@
           <w:lang w:val="en-US"/>
         </w:rPr>
       </w:pPr>
+      <w:proofErr w:type="spellStart"/>
       <w:r>
         <w:rPr>
           <w:b/>
@@ -6698,7 +6702,18 @@
           <w:szCs w:val="24"/>
           <w:lang w:val="en-US"/>
         </w:rPr>
-        <w:t xml:space="preserve">BookhubAPI </w:t>
+        <w:t>BookhubAPI</w:t>
+      </w:r>
+      <w:proofErr w:type="spellEnd"/>
+      <w:r>
+        <w:rPr>
+          <w:b/>
+          <w:bCs/>
+          <w:sz w:val="24"/>
+          <w:szCs w:val="24"/>
+          <w:lang w:val="en-US"/>
+        </w:rPr>
+        <w:t xml:space="preserve"> </w:t>
       </w:r>
       <w:r>
         <w:rPr>
@@ -6863,7 +6878,7 @@
           <w:lang w:val="en-US"/>
         </w:rPr>
       </w:pPr>
-      <w:bookmarkStart w:id="22" w:name="_Toc61807757"/>
+      <w:bookmarkStart w:id="22" w:name="_Toc61808838"/>
       <w:r>
         <w:lastRenderedPageBreak/>
         <w:t>ПРОЕКТИРАНЕ НА ПОТРЕБИТЕЛСКИЯ ИНТЕРФЕЙС</w:t>
@@ -6878,7 +6893,7 @@
           <w:lang w:val="en-US"/>
         </w:rPr>
       </w:pPr>
-      <w:bookmarkStart w:id="23" w:name="_Toc61807758"/>
+      <w:bookmarkStart w:id="23" w:name="_Toc61808839"/>
       <w:r>
         <w:t>Обобщение на потребителския интерфейс</w:t>
       </w:r>
@@ -6905,7 +6920,7 @@
           <w:lang w:val="en-US"/>
         </w:rPr>
       </w:pPr>
-      <w:bookmarkStart w:id="24" w:name="_Toc61807759"/>
+      <w:bookmarkStart w:id="24" w:name="_Toc61808840"/>
       <w:r>
         <w:t>Екран за регистрация и логин</w:t>
       </w:r>
@@ -6956,7 +6971,7 @@
         </w:rPr>
       </w:pPr>
       <w:bookmarkStart w:id="26" w:name="_Hlk617878971"/>
-      <w:bookmarkStart w:id="27" w:name="_Toc61807760"/>
+      <w:bookmarkStart w:id="27" w:name="_Toc61808841"/>
       <w:bookmarkEnd w:id="26"/>
       <w:r>
         <w:t xml:space="preserve">Екран за търсене на книги чрез </w:t>
@@ -7028,7 +7043,7 @@
           <w:lang w:val="en-US"/>
         </w:rPr>
       </w:pPr>
-      <w:bookmarkStart w:id="29" w:name="_Toc61807761"/>
+      <w:bookmarkStart w:id="29" w:name="_Toc61808842"/>
       <w:r>
         <w:t>Екран за разглеждане и редактиране на добавени книги</w:t>
       </w:r>
@@ -7117,7 +7132,7 @@
           <w:lang w:val="en-US"/>
         </w:rPr>
       </w:pPr>
-      <w:bookmarkStart w:id="30" w:name="_Toc61807762"/>
+      <w:bookmarkStart w:id="30" w:name="_Toc61808843"/>
       <w:r>
         <w:t>Екранни изображения</w:t>
       </w:r>
@@ -7134,7 +7149,7 @@
           <w:lang w:val="en-US"/>
         </w:rPr>
       </w:pPr>
-      <w:bookmarkStart w:id="31" w:name="_Toc61807763"/>
+      <w:bookmarkStart w:id="31" w:name="_Toc61808844"/>
       <w:r>
         <w:rPr>
           <w:noProof/>
@@ -7209,7 +7224,7 @@
           <w:lang w:val="en-US"/>
         </w:rPr>
       </w:pPr>
-      <w:bookmarkStart w:id="32" w:name="_Toc61807764"/>
+      <w:bookmarkStart w:id="32" w:name="_Toc61808845"/>
       <w:r>
         <w:rPr>
           <w:noProof/>
@@ -7285,7 +7300,7 @@
           <w:lang w:val="en-US"/>
         </w:rPr>
       </w:pPr>
-      <w:bookmarkStart w:id="33" w:name="_Toc61807765"/>
+      <w:bookmarkStart w:id="33" w:name="_Toc61808846"/>
       <w:r>
         <w:rPr>
           <w:noProof/>
@@ -7593,7 +7608,10 @@
           <w:fldChar w:fldCharType="separate"/>
         </w:r>
         <w:r>
-          <w:t>11</w:t>
+          <w:t>1</w:t>
+        </w:r>
+        <w:r>
+          <w:t>1</w:t>
         </w:r>
         <w:r>
           <w:fldChar w:fldCharType="end"/>

</xml_diff>